<commit_message>
- Change user manual. - Change changelogs.
Former-commit-id: 7af1eae05fa93649e24cefcb218a4a1a34afd329
</commit_message>
<xml_diff>
--- a/docs/OCTOPUS_user_manual.docx
+++ b/docs/OCTOPUS_user_manual.docx
@@ -26,21 +26,11 @@
       <w:pPr>
         <w:pStyle w:val="Sous-titredudocument"/>
       </w:pPr>
-      <w:r>
-        <w:fldChar w:fldCharType="begin"/>
-      </w:r>
-      <w:r>
-        <w:instrText xml:space="preserve"> SUBJECT   \* MERGEFORMAT </w:instrText>
-      </w:r>
-      <w:r>
-        <w:fldChar w:fldCharType="separate"/>
-      </w:r>
-      <w:r>
-        <w:t>User Manual</w:t>
-      </w:r>
-      <w:r>
-        <w:fldChar w:fldCharType="end"/>
-      </w:r>
+      <w:fldSimple w:instr=" SUBJECT   \* MERGEFORMAT ">
+        <w:r>
+          <w:t>User Manual</w:t>
+        </w:r>
+      </w:fldSimple>
     </w:p>
     <w:p>
       <w:pPr>
@@ -285,7 +275,23 @@
               </w:rPr>
             </w:pPr>
             <w:r>
-              <w:t>to split a multistation file into monostation ones</w:t>
+              <w:t xml:space="preserve">to split a </w:t>
+            </w:r>
+            <w:proofErr w:type="spellStart"/>
+            <w:r>
+              <w:t>multistation</w:t>
+            </w:r>
+            <w:proofErr w:type="spellEnd"/>
+            <w:r>
+              <w:t xml:space="preserve"> file into </w:t>
+            </w:r>
+            <w:proofErr w:type="spellStart"/>
+            <w:r>
+              <w:t>monostation</w:t>
+            </w:r>
+            <w:proofErr w:type="spellEnd"/>
+            <w:r>
+              <w:t xml:space="preserve"> ones</w:t>
             </w:r>
           </w:p>
           <w:p>
@@ -301,8 +307,45 @@
                 <w:b/>
               </w:rPr>
             </w:pPr>
-            <w:r>
-              <w:t>to extract 1 to n stations from a multistation file and export them into another multistation file or several monostation ones.</w:t>
+            <w:proofErr w:type="gramStart"/>
+            <w:r>
+              <w:t>to</w:t>
+            </w:r>
+            <w:proofErr w:type="gramEnd"/>
+            <w:r>
+              <w:t xml:space="preserve"> extract 1 </w:t>
+            </w:r>
+            <w:proofErr w:type="spellStart"/>
+            <w:r>
+              <w:t>to n</w:t>
+            </w:r>
+            <w:proofErr w:type="spellEnd"/>
+            <w:r>
+              <w:t xml:space="preserve"> stations from a </w:t>
+            </w:r>
+            <w:proofErr w:type="spellStart"/>
+            <w:r>
+              <w:t>multistation</w:t>
+            </w:r>
+            <w:proofErr w:type="spellEnd"/>
+            <w:r>
+              <w:t xml:space="preserve"> file and export them into another </w:t>
+            </w:r>
+            <w:proofErr w:type="spellStart"/>
+            <w:r>
+              <w:t>multistation</w:t>
+            </w:r>
+            <w:proofErr w:type="spellEnd"/>
+            <w:r>
+              <w:t xml:space="preserve"> file or several </w:t>
+            </w:r>
+            <w:proofErr w:type="spellStart"/>
+            <w:r>
+              <w:t>monostation</w:t>
+            </w:r>
+            <w:proofErr w:type="spellEnd"/>
+            <w:r>
+              <w:t xml:space="preserve"> ones.</w:t>
             </w:r>
           </w:p>
           <w:p>
@@ -313,7 +356,6 @@
                 <w:numId w:val="40"/>
               </w:numPr>
               <w:spacing w:before="0" w:after="0"/>
-              <w:ind w:left="714" w:hanging="357"/>
               <w:rPr>
                 <w:b/>
                 <w:lang w:val="en-US"/>
@@ -323,7 +365,15 @@
               <w:t>to chec</w:t>
             </w:r>
             <w:r>
-              <w:t>k the compliancy of MedAtlas,</w:t>
+              <w:t xml:space="preserve">k the compliancy of </w:t>
+            </w:r>
+            <w:proofErr w:type="spellStart"/>
+            <w:r>
+              <w:t>MedAtlas</w:t>
+            </w:r>
+            <w:proofErr w:type="spellEnd"/>
+            <w:r>
+              <w:t>,</w:t>
             </w:r>
             <w:r>
               <w:t xml:space="preserve"> ODV </w:t>
@@ -338,7 +388,29 @@
               <w:t>s</w:t>
             </w:r>
             <w:r>
-              <w:t xml:space="preserve"> and netCDF-CFPoint</w:t>
+              <w:t>,</w:t>
+            </w:r>
+            <w:r>
+              <w:t xml:space="preserve"> </w:t>
+            </w:r>
+            <w:proofErr w:type="spellStart"/>
+            <w:r>
+              <w:t>netCDF-CFPoint</w:t>
+            </w:r>
+            <w:proofErr w:type="spellEnd"/>
+            <w:r>
+              <w:t xml:space="preserve"> and</w:t>
+            </w:r>
+            <w:r>
+              <w:t xml:space="preserve"> HF Radar (</w:t>
+            </w:r>
+            <w:proofErr w:type="spellStart"/>
+            <w:r>
+              <w:t>NetCDF</w:t>
+            </w:r>
+            <w:proofErr w:type="spellEnd"/>
+            <w:r>
+              <w:t>)</w:t>
             </w:r>
           </w:p>
         </w:tc>
@@ -403,8 +475,44 @@
               <w:rPr>
                 <w:lang w:val="en-US"/>
               </w:rPr>
-              <w:t>S. Brégent, M. Fichaut</w:t>
-            </w:r>
+              <w:t xml:space="preserve">S. </w:t>
+            </w:r>
+            <w:proofErr w:type="spellStart"/>
+            <w:r>
+              <w:rPr>
+                <w:lang w:val="en-US"/>
+              </w:rPr>
+              <w:t>Brégent</w:t>
+            </w:r>
+            <w:proofErr w:type="spellEnd"/>
+            <w:r>
+              <w:rPr>
+                <w:lang w:val="en-US"/>
+              </w:rPr>
+              <w:t xml:space="preserve">, M. </w:t>
+            </w:r>
+            <w:proofErr w:type="spellStart"/>
+            <w:r>
+              <w:rPr>
+                <w:lang w:val="en-US"/>
+              </w:rPr>
+              <w:t>Fichaut</w:t>
+            </w:r>
+            <w:proofErr w:type="spellEnd"/>
+            <w:r>
+              <w:rPr>
+                <w:lang w:val="en-US"/>
+              </w:rPr>
+              <w:t xml:space="preserve">, S. </w:t>
+            </w:r>
+            <w:proofErr w:type="spellStart"/>
+            <w:r>
+              <w:rPr>
+                <w:lang w:val="en-US"/>
+              </w:rPr>
+              <w:t>Crouzille</w:t>
+            </w:r>
+            <w:proofErr w:type="spellEnd"/>
           </w:p>
         </w:tc>
         <w:tc>
@@ -460,6 +568,8 @@
             </w:r>
           </w:p>
         </w:tc>
+        <w:bookmarkStart w:id="0" w:name="_GoBack"/>
+        <w:bookmarkEnd w:id="0"/>
       </w:tr>
       <w:tr>
         <w:trPr>
@@ -535,8 +645,8 @@
       </w:tblPr>
       <w:tblGrid>
         <w:gridCol w:w="851"/>
-        <w:gridCol w:w="1134"/>
-        <w:gridCol w:w="1276"/>
+        <w:gridCol w:w="1228"/>
+        <w:gridCol w:w="1182"/>
         <w:gridCol w:w="5244"/>
       </w:tblGrid>
       <w:tr>
@@ -564,7 +674,7 @@
         </w:tc>
         <w:tc>
           <w:tcPr>
-            <w:tcW w:w="1134" w:type="dxa"/>
+            <w:tcW w:w="1228" w:type="dxa"/>
           </w:tcPr>
           <w:p>
             <w:pPr>
@@ -583,7 +693,7 @@
         </w:tc>
         <w:tc>
           <w:tcPr>
-            <w:tcW w:w="1276" w:type="dxa"/>
+            <w:tcW w:w="1182" w:type="dxa"/>
           </w:tcPr>
           <w:p>
             <w:pPr>
@@ -649,7 +759,7 @@
         </w:tc>
         <w:tc>
           <w:tcPr>
-            <w:tcW w:w="1134" w:type="dxa"/>
+            <w:tcW w:w="1228" w:type="dxa"/>
           </w:tcPr>
           <w:p>
             <w:pPr>
@@ -665,13 +775,38 @@
                 <w:sz w:val="20"/>
                 <w:lang w:val="en-US"/>
               </w:rPr>
-              <w:t>S. Brégent, M. Fichaut</w:t>
-            </w:r>
+              <w:t xml:space="preserve">S. </w:t>
+            </w:r>
+            <w:proofErr w:type="spellStart"/>
+            <w:r>
+              <w:rPr>
+                <w:sz w:val="20"/>
+                <w:lang w:val="en-US"/>
+              </w:rPr>
+              <w:t>Brégent</w:t>
+            </w:r>
+            <w:proofErr w:type="spellEnd"/>
+            <w:r>
+              <w:rPr>
+                <w:sz w:val="20"/>
+                <w:lang w:val="en-US"/>
+              </w:rPr>
+              <w:t xml:space="preserve">, M. </w:t>
+            </w:r>
+            <w:proofErr w:type="spellStart"/>
+            <w:r>
+              <w:rPr>
+                <w:sz w:val="20"/>
+                <w:lang w:val="en-US"/>
+              </w:rPr>
+              <w:t>Fichaut</w:t>
+            </w:r>
+            <w:proofErr w:type="spellEnd"/>
           </w:p>
         </w:tc>
         <w:tc>
           <w:tcPr>
-            <w:tcW w:w="1276" w:type="dxa"/>
+            <w:tcW w:w="1182" w:type="dxa"/>
           </w:tcPr>
           <w:p>
             <w:pPr>
@@ -739,7 +874,7 @@
         </w:tc>
         <w:tc>
           <w:tcPr>
-            <w:tcW w:w="1134" w:type="dxa"/>
+            <w:tcW w:w="1228" w:type="dxa"/>
           </w:tcPr>
           <w:p>
             <w:pPr>
@@ -755,13 +890,38 @@
                 <w:sz w:val="20"/>
                 <w:lang w:val="en-US"/>
               </w:rPr>
-              <w:t>S. Brégent, M. Fichaut</w:t>
-            </w:r>
+              <w:t xml:space="preserve">S. </w:t>
+            </w:r>
+            <w:proofErr w:type="spellStart"/>
+            <w:r>
+              <w:rPr>
+                <w:sz w:val="20"/>
+                <w:lang w:val="en-US"/>
+              </w:rPr>
+              <w:t>Brégent</w:t>
+            </w:r>
+            <w:proofErr w:type="spellEnd"/>
+            <w:r>
+              <w:rPr>
+                <w:sz w:val="20"/>
+                <w:lang w:val="en-US"/>
+              </w:rPr>
+              <w:t xml:space="preserve">, M. </w:t>
+            </w:r>
+            <w:proofErr w:type="spellStart"/>
+            <w:r>
+              <w:rPr>
+                <w:sz w:val="20"/>
+                <w:lang w:val="en-US"/>
+              </w:rPr>
+              <w:t>Fichaut</w:t>
+            </w:r>
+            <w:proofErr w:type="spellEnd"/>
           </w:p>
         </w:tc>
         <w:tc>
           <w:tcPr>
-            <w:tcW w:w="1276" w:type="dxa"/>
+            <w:tcW w:w="1182" w:type="dxa"/>
           </w:tcPr>
           <w:p>
             <w:pPr>
@@ -899,7 +1059,7 @@
         </w:tc>
         <w:tc>
           <w:tcPr>
-            <w:tcW w:w="1134" w:type="dxa"/>
+            <w:tcW w:w="1228" w:type="dxa"/>
           </w:tcPr>
           <w:p>
             <w:pPr>
@@ -915,13 +1075,38 @@
                 <w:sz w:val="20"/>
                 <w:lang w:val="en-US"/>
               </w:rPr>
-              <w:t>S. Brégent, M. Fichaut</w:t>
-            </w:r>
+              <w:t xml:space="preserve">S. </w:t>
+            </w:r>
+            <w:proofErr w:type="spellStart"/>
+            <w:r>
+              <w:rPr>
+                <w:sz w:val="20"/>
+                <w:lang w:val="en-US"/>
+              </w:rPr>
+              <w:t>Brégent</w:t>
+            </w:r>
+            <w:proofErr w:type="spellEnd"/>
+            <w:r>
+              <w:rPr>
+                <w:sz w:val="20"/>
+                <w:lang w:val="en-US"/>
+              </w:rPr>
+              <w:t xml:space="preserve">, M. </w:t>
+            </w:r>
+            <w:proofErr w:type="spellStart"/>
+            <w:r>
+              <w:rPr>
+                <w:sz w:val="20"/>
+                <w:lang w:val="en-US"/>
+              </w:rPr>
+              <w:t>Fichaut</w:t>
+            </w:r>
+            <w:proofErr w:type="spellEnd"/>
           </w:p>
         </w:tc>
         <w:tc>
           <w:tcPr>
-            <w:tcW w:w="1276" w:type="dxa"/>
+            <w:tcW w:w="1182" w:type="dxa"/>
           </w:tcPr>
           <w:p>
             <w:pPr>
@@ -1123,7 +1308,7 @@
         </w:tc>
         <w:tc>
           <w:tcPr>
-            <w:tcW w:w="1134" w:type="dxa"/>
+            <w:tcW w:w="1228" w:type="dxa"/>
           </w:tcPr>
           <w:p>
             <w:pPr>
@@ -1140,13 +1325,49 @@
                 <w:sz w:val="20"/>
                 <w:szCs w:val="20"/>
               </w:rPr>
-              <w:t xml:space="preserve">S. Brégent, M. Fichaut </w:t>
+              <w:t xml:space="preserve">S. </w:t>
+            </w:r>
+            <w:proofErr w:type="spellStart"/>
+            <w:r>
+              <w:rPr>
+                <w:color w:val="5B7591"/>
+                <w:sz w:val="20"/>
+                <w:szCs w:val="20"/>
+              </w:rPr>
+              <w:t>Brégent</w:t>
+            </w:r>
+            <w:proofErr w:type="spellEnd"/>
+            <w:r>
+              <w:rPr>
+                <w:color w:val="5B7591"/>
+                <w:sz w:val="20"/>
+                <w:szCs w:val="20"/>
+              </w:rPr>
+              <w:t xml:space="preserve">, M. </w:t>
+            </w:r>
+            <w:proofErr w:type="spellStart"/>
+            <w:r>
+              <w:rPr>
+                <w:color w:val="5B7591"/>
+                <w:sz w:val="20"/>
+                <w:szCs w:val="20"/>
+              </w:rPr>
+              <w:t>Fichaut</w:t>
+            </w:r>
+            <w:proofErr w:type="spellEnd"/>
+            <w:r>
+              <w:rPr>
+                <w:color w:val="5B7591"/>
+                <w:sz w:val="20"/>
+                <w:szCs w:val="20"/>
+              </w:rPr>
+              <w:t xml:space="preserve"> </w:t>
             </w:r>
           </w:p>
         </w:tc>
         <w:tc>
           <w:tcPr>
-            <w:tcW w:w="1276" w:type="dxa"/>
+            <w:tcW w:w="1182" w:type="dxa"/>
           </w:tcPr>
           <w:p>
             <w:pPr>
@@ -1352,6 +1573,7 @@
                 <w:szCs w:val="20"/>
               </w:rPr>
             </w:pPr>
+            <w:proofErr w:type="spellStart"/>
             <w:r>
               <w:rPr>
                 <w:color w:val="5B7591"/>
@@ -1359,7 +1581,16 @@
                 <w:szCs w:val="20"/>
               </w:rPr>
               <w:lastRenderedPageBreak/>
-              <w:t>Additionnal information about log files (§</w:t>
+              <w:t>Additionnal</w:t>
+            </w:r>
+            <w:proofErr w:type="spellEnd"/>
+            <w:r>
+              <w:rPr>
+                <w:color w:val="5B7591"/>
+                <w:sz w:val="20"/>
+                <w:szCs w:val="20"/>
+              </w:rPr>
+              <w:t xml:space="preserve"> information about log files (§</w:t>
             </w:r>
             <w:r>
               <w:rPr>
@@ -1458,7 +1689,7 @@
         </w:tc>
         <w:tc>
           <w:tcPr>
-            <w:tcW w:w="1134" w:type="dxa"/>
+            <w:tcW w:w="1228" w:type="dxa"/>
           </w:tcPr>
           <w:p>
             <w:pPr>
@@ -1476,13 +1707,41 @@
                 <w:color w:val="5B7591"/>
                 <w:sz w:val="20"/>
               </w:rPr>
-              <w:t>S. Brégent, M. Fichaut</w:t>
-            </w:r>
+              <w:t xml:space="preserve">S. </w:t>
+            </w:r>
+            <w:proofErr w:type="spellStart"/>
+            <w:r>
+              <w:rPr>
+                <w:rFonts w:cs="Times New Roman"/>
+                <w:color w:val="5B7591"/>
+                <w:sz w:val="20"/>
+              </w:rPr>
+              <w:t>Brégent</w:t>
+            </w:r>
+            <w:proofErr w:type="spellEnd"/>
+            <w:r>
+              <w:rPr>
+                <w:rFonts w:cs="Times New Roman"/>
+                <w:color w:val="5B7591"/>
+                <w:sz w:val="20"/>
+              </w:rPr>
+              <w:t xml:space="preserve">, M. </w:t>
+            </w:r>
+            <w:proofErr w:type="spellStart"/>
+            <w:r>
+              <w:rPr>
+                <w:rFonts w:cs="Times New Roman"/>
+                <w:color w:val="5B7591"/>
+                <w:sz w:val="20"/>
+              </w:rPr>
+              <w:t>Fichaut</w:t>
+            </w:r>
+            <w:proofErr w:type="spellEnd"/>
           </w:p>
         </w:tc>
         <w:tc>
           <w:tcPr>
-            <w:tcW w:w="1276" w:type="dxa"/>
+            <w:tcW w:w="1182" w:type="dxa"/>
           </w:tcPr>
           <w:p>
             <w:pPr>
@@ -1910,7 +2169,7 @@
         </w:tc>
         <w:tc>
           <w:tcPr>
-            <w:tcW w:w="1134" w:type="dxa"/>
+            <w:tcW w:w="1228" w:type="dxa"/>
           </w:tcPr>
           <w:p>
             <w:pPr>
@@ -1928,13 +2187,41 @@
                 <w:color w:val="5B7591"/>
                 <w:sz w:val="20"/>
               </w:rPr>
-              <w:t>S. Brégent, M. Fichaut</w:t>
-            </w:r>
+              <w:t xml:space="preserve">S. </w:t>
+            </w:r>
+            <w:proofErr w:type="spellStart"/>
+            <w:r>
+              <w:rPr>
+                <w:rFonts w:cs="Times New Roman"/>
+                <w:color w:val="5B7591"/>
+                <w:sz w:val="20"/>
+              </w:rPr>
+              <w:t>Brégent</w:t>
+            </w:r>
+            <w:proofErr w:type="spellEnd"/>
+            <w:r>
+              <w:rPr>
+                <w:rFonts w:cs="Times New Roman"/>
+                <w:color w:val="5B7591"/>
+                <w:sz w:val="20"/>
+              </w:rPr>
+              <w:t xml:space="preserve">, M. </w:t>
+            </w:r>
+            <w:proofErr w:type="spellStart"/>
+            <w:r>
+              <w:rPr>
+                <w:rFonts w:cs="Times New Roman"/>
+                <w:color w:val="5B7591"/>
+                <w:sz w:val="20"/>
+              </w:rPr>
+              <w:t>Fichaut</w:t>
+            </w:r>
+            <w:proofErr w:type="spellEnd"/>
           </w:p>
         </w:tc>
         <w:tc>
           <w:tcPr>
-            <w:tcW w:w="1276" w:type="dxa"/>
+            <w:tcW w:w="1182" w:type="dxa"/>
           </w:tcPr>
           <w:p>
             <w:pPr>
@@ -1977,7 +2264,43 @@
                 <w:color w:val="5B7591"/>
                 <w:sz w:val="20"/>
               </w:rPr>
-              <w:t>Take into account ODV variants for biology, microlitter and flowcytometry for checks and conversion ODV to ODV.</w:t>
+              <w:t xml:space="preserve">Take into account ODV variants for biology, </w:t>
+            </w:r>
+            <w:proofErr w:type="spellStart"/>
+            <w:r>
+              <w:rPr>
+                <w:rFonts w:cs="Times New Roman"/>
+                <w:color w:val="5B7591"/>
+                <w:sz w:val="20"/>
+              </w:rPr>
+              <w:t>microlitter</w:t>
+            </w:r>
+            <w:proofErr w:type="spellEnd"/>
+            <w:r>
+              <w:rPr>
+                <w:rFonts w:cs="Times New Roman"/>
+                <w:color w:val="5B7591"/>
+                <w:sz w:val="20"/>
+              </w:rPr>
+              <w:t xml:space="preserve"> and </w:t>
+            </w:r>
+            <w:proofErr w:type="spellStart"/>
+            <w:r>
+              <w:rPr>
+                <w:rFonts w:cs="Times New Roman"/>
+                <w:color w:val="5B7591"/>
+                <w:sz w:val="20"/>
+              </w:rPr>
+              <w:t>flowcytometry</w:t>
+            </w:r>
+            <w:proofErr w:type="spellEnd"/>
+            <w:r>
+              <w:rPr>
+                <w:rFonts w:cs="Times New Roman"/>
+                <w:color w:val="5B7591"/>
+                <w:sz w:val="20"/>
+              </w:rPr>
+              <w:t xml:space="preserve"> for checks and conversion ODV to ODV.</w:t>
             </w:r>
           </w:p>
         </w:tc>
@@ -2010,7 +2333,7 @@
         </w:tc>
         <w:tc>
           <w:tcPr>
-            <w:tcW w:w="1134" w:type="dxa"/>
+            <w:tcW w:w="1228" w:type="dxa"/>
           </w:tcPr>
           <w:p>
             <w:pPr>
@@ -2028,13 +2351,41 @@
                 <w:color w:val="5B7591"/>
                 <w:sz w:val="20"/>
               </w:rPr>
-              <w:t>S. Brégent, M. Fichaut</w:t>
-            </w:r>
+              <w:t xml:space="preserve">S. </w:t>
+            </w:r>
+            <w:proofErr w:type="spellStart"/>
+            <w:r>
+              <w:rPr>
+                <w:rFonts w:cs="Times New Roman"/>
+                <w:color w:val="5B7591"/>
+                <w:sz w:val="20"/>
+              </w:rPr>
+              <w:t>Brégent</w:t>
+            </w:r>
+            <w:proofErr w:type="spellEnd"/>
+            <w:r>
+              <w:rPr>
+                <w:rFonts w:cs="Times New Roman"/>
+                <w:color w:val="5B7591"/>
+                <w:sz w:val="20"/>
+              </w:rPr>
+              <w:t xml:space="preserve">, M. </w:t>
+            </w:r>
+            <w:proofErr w:type="spellStart"/>
+            <w:r>
+              <w:rPr>
+                <w:rFonts w:cs="Times New Roman"/>
+                <w:color w:val="5B7591"/>
+                <w:sz w:val="20"/>
+              </w:rPr>
+              <w:t>Fichaut</w:t>
+            </w:r>
+            <w:proofErr w:type="spellEnd"/>
           </w:p>
         </w:tc>
         <w:tc>
           <w:tcPr>
-            <w:tcW w:w="1276" w:type="dxa"/>
+            <w:tcW w:w="1182" w:type="dxa"/>
           </w:tcPr>
           <w:p>
             <w:pPr>
@@ -2079,7 +2430,25 @@
                 <w:sz w:val="22"/>
                 <w:szCs w:val="22"/>
               </w:rPr>
-              <w:t>For all conversions/split cases, update URLs for CDIs, CSRs and Nerc vocabularies (§</w:t>
+              <w:t xml:space="preserve">For all conversions/split cases, update URLs for CDIs, CSRs and </w:t>
+            </w:r>
+            <w:proofErr w:type="spellStart"/>
+            <w:r>
+              <w:rPr>
+                <w:color w:val="5B7591"/>
+                <w:sz w:val="22"/>
+                <w:szCs w:val="22"/>
+              </w:rPr>
+              <w:t>Nerc</w:t>
+            </w:r>
+            <w:proofErr w:type="spellEnd"/>
+            <w:r>
+              <w:rPr>
+                <w:color w:val="5B7591"/>
+                <w:sz w:val="22"/>
+                <w:szCs w:val="22"/>
+              </w:rPr>
+              <w:t xml:space="preserve"> vocabularies (§</w:t>
             </w:r>
             <w:r>
               <w:rPr>
@@ -2151,6 +2520,199 @@
           </w:p>
         </w:tc>
       </w:tr>
+      <w:tr>
+        <w:tc>
+          <w:tcPr>
+            <w:tcW w:w="851" w:type="dxa"/>
+          </w:tcPr>
+          <w:p>
+            <w:pPr>
+              <w:pStyle w:val="Corpsdetexte"/>
+              <w:spacing w:before="0" w:after="0"/>
+              <w:rPr>
+                <w:sz w:val="20"/>
+                <w:lang w:val="en-US"/>
+              </w:rPr>
+            </w:pPr>
+            <w:r>
+              <w:rPr>
+                <w:sz w:val="20"/>
+                <w:lang w:val="en-US"/>
+              </w:rPr>
+              <w:t>1.6.0</w:t>
+            </w:r>
+          </w:p>
+        </w:tc>
+        <w:tc>
+          <w:tcPr>
+            <w:tcW w:w="1228" w:type="dxa"/>
+          </w:tcPr>
+          <w:p>
+            <w:pPr>
+              <w:pStyle w:val="Default"/>
+              <w:jc w:val="both"/>
+              <w:rPr>
+                <w:rFonts w:cs="Times New Roman"/>
+                <w:color w:val="5B7591"/>
+                <w:sz w:val="20"/>
+              </w:rPr>
+            </w:pPr>
+            <w:r>
+              <w:rPr>
+                <w:rFonts w:cs="Times New Roman"/>
+                <w:color w:val="5B7591"/>
+                <w:sz w:val="20"/>
+              </w:rPr>
+              <w:t xml:space="preserve">S. </w:t>
+            </w:r>
+            <w:proofErr w:type="spellStart"/>
+            <w:r>
+              <w:rPr>
+                <w:rFonts w:cs="Times New Roman"/>
+                <w:color w:val="5B7591"/>
+                <w:sz w:val="20"/>
+              </w:rPr>
+              <w:t>Crouzille</w:t>
+            </w:r>
+            <w:proofErr w:type="spellEnd"/>
+            <w:r>
+              <w:rPr>
+                <w:rFonts w:cs="Times New Roman"/>
+                <w:color w:val="5B7591"/>
+                <w:sz w:val="20"/>
+              </w:rPr>
+              <w:t xml:space="preserve">, M. </w:t>
+            </w:r>
+            <w:proofErr w:type="spellStart"/>
+            <w:r>
+              <w:rPr>
+                <w:rFonts w:cs="Times New Roman"/>
+                <w:color w:val="5B7591"/>
+                <w:sz w:val="20"/>
+              </w:rPr>
+              <w:t>Fichaut</w:t>
+            </w:r>
+            <w:proofErr w:type="spellEnd"/>
+          </w:p>
+        </w:tc>
+        <w:tc>
+          <w:tcPr>
+            <w:tcW w:w="1182" w:type="dxa"/>
+          </w:tcPr>
+          <w:p>
+            <w:pPr>
+              <w:pStyle w:val="Default"/>
+              <w:jc w:val="both"/>
+              <w:rPr>
+                <w:rFonts w:cs="Times New Roman"/>
+                <w:color w:val="5B7591"/>
+                <w:sz w:val="20"/>
+              </w:rPr>
+            </w:pPr>
+            <w:r>
+              <w:rPr>
+                <w:rFonts w:cs="Times New Roman"/>
+                <w:color w:val="5B7591"/>
+                <w:sz w:val="20"/>
+              </w:rPr>
+              <w:t>07/01</w:t>
+            </w:r>
+            <w:r>
+              <w:rPr>
+                <w:rFonts w:cs="Times New Roman"/>
+                <w:color w:val="5B7591"/>
+                <w:sz w:val="20"/>
+              </w:rPr>
+              <w:t>/202</w:t>
+            </w:r>
+            <w:r>
+              <w:rPr>
+                <w:rFonts w:cs="Times New Roman"/>
+                <w:color w:val="5B7591"/>
+                <w:sz w:val="20"/>
+              </w:rPr>
+              <w:t>1</w:t>
+            </w:r>
+          </w:p>
+        </w:tc>
+        <w:tc>
+          <w:tcPr>
+            <w:tcW w:w="5244" w:type="dxa"/>
+          </w:tcPr>
+          <w:p>
+            <w:pPr>
+              <w:pStyle w:val="Default"/>
+              <w:numPr>
+                <w:ilvl w:val="0"/>
+                <w:numId w:val="35"/>
+              </w:numPr>
+              <w:jc w:val="both"/>
+              <w:rPr>
+                <w:color w:val="5B7591"/>
+                <w:sz w:val="20"/>
+                <w:szCs w:val="20"/>
+              </w:rPr>
+            </w:pPr>
+            <w:r>
+              <w:rPr>
+                <w:color w:val="5B7591"/>
+                <w:sz w:val="20"/>
+                <w:szCs w:val="20"/>
+              </w:rPr>
+              <w:t xml:space="preserve">Add </w:t>
+            </w:r>
+            <w:r>
+              <w:rPr>
+                <w:color w:val="5B7591"/>
+                <w:sz w:val="20"/>
+                <w:szCs w:val="20"/>
+              </w:rPr>
+              <w:t>a table of file formats that can be checked.</w:t>
+            </w:r>
+          </w:p>
+          <w:p>
+            <w:pPr>
+              <w:pStyle w:val="Default"/>
+              <w:numPr>
+                <w:ilvl w:val="0"/>
+                <w:numId w:val="35"/>
+              </w:numPr>
+              <w:jc w:val="both"/>
+              <w:rPr>
+                <w:color w:val="5B7591"/>
+                <w:sz w:val="22"/>
+                <w:szCs w:val="22"/>
+              </w:rPr>
+            </w:pPr>
+            <w:r>
+              <w:rPr>
+                <w:rFonts w:cs="Times New Roman"/>
+                <w:color w:val="5B7591"/>
+                <w:sz w:val="20"/>
+              </w:rPr>
+              <w:t xml:space="preserve">Add “HF Radar </w:t>
+            </w:r>
+            <w:proofErr w:type="spellStart"/>
+            <w:r>
+              <w:rPr>
+                <w:rFonts w:cs="Times New Roman"/>
+                <w:color w:val="5B7591"/>
+                <w:sz w:val="20"/>
+              </w:rPr>
+              <w:t>NetCDF</w:t>
+            </w:r>
+            <w:proofErr w:type="spellEnd"/>
+            <w:r>
+              <w:rPr>
+                <w:rFonts w:cs="Times New Roman"/>
+                <w:color w:val="5B7591"/>
+                <w:sz w:val="20"/>
+              </w:rPr>
+              <w:t>” as a format file that can be checked.</w:t>
+            </w:r>
+          </w:p>
+        </w:tc>
+      </w:tr>
     </w:tbl>
     <w:p>
       <w:pPr>
@@ -2164,8 +2726,6 @@
         <w:t>Table of contents</w:t>
       </w:r>
     </w:p>
-    <w:bookmarkStart w:id="0" w:name="_GoBack"/>
-    <w:bookmarkEnd w:id="0"/>
     <w:p>
       <w:pPr>
         <w:pStyle w:val="TM1"/>
@@ -3547,8 +4107,40 @@
         <w:t xml:space="preserve">OCTOPUS checks the compliance of a file to the </w:t>
       </w:r>
       <w:hyperlink r:id="rId11" w:history="1">
+        <w:proofErr w:type="spellStart"/>
         <w:r>
-          <w:t>SeaDataNet ODV, netCDF and MedAtlas standard formats</w:t>
+          <w:t>SeaDataNet</w:t>
+        </w:r>
+        <w:proofErr w:type="spellEnd"/>
+        <w:r>
+          <w:t xml:space="preserve"> ODV, </w:t>
+        </w:r>
+        <w:proofErr w:type="spellStart"/>
+        <w:r>
+          <w:t>netCDF</w:t>
+        </w:r>
+        <w:proofErr w:type="spellEnd"/>
+        <w:r>
+          <w:t>, HF Radar (</w:t>
+        </w:r>
+        <w:proofErr w:type="spellStart"/>
+        <w:r>
+          <w:t>NetCDF</w:t>
+        </w:r>
+        <w:proofErr w:type="spellEnd"/>
+        <w:r>
+          <w:t>)</w:t>
+        </w:r>
+        <w:r>
+          <w:t xml:space="preserve"> and </w:t>
+        </w:r>
+        <w:proofErr w:type="spellStart"/>
+        <w:r>
+          <w:t>MedAtlas</w:t>
+        </w:r>
+        <w:proofErr w:type="spellEnd"/>
+        <w:r>
+          <w:t xml:space="preserve"> standard formats</w:t>
         </w:r>
       </w:hyperlink>
       <w:r>
@@ -3565,7 +4157,63 @@
         <w:jc w:val="left"/>
       </w:pPr>
       <w:r>
-        <w:t>OCTOPUS converts files in a given SeaDataNet format to another SeaDataNet format (e.g.: ODV to netCDF, netCDF to ODV, MedAtlas to NetCDF, MedAtlas to ODV)</w:t>
+        <w:t xml:space="preserve">OCTOPUS converts files in a given </w:t>
+      </w:r>
+      <w:proofErr w:type="spellStart"/>
+      <w:r>
+        <w:t>SeaDataNet</w:t>
+      </w:r>
+      <w:proofErr w:type="spellEnd"/>
+      <w:r>
+        <w:t xml:space="preserve"> format to another </w:t>
+      </w:r>
+      <w:proofErr w:type="spellStart"/>
+      <w:r>
+        <w:t>SeaDataNet</w:t>
+      </w:r>
+      <w:proofErr w:type="spellEnd"/>
+      <w:r>
+        <w:t xml:space="preserve"> format (e.g.: ODV to </w:t>
+      </w:r>
+      <w:proofErr w:type="spellStart"/>
+      <w:r>
+        <w:t>netCDF</w:t>
+      </w:r>
+      <w:proofErr w:type="spellEnd"/>
+      <w:r>
+        <w:t xml:space="preserve">, </w:t>
+      </w:r>
+      <w:proofErr w:type="spellStart"/>
+      <w:r>
+        <w:t>netCDF</w:t>
+      </w:r>
+      <w:proofErr w:type="spellEnd"/>
+      <w:r>
+        <w:t xml:space="preserve"> to ODV, </w:t>
+      </w:r>
+      <w:proofErr w:type="spellStart"/>
+      <w:r>
+        <w:t>MedAtlas</w:t>
+      </w:r>
+      <w:proofErr w:type="spellEnd"/>
+      <w:r>
+        <w:t xml:space="preserve"> to </w:t>
+      </w:r>
+      <w:proofErr w:type="spellStart"/>
+      <w:r>
+        <w:t>NetCDF</w:t>
+      </w:r>
+      <w:proofErr w:type="spellEnd"/>
+      <w:r>
+        <w:t xml:space="preserve">, </w:t>
+      </w:r>
+      <w:proofErr w:type="spellStart"/>
+      <w:r>
+        <w:t>MedAtlas</w:t>
+      </w:r>
+      <w:proofErr w:type="spellEnd"/>
+      <w:r>
+        <w:t xml:space="preserve"> to ODV)</w:t>
       </w:r>
     </w:p>
     <w:p>
@@ -3591,7 +4239,23 @@
         <w:jc w:val="left"/>
       </w:pPr>
       <w:r>
-        <w:t>Split a multi-station SeaDataNet file into mono-station SeaDataNet files</w:t>
+        <w:t xml:space="preserve">Split a multi-station </w:t>
+      </w:r>
+      <w:proofErr w:type="spellStart"/>
+      <w:r>
+        <w:t>SeaDataNet</w:t>
+      </w:r>
+      <w:proofErr w:type="spellEnd"/>
+      <w:r>
+        <w:t xml:space="preserve"> file into mono-station </w:t>
+      </w:r>
+      <w:proofErr w:type="spellStart"/>
+      <w:r>
+        <w:t>SeaDataNet</w:t>
+      </w:r>
+      <w:proofErr w:type="spellEnd"/>
+      <w:r>
+        <w:t xml:space="preserve"> files</w:t>
       </w:r>
     </w:p>
     <w:p>
@@ -3604,7 +4268,15 @@
         <w:jc w:val="left"/>
       </w:pPr>
       <w:r>
-        <w:t>Extract station(s) from SeaDataNet files</w:t>
+        <w:t xml:space="preserve">Extract station(s) from </w:t>
+      </w:r>
+      <w:proofErr w:type="spellStart"/>
+      <w:r>
+        <w:t>SeaDataNet</w:t>
+      </w:r>
+      <w:proofErr w:type="spellEnd"/>
+      <w:r>
+        <w:t xml:space="preserve"> files</w:t>
       </w:r>
     </w:p>
     <w:p>
@@ -3617,7 +4289,15 @@
         <w:jc w:val="left"/>
       </w:pPr>
       <w:r>
-        <w:t>Convert MGD v81 and v98 to SeaDataNet ODV  files</w:t>
+        <w:t xml:space="preserve">Convert MGD v81 and v98 to </w:t>
+      </w:r>
+      <w:proofErr w:type="spellStart"/>
+      <w:r>
+        <w:t>SeaDataNet</w:t>
+      </w:r>
+      <w:proofErr w:type="spellEnd"/>
+      <w:r>
+        <w:t xml:space="preserve"> ODV  files</w:t>
       </w:r>
     </w:p>
     <w:p>
@@ -3697,6 +4377,7 @@
           <w:lang w:val="en-US"/>
         </w:rPr>
       </w:pPr>
+      <w:proofErr w:type="gramStart"/>
       <w:r>
         <w:rPr>
           <w:color w:val="5B7591"/>
@@ -3704,6 +4385,7 @@
         </w:rPr>
         <w:t>a</w:t>
       </w:r>
+      <w:proofErr w:type="gramEnd"/>
       <w:r>
         <w:rPr>
           <w:color w:val="5B7591"/>
@@ -3750,7 +4432,7 @@
           <w:color w:val="5B7591"/>
           <w:lang w:val="en-US"/>
         </w:rPr>
-        <w:t xml:space="preserve">ystem </w:t>
+        <w:t>ystem</w:t>
       </w:r>
       <w:r>
         <w:rPr>
@@ -3775,12 +4457,21 @@
           <w:lang w:val="en-US"/>
         </w:rPr>
       </w:pPr>
+      <w:proofErr w:type="gramStart"/>
       <w:r>
         <w:rPr>
           <w:color w:val="5B7591"/>
           <w:lang w:val="en-US"/>
         </w:rPr>
-        <w:t xml:space="preserve">a </w:t>
+        <w:t>a</w:t>
+      </w:r>
+      <w:proofErr w:type="gramEnd"/>
+      <w:r>
+        <w:rPr>
+          <w:color w:val="5B7591"/>
+          <w:lang w:val="en-US"/>
+        </w:rPr>
+        <w:t xml:space="preserve"> </w:t>
       </w:r>
       <w:r>
         <w:t>"</w:t>
@@ -3800,13 +4491,29 @@
           <w:color w:val="5B7591"/>
           <w:lang w:val="en-US"/>
         </w:rPr>
-        <w:t xml:space="preserve"> version, with Java 1.8.0_201 bundled into it (located in the `octopus/jre` directory</w:t>
-      </w:r>
+        <w:t xml:space="preserve"> version, with Java 1.8.0_201 bundled into it (located in the `octopus/</w:t>
+      </w:r>
+      <w:proofErr w:type="spellStart"/>
       <w:r>
         <w:rPr>
           <w:color w:val="5B7591"/>
           <w:lang w:val="en-US"/>
         </w:rPr>
+        <w:t>jre</w:t>
+      </w:r>
+      <w:proofErr w:type="spellEnd"/>
+      <w:r>
+        <w:rPr>
+          <w:color w:val="5B7591"/>
+          <w:lang w:val="en-US"/>
+        </w:rPr>
+        <w:t>` directory</w:t>
+      </w:r>
+      <w:r>
+        <w:rPr>
+          <w:color w:val="5B7591"/>
+          <w:lang w:val="en-US"/>
+        </w:rPr>
         <w:t>)</w:t>
       </w:r>
       <w:r>
@@ -3819,7 +4526,15 @@
     </w:p>
     <w:p>
       <w:r>
-        <w:t>This version doesn't require Java.Octopus is available for multiple platforms: Windows, Linux.</w:t>
+        <w:t xml:space="preserve">This version doesn't require </w:t>
+      </w:r>
+      <w:proofErr w:type="spellStart"/>
+      <w:r>
+        <w:t>Java.Octopus</w:t>
+      </w:r>
+      <w:proofErr w:type="spellEnd"/>
+      <w:r>
+        <w:t xml:space="preserve"> is available for multiple platforms: Windows, Linux.</w:t>
       </w:r>
     </w:p>
     <w:p>
@@ -3848,7 +4563,15 @@
     </w:p>
     <w:p>
       <w:r>
-        <w:t>Download the Octopus software from SeaDataNet web site, under Standards &amp; Software:</w:t>
+        <w:t xml:space="preserve">Download the Octopus software from </w:t>
+      </w:r>
+      <w:proofErr w:type="spellStart"/>
+      <w:r>
+        <w:t>SeaDataNet</w:t>
+      </w:r>
+      <w:proofErr w:type="spellEnd"/>
+      <w:r>
+        <w:t xml:space="preserve"> web site, under Standards &amp; Software:</w:t>
       </w:r>
     </w:p>
     <w:p>
@@ -3968,7 +4691,87 @@
           <w:rFonts w:asciiTheme="minorHAnsi" w:hAnsiTheme="minorHAnsi" w:cstheme="minorHAnsi"/>
           <w:sz w:val="20"/>
         </w:rPr>
-        <w:t xml:space="preserve"> [directory\]java –D http.proxyHost=xx.xx.xx.xx –D http.proxyPort=yy -jar octopus.jar</w:t>
+        <w:t xml:space="preserve"> [directory\</w:t>
+      </w:r>
+      <w:proofErr w:type="gramStart"/>
+      <w:r>
+        <w:rPr>
+          <w:rFonts w:asciiTheme="minorHAnsi" w:hAnsiTheme="minorHAnsi" w:cstheme="minorHAnsi"/>
+          <w:sz w:val="20"/>
+        </w:rPr>
+        <w:t>]java</w:t>
+      </w:r>
+      <w:proofErr w:type="gramEnd"/>
+      <w:r>
+        <w:rPr>
+          <w:rFonts w:asciiTheme="minorHAnsi" w:hAnsiTheme="minorHAnsi" w:cstheme="minorHAnsi"/>
+          <w:sz w:val="20"/>
+        </w:rPr>
+        <w:t xml:space="preserve"> –D </w:t>
+      </w:r>
+      <w:proofErr w:type="spellStart"/>
+      <w:r>
+        <w:rPr>
+          <w:rFonts w:asciiTheme="minorHAnsi" w:hAnsiTheme="minorHAnsi" w:cstheme="minorHAnsi"/>
+          <w:sz w:val="20"/>
+        </w:rPr>
+        <w:t>http.proxyHost</w:t>
+      </w:r>
+      <w:proofErr w:type="spellEnd"/>
+      <w:r>
+        <w:rPr>
+          <w:rFonts w:asciiTheme="minorHAnsi" w:hAnsiTheme="minorHAnsi" w:cstheme="minorHAnsi"/>
+          <w:sz w:val="20"/>
+        </w:rPr>
+        <w:t>=</w:t>
+      </w:r>
+      <w:proofErr w:type="spellStart"/>
+      <w:r>
+        <w:rPr>
+          <w:rFonts w:asciiTheme="minorHAnsi" w:hAnsiTheme="minorHAnsi" w:cstheme="minorHAnsi"/>
+          <w:sz w:val="20"/>
+        </w:rPr>
+        <w:t>xx.xx.xx.xx</w:t>
+      </w:r>
+      <w:proofErr w:type="spellEnd"/>
+      <w:r>
+        <w:rPr>
+          <w:rFonts w:asciiTheme="minorHAnsi" w:hAnsiTheme="minorHAnsi" w:cstheme="minorHAnsi"/>
+          <w:sz w:val="20"/>
+        </w:rPr>
+        <w:t xml:space="preserve"> –D </w:t>
+      </w:r>
+      <w:proofErr w:type="spellStart"/>
+      <w:r>
+        <w:rPr>
+          <w:rFonts w:asciiTheme="minorHAnsi" w:hAnsiTheme="minorHAnsi" w:cstheme="minorHAnsi"/>
+          <w:sz w:val="20"/>
+        </w:rPr>
+        <w:t>http.proxyPort</w:t>
+      </w:r>
+      <w:proofErr w:type="spellEnd"/>
+      <w:r>
+        <w:rPr>
+          <w:rFonts w:asciiTheme="minorHAnsi" w:hAnsiTheme="minorHAnsi" w:cstheme="minorHAnsi"/>
+          <w:sz w:val="20"/>
+        </w:rPr>
+        <w:t>=</w:t>
+      </w:r>
+      <w:proofErr w:type="spellStart"/>
+      <w:r>
+        <w:rPr>
+          <w:rFonts w:asciiTheme="minorHAnsi" w:hAnsiTheme="minorHAnsi" w:cstheme="minorHAnsi"/>
+          <w:sz w:val="20"/>
+        </w:rPr>
+        <w:t>yy</w:t>
+      </w:r>
+      <w:proofErr w:type="spellEnd"/>
+      <w:r>
+        <w:rPr>
+          <w:rFonts w:asciiTheme="minorHAnsi" w:hAnsiTheme="minorHAnsi" w:cstheme="minorHAnsi"/>
+          <w:sz w:val="20"/>
+        </w:rPr>
+        <w:t xml:space="preserve"> -jar octopus.jar</w:t>
       </w:r>
     </w:p>
     <w:p>
@@ -4000,8 +4803,16 @@
         <w:rPr>
           <w:color w:val="5B7591"/>
         </w:rPr>
-        <w:t xml:space="preserve"> where</w:t>
-      </w:r>
+        <w:t xml:space="preserve"> </w:t>
+      </w:r>
+      <w:proofErr w:type="gramStart"/>
+      <w:r>
+        <w:rPr>
+          <w:color w:val="5B7591"/>
+        </w:rPr>
+        <w:t>where</w:t>
+      </w:r>
+      <w:proofErr w:type="gramEnd"/>
     </w:p>
     <w:p>
       <w:pPr>
@@ -4015,7 +4826,21 @@
         <w:rPr>
           <w:color w:val="5B7591"/>
         </w:rPr>
-        <w:t xml:space="preserve">    - xx.xx.xx.xx = your proxy IP address</w:t>
+        <w:t xml:space="preserve">    - </w:t>
+      </w:r>
+      <w:proofErr w:type="spellStart"/>
+      <w:r>
+        <w:rPr>
+          <w:color w:val="5B7591"/>
+        </w:rPr>
+        <w:t>xx.xx.xx.xx</w:t>
+      </w:r>
+      <w:proofErr w:type="spellEnd"/>
+      <w:r>
+        <w:rPr>
+          <w:color w:val="5B7591"/>
+        </w:rPr>
+        <w:t xml:space="preserve"> = your proxy IP address</w:t>
       </w:r>
     </w:p>
     <w:p>
@@ -4030,7 +4855,23 @@
         <w:rPr>
           <w:color w:val="5B7591"/>
         </w:rPr>
-        <w:t xml:space="preserve">    - yy = your proxy port</w:t>
+        <w:t xml:space="preserve">    - </w:t>
+      </w:r>
+      <w:proofErr w:type="spellStart"/>
+      <w:proofErr w:type="gramStart"/>
+      <w:r>
+        <w:rPr>
+          <w:color w:val="5B7591"/>
+        </w:rPr>
+        <w:t>yy</w:t>
+      </w:r>
+      <w:proofErr w:type="spellEnd"/>
+      <w:proofErr w:type="gramEnd"/>
+      <w:r>
+        <w:rPr>
+          <w:color w:val="5B7591"/>
+        </w:rPr>
+        <w:t xml:space="preserve"> = your proxy port</w:t>
       </w:r>
     </w:p>
     <w:p>
@@ -4083,7 +4924,21 @@
         <w:rPr>
           <w:color w:val="5B7591"/>
         </w:rPr>
-        <w:t xml:space="preserve"> the "standalone" version, the directory is `.\jre\bin\`. If </w:t>
+        <w:t xml:space="preserve"> the "standalone" version, the directory is `.\</w:t>
+      </w:r>
+      <w:proofErr w:type="spellStart"/>
+      <w:r>
+        <w:rPr>
+          <w:color w:val="5B7591"/>
+        </w:rPr>
+        <w:t>jre</w:t>
+      </w:r>
+      <w:proofErr w:type="spellEnd"/>
+      <w:r>
+        <w:rPr>
+          <w:color w:val="5B7591"/>
+        </w:rPr>
+        <w:t xml:space="preserve">\bin\`. If </w:t>
       </w:r>
       <w:r>
         <w:rPr>
@@ -4111,11 +4966,19 @@
           <w:color w:val="5B7591"/>
         </w:rPr>
       </w:pPr>
+      <w:proofErr w:type="gramStart"/>
       <w:r>
         <w:rPr>
           <w:color w:val="5B7591"/>
         </w:rPr>
-        <w:t>launch O</w:t>
+        <w:t>launch</w:t>
+      </w:r>
+      <w:proofErr w:type="gramEnd"/>
+      <w:r>
+        <w:rPr>
+          <w:color w:val="5B7591"/>
+        </w:rPr>
+        <w:t xml:space="preserve"> O</w:t>
       </w:r>
       <w:r>
         <w:rPr>
@@ -4211,12 +5074,21 @@
           <w:sz w:val="20"/>
         </w:rPr>
       </w:pPr>
+      <w:proofErr w:type="gramStart"/>
       <w:r>
         <w:rPr>
           <w:color w:val="585858"/>
           <w:sz w:val="20"/>
         </w:rPr>
-        <w:t>cd octopus</w:t>
+        <w:t>cd</w:t>
+      </w:r>
+      <w:proofErr w:type="gramEnd"/>
+      <w:r>
+        <w:rPr>
+          <w:color w:val="585858"/>
+          <w:sz w:val="20"/>
+        </w:rPr>
+        <w:t xml:space="preserve"> octopus</w:t>
       </w:r>
     </w:p>
     <w:p>
@@ -4304,7 +5176,77 @@
         <w:rPr>
           <w:sz w:val="20"/>
         </w:rPr>
-        <w:t xml:space="preserve">    [directory/]java –D http.proxyHost=xx.xx.xx.xx –D http.proxyPort=yy -jar octopus.jar</w:t>
+        <w:t xml:space="preserve">    [</w:t>
+      </w:r>
+      <w:proofErr w:type="gramStart"/>
+      <w:r>
+        <w:rPr>
+          <w:sz w:val="20"/>
+        </w:rPr>
+        <w:t>directory</w:t>
+      </w:r>
+      <w:proofErr w:type="gramEnd"/>
+      <w:r>
+        <w:rPr>
+          <w:sz w:val="20"/>
+        </w:rPr>
+        <w:t xml:space="preserve">/]java –D </w:t>
+      </w:r>
+      <w:proofErr w:type="spellStart"/>
+      <w:r>
+        <w:rPr>
+          <w:sz w:val="20"/>
+        </w:rPr>
+        <w:t>http.proxyHost</w:t>
+      </w:r>
+      <w:proofErr w:type="spellEnd"/>
+      <w:r>
+        <w:rPr>
+          <w:sz w:val="20"/>
+        </w:rPr>
+        <w:t>=</w:t>
+      </w:r>
+      <w:proofErr w:type="spellStart"/>
+      <w:r>
+        <w:rPr>
+          <w:sz w:val="20"/>
+        </w:rPr>
+        <w:t>xx.xx.xx.xx</w:t>
+      </w:r>
+      <w:proofErr w:type="spellEnd"/>
+      <w:r>
+        <w:rPr>
+          <w:sz w:val="20"/>
+        </w:rPr>
+        <w:t xml:space="preserve"> –D </w:t>
+      </w:r>
+      <w:proofErr w:type="spellStart"/>
+      <w:r>
+        <w:rPr>
+          <w:sz w:val="20"/>
+        </w:rPr>
+        <w:t>http.proxyPort</w:t>
+      </w:r>
+      <w:proofErr w:type="spellEnd"/>
+      <w:r>
+        <w:rPr>
+          <w:sz w:val="20"/>
+        </w:rPr>
+        <w:t>=</w:t>
+      </w:r>
+      <w:proofErr w:type="spellStart"/>
+      <w:r>
+        <w:rPr>
+          <w:sz w:val="20"/>
+        </w:rPr>
+        <w:t>yy</w:t>
+      </w:r>
+      <w:proofErr w:type="spellEnd"/>
+      <w:r>
+        <w:rPr>
+          <w:sz w:val="20"/>
+        </w:rPr>
+        <w:t xml:space="preserve"> -jar octopus.jar</w:t>
       </w:r>
     </w:p>
     <w:p>
@@ -4336,12 +5278,14 @@
         </w:rPr>
         <w:t xml:space="preserve">   </w:t>
       </w:r>
+      <w:proofErr w:type="gramStart"/>
       <w:r>
         <w:rPr>
           <w:color w:val="5B7591"/>
         </w:rPr>
         <w:t>where</w:t>
       </w:r>
+      <w:proofErr w:type="gramEnd"/>
     </w:p>
     <w:p>
       <w:pPr>
@@ -4357,11 +5301,19 @@
         </w:rPr>
         <w:t xml:space="preserve">    - </w:t>
       </w:r>
+      <w:proofErr w:type="spellStart"/>
       <w:r>
         <w:rPr>
           <w:color w:val="5B7591"/>
         </w:rPr>
-        <w:t>xx.xx.xx.xx = your proxy IP address</w:t>
+        <w:t>xx.xx.xx.xx</w:t>
+      </w:r>
+      <w:proofErr w:type="spellEnd"/>
+      <w:r>
+        <w:rPr>
+          <w:color w:val="5B7591"/>
+        </w:rPr>
+        <w:t xml:space="preserve"> = your proxy IP address</w:t>
       </w:r>
     </w:p>
     <w:p>
@@ -4376,8 +5328,18 @@
         <w:rPr>
           <w:color w:val="5B7591"/>
         </w:rPr>
-        <w:t xml:space="preserve">    - yy</w:t>
-      </w:r>
+        <w:t xml:space="preserve">    - </w:t>
+      </w:r>
+      <w:proofErr w:type="spellStart"/>
+      <w:proofErr w:type="gramStart"/>
+      <w:r>
+        <w:rPr>
+          <w:color w:val="5B7591"/>
+        </w:rPr>
+        <w:t>yy</w:t>
+      </w:r>
+      <w:proofErr w:type="spellEnd"/>
+      <w:proofErr w:type="gramEnd"/>
       <w:r>
         <w:rPr>
           <w:color w:val="5B7591"/>
@@ -4433,20 +5395,30 @@
         <w:rPr>
           <w:color w:val="5B7591"/>
         </w:rPr>
-        <w:t xml:space="preserve"> the "standalone" version, the directory is `.</w:t>
-      </w:r>
+        <w:t xml:space="preserve"> the "standalone" version, the directory is `</w:t>
+      </w:r>
+      <w:proofErr w:type="gramStart"/>
       <w:r>
         <w:rPr>
           <w:color w:val="5B7591"/>
         </w:rPr>
+        <w:t>.</w:t>
+      </w:r>
+      <w:r>
+        <w:rPr>
+          <w:color w:val="5B7591"/>
+        </w:rPr>
         <w:t>/</w:t>
       </w:r>
+      <w:proofErr w:type="spellStart"/>
+      <w:proofErr w:type="gramEnd"/>
       <w:r>
         <w:rPr>
           <w:color w:val="5B7591"/>
         </w:rPr>
         <w:t>jre</w:t>
       </w:r>
+      <w:proofErr w:type="spellEnd"/>
       <w:r>
         <w:rPr>
           <w:color w:val="5B7591"/>
@@ -4665,7 +5637,23 @@
           <w:color w:val="5B7591"/>
           <w:lang w:val="en-US"/>
         </w:rPr>
-        <w:t xml:space="preserve"> and non SDN MedAtlas file to SDN files</w:t>
+        <w:t xml:space="preserve"> and non SDN </w:t>
+      </w:r>
+      <w:proofErr w:type="spellStart"/>
+      <w:r>
+        <w:rPr>
+          <w:color w:val="5B7591"/>
+          <w:lang w:val="en-US"/>
+        </w:rPr>
+        <w:t>MedAtlas</w:t>
+      </w:r>
+      <w:proofErr w:type="spellEnd"/>
+      <w:r>
+        <w:rPr>
+          <w:color w:val="5B7591"/>
+          <w:lang w:val="en-US"/>
+        </w:rPr>
+        <w:t xml:space="preserve"> file to SDN files</w:t>
       </w:r>
       <w:r>
         <w:rPr>
@@ -4737,7 +5725,7 @@
         <w:rPr>
           <w:noProof/>
           <w:color w:val="5B7591"/>
-          <w:lang w:eastAsia="en-GB"/>
+          <w:lang w:val="fr-FR"/>
         </w:rPr>
         <w:drawing>
           <wp:inline distT="0" distB="0" distL="0" distR="0" wp14:anchorId="6929D4D7" wp14:editId="04D72E26">
@@ -4855,7 +5843,15 @@
         <w:t xml:space="preserve">content of the </w:t>
       </w:r>
       <w:r>
-        <w:t>coupling table used by the SeaDataNet download manager to retrieve the LOCAL_CDI_IDs requested by a user downloading.</w:t>
+        <w:t xml:space="preserve">coupling table used by the </w:t>
+      </w:r>
+      <w:proofErr w:type="spellStart"/>
+      <w:r>
+        <w:t>SeaDataNet</w:t>
+      </w:r>
+      <w:proofErr w:type="spellEnd"/>
+      <w:r>
+        <w:t xml:space="preserve"> download manager to retrieve the LOCAL_CDI_IDs requested by a user downloading.</w:t>
       </w:r>
     </w:p>
     <w:p>
@@ -4871,7 +5867,15 @@
         <w:pStyle w:val="Corpsdetexte"/>
       </w:pPr>
       <w:r>
-        <w:t xml:space="preserve">This export function generates a coupling file that will be used by SeaDataNet </w:t>
+        <w:t xml:space="preserve">This export function generates a coupling file that will be used by </w:t>
+      </w:r>
+      <w:proofErr w:type="spellStart"/>
+      <w:r>
+        <w:t>SeaDataNet</w:t>
+      </w:r>
+      <w:proofErr w:type="spellEnd"/>
+      <w:r>
+        <w:t xml:space="preserve"> </w:t>
       </w:r>
       <w:r>
         <w:t>Download M</w:t>
@@ -4885,13 +5889,37 @@
         <w:pStyle w:val="Corpsdetexte"/>
       </w:pPr>
       <w:r>
-        <w:t xml:space="preserve">The coupling file used by SeaDataNet download manager is unique and called “coupling.txt”. This file must not contain duplicates (the coupling file ID is  LOCAl_CDI_ID + format) It’s up to </w:t>
+        <w:t xml:space="preserve">The coupling file used by </w:t>
+      </w:r>
+      <w:proofErr w:type="spellStart"/>
+      <w:r>
+        <w:t>SeaDataNet</w:t>
+      </w:r>
+      <w:proofErr w:type="spellEnd"/>
+      <w:r>
+        <w:t xml:space="preserve"> download manager is unique and called “coupling.txt”. This file must not contain duplicates (the coupling file ID is  </w:t>
+      </w:r>
+      <w:proofErr w:type="spellStart"/>
+      <w:r>
+        <w:t>LOCAl_CDI_ID</w:t>
+      </w:r>
+      <w:proofErr w:type="spellEnd"/>
+      <w:r>
+        <w:t xml:space="preserve"> + format) It’s up to </w:t>
       </w:r>
       <w:r>
         <w:t xml:space="preserve">OCTOPUS </w:t>
       </w:r>
       <w:r>
-        <w:t>user to create only one file called “coupling.txt” for SeaDataNet purpose by using the coupling table facilities.</w:t>
+        <w:t xml:space="preserve">user to create only one file called “coupling.txt” for </w:t>
+      </w:r>
+      <w:proofErr w:type="spellStart"/>
+      <w:r>
+        <w:t>SeaDataNet</w:t>
+      </w:r>
+      <w:proofErr w:type="spellEnd"/>
+      <w:r>
+        <w:t xml:space="preserve"> purpose by using the coupling table facilities.</w:t>
       </w:r>
     </w:p>
     <w:p>
@@ -4910,6 +5938,7 @@
           <w:i/>
         </w:rPr>
       </w:pPr>
+      <w:proofErr w:type="spellStart"/>
       <w:r>
         <w:rPr>
           <w:i/>
@@ -4932,8 +5961,23 @@
         <w:rPr>
           <w:i/>
         </w:rPr>
-        <w:t>_ID;Modus;Format;File_name</w:t>
-      </w:r>
+        <w:t>_ID</w:t>
+      </w:r>
+      <w:proofErr w:type="gramStart"/>
+      <w:r>
+        <w:rPr>
+          <w:i/>
+        </w:rPr>
+        <w:t>;Modus</w:t>
+      </w:r>
+      <w:proofErr w:type="gramEnd"/>
+      <w:r>
+        <w:rPr>
+          <w:i/>
+        </w:rPr>
+        <w:t>;Format;File_name</w:t>
+      </w:r>
+      <w:proofErr w:type="spellEnd"/>
     </w:p>
     <w:p>
       <w:pPr>
@@ -4974,36 +6018,17 @@
     </w:p>
     <w:p>
       <w:pPr>
-        <w:spacing w:after="120"/>
-        <w:rPr>
-          <w:lang w:val="en-US"/>
-        </w:rPr>
-      </w:pPr>
-      <w:r>
-        <w:rPr>
-          <w:lang w:val="en-US"/>
-        </w:rPr>
-        <w:t>Available conversions/splits are</w:t>
-      </w:r>
-      <w:r>
-        <w:rPr>
-          <w:lang w:val="en-US"/>
-        </w:rPr>
-        <w:t xml:space="preserve"> listed in</w:t>
-      </w:r>
-      <w:r>
-        <w:rPr>
-          <w:lang w:val="en-US"/>
-        </w:rPr>
-        <w:t xml:space="preserve"> the table below:</w:t>
-      </w:r>
-    </w:p>
-    <w:p>
-      <w:pPr>
-        <w:rPr>
-          <w:lang w:val="en-US"/>
-        </w:rPr>
-      </w:pPr>
+        <w:pStyle w:val="Titre3"/>
+      </w:pPr>
+      <w:r>
+        <w:t>A</w:t>
+      </w:r>
+      <w:r>
+        <w:t>vailable file check</w:t>
+      </w:r>
+      <w:r>
+        <w:t>s are listed in the table below:</w:t>
+      </w:r>
     </w:p>
     <w:p>
       <w:pPr>
@@ -5011,11 +6036,461 @@
         <w:keepNext/>
       </w:pPr>
       <w:r>
-        <w:t>Table 1 - Possible conversions using OCTOPUS</w:t>
-      </w:r>
-      <w:r>
-        <w:t xml:space="preserve"> (ODV variants stands for biology, microlitter and flowcytometry</w:t>
-      </w:r>
+        <w:t xml:space="preserve">Table 1 - Possible </w:t>
+      </w:r>
+      <w:r>
+        <w:t>checks</w:t>
+      </w:r>
+      <w:r>
+        <w:t xml:space="preserve"> using OCTOPUS</w:t>
+      </w:r>
+      <w:r>
+        <w:t xml:space="preserve"> (ODV variants stands for biology, </w:t>
+      </w:r>
+      <w:proofErr w:type="spellStart"/>
+      <w:r>
+        <w:t>microlitter</w:t>
+      </w:r>
+      <w:proofErr w:type="spellEnd"/>
+      <w:r>
+        <w:t xml:space="preserve"> and </w:t>
+      </w:r>
+      <w:proofErr w:type="spellStart"/>
+      <w:r>
+        <w:t>flowcytometry</w:t>
+      </w:r>
+      <w:proofErr w:type="spellEnd"/>
+      <w:r>
+        <w:t xml:space="preserve"> data)</w:t>
+      </w:r>
+    </w:p>
+    <w:tbl>
+      <w:tblPr>
+        <w:tblStyle w:val="Grilledutableau"/>
+        <w:tblW w:w="0" w:type="auto"/>
+        <w:tblInd w:w="1763" w:type="dxa"/>
+        <w:tblLook w:val="04A0" w:firstRow="1" w:lastRow="0" w:firstColumn="1" w:lastColumn="0" w:noHBand="0" w:noVBand="1"/>
+      </w:tblPr>
+      <w:tblGrid>
+        <w:gridCol w:w="4248"/>
+        <w:gridCol w:w="1276"/>
+      </w:tblGrid>
+      <w:tr>
+        <w:tc>
+          <w:tcPr>
+            <w:tcW w:w="4248" w:type="dxa"/>
+          </w:tcPr>
+          <w:p>
+            <w:pPr>
+              <w:rPr>
+                <w:lang w:val="en-US"/>
+              </w:rPr>
+            </w:pPr>
+          </w:p>
+        </w:tc>
+        <w:tc>
+          <w:tcPr>
+            <w:tcW w:w="1276" w:type="dxa"/>
+          </w:tcPr>
+          <w:p>
+            <w:pPr>
+              <w:rPr>
+                <w:lang w:val="en-US"/>
+              </w:rPr>
+            </w:pPr>
+            <w:r>
+              <w:rPr>
+                <w:lang w:val="en-US"/>
+              </w:rPr>
+              <w:t>Check</w:t>
+            </w:r>
+          </w:p>
+        </w:tc>
+      </w:tr>
+      <w:tr>
+        <w:tc>
+          <w:tcPr>
+            <w:tcW w:w="4248" w:type="dxa"/>
+          </w:tcPr>
+          <w:p>
+            <w:pPr>
+              <w:pStyle w:val="TableContents"/>
+              <w:rPr>
+                <w:lang w:val="en-US"/>
+              </w:rPr>
+            </w:pPr>
+            <w:r>
+              <w:rPr>
+                <w:color w:val="5B7591"/>
+              </w:rPr>
+              <w:t>Med non SDN</w:t>
+            </w:r>
+          </w:p>
+        </w:tc>
+        <w:tc>
+          <w:tcPr>
+            <w:tcW w:w="1276" w:type="dxa"/>
+          </w:tcPr>
+          <w:p>
+            <w:pPr>
+              <w:jc w:val="center"/>
+              <w:rPr>
+                <w:lang w:val="en-US"/>
+              </w:rPr>
+            </w:pPr>
+            <w:r>
+              <w:rPr>
+                <w:rFonts w:ascii="OpenSymbol" w:eastAsia="OpenSymbol" w:hAnsi="OpenSymbol" w:cs="OpenSymbol"/>
+                <w:color w:val="008000"/>
+                <w:sz w:val="32"/>
+                <w:szCs w:val="32"/>
+              </w:rPr>
+              <w:t>✔</w:t>
+            </w:r>
+          </w:p>
+        </w:tc>
+      </w:tr>
+      <w:tr>
+        <w:tc>
+          <w:tcPr>
+            <w:tcW w:w="4248" w:type="dxa"/>
+          </w:tcPr>
+          <w:p>
+            <w:pPr>
+              <w:rPr>
+                <w:lang w:val="en-US"/>
+              </w:rPr>
+            </w:pPr>
+            <w:r>
+              <w:t>Med SDN</w:t>
+            </w:r>
+          </w:p>
+        </w:tc>
+        <w:tc>
+          <w:tcPr>
+            <w:tcW w:w="1276" w:type="dxa"/>
+          </w:tcPr>
+          <w:p>
+            <w:pPr>
+              <w:jc w:val="center"/>
+              <w:rPr>
+                <w:lang w:val="en-US"/>
+              </w:rPr>
+            </w:pPr>
+            <w:r>
+              <w:rPr>
+                <w:rFonts w:ascii="OpenSymbol" w:eastAsia="OpenSymbol" w:hAnsi="OpenSymbol" w:cs="OpenSymbol"/>
+                <w:color w:val="008000"/>
+                <w:sz w:val="32"/>
+                <w:szCs w:val="32"/>
+              </w:rPr>
+              <w:t>✔</w:t>
+            </w:r>
+          </w:p>
+        </w:tc>
+      </w:tr>
+      <w:tr>
+        <w:tc>
+          <w:tcPr>
+            <w:tcW w:w="4248" w:type="dxa"/>
+          </w:tcPr>
+          <w:p>
+            <w:r>
+              <w:t>ODV SDN</w:t>
+            </w:r>
+          </w:p>
+        </w:tc>
+        <w:tc>
+          <w:tcPr>
+            <w:tcW w:w="1276" w:type="dxa"/>
+          </w:tcPr>
+          <w:p>
+            <w:pPr>
+              <w:jc w:val="center"/>
+              <w:rPr>
+                <w:lang w:val="en-US"/>
+              </w:rPr>
+            </w:pPr>
+            <w:r>
+              <w:rPr>
+                <w:rFonts w:ascii="OpenSymbol" w:eastAsia="OpenSymbol" w:hAnsi="OpenSymbol" w:cs="OpenSymbol"/>
+                <w:color w:val="008000"/>
+                <w:sz w:val="32"/>
+                <w:szCs w:val="32"/>
+              </w:rPr>
+              <w:t>✔</w:t>
+            </w:r>
+          </w:p>
+        </w:tc>
+      </w:tr>
+      <w:tr>
+        <w:tc>
+          <w:tcPr>
+            <w:tcW w:w="4248" w:type="dxa"/>
+          </w:tcPr>
+          <w:p>
+            <w:r>
+              <w:t>ODV variants</w:t>
+            </w:r>
+          </w:p>
+        </w:tc>
+        <w:tc>
+          <w:tcPr>
+            <w:tcW w:w="1276" w:type="dxa"/>
+          </w:tcPr>
+          <w:p>
+            <w:pPr>
+              <w:jc w:val="center"/>
+              <w:rPr>
+                <w:lang w:val="en-US"/>
+              </w:rPr>
+            </w:pPr>
+            <w:r>
+              <w:rPr>
+                <w:rFonts w:ascii="OpenSymbol" w:eastAsia="OpenSymbol" w:hAnsi="OpenSymbol" w:cs="OpenSymbol"/>
+                <w:color w:val="008000"/>
+                <w:sz w:val="32"/>
+                <w:szCs w:val="32"/>
+              </w:rPr>
+              <w:t>✔</w:t>
+            </w:r>
+          </w:p>
+        </w:tc>
+      </w:tr>
+      <w:tr>
+        <w:tc>
+          <w:tcPr>
+            <w:tcW w:w="4248" w:type="dxa"/>
+          </w:tcPr>
+          <w:p>
+            <w:pPr>
+              <w:rPr>
+                <w:lang w:val="en-US"/>
+              </w:rPr>
+            </w:pPr>
+            <w:proofErr w:type="spellStart"/>
+            <w:r>
+              <w:t>netCDF-</w:t>
+            </w:r>
+            <w:r>
+              <w:t>CFPoint</w:t>
+            </w:r>
+            <w:proofErr w:type="spellEnd"/>
+          </w:p>
+        </w:tc>
+        <w:tc>
+          <w:tcPr>
+            <w:tcW w:w="1276" w:type="dxa"/>
+          </w:tcPr>
+          <w:p>
+            <w:pPr>
+              <w:jc w:val="center"/>
+              <w:rPr>
+                <w:lang w:val="en-US"/>
+              </w:rPr>
+            </w:pPr>
+            <w:r>
+              <w:rPr>
+                <w:rFonts w:ascii="OpenSymbol" w:eastAsia="OpenSymbol" w:hAnsi="OpenSymbol" w:cs="OpenSymbol"/>
+                <w:color w:val="008000"/>
+                <w:sz w:val="32"/>
+                <w:szCs w:val="32"/>
+              </w:rPr>
+              <w:t>✔</w:t>
+            </w:r>
+          </w:p>
+        </w:tc>
+      </w:tr>
+      <w:tr>
+        <w:tc>
+          <w:tcPr>
+            <w:tcW w:w="4248" w:type="dxa"/>
+          </w:tcPr>
+          <w:p>
+            <w:r>
+              <w:t>HF Radar (</w:t>
+            </w:r>
+            <w:proofErr w:type="spellStart"/>
+            <w:r>
+              <w:t>NetCDF</w:t>
+            </w:r>
+            <w:r>
+              <w:t>-</w:t>
+            </w:r>
+            <w:r>
+              <w:t>CFPoint</w:t>
+            </w:r>
+            <w:proofErr w:type="spellEnd"/>
+            <w:r>
+              <w:t>)</w:t>
+            </w:r>
+          </w:p>
+        </w:tc>
+        <w:tc>
+          <w:tcPr>
+            <w:tcW w:w="1276" w:type="dxa"/>
+          </w:tcPr>
+          <w:p>
+            <w:pPr>
+              <w:jc w:val="center"/>
+              <w:rPr>
+                <w:rFonts w:ascii="OpenSymbol" w:eastAsia="OpenSymbol" w:hAnsi="OpenSymbol" w:cs="OpenSymbol"/>
+                <w:color w:val="008000"/>
+                <w:sz w:val="32"/>
+                <w:szCs w:val="32"/>
+              </w:rPr>
+            </w:pPr>
+            <w:r>
+              <w:rPr>
+                <w:rFonts w:ascii="OpenSymbol" w:eastAsia="OpenSymbol" w:hAnsi="OpenSymbol" w:cs="OpenSymbol"/>
+                <w:color w:val="008000"/>
+                <w:sz w:val="32"/>
+                <w:szCs w:val="32"/>
+              </w:rPr>
+              <w:t>✔</w:t>
+            </w:r>
+          </w:p>
+        </w:tc>
+      </w:tr>
+      <w:tr>
+        <w:tc>
+          <w:tcPr>
+            <w:tcW w:w="4248" w:type="dxa"/>
+          </w:tcPr>
+          <w:p>
+            <w:pPr>
+              <w:rPr>
+                <w:lang w:val="en-US"/>
+              </w:rPr>
+            </w:pPr>
+            <w:r>
+              <w:t>MGDv81</w:t>
+            </w:r>
+          </w:p>
+        </w:tc>
+        <w:tc>
+          <w:tcPr>
+            <w:tcW w:w="1276" w:type="dxa"/>
+          </w:tcPr>
+          <w:p>
+            <w:pPr>
+              <w:jc w:val="center"/>
+              <w:rPr>
+                <w:lang w:val="en-US"/>
+              </w:rPr>
+            </w:pPr>
+            <w:r>
+              <w:rPr>
+                <w:rFonts w:ascii="OpenSymbol" w:eastAsia="OpenSymbol" w:hAnsi="OpenSymbol" w:cs="OpenSymbol"/>
+                <w:color w:val="FF6633"/>
+                <w:sz w:val="32"/>
+                <w:szCs w:val="32"/>
+              </w:rPr>
+              <w:t>✗</w:t>
+            </w:r>
+          </w:p>
+        </w:tc>
+      </w:tr>
+      <w:tr>
+        <w:tc>
+          <w:tcPr>
+            <w:tcW w:w="4248" w:type="dxa"/>
+          </w:tcPr>
+          <w:p>
+            <w:r>
+              <w:t>MGDv98</w:t>
+            </w:r>
+          </w:p>
+        </w:tc>
+        <w:tc>
+          <w:tcPr>
+            <w:tcW w:w="1276" w:type="dxa"/>
+          </w:tcPr>
+          <w:p>
+            <w:pPr>
+              <w:jc w:val="center"/>
+              <w:rPr>
+                <w:lang w:val="en-US"/>
+              </w:rPr>
+            </w:pPr>
+            <w:r>
+              <w:rPr>
+                <w:rFonts w:ascii="OpenSymbol" w:eastAsia="OpenSymbol" w:hAnsi="OpenSymbol" w:cs="OpenSymbol"/>
+                <w:color w:val="FF6633"/>
+                <w:sz w:val="32"/>
+                <w:szCs w:val="32"/>
+              </w:rPr>
+              <w:t>✗</w:t>
+            </w:r>
+          </w:p>
+        </w:tc>
+      </w:tr>
+    </w:tbl>
+    <w:p/>
+    <w:p>
+      <w:pPr>
+        <w:pStyle w:val="Titre3"/>
+        <w:rPr>
+          <w:lang w:val="en-US"/>
+        </w:rPr>
+      </w:pPr>
+      <w:r>
+        <w:rPr>
+          <w:lang w:val="en-US"/>
+        </w:rPr>
+        <w:lastRenderedPageBreak/>
+        <w:t>Available conversions/splits are</w:t>
+      </w:r>
+      <w:r>
+        <w:rPr>
+          <w:lang w:val="en-US"/>
+        </w:rPr>
+        <w:t xml:space="preserve"> listed in</w:t>
+      </w:r>
+      <w:r>
+        <w:rPr>
+          <w:lang w:val="en-US"/>
+        </w:rPr>
+        <w:t xml:space="preserve"> the table below:</w:t>
+      </w:r>
+    </w:p>
+    <w:p>
+      <w:pPr>
+        <w:rPr>
+          <w:lang w:val="en-US"/>
+        </w:rPr>
+      </w:pPr>
+    </w:p>
+    <w:p>
+      <w:pPr>
+        <w:pStyle w:val="Lgende"/>
+        <w:keepNext/>
+      </w:pPr>
+      <w:r>
+        <w:t xml:space="preserve">Table </w:t>
+      </w:r>
+      <w:r>
+        <w:t>2</w:t>
+      </w:r>
+      <w:r>
+        <w:t xml:space="preserve"> - Possible conversions using OCTOPUS</w:t>
+      </w:r>
+      <w:r>
+        <w:t xml:space="preserve"> (ODV variants stands for biology, </w:t>
+      </w:r>
+      <w:proofErr w:type="spellStart"/>
+      <w:r>
+        <w:t>microlitter</w:t>
+      </w:r>
+      <w:proofErr w:type="spellEnd"/>
+      <w:r>
+        <w:t xml:space="preserve"> and </w:t>
+      </w:r>
+      <w:proofErr w:type="spellStart"/>
+      <w:r>
+        <w:t>flowcytometry</w:t>
+      </w:r>
+      <w:proofErr w:type="spellEnd"/>
       <w:r>
         <w:t xml:space="preserve"> data</w:t>
       </w:r>
@@ -5099,12 +6574,14 @@
                 <w:lang w:val="en-US"/>
               </w:rPr>
             </w:pPr>
+            <w:proofErr w:type="spellStart"/>
             <w:r>
               <w:rPr>
                 <w:lang w:val="en-US"/>
               </w:rPr>
               <w:t>MedSDN</w:t>
             </w:r>
+            <w:proofErr w:type="spellEnd"/>
           </w:p>
         </w:tc>
         <w:tc>
@@ -5145,12 +6622,19 @@
                 <w:lang w:val="en-US"/>
               </w:rPr>
             </w:pPr>
-            <w:r>
-              <w:t>netCDF -</w:t>
-            </w:r>
+            <w:proofErr w:type="spellStart"/>
+            <w:r>
+              <w:t>netCDF</w:t>
+            </w:r>
+            <w:proofErr w:type="spellEnd"/>
+            <w:r>
+              <w:t xml:space="preserve"> -</w:t>
+            </w:r>
+            <w:proofErr w:type="spellStart"/>
             <w:r>
               <w:t>CFPoint</w:t>
             </w:r>
+            <w:proofErr w:type="spellEnd"/>
           </w:p>
         </w:tc>
       </w:tr>
@@ -5588,12 +7072,14 @@
                 <w:lang w:val="en-US"/>
               </w:rPr>
             </w:pPr>
+            <w:proofErr w:type="spellStart"/>
             <w:r>
               <w:t>netCDF-</w:t>
             </w:r>
             <w:r>
               <w:t>CFPoint</w:t>
             </w:r>
+            <w:proofErr w:type="spellEnd"/>
           </w:p>
         </w:tc>
         <w:tc>
@@ -5933,7 +7419,6 @@
         <w:rPr>
           <w:lang w:val="en-US"/>
         </w:rPr>
-        <w:lastRenderedPageBreak/>
         <w:t>Automatic format</w:t>
       </w:r>
       <w:r>
@@ -5980,7 +7465,39 @@
           <w:color w:val="5B7591"/>
           <w:lang w:val="en-US"/>
         </w:rPr>
-        <w:t xml:space="preserve">For conversion/split from MedAtlas (SDN or non SDN) to MedAtlas SDN, </w:t>
+        <w:t xml:space="preserve">For conversion/split from </w:t>
+      </w:r>
+      <w:proofErr w:type="spellStart"/>
+      <w:r>
+        <w:rPr>
+          <w:color w:val="5B7591"/>
+          <w:lang w:val="en-US"/>
+        </w:rPr>
+        <w:t>MedAtlas</w:t>
+      </w:r>
+      <w:proofErr w:type="spellEnd"/>
+      <w:r>
+        <w:rPr>
+          <w:color w:val="5B7591"/>
+          <w:lang w:val="en-US"/>
+        </w:rPr>
+        <w:t xml:space="preserve"> (SDN or non SDN) to </w:t>
+      </w:r>
+      <w:proofErr w:type="spellStart"/>
+      <w:r>
+        <w:rPr>
+          <w:color w:val="5B7591"/>
+          <w:lang w:val="en-US"/>
+        </w:rPr>
+        <w:t>MedAtlas</w:t>
+      </w:r>
+      <w:proofErr w:type="spellEnd"/>
+      <w:r>
+        <w:rPr>
+          <w:color w:val="5B7591"/>
+          <w:lang w:val="en-US"/>
+        </w:rPr>
+        <w:t xml:space="preserve"> SDN, </w:t>
       </w:r>
       <w:r>
         <w:rPr>
@@ -6014,7 +7531,39 @@
           <w:color w:val="5B7591"/>
           <w:lang w:val="en-US"/>
         </w:rPr>
-        <w:t>For conversion/split from MedAtlas non SDN to MedAtlas SDN, SDN mapping lines will be added to output file(s).</w:t>
+        <w:t xml:space="preserve">For conversion/split from </w:t>
+      </w:r>
+      <w:proofErr w:type="spellStart"/>
+      <w:r>
+        <w:rPr>
+          <w:color w:val="5B7591"/>
+          <w:lang w:val="en-US"/>
+        </w:rPr>
+        <w:t>MedAtlas</w:t>
+      </w:r>
+      <w:proofErr w:type="spellEnd"/>
+      <w:r>
+        <w:rPr>
+          <w:color w:val="5B7591"/>
+          <w:lang w:val="en-US"/>
+        </w:rPr>
+        <w:t xml:space="preserve"> non SDN to </w:t>
+      </w:r>
+      <w:proofErr w:type="spellStart"/>
+      <w:r>
+        <w:rPr>
+          <w:color w:val="5B7591"/>
+          <w:lang w:val="en-US"/>
+        </w:rPr>
+        <w:t>MedAtlas</w:t>
+      </w:r>
+      <w:proofErr w:type="spellEnd"/>
+      <w:r>
+        <w:rPr>
+          <w:color w:val="5B7591"/>
+          <w:lang w:val="en-US"/>
+        </w:rPr>
+        <w:t xml:space="preserve"> SDN, SDN mapping lines will be added to output file(s).</w:t>
       </w:r>
     </w:p>
     <w:p>
@@ -6036,7 +7585,25 @@
           <w:sz w:val="22"/>
           <w:szCs w:val="22"/>
         </w:rPr>
-        <w:t xml:space="preserve">For all conversion/split cases, Octopus will automatically check the BODC vocabularies terms. Octopus will automatically replace deprecated term, and display an error if term does not exists or is deprecated and has no “ReplacedBy” attribute. </w:t>
+        <w:t>For all conversion/split cases, Octopus will automatically check the BODC vocabularies terms. Octopus will automatically replace deprecated term, and display an error if term does not exists or is deprecated and has no “</w:t>
+      </w:r>
+      <w:proofErr w:type="spellStart"/>
+      <w:r>
+        <w:rPr>
+          <w:color w:val="5B7591"/>
+          <w:sz w:val="22"/>
+          <w:szCs w:val="22"/>
+        </w:rPr>
+        <w:t>ReplacedBy</w:t>
+      </w:r>
+      <w:proofErr w:type="spellEnd"/>
+      <w:r>
+        <w:rPr>
+          <w:color w:val="5B7591"/>
+          <w:sz w:val="22"/>
+          <w:szCs w:val="22"/>
+        </w:rPr>
+        <w:t xml:space="preserve">” attribute. </w:t>
       </w:r>
     </w:p>
     <w:p>
@@ -6082,7 +7649,25 @@
           <w:sz w:val="22"/>
           <w:szCs w:val="22"/>
         </w:rPr>
-        <w:t>update URLs for CDIs, CSRs and Nerc vocabularies</w:t>
+        <w:t xml:space="preserve">update URLs for CDIs, CSRs and </w:t>
+      </w:r>
+      <w:proofErr w:type="spellStart"/>
+      <w:r>
+        <w:rPr>
+          <w:color w:val="5B7591"/>
+          <w:sz w:val="22"/>
+          <w:szCs w:val="22"/>
+        </w:rPr>
+        <w:t>Nerc</w:t>
+      </w:r>
+      <w:proofErr w:type="spellEnd"/>
+      <w:r>
+        <w:rPr>
+          <w:color w:val="5B7591"/>
+          <w:sz w:val="22"/>
+          <w:szCs w:val="22"/>
+        </w:rPr>
+        <w:t xml:space="preserve"> vocabularies</w:t>
       </w:r>
     </w:p>
     <w:p>
@@ -6155,7 +7740,7 @@
       <w:r>
         <w:rPr>
           <w:noProof/>
-          <w:lang w:eastAsia="en-GB"/>
+          <w:lang w:val="fr-FR"/>
         </w:rPr>
         <w:drawing>
           <wp:inline distT="0" distB="0" distL="0" distR="0" wp14:anchorId="4E122CD0" wp14:editId="2A4E0C91">
@@ -6456,7 +8041,35 @@
         <w:rPr>
           <w:lang w:val="en-US"/>
         </w:rPr>
-        <w:t>Once the file of directory has been chosen, it is possible to check the format of the file(s) by clicking on the “Check the input format” button.  In the case of a directory, all files are supposed to be at the same format (it is not possible to check a directory containing MedAtlas and ODV files, or netCDF-CFPoint and ODV files, for example).</w:t>
+        <w:t xml:space="preserve">Once the file of directory has been chosen, it is possible to check the format of the file(s) by clicking on the “Check the input format” button.  In the case of a directory, all files are supposed to be at the same format (it is not possible to check a directory containing </w:t>
+      </w:r>
+      <w:proofErr w:type="spellStart"/>
+      <w:r>
+        <w:rPr>
+          <w:lang w:val="en-US"/>
+        </w:rPr>
+        <w:t>MedAtlas</w:t>
+      </w:r>
+      <w:proofErr w:type="spellEnd"/>
+      <w:r>
+        <w:rPr>
+          <w:lang w:val="en-US"/>
+        </w:rPr>
+        <w:t xml:space="preserve"> and ODV files, or </w:t>
+      </w:r>
+      <w:proofErr w:type="spellStart"/>
+      <w:r>
+        <w:rPr>
+          <w:lang w:val="en-US"/>
+        </w:rPr>
+        <w:t>netCDF-CFPoint</w:t>
+      </w:r>
+      <w:proofErr w:type="spellEnd"/>
+      <w:r>
+        <w:rPr>
+          <w:lang w:val="en-US"/>
+        </w:rPr>
+        <w:t xml:space="preserve"> and ODV files, for example).</w:t>
       </w:r>
     </w:p>
     <w:p>
@@ -6989,6 +8602,7 @@
               </w:rPr>
               <w:t>/</w:t>
             </w:r>
+            <w:proofErr w:type="spellStart"/>
             <w:r>
               <w:rPr>
                 <w:b/>
@@ -7009,6 +8623,7 @@
               </w:rPr>
               <w:t>.ext</w:t>
             </w:r>
+            <w:proofErr w:type="spellEnd"/>
           </w:p>
         </w:tc>
         <w:tc>
@@ -7138,8 +8753,20 @@
                 <w:szCs w:val="22"/>
                 <w:lang w:val="en-US"/>
               </w:rPr>
-              <w:t>output/inputFileName</w:t>
-            </w:r>
+              <w:t>output/</w:t>
+            </w:r>
+            <w:proofErr w:type="spellStart"/>
+            <w:r>
+              <w:rPr>
+                <w:b/>
+                <w:bCs/>
+                <w:color w:val="FF0000"/>
+                <w:szCs w:val="22"/>
+                <w:lang w:val="en-US"/>
+              </w:rPr>
+              <w:t>inputFileName</w:t>
+            </w:r>
+            <w:proofErr w:type="spellEnd"/>
             <w:r>
               <w:rPr>
                 <w:bCs/>
@@ -7157,8 +8784,9 @@
                 <w:szCs w:val="22"/>
                 <w:lang w:val="en-US"/>
               </w:rPr>
-              <w:t xml:space="preserve"> LOCAl_CDI_ID</w:t>
-            </w:r>
+              <w:t xml:space="preserve"> </w:t>
+            </w:r>
+            <w:proofErr w:type="spellStart"/>
             <w:r>
               <w:rPr>
                 <w:b/>
@@ -7167,8 +8795,19 @@
                 <w:szCs w:val="22"/>
                 <w:lang w:val="en-US"/>
               </w:rPr>
+              <w:t>LOCAl_CDI_ID</w:t>
+            </w:r>
+            <w:r>
+              <w:rPr>
+                <w:b/>
+                <w:bCs/>
+                <w:color w:val="92D050"/>
+                <w:szCs w:val="22"/>
+                <w:lang w:val="en-US"/>
+              </w:rPr>
               <w:t>.ext</w:t>
             </w:r>
+            <w:proofErr w:type="spellEnd"/>
           </w:p>
         </w:tc>
         <w:tc>
@@ -7215,6 +8854,7 @@
               </w:rPr>
               <w:t>/</w:t>
             </w:r>
+            <w:proofErr w:type="spellStart"/>
             <w:r>
               <w:rPr>
                 <w:b/>
@@ -7225,6 +8865,7 @@
               </w:rPr>
               <w:t>inputFileName.ext</w:t>
             </w:r>
+            <w:proofErr w:type="spellEnd"/>
           </w:p>
         </w:tc>
       </w:tr>
@@ -7242,11 +8883,19 @@
           <w:lang w:val="en-US"/>
         </w:rPr>
       </w:pPr>
-      <w:r>
-        <w:rPr>
-          <w:lang w:val="en-US"/>
-        </w:rPr>
-        <w:t xml:space="preserve">where : - directories are in </w:t>
+      <w:proofErr w:type="gramStart"/>
+      <w:r>
+        <w:rPr>
+          <w:lang w:val="en-US"/>
+        </w:rPr>
+        <w:t>where :</w:t>
+      </w:r>
+      <w:proofErr w:type="gramEnd"/>
+      <w:r>
+        <w:rPr>
+          <w:lang w:val="en-US"/>
+        </w:rPr>
+        <w:t xml:space="preserve"> - directories are in </w:t>
       </w:r>
       <w:r>
         <w:rPr>
@@ -7309,12 +8958,21 @@
           <w:lang w:val="en-US"/>
         </w:rPr>
       </w:pPr>
+      <w:proofErr w:type="spellStart"/>
       <w:r>
         <w:rPr>
           <w:color w:val="5B7591"/>
           <w:lang w:val="en-US"/>
         </w:rPr>
-        <w:t>inputFileName is the name of one input file in the input directory</w:t>
+        <w:t>inputFileName</w:t>
+      </w:r>
+      <w:proofErr w:type="spellEnd"/>
+      <w:r>
+        <w:rPr>
+          <w:color w:val="5B7591"/>
+          <w:lang w:val="en-US"/>
+        </w:rPr>
+        <w:t xml:space="preserve"> is the name of one input file in the input directory</w:t>
       </w:r>
     </w:p>
     <w:p>
@@ -7334,22 +8992,63 @@
           <w:color w:val="5B7591"/>
           <w:lang w:val="en-US"/>
         </w:rPr>
-        <w:t>.ext is the extension of the fi</w:t>
-      </w:r>
+        <w:t>.</w:t>
+      </w:r>
+      <w:proofErr w:type="spellStart"/>
       <w:r>
         <w:rPr>
           <w:color w:val="5B7591"/>
           <w:lang w:val="en-US"/>
         </w:rPr>
-        <w:t>lename:  .txt for ODV, .nc for n</w:t>
-      </w:r>
+        <w:t>ext</w:t>
+      </w:r>
+      <w:proofErr w:type="spellEnd"/>
       <w:r>
         <w:rPr>
           <w:color w:val="5B7591"/>
           <w:lang w:val="en-US"/>
         </w:rPr>
+        <w:t xml:space="preserve"> is the extension of the fi</w:t>
+      </w:r>
+      <w:r>
+        <w:rPr>
+          <w:color w:val="5B7591"/>
+          <w:lang w:val="en-US"/>
+        </w:rPr>
+        <w:t>lename:  .txt for ODV, .</w:t>
+      </w:r>
+      <w:proofErr w:type="spellStart"/>
+      <w:r>
+        <w:rPr>
+          <w:color w:val="5B7591"/>
+          <w:lang w:val="en-US"/>
+        </w:rPr>
+        <w:t>nc</w:t>
+      </w:r>
+      <w:proofErr w:type="spellEnd"/>
+      <w:r>
+        <w:rPr>
+          <w:color w:val="5B7591"/>
+          <w:lang w:val="en-US"/>
+        </w:rPr>
+        <w:t xml:space="preserve"> for </w:t>
+      </w:r>
+      <w:proofErr w:type="spellStart"/>
+      <w:r>
+        <w:rPr>
+          <w:color w:val="5B7591"/>
+          <w:lang w:val="en-US"/>
+        </w:rPr>
+        <w:t>n</w:t>
+      </w:r>
+      <w:r>
+        <w:rPr>
+          <w:color w:val="5B7591"/>
+          <w:lang w:val="en-US"/>
+        </w:rPr>
         <w:t>etCDF</w:t>
       </w:r>
+      <w:proofErr w:type="spellEnd"/>
       <w:r>
         <w:rPr>
           <w:color w:val="5B7591"/>
@@ -7390,8 +9089,17 @@
           <w:color w:val="5B7591"/>
           <w:lang w:val="en-US"/>
         </w:rPr>
-        <w:t xml:space="preserve"> for MedAtlas</w:t>
-      </w:r>
+        <w:t xml:space="preserve"> for </w:t>
+      </w:r>
+      <w:proofErr w:type="spellStart"/>
+      <w:r>
+        <w:rPr>
+          <w:color w:val="5B7591"/>
+          <w:lang w:val="en-US"/>
+        </w:rPr>
+        <w:t>MedAtlas</w:t>
+      </w:r>
+      <w:proofErr w:type="spellEnd"/>
     </w:p>
     <w:p>
       <w:pPr>
@@ -7525,7 +9233,21 @@
         <w:rPr>
           <w:lang w:val="en-US"/>
         </w:rPr>
-        <w:t>20002001ATE.mgd77;FI29_2002AT</w:t>
+        <w:t>20002001ATE.mgd77</w:t>
+      </w:r>
+      <w:proofErr w:type="gramStart"/>
+      <w:r>
+        <w:rPr>
+          <w:lang w:val="en-US"/>
+        </w:rPr>
+        <w:t>;FI29</w:t>
+      </w:r>
+      <w:proofErr w:type="gramEnd"/>
+      <w:r>
+        <w:rPr>
+          <w:lang w:val="en-US"/>
+        </w:rPr>
+        <w:t>_2002AT</w:t>
       </w:r>
     </w:p>
     <w:p>
@@ -7539,7 +9261,21 @@
         <w:rPr>
           <w:lang w:val="en-US"/>
         </w:rPr>
-        <w:t>20003001ATE.mgd77;FI29_2003AT</w:t>
+        <w:t>20003001ATE.mgd77</w:t>
+      </w:r>
+      <w:proofErr w:type="gramStart"/>
+      <w:r>
+        <w:rPr>
+          <w:lang w:val="en-US"/>
+        </w:rPr>
+        <w:t>;FI29</w:t>
+      </w:r>
+      <w:proofErr w:type="gramEnd"/>
+      <w:r>
+        <w:rPr>
+          <w:lang w:val="en-US"/>
+        </w:rPr>
+        <w:t>_2003AT</w:t>
       </w:r>
     </w:p>
     <w:p>
@@ -7595,6 +9331,7 @@
         </w:rPr>
         <w:t xml:space="preserve"> in the lower part of the main window and in the log file </w:t>
       </w:r>
+      <w:proofErr w:type="gramStart"/>
       <w:r>
         <w:rPr>
           <w:i/>
@@ -7606,14 +9343,37 @@
         <w:rPr>
           <w:lang w:val="en-US"/>
         </w:rPr>
-        <w:t xml:space="preserve"> located under </w:t>
+        <w:t xml:space="preserve"> located</w:t>
+      </w:r>
+      <w:proofErr w:type="gramEnd"/>
+      <w:r>
+        <w:rPr>
+          <w:lang w:val="en-US"/>
+        </w:rPr>
+        <w:t xml:space="preserve"> under </w:t>
       </w:r>
       <w:r>
         <w:rPr>
           <w:i/>
           <w:lang w:val="en-US"/>
         </w:rPr>
-        <w:t>[octopus_install_folder]/logs.</w:t>
+        <w:t>[</w:t>
+      </w:r>
+      <w:proofErr w:type="spellStart"/>
+      <w:r>
+        <w:rPr>
+          <w:i/>
+          <w:lang w:val="en-US"/>
+        </w:rPr>
+        <w:t>octopus_install_folder</w:t>
+      </w:r>
+      <w:proofErr w:type="spellEnd"/>
+      <w:r>
+        <w:rPr>
+          <w:i/>
+          <w:lang w:val="en-US"/>
+        </w:rPr>
+        <w:t>]/logs.</w:t>
       </w:r>
     </w:p>
     <w:p>
@@ -7651,7 +9411,7 @@
       <w:r>
         <w:rPr>
           <w:noProof/>
-          <w:lang w:eastAsia="en-GB"/>
+          <w:lang w:val="fr-FR"/>
         </w:rPr>
         <w:drawing>
           <wp:inline distT="0" distB="0" distL="0" distR="0" wp14:anchorId="0F44EAD3" wp14:editId="61F15374">
@@ -7847,11 +9607,47 @@
           <w:i/>
         </w:rPr>
       </w:pPr>
+      <w:proofErr w:type="gramStart"/>
       <w:r>
         <w:rPr>
           <w:i/>
         </w:rPr>
-        <w:t>java -cp octopus.jar fr.ifremer.octopus.controller.BatchController &lt;options&gt;</w:t>
+        <w:t>java</w:t>
+      </w:r>
+      <w:proofErr w:type="gramEnd"/>
+      <w:r>
+        <w:rPr>
+          <w:i/>
+        </w:rPr>
+        <w:t xml:space="preserve"> -</w:t>
+      </w:r>
+      <w:proofErr w:type="spellStart"/>
+      <w:r>
+        <w:rPr>
+          <w:i/>
+        </w:rPr>
+        <w:t>cp</w:t>
+      </w:r>
+      <w:proofErr w:type="spellEnd"/>
+      <w:r>
+        <w:rPr>
+          <w:i/>
+        </w:rPr>
+        <w:t xml:space="preserve"> octopus.jar </w:t>
+      </w:r>
+      <w:proofErr w:type="spellStart"/>
+      <w:r>
+        <w:rPr>
+          <w:i/>
+        </w:rPr>
+        <w:t>fr.ifremer.octopus.controller.BatchController</w:t>
+      </w:r>
+      <w:proofErr w:type="spellEnd"/>
+      <w:r>
+        <w:rPr>
+          <w:i/>
+        </w:rPr>
+        <w:t xml:space="preserve"> &lt;options&gt;</w:t>
       </w:r>
     </w:p>
     <w:p>
@@ -7896,218 +9692,372 @@
         <w:rPr>
           <w:i/>
         </w:rPr>
+        <w:t xml:space="preserve">java -jar </w:t>
+      </w:r>
+      <w:proofErr w:type="gramStart"/>
+      <w:r>
+        <w:rPr>
+          <w:i/>
+        </w:rPr>
+        <w:t>octopus.jar</w:t>
+      </w:r>
+      <w:r>
+        <w:rPr>
+          <w:i/>
+        </w:rPr>
+        <w:t xml:space="preserve"> </w:t>
+      </w:r>
+      <w:r>
+        <w:rPr>
+          <w:color w:val="538135" w:themeColor="accent6" w:themeShade="BF"/>
+        </w:rPr>
+        <w:t xml:space="preserve"> </w:t>
+      </w:r>
+      <w:r>
+        <w:rPr>
+          <w:color w:val="7B7B7B" w:themeColor="accent3" w:themeShade="BF"/>
+        </w:rPr>
+        <w:t>-</w:t>
+      </w:r>
+      <w:proofErr w:type="spellStart"/>
+      <w:proofErr w:type="gramEnd"/>
+      <w:r>
+        <w:rPr>
+          <w:color w:val="7B7B7B" w:themeColor="accent3" w:themeShade="BF"/>
+        </w:rPr>
+        <w:t>i</w:t>
+      </w:r>
+      <w:proofErr w:type="spellEnd"/>
+      <w:r>
+        <w:rPr>
+          <w:color w:val="7B7B7B" w:themeColor="accent3" w:themeShade="BF"/>
+        </w:rPr>
+        <w:t xml:space="preserve"> &lt;</w:t>
+      </w:r>
+      <w:proofErr w:type="spellStart"/>
+      <w:r>
+        <w:rPr>
+          <w:color w:val="7B7B7B" w:themeColor="accent3" w:themeShade="BF"/>
+        </w:rPr>
+        <w:t>arg</w:t>
+      </w:r>
+      <w:proofErr w:type="spellEnd"/>
+      <w:r>
+        <w:rPr>
+          <w:color w:val="7B7B7B" w:themeColor="accent3" w:themeShade="BF"/>
+        </w:rPr>
+        <w:t>&gt;</w:t>
+      </w:r>
+      <w:r>
+        <w:rPr>
+          <w:color w:val="7B7B7B" w:themeColor="accent3" w:themeShade="BF"/>
+        </w:rPr>
+        <w:t xml:space="preserve"> </w:t>
+      </w:r>
+      <w:r>
+        <w:rPr>
+          <w:color w:val="C45911" w:themeColor="accent2" w:themeShade="BF"/>
+        </w:rPr>
+        <w:t>–</w:t>
+      </w:r>
+      <w:r>
+        <w:rPr>
+          <w:color w:val="C45911" w:themeColor="accent2" w:themeShade="BF"/>
+        </w:rPr>
+        <w:t>check</w:t>
+      </w:r>
+    </w:p>
+    <w:p>
+      <w:pPr>
+        <w:spacing w:after="120"/>
+        <w:rPr>
+          <w:color w:val="FF3300"/>
+        </w:rPr>
+      </w:pPr>
+    </w:p>
+    <w:p>
+      <w:pPr>
+        <w:rPr>
+          <w:b/>
+        </w:rPr>
+      </w:pPr>
+      <w:r>
+        <w:rPr>
+          <w:b/>
+        </w:rPr>
+        <w:t>Convert a file or a directory</w:t>
+      </w:r>
+    </w:p>
+    <w:p>
+      <w:pPr>
+        <w:spacing w:after="120"/>
+        <w:rPr>
+          <w:color w:val="FF3300"/>
+        </w:rPr>
+      </w:pPr>
+      <w:r>
+        <w:t xml:space="preserve">[directory\] </w:t>
+      </w:r>
+      <w:r>
+        <w:rPr>
+          <w:i/>
+        </w:rPr>
+        <w:t xml:space="preserve">java -jar octopus.jar </w:t>
+      </w:r>
+      <w:r>
+        <w:rPr>
+          <w:color w:val="CC00FF"/>
+        </w:rPr>
+        <w:t>[-c &lt;</w:t>
+      </w:r>
+      <w:proofErr w:type="spellStart"/>
+      <w:r>
+        <w:rPr>
+          <w:color w:val="CC00FF"/>
+        </w:rPr>
+        <w:t>arg</w:t>
+      </w:r>
+      <w:proofErr w:type="spellEnd"/>
+      <w:r>
+        <w:rPr>
+          <w:color w:val="CC00FF"/>
+        </w:rPr>
+        <w:t xml:space="preserve">&gt;] </w:t>
+      </w:r>
+      <w:r>
+        <w:rPr>
+          <w:color w:val="538135" w:themeColor="accent6" w:themeShade="BF"/>
+        </w:rPr>
+        <w:t>-f &lt;</w:t>
+      </w:r>
+      <w:proofErr w:type="spellStart"/>
+      <w:r>
+        <w:rPr>
+          <w:color w:val="538135" w:themeColor="accent6" w:themeShade="BF"/>
+        </w:rPr>
+        <w:t>arg</w:t>
+      </w:r>
+      <w:proofErr w:type="spellEnd"/>
+      <w:r>
+        <w:rPr>
+          <w:color w:val="538135" w:themeColor="accent6" w:themeShade="BF"/>
+        </w:rPr>
+        <w:t xml:space="preserve">&gt; </w:t>
+      </w:r>
+      <w:r>
+        <w:rPr>
+          <w:color w:val="7B7B7B" w:themeColor="accent3" w:themeShade="BF"/>
+        </w:rPr>
+        <w:t>-</w:t>
+      </w:r>
+      <w:proofErr w:type="spellStart"/>
+      <w:r>
+        <w:rPr>
+          <w:color w:val="7B7B7B" w:themeColor="accent3" w:themeShade="BF"/>
+        </w:rPr>
+        <w:t>i</w:t>
+      </w:r>
+      <w:proofErr w:type="spellEnd"/>
+      <w:r>
+        <w:rPr>
+          <w:color w:val="7B7B7B" w:themeColor="accent3" w:themeShade="BF"/>
+        </w:rPr>
+        <w:t xml:space="preserve"> &lt;</w:t>
+      </w:r>
+      <w:proofErr w:type="spellStart"/>
+      <w:r>
+        <w:rPr>
+          <w:color w:val="7B7B7B" w:themeColor="accent3" w:themeShade="BF"/>
+        </w:rPr>
+        <w:t>arg</w:t>
+      </w:r>
+      <w:proofErr w:type="spellEnd"/>
+      <w:r>
+        <w:rPr>
+          <w:color w:val="7B7B7B" w:themeColor="accent3" w:themeShade="BF"/>
+        </w:rPr>
+        <w:t xml:space="preserve">&gt; </w:t>
+      </w:r>
+      <w:r>
+        <w:t>[-l &lt;</w:t>
+      </w:r>
+      <w:proofErr w:type="spellStart"/>
+      <w:r>
+        <w:t>arg</w:t>
+      </w:r>
+      <w:proofErr w:type="spellEnd"/>
+      <w:r>
+        <w:t xml:space="preserve">&gt;] </w:t>
+      </w:r>
+      <w:r>
+        <w:rPr>
+          <w:color w:val="2F5496" w:themeColor="accent5" w:themeShade="BF"/>
+        </w:rPr>
+        <w:t>-o &lt;</w:t>
+      </w:r>
+      <w:proofErr w:type="spellStart"/>
+      <w:r>
+        <w:rPr>
+          <w:color w:val="2F5496" w:themeColor="accent5" w:themeShade="BF"/>
+        </w:rPr>
+        <w:t>arg</w:t>
+      </w:r>
+      <w:proofErr w:type="spellEnd"/>
+      <w:r>
+        <w:rPr>
+          <w:color w:val="2F5496" w:themeColor="accent5" w:themeShade="BF"/>
+        </w:rPr>
+        <w:t>&gt;</w:t>
+      </w:r>
+      <w:r>
+        <w:t xml:space="preserve"> </w:t>
+      </w:r>
+      <w:r>
+        <w:rPr>
+          <w:color w:val="FF3300"/>
+        </w:rPr>
+        <w:t>[-t &lt;</w:t>
+      </w:r>
+      <w:proofErr w:type="spellStart"/>
+      <w:r>
+        <w:rPr>
+          <w:color w:val="FF3300"/>
+        </w:rPr>
+        <w:t>arg</w:t>
+      </w:r>
+      <w:proofErr w:type="spellEnd"/>
+      <w:r>
+        <w:rPr>
+          <w:color w:val="FF3300"/>
+        </w:rPr>
+        <w:t>&gt;]</w:t>
+      </w:r>
+    </w:p>
+    <w:p>
+      <w:pPr>
+        <w:spacing w:after="120"/>
+        <w:rPr>
+          <w:color w:val="FF3300"/>
+        </w:rPr>
+      </w:pPr>
+    </w:p>
+    <w:p>
+      <w:pPr>
+        <w:rPr>
+          <w:b/>
+        </w:rPr>
+      </w:pPr>
+      <w:r>
+        <w:rPr>
+          <w:b/>
+        </w:rPr>
+        <w:t>Update external resources</w:t>
+      </w:r>
+    </w:p>
+    <w:p>
+      <w:pPr>
+        <w:spacing w:after="120"/>
+        <w:rPr>
+          <w:color w:val="BF8F00" w:themeColor="accent4" w:themeShade="BF"/>
+        </w:rPr>
+      </w:pPr>
+      <w:r>
+        <w:t xml:space="preserve">[directory\] </w:t>
+      </w:r>
+      <w:r>
+        <w:rPr>
+          <w:i/>
+        </w:rPr>
         <w:t>java -jar octopus.jar</w:t>
       </w:r>
       <w:r>
+        <w:t xml:space="preserve"> </w:t>
+      </w:r>
+      <w:r>
+        <w:rPr>
+          <w:color w:val="BF8F00" w:themeColor="accent4" w:themeShade="BF"/>
+        </w:rPr>
+        <w:t>–</w:t>
+      </w:r>
+      <w:r>
+        <w:rPr>
+          <w:color w:val="BF8F00" w:themeColor="accent4" w:themeShade="BF"/>
+        </w:rPr>
+        <w:t>update</w:t>
+      </w:r>
+    </w:p>
+    <w:p>
+      <w:pPr>
+        <w:spacing w:after="120"/>
+        <w:rPr>
+          <w:color w:val="FF3300"/>
+        </w:rPr>
+      </w:pPr>
+      <w:proofErr w:type="gramStart"/>
+      <w:r>
+        <w:t>where</w:t>
+      </w:r>
+      <w:proofErr w:type="gramEnd"/>
+      <w:r>
+        <w:t xml:space="preserve"> [directory\] is the optional java</w:t>
+      </w:r>
+      <w:r>
+        <w:t xml:space="preserve"> binary</w:t>
+      </w:r>
+      <w:r>
+        <w:t xml:space="preserve"> location, depending on your Java installation</w:t>
+      </w:r>
+      <w:r>
+        <w:t>:</w:t>
+      </w:r>
+    </w:p>
+    <w:p>
+      <w:r>
+        <w:t>In the "standalone" version, the directory is `.\</w:t>
+      </w:r>
+      <w:proofErr w:type="spellStart"/>
+      <w:r>
+        <w:t>jre</w:t>
+      </w:r>
+      <w:proofErr w:type="spellEnd"/>
+      <w:r>
+        <w:t>\bin\`. If you already have Java installed, no directory is needed.</w:t>
+      </w:r>
+    </w:p>
+    <w:p>
+      <w:pPr>
+        <w:rPr>
+          <w:lang w:val="en-US"/>
+        </w:rPr>
+      </w:pPr>
+      <w:r>
+        <w:rPr>
+          <w:lang w:val="en-US"/>
+        </w:rPr>
+        <w:t xml:space="preserve">In </w:t>
+      </w:r>
+      <w:r>
         <w:rPr>
           <w:i/>
-        </w:rPr>
-        <w:t xml:space="preserve"> </w:t>
-      </w:r>
-      <w:r>
-        <w:rPr>
-          <w:color w:val="538135" w:themeColor="accent6" w:themeShade="BF"/>
-        </w:rPr>
-        <w:t xml:space="preserve"> </w:t>
-      </w:r>
-      <w:r>
-        <w:rPr>
-          <w:color w:val="7B7B7B" w:themeColor="accent3" w:themeShade="BF"/>
-        </w:rPr>
-        <w:t>-i &lt;arg&gt;</w:t>
-      </w:r>
-      <w:r>
-        <w:rPr>
-          <w:color w:val="7B7B7B" w:themeColor="accent3" w:themeShade="BF"/>
-        </w:rPr>
-        <w:t xml:space="preserve"> </w:t>
-      </w:r>
-      <w:r>
-        <w:rPr>
-          <w:color w:val="C45911" w:themeColor="accent2" w:themeShade="BF"/>
-        </w:rPr>
-        <w:t>–</w:t>
-      </w:r>
-      <w:r>
-        <w:rPr>
-          <w:color w:val="C45911" w:themeColor="accent2" w:themeShade="BF"/>
-        </w:rPr>
-        <w:t>check</w:t>
-      </w:r>
-    </w:p>
-    <w:p>
-      <w:pPr>
-        <w:spacing w:after="120"/>
-        <w:rPr>
-          <w:color w:val="FF3300"/>
-        </w:rPr>
-      </w:pPr>
-    </w:p>
-    <w:p>
-      <w:pPr>
-        <w:rPr>
-          <w:b/>
-        </w:rPr>
-      </w:pPr>
-      <w:r>
-        <w:rPr>
-          <w:b/>
-        </w:rPr>
-        <w:t>Convert a file or a directory</w:t>
-      </w:r>
-    </w:p>
-    <w:p>
-      <w:pPr>
-        <w:spacing w:after="120"/>
-        <w:rPr>
-          <w:color w:val="FF3300"/>
-        </w:rPr>
-      </w:pPr>
-      <w:r>
-        <w:t xml:space="preserve">[directory\] </w:t>
-      </w:r>
+          <w:lang w:val="en-US"/>
+        </w:rPr>
+        <w:t>[</w:t>
+      </w:r>
+      <w:proofErr w:type="spellStart"/>
       <w:r>
         <w:rPr>
           <w:i/>
-        </w:rPr>
-        <w:t xml:space="preserve">java -jar octopus.jar </w:t>
-      </w:r>
-      <w:r>
-        <w:rPr>
-          <w:color w:val="CC00FF"/>
-        </w:rPr>
-        <w:t xml:space="preserve">[-c &lt;arg&gt;] </w:t>
-      </w:r>
-      <w:r>
-        <w:rPr>
-          <w:color w:val="538135" w:themeColor="accent6" w:themeShade="BF"/>
-        </w:rPr>
-        <w:t xml:space="preserve">-f &lt;arg&gt; </w:t>
-      </w:r>
-      <w:r>
-        <w:rPr>
-          <w:color w:val="7B7B7B" w:themeColor="accent3" w:themeShade="BF"/>
-        </w:rPr>
-        <w:t xml:space="preserve">-i &lt;arg&gt; </w:t>
-      </w:r>
-      <w:r>
-        <w:t xml:space="preserve">[-l &lt;arg&gt;] </w:t>
-      </w:r>
-      <w:r>
-        <w:rPr>
-          <w:color w:val="2F5496" w:themeColor="accent5" w:themeShade="BF"/>
-        </w:rPr>
-        <w:t>-o &lt;arg&gt;</w:t>
-      </w:r>
-      <w:r>
-        <w:t xml:space="preserve"> </w:t>
-      </w:r>
-      <w:r>
-        <w:rPr>
-          <w:color w:val="FF3300"/>
-        </w:rPr>
-        <w:t>[-t &lt;arg&gt;]</w:t>
-      </w:r>
-    </w:p>
-    <w:p>
-      <w:pPr>
-        <w:spacing w:after="120"/>
-        <w:rPr>
-          <w:color w:val="FF3300"/>
-        </w:rPr>
-      </w:pPr>
-    </w:p>
-    <w:p>
-      <w:pPr>
-        <w:rPr>
-          <w:b/>
-        </w:rPr>
-      </w:pPr>
-      <w:r>
-        <w:rPr>
-          <w:b/>
-        </w:rPr>
-        <w:t>Update external resources</w:t>
-      </w:r>
-    </w:p>
-    <w:p>
-      <w:pPr>
-        <w:spacing w:after="120"/>
-        <w:rPr>
-          <w:color w:val="BF8F00" w:themeColor="accent4" w:themeShade="BF"/>
-        </w:rPr>
-      </w:pPr>
-      <w:r>
-        <w:t xml:space="preserve">[directory\] </w:t>
-      </w:r>
+          <w:lang w:val="en-US"/>
+        </w:rPr>
+        <w:t>octopus_install_folder</w:t>
+      </w:r>
+      <w:proofErr w:type="spellEnd"/>
       <w:r>
         <w:rPr>
           <w:i/>
-        </w:rPr>
-        <w:t>java -jar octopus.jar</w:t>
-      </w:r>
-      <w:r>
-        <w:t xml:space="preserve"> </w:t>
-      </w:r>
-      <w:r>
-        <w:rPr>
-          <w:color w:val="BF8F00" w:themeColor="accent4" w:themeShade="BF"/>
-        </w:rPr>
-        <w:t>–</w:t>
-      </w:r>
-      <w:r>
-        <w:rPr>
-          <w:color w:val="BF8F00" w:themeColor="accent4" w:themeShade="BF"/>
-        </w:rPr>
-        <w:t>update</w:t>
-      </w:r>
-    </w:p>
-    <w:p>
-      <w:pPr>
-        <w:spacing w:after="120"/>
-        <w:rPr>
-          <w:color w:val="FF3300"/>
-        </w:rPr>
-      </w:pPr>
-      <w:r>
-        <w:t>where</w:t>
-      </w:r>
-      <w:r>
-        <w:t xml:space="preserve"> [directory\] is the optional java</w:t>
-      </w:r>
-      <w:r>
-        <w:t xml:space="preserve"> binary</w:t>
-      </w:r>
-      <w:r>
-        <w:t xml:space="preserve"> location, depending on your Java installation</w:t>
-      </w:r>
-      <w:r>
-        <w:t>:</w:t>
-      </w:r>
-    </w:p>
-    <w:p>
-      <w:r>
-        <w:t>In the "standalone" version, the directory is `.\jre\bin\`. If you already have Java installed, no directory is needed.</w:t>
-      </w:r>
-    </w:p>
-    <w:p>
-      <w:pPr>
-        <w:rPr>
-          <w:lang w:val="en-US"/>
-        </w:rPr>
-      </w:pPr>
-      <w:r>
-        <w:rPr>
-          <w:lang w:val="en-US"/>
-        </w:rPr>
-        <w:t xml:space="preserve">In </w:t>
-      </w:r>
-      <w:r>
-        <w:rPr>
-          <w:i/>
-          <w:lang w:val="en-US"/>
-        </w:rPr>
-        <w:t>[octopus_install_folder]/logs</w:t>
+          <w:lang w:val="en-US"/>
+        </w:rPr>
+        <w:t>]/logs</w:t>
       </w:r>
       <w:r>
         <w:rPr>
@@ -8319,7 +10269,23 @@
                 <w:color w:val="CC00FF"/>
                 <w:lang w:val="en-US"/>
               </w:rPr>
-              <w:t>-c &lt;arg&gt;</w:t>
+              <w:t>-c &lt;</w:t>
+            </w:r>
+            <w:proofErr w:type="spellStart"/>
+            <w:r>
+              <w:rPr>
+                <w:color w:val="CC00FF"/>
+                <w:lang w:val="en-US"/>
+              </w:rPr>
+              <w:t>arg</w:t>
+            </w:r>
+            <w:proofErr w:type="spellEnd"/>
+            <w:r>
+              <w:rPr>
+                <w:color w:val="CC00FF"/>
+                <w:lang w:val="en-US"/>
+              </w:rPr>
+              <w:t>&gt;</w:t>
             </w:r>
           </w:p>
         </w:tc>
@@ -8363,7 +10329,23 @@
                 <w:color w:val="CC00FF"/>
                 <w:lang w:val="en-US"/>
               </w:rPr>
-              <w:t>list of LOCAL_CDI_IDs, eg &lt;FI35AAB, FI35AAC&gt;, all CDIs</w:t>
+              <w:t xml:space="preserve">list of LOCAL_CDI_IDs, </w:t>
+            </w:r>
+            <w:proofErr w:type="spellStart"/>
+            <w:r>
+              <w:rPr>
+                <w:color w:val="CC00FF"/>
+                <w:lang w:val="en-US"/>
+              </w:rPr>
+              <w:t>eg</w:t>
+            </w:r>
+            <w:proofErr w:type="spellEnd"/>
+            <w:r>
+              <w:rPr>
+                <w:color w:val="CC00FF"/>
+                <w:lang w:val="en-US"/>
+              </w:rPr>
+              <w:t xml:space="preserve"> &lt;FI35AAB, FI35AAC&gt;, all CDIs</w:t>
             </w:r>
             <w:r>
               <w:rPr>
@@ -8396,7 +10378,23 @@
                 <w:color w:val="538135" w:themeColor="accent6" w:themeShade="BF"/>
                 <w:lang w:val="en-US"/>
               </w:rPr>
-              <w:t>-f &lt;arg&gt;</w:t>
+              <w:t>-f &lt;</w:t>
+            </w:r>
+            <w:proofErr w:type="spellStart"/>
+            <w:r>
+              <w:rPr>
+                <w:color w:val="538135" w:themeColor="accent6" w:themeShade="BF"/>
+                <w:lang w:val="en-US"/>
+              </w:rPr>
+              <w:t>arg</w:t>
+            </w:r>
+            <w:proofErr w:type="spellEnd"/>
+            <w:r>
+              <w:rPr>
+                <w:color w:val="538135" w:themeColor="accent6" w:themeShade="BF"/>
+                <w:lang w:val="en-US"/>
+              </w:rPr>
+              <w:t>&gt;</w:t>
             </w:r>
           </w:p>
         </w:tc>
@@ -8440,7 +10438,55 @@
                 <w:color w:val="538135" w:themeColor="accent6" w:themeShade="BF"/>
                 <w:lang w:val="en-US"/>
               </w:rPr>
-              <w:t>output format: &lt;medatlas&gt;, &lt;odv&gt; or &lt;cfpoint&gt;</w:t>
+              <w:t>output format: &lt;</w:t>
+            </w:r>
+            <w:proofErr w:type="spellStart"/>
+            <w:r>
+              <w:rPr>
+                <w:color w:val="538135" w:themeColor="accent6" w:themeShade="BF"/>
+                <w:lang w:val="en-US"/>
+              </w:rPr>
+              <w:t>medatlas</w:t>
+            </w:r>
+            <w:proofErr w:type="spellEnd"/>
+            <w:r>
+              <w:rPr>
+                <w:color w:val="538135" w:themeColor="accent6" w:themeShade="BF"/>
+                <w:lang w:val="en-US"/>
+              </w:rPr>
+              <w:t>&gt;, &lt;</w:t>
+            </w:r>
+            <w:proofErr w:type="spellStart"/>
+            <w:r>
+              <w:rPr>
+                <w:color w:val="538135" w:themeColor="accent6" w:themeShade="BF"/>
+                <w:lang w:val="en-US"/>
+              </w:rPr>
+              <w:t>odv</w:t>
+            </w:r>
+            <w:proofErr w:type="spellEnd"/>
+            <w:r>
+              <w:rPr>
+                <w:color w:val="538135" w:themeColor="accent6" w:themeShade="BF"/>
+                <w:lang w:val="en-US"/>
+              </w:rPr>
+              <w:t>&gt; or &lt;</w:t>
+            </w:r>
+            <w:proofErr w:type="spellStart"/>
+            <w:r>
+              <w:rPr>
+                <w:color w:val="538135" w:themeColor="accent6" w:themeShade="BF"/>
+                <w:lang w:val="en-US"/>
+              </w:rPr>
+              <w:t>cfpoint</w:t>
+            </w:r>
+            <w:proofErr w:type="spellEnd"/>
+            <w:r>
+              <w:rPr>
+                <w:color w:val="538135" w:themeColor="accent6" w:themeShade="BF"/>
+                <w:lang w:val="en-US"/>
+              </w:rPr>
+              <w:t>&gt;</w:t>
             </w:r>
           </w:p>
         </w:tc>
@@ -8463,7 +10509,39 @@
                 <w:color w:val="7B7B7B" w:themeColor="accent3" w:themeShade="BF"/>
                 <w:lang w:val="en-US"/>
               </w:rPr>
-              <w:t>-i &lt;arg&gt;</w:t>
+              <w:t>-</w:t>
+            </w:r>
+            <w:proofErr w:type="spellStart"/>
+            <w:r>
+              <w:rPr>
+                <w:color w:val="7B7B7B" w:themeColor="accent3" w:themeShade="BF"/>
+                <w:lang w:val="en-US"/>
+              </w:rPr>
+              <w:t>i</w:t>
+            </w:r>
+            <w:proofErr w:type="spellEnd"/>
+            <w:r>
+              <w:rPr>
+                <w:color w:val="7B7B7B" w:themeColor="accent3" w:themeShade="BF"/>
+                <w:lang w:val="en-US"/>
+              </w:rPr>
+              <w:t xml:space="preserve"> &lt;</w:t>
+            </w:r>
+            <w:proofErr w:type="spellStart"/>
+            <w:r>
+              <w:rPr>
+                <w:color w:val="7B7B7B" w:themeColor="accent3" w:themeShade="BF"/>
+                <w:lang w:val="en-US"/>
+              </w:rPr>
+              <w:t>arg</w:t>
+            </w:r>
+            <w:proofErr w:type="spellEnd"/>
+            <w:r>
+              <w:rPr>
+                <w:color w:val="7B7B7B" w:themeColor="accent3" w:themeShade="BF"/>
+                <w:lang w:val="en-US"/>
+              </w:rPr>
+              <w:t>&gt;</w:t>
             </w:r>
           </w:p>
         </w:tc>
@@ -8501,12 +10579,21 @@
                 <w:lang w:val="en-US"/>
               </w:rPr>
             </w:pPr>
+            <w:proofErr w:type="gramStart"/>
             <w:r>
               <w:rPr>
                 <w:color w:val="7B7B7B" w:themeColor="accent3" w:themeShade="BF"/>
                 <w:lang w:val="en-US"/>
               </w:rPr>
-              <w:t>input path: &lt;/home/user/...&gt;</w:t>
+              <w:t>input</w:t>
+            </w:r>
+            <w:proofErr w:type="gramEnd"/>
+            <w:r>
+              <w:rPr>
+                <w:color w:val="7B7B7B" w:themeColor="accent3" w:themeShade="BF"/>
+                <w:lang w:val="en-US"/>
+              </w:rPr>
+              <w:t xml:space="preserve"> path: &lt;/home/user/...&gt;</w:t>
             </w:r>
           </w:p>
         </w:tc>
@@ -8537,7 +10624,21 @@
               <w:rPr>
                 <w:lang w:val="en-US"/>
               </w:rPr>
-              <w:t>&lt;arg&gt;</w:t>
+              <w:t>&lt;</w:t>
+            </w:r>
+            <w:proofErr w:type="spellStart"/>
+            <w:r>
+              <w:rPr>
+                <w:lang w:val="en-US"/>
+              </w:rPr>
+              <w:t>arg</w:t>
+            </w:r>
+            <w:proofErr w:type="spellEnd"/>
+            <w:r>
+              <w:rPr>
+                <w:lang w:val="en-US"/>
+              </w:rPr>
+              <w:t>&gt;</w:t>
             </w:r>
           </w:p>
         </w:tc>
@@ -8582,11 +10683,19 @@
                 <w:lang w:val="en-US"/>
               </w:rPr>
             </w:pPr>
-            <w:r>
-              <w:rPr>
-                <w:lang w:val="en-US"/>
-              </w:rPr>
-              <w:t xml:space="preserve">LOCAl_CDI_ID </w:t>
+            <w:proofErr w:type="spellStart"/>
+            <w:r>
+              <w:rPr>
+                <w:lang w:val="en-US"/>
+              </w:rPr>
+              <w:t>LOCAl_CDI_ID</w:t>
+            </w:r>
+            <w:proofErr w:type="spellEnd"/>
+            <w:r>
+              <w:rPr>
+                <w:lang w:val="en-US"/>
+              </w:rPr>
+              <w:t xml:space="preserve"> </w:t>
             </w:r>
             <w:r>
               <w:rPr>
@@ -8658,7 +10767,23 @@
                 <w:color w:val="2F5496" w:themeColor="accent5" w:themeShade="BF"/>
                 <w:lang w:val="en-US"/>
               </w:rPr>
-              <w:t>-o &lt;arg&gt;</w:t>
+              <w:t>-o &lt;</w:t>
+            </w:r>
+            <w:proofErr w:type="spellStart"/>
+            <w:r>
+              <w:rPr>
+                <w:color w:val="2F5496" w:themeColor="accent5" w:themeShade="BF"/>
+                <w:lang w:val="en-US"/>
+              </w:rPr>
+              <w:t>arg</w:t>
+            </w:r>
+            <w:proofErr w:type="spellEnd"/>
+            <w:r>
+              <w:rPr>
+                <w:color w:val="2F5496" w:themeColor="accent5" w:themeShade="BF"/>
+                <w:lang w:val="en-US"/>
+              </w:rPr>
+              <w:t>&gt;</w:t>
             </w:r>
           </w:p>
         </w:tc>
@@ -8696,12 +10821,21 @@
                 <w:lang w:val="en-US"/>
               </w:rPr>
             </w:pPr>
+            <w:proofErr w:type="gramStart"/>
             <w:r>
               <w:rPr>
                 <w:color w:val="2F5496" w:themeColor="accent5" w:themeShade="BF"/>
                 <w:lang w:val="en-US"/>
               </w:rPr>
-              <w:t>output path</w:t>
+              <w:t>output</w:t>
+            </w:r>
+            <w:proofErr w:type="gramEnd"/>
+            <w:r>
+              <w:rPr>
+                <w:color w:val="2F5496" w:themeColor="accent5" w:themeShade="BF"/>
+                <w:lang w:val="en-US"/>
+              </w:rPr>
+              <w:t xml:space="preserve"> path</w:t>
             </w:r>
             <w:r>
               <w:rPr>
@@ -8741,7 +10875,23 @@
                 <w:color w:val="FF0000"/>
                 <w:lang w:val="en-US"/>
               </w:rPr>
-              <w:t>-t &lt;arg&gt;</w:t>
+              <w:t>-t &lt;</w:t>
+            </w:r>
+            <w:proofErr w:type="spellStart"/>
+            <w:r>
+              <w:rPr>
+                <w:color w:val="FF0000"/>
+                <w:lang w:val="en-US"/>
+              </w:rPr>
+              <w:t>arg</w:t>
+            </w:r>
+            <w:proofErr w:type="spellEnd"/>
+            <w:r>
+              <w:rPr>
+                <w:color w:val="FF0000"/>
+                <w:lang w:val="en-US"/>
+              </w:rPr>
+              <w:t>&gt;</w:t>
             </w:r>
           </w:p>
         </w:tc>
@@ -9004,8 +11154,18 @@
           <w:color w:val="2F5496" w:themeColor="accent5" w:themeShade="BF"/>
           <w:lang w:val="en-US"/>
         </w:rPr>
-        <w:t>/home/out/exportCFDirectory</w:t>
-      </w:r>
+        <w:t>/home/out/</w:t>
+      </w:r>
+      <w:proofErr w:type="spellStart"/>
+      <w:r>
+        <w:rPr>
+          <w:i/>
+          <w:color w:val="2F5496" w:themeColor="accent5" w:themeShade="BF"/>
+          <w:lang w:val="en-US"/>
+        </w:rPr>
+        <w:t>exportCFDirectory</w:t>
+      </w:r>
+      <w:proofErr w:type="spellEnd"/>
       <w:r>
         <w:rPr>
           <w:i/>
@@ -9062,8 +11222,18 @@
           <w:color w:val="2F5496" w:themeColor="accent5" w:themeShade="BF"/>
           <w:lang w:val="en-US"/>
         </w:rPr>
-        <w:t>/home/out/exportCFDirectory</w:t>
-      </w:r>
+        <w:t>/home/out/</w:t>
+      </w:r>
+      <w:proofErr w:type="spellStart"/>
+      <w:r>
+        <w:rPr>
+          <w:i/>
+          <w:color w:val="2F5496" w:themeColor="accent5" w:themeShade="BF"/>
+          <w:lang w:val="en-US"/>
+        </w:rPr>
+        <w:t>exportCFDirectory</w:t>
+      </w:r>
+      <w:proofErr w:type="spellEnd"/>
       <w:r>
         <w:rPr>
           <w:b/>
@@ -9122,7 +11292,39 @@
           <w:color w:val="5B7591"/>
           <w:lang w:val="en-US"/>
         </w:rPr>
-        <w:t>Export all stations from input MedAtlas files directory to mono-stations CFPoint files</w:t>
+        <w:t xml:space="preserve">Export all stations from input </w:t>
+      </w:r>
+      <w:proofErr w:type="spellStart"/>
+      <w:r>
+        <w:rPr>
+          <w:color w:val="5B7591"/>
+          <w:lang w:val="en-US"/>
+        </w:rPr>
+        <w:t>MedAtlas</w:t>
+      </w:r>
+      <w:proofErr w:type="spellEnd"/>
+      <w:r>
+        <w:rPr>
+          <w:color w:val="5B7591"/>
+          <w:lang w:val="en-US"/>
+        </w:rPr>
+        <w:t xml:space="preserve"> files directory to mono-stations </w:t>
+      </w:r>
+      <w:proofErr w:type="spellStart"/>
+      <w:r>
+        <w:rPr>
+          <w:color w:val="5B7591"/>
+          <w:lang w:val="en-US"/>
+        </w:rPr>
+        <w:t>CFPoint</w:t>
+      </w:r>
+      <w:proofErr w:type="spellEnd"/>
+      <w:r>
+        <w:rPr>
+          <w:color w:val="5B7591"/>
+          <w:lang w:val="en-US"/>
+        </w:rPr>
+        <w:t xml:space="preserve"> files</w:t>
       </w:r>
     </w:p>
     <w:p>
@@ -9133,12 +11335,21 @@
           <w:lang w:val="en-US"/>
         </w:rPr>
       </w:pPr>
+      <w:proofErr w:type="gramStart"/>
       <w:r>
         <w:rPr>
           <w:i/>
           <w:lang w:val="en-US"/>
         </w:rPr>
-        <w:t xml:space="preserve">java -jar octopus.jar </w:t>
+        <w:t>java</w:t>
+      </w:r>
+      <w:proofErr w:type="gramEnd"/>
+      <w:r>
+        <w:rPr>
+          <w:i/>
+          <w:lang w:val="en-US"/>
+        </w:rPr>
+        <w:t xml:space="preserve"> -jar octopus.jar </w:t>
       </w:r>
       <w:r>
         <w:rPr>
@@ -9149,6 +11360,7 @@
         </w:rPr>
         <w:t>–</w:t>
       </w:r>
+      <w:proofErr w:type="spellStart"/>
       <w:r>
         <w:rPr>
           <w:b/>
@@ -9156,15 +11368,17 @@
           <w:color w:val="7B7B7B" w:themeColor="accent3" w:themeShade="BF"/>
           <w:lang w:val="en-US"/>
         </w:rPr>
-        <w:t xml:space="preserve">i </w:t>
-      </w:r>
-      <w:r>
-        <w:rPr>
+        <w:t>i</w:t>
+      </w:r>
+      <w:proofErr w:type="spellEnd"/>
+      <w:r>
+        <w:rPr>
+          <w:b/>
           <w:i/>
           <w:color w:val="7B7B7B" w:themeColor="accent3" w:themeShade="BF"/>
           <w:lang w:val="en-US"/>
         </w:rPr>
-        <w:t>“</w:t>
+        <w:t xml:space="preserve"> </w:t>
       </w:r>
       <w:r>
         <w:rPr>
@@ -9172,8 +11386,26 @@
           <w:color w:val="7B7B7B" w:themeColor="accent3" w:themeShade="BF"/>
           <w:lang w:val="en-US"/>
         </w:rPr>
-        <w:t>/home/input/profileDir</w:t>
-      </w:r>
+        <w:t>“</w:t>
+      </w:r>
+      <w:r>
+        <w:rPr>
+          <w:i/>
+          <w:color w:val="7B7B7B" w:themeColor="accent3" w:themeShade="BF"/>
+          <w:lang w:val="en-US"/>
+        </w:rPr>
+        <w:t>/home/input/</w:t>
+      </w:r>
+      <w:proofErr w:type="spellStart"/>
+      <w:r>
+        <w:rPr>
+          <w:i/>
+          <w:color w:val="7B7B7B" w:themeColor="accent3" w:themeShade="BF"/>
+          <w:lang w:val="en-US"/>
+        </w:rPr>
+        <w:t>profileDir</w:t>
+      </w:r>
+      <w:proofErr w:type="spellEnd"/>
       <w:r>
         <w:rPr>
           <w:i/>
@@ -9214,8 +11446,18 @@
           <w:color w:val="2F5496" w:themeColor="accent5" w:themeShade="BF"/>
           <w:lang w:val="en-US"/>
         </w:rPr>
-        <w:t>/home/out/exportCFDirectory</w:t>
-      </w:r>
+        <w:t>/home/out/</w:t>
+      </w:r>
+      <w:proofErr w:type="spellStart"/>
+      <w:r>
+        <w:rPr>
+          <w:i/>
+          <w:color w:val="2F5496" w:themeColor="accent5" w:themeShade="BF"/>
+          <w:lang w:val="en-US"/>
+        </w:rPr>
+        <w:t>exportCFDirectory</w:t>
+      </w:r>
+      <w:proofErr w:type="spellEnd"/>
       <w:r>
         <w:rPr>
           <w:i/>
@@ -9239,7 +11481,25 @@
           <w:color w:val="538135" w:themeColor="accent6" w:themeShade="BF"/>
           <w:lang w:val="en-US"/>
         </w:rPr>
-        <w:t xml:space="preserve"> cfpoint </w:t>
+        <w:t xml:space="preserve"> </w:t>
+      </w:r>
+      <w:proofErr w:type="spellStart"/>
+      <w:r>
+        <w:rPr>
+          <w:i/>
+          <w:color w:val="538135" w:themeColor="accent6" w:themeShade="BF"/>
+          <w:lang w:val="en-US"/>
+        </w:rPr>
+        <w:t>cfpoint</w:t>
+      </w:r>
+      <w:proofErr w:type="spellEnd"/>
+      <w:r>
+        <w:rPr>
+          <w:i/>
+          <w:color w:val="538135" w:themeColor="accent6" w:themeShade="BF"/>
+          <w:lang w:val="en-US"/>
+        </w:rPr>
+        <w:t xml:space="preserve"> </w:t>
       </w:r>
       <w:r>
         <w:rPr>
@@ -9284,7 +11544,23 @@
           <w:color w:val="5B7591"/>
           <w:lang w:val="en-US"/>
         </w:rPr>
-        <w:t>Export CDI1 and CDI2 stations from input MedAtlas file to multi-stations ODV file</w:t>
+        <w:t xml:space="preserve">Export CDI1 and CDI2 stations from input </w:t>
+      </w:r>
+      <w:proofErr w:type="spellStart"/>
+      <w:r>
+        <w:rPr>
+          <w:color w:val="5B7591"/>
+          <w:lang w:val="en-US"/>
+        </w:rPr>
+        <w:t>MedAtlas</w:t>
+      </w:r>
+      <w:proofErr w:type="spellEnd"/>
+      <w:r>
+        <w:rPr>
+          <w:color w:val="5B7591"/>
+          <w:lang w:val="en-US"/>
+        </w:rPr>
+        <w:t xml:space="preserve"> file to multi-stations ODV file</w:t>
       </w:r>
     </w:p>
     <w:p>
@@ -9295,12 +11571,21 @@
           <w:lang w:val="en-US"/>
         </w:rPr>
       </w:pPr>
+      <w:proofErr w:type="gramStart"/>
       <w:r>
         <w:rPr>
           <w:i/>
           <w:lang w:val="en-US"/>
         </w:rPr>
-        <w:t xml:space="preserve">java </w:t>
+        <w:t>java</w:t>
+      </w:r>
+      <w:proofErr w:type="gramEnd"/>
+      <w:r>
+        <w:rPr>
+          <w:i/>
+          <w:lang w:val="en-US"/>
+        </w:rPr>
+        <w:t xml:space="preserve"> </w:t>
       </w:r>
       <w:r>
         <w:rPr>
@@ -9337,8 +11622,9 @@
           <w:color w:val="7B7B7B" w:themeColor="accent3" w:themeShade="BF"/>
           <w:lang w:val="en-US"/>
         </w:rPr>
-        <w:t xml:space="preserve">-i </w:t>
-      </w:r>
+        <w:t>-</w:t>
+      </w:r>
+      <w:proofErr w:type="spellStart"/>
       <w:r>
         <w:rPr>
           <w:b/>
@@ -9346,16 +11632,45 @@
           <w:color w:val="7B7B7B" w:themeColor="accent3" w:themeShade="BF"/>
           <w:lang w:val="en-US"/>
         </w:rPr>
-        <w:t>“</w:t>
-      </w:r>
-      <w:r>
-        <w:rPr>
+        <w:t>i</w:t>
+      </w:r>
+      <w:proofErr w:type="spellEnd"/>
+      <w:r>
+        <w:rPr>
+          <w:b/>
           <w:i/>
           <w:color w:val="7B7B7B" w:themeColor="accent3" w:themeShade="BF"/>
           <w:lang w:val="en-US"/>
         </w:rPr>
-        <w:t>/home/input/profile.med</w:t>
-      </w:r>
+        <w:t xml:space="preserve"> </w:t>
+      </w:r>
+      <w:r>
+        <w:rPr>
+          <w:b/>
+          <w:i/>
+          <w:color w:val="7B7B7B" w:themeColor="accent3" w:themeShade="BF"/>
+          <w:lang w:val="en-US"/>
+        </w:rPr>
+        <w:t>“</w:t>
+      </w:r>
+      <w:r>
+        <w:rPr>
+          <w:i/>
+          <w:color w:val="7B7B7B" w:themeColor="accent3" w:themeShade="BF"/>
+          <w:lang w:val="en-US"/>
+        </w:rPr>
+        <w:t>/home/input/</w:t>
+      </w:r>
+      <w:proofErr w:type="spellStart"/>
+      <w:r>
+        <w:rPr>
+          <w:i/>
+          <w:color w:val="7B7B7B" w:themeColor="accent3" w:themeShade="BF"/>
+          <w:lang w:val="en-US"/>
+        </w:rPr>
+        <w:t>profile.med</w:t>
+      </w:r>
+      <w:proofErr w:type="spellEnd"/>
       <w:r>
         <w:rPr>
           <w:i/>
@@ -9421,7 +11736,25 @@
           <w:color w:val="538135" w:themeColor="accent6" w:themeShade="BF"/>
           <w:lang w:val="en-US"/>
         </w:rPr>
-        <w:t xml:space="preserve"> odv </w:t>
+        <w:t xml:space="preserve"> </w:t>
+      </w:r>
+      <w:proofErr w:type="spellStart"/>
+      <w:r>
+        <w:rPr>
+          <w:i/>
+          <w:color w:val="538135" w:themeColor="accent6" w:themeShade="BF"/>
+          <w:lang w:val="en-US"/>
+        </w:rPr>
+        <w:t>odv</w:t>
+      </w:r>
+      <w:proofErr w:type="spellEnd"/>
+      <w:r>
+        <w:rPr>
+          <w:i/>
+          <w:color w:val="538135" w:themeColor="accent6" w:themeShade="BF"/>
+          <w:lang w:val="en-US"/>
+        </w:rPr>
+        <w:t xml:space="preserve"> </w:t>
       </w:r>
       <w:r>
         <w:rPr>
@@ -9502,12 +11835,21 @@
           <w:lang w:val="en-US"/>
         </w:rPr>
       </w:pPr>
+      <w:proofErr w:type="gramStart"/>
       <w:r>
         <w:rPr>
           <w:i/>
           <w:lang w:val="en-US"/>
         </w:rPr>
-        <w:t xml:space="preserve">java </w:t>
+        <w:t>java</w:t>
+      </w:r>
+      <w:proofErr w:type="gramEnd"/>
+      <w:r>
+        <w:rPr>
+          <w:i/>
+          <w:lang w:val="en-US"/>
+        </w:rPr>
+        <w:t xml:space="preserve"> </w:t>
       </w:r>
       <w:r>
         <w:rPr>
@@ -9544,7 +11886,27 @@
           <w:color w:val="7B7B7B" w:themeColor="accent3" w:themeShade="BF"/>
           <w:lang w:val="en-US"/>
         </w:rPr>
-        <w:t xml:space="preserve">–i </w:t>
+        <w:t>–</w:t>
+      </w:r>
+      <w:proofErr w:type="spellStart"/>
+      <w:r>
+        <w:rPr>
+          <w:b/>
+          <w:i/>
+          <w:color w:val="7B7B7B" w:themeColor="accent3" w:themeShade="BF"/>
+          <w:lang w:val="en-US"/>
+        </w:rPr>
+        <w:t>i</w:t>
+      </w:r>
+      <w:proofErr w:type="spellEnd"/>
+      <w:r>
+        <w:rPr>
+          <w:b/>
+          <w:i/>
+          <w:color w:val="7B7B7B" w:themeColor="accent3" w:themeShade="BF"/>
+          <w:lang w:val="en-US"/>
+        </w:rPr>
+        <w:t xml:space="preserve"> </w:t>
       </w:r>
       <w:r>
         <w:rPr>
@@ -9630,6 +11992,7 @@
         </w:rPr>
         <w:t xml:space="preserve"> </w:t>
       </w:r>
+      <w:proofErr w:type="spellStart"/>
       <w:r>
         <w:rPr>
           <w:i/>
@@ -9638,6 +12001,7 @@
         </w:rPr>
         <w:t>odv</w:t>
       </w:r>
+      <w:proofErr w:type="spellEnd"/>
       <w:r>
         <w:rPr>
           <w:i/>
@@ -9698,7 +12062,23 @@
           <w:i/>
           <w:lang w:val="en-US"/>
         </w:rPr>
-        <w:t>[octopus_install_folder]/logs</w:t>
+        <w:t>[</w:t>
+      </w:r>
+      <w:proofErr w:type="spellStart"/>
+      <w:r>
+        <w:rPr>
+          <w:i/>
+          <w:lang w:val="en-US"/>
+        </w:rPr>
+        <w:t>octopus_install_folder</w:t>
+      </w:r>
+      <w:proofErr w:type="spellEnd"/>
+      <w:r>
+        <w:rPr>
+          <w:i/>
+          <w:lang w:val="en-US"/>
+        </w:rPr>
+        <w:t>]/logs</w:t>
       </w:r>
       <w:r>
         <w:rPr>
@@ -9802,7 +12182,7 @@
     <w:r>
       <w:rPr>
         <w:noProof/>
-        <w:lang w:eastAsia="en-GB"/>
+        <w:lang w:val="fr-FR"/>
       </w:rPr>
       <mc:AlternateContent>
         <mc:Choice Requires="wps">
@@ -9934,7 +12314,7 @@
     <w:r>
       <w:rPr>
         <w:noProof/>
-        <w:lang w:eastAsia="en-GB"/>
+        <w:lang w:val="fr-FR"/>
       </w:rPr>
       <w:drawing>
         <wp:anchor distT="0" distB="0" distL="114300" distR="114300" simplePos="0" relativeHeight="251658240" behindDoc="0" locked="0" layoutInCell="1" allowOverlap="1" wp14:anchorId="0AA7616B" wp14:editId="5250FA18">
@@ -10023,6 +12403,7 @@
     <w:pPr>
       <w:pStyle w:val="Pieddepage"/>
     </w:pPr>
+    <w:proofErr w:type="spellStart"/>
     <w:r>
       <w:rPr>
         <w:rStyle w:val="Pieddepagegras"/>
@@ -10035,6 +12416,7 @@
       </w:rPr>
       <w:t>Net</w:t>
     </w:r>
+    <w:proofErr w:type="spellEnd"/>
     <w:r>
       <w:t xml:space="preserve"> - The pan-European infrastructure for marine and ocean data management</w:t>
     </w:r>
@@ -10061,7 +12443,7 @@
     <w:r>
       <w:rPr>
         <w:noProof/>
-        <w:lang w:eastAsia="en-GB"/>
+        <w:lang w:val="fr-FR"/>
       </w:rPr>
       <w:drawing>
         <wp:anchor distT="0" distB="0" distL="114300" distR="114300" simplePos="0" relativeHeight="251656192" behindDoc="1" locked="0" layoutInCell="1" allowOverlap="1" wp14:anchorId="07975BB7" wp14:editId="54A62BA9">
@@ -10152,6 +12534,7 @@
       <w:ind w:left="1980"/>
       <w:jc w:val="left"/>
     </w:pPr>
+    <w:proofErr w:type="spellStart"/>
     <w:r>
       <w:rPr>
         <w:rStyle w:val="Pieddepagegras"/>
@@ -10164,6 +12547,7 @@
       </w:rPr>
       <w:t>Net</w:t>
     </w:r>
+    <w:proofErr w:type="spellEnd"/>
     <w:r>
       <w:t xml:space="preserve"> - The pan-European infrastructure for marine and ocean data management</w:t>
     </w:r>
@@ -10198,7 +12582,7 @@
       <w:rPr>
         <w:noProof/>
       </w:rPr>
-      <w:t>10</w:t>
+      <w:t>15</w:t>
     </w:r>
     <w:r>
       <w:fldChar w:fldCharType="end"/>
@@ -10241,7 +12625,7 @@
     <w:r>
       <w:rPr>
         <w:noProof/>
-        <w:lang w:eastAsia="en-GB"/>
+        <w:lang w:val="fr-FR"/>
       </w:rPr>
       <w:drawing>
         <wp:anchor distT="0" distB="0" distL="114300" distR="114300" simplePos="0" relativeHeight="251659264" behindDoc="0" locked="0" layoutInCell="1" allowOverlap="1" wp14:anchorId="37DA3F73" wp14:editId="4AC0F6AB">
@@ -11590,7 +13974,7 @@
   <w:abstractNum w:abstractNumId="19" w15:restartNumberingAfterBreak="0">
     <w:nsid w:val="1F0376CF"/>
     <w:multiLevelType w:val="hybridMultilevel"/>
-    <w:tmpl w:val="65F03BBC"/>
+    <w:tmpl w:val="5B5C3860"/>
     <w:lvl w:ilvl="0" w:tplc="040C0001">
       <w:start w:val="1"/>
       <w:numFmt w:val="bullet"/>
@@ -14869,7 +17253,6 @@
   <w:style w:type="character" w:default="1" w:styleId="Policepardfaut">
     <w:name w:val="Default Paragraph Font"/>
     <w:uiPriority w:val="1"/>
-    <w:semiHidden/>
     <w:unhideWhenUsed/>
   </w:style>
   <w:style w:type="table" w:default="1" w:styleId="TableauNormal">
@@ -15726,7 +18109,7 @@
 </file>
 
 <file path=customXml/itemProps1.xml><?xml version="1.0" encoding="utf-8"?>
-<ds:datastoreItem xmlns:ds="http://schemas.openxmlformats.org/officeDocument/2006/customXml" ds:itemID="{3E7E76DA-2DE7-436F-AF8F-6DF0189D2791}">
+<ds:datastoreItem xmlns:ds="http://schemas.openxmlformats.org/officeDocument/2006/customXml" ds:itemID="{55032437-FDF4-4AAF-92DF-3C50833F8390}">
   <ds:schemaRefs>
     <ds:schemaRef ds:uri="http://schemas.openxmlformats.org/officeDocument/2006/bibliography"/>
   </ds:schemaRefs>

</xml_diff>

<commit_message>
- Change user manual.
Former-commit-id: a39fbb6eae236054c7938551aace2a92ca1c82f0
</commit_message>
<xml_diff>
--- a/docs/OCTOPUS_user_manual.docx
+++ b/docs/OCTOPUS_user_manual.docx
@@ -1,6 +1,6 @@
 
 <file path=word/document.xml><?xml version="1.0" encoding="utf-8"?>
-<w:document xmlns:wpc="http://schemas.microsoft.com/office/word/2010/wordprocessingCanvas" xmlns:mc="http://schemas.openxmlformats.org/markup-compatibility/2006" xmlns:o="urn:schemas-microsoft-com:office:office" xmlns:r="http://schemas.openxmlformats.org/officeDocument/2006/relationships" xmlns:m="http://schemas.openxmlformats.org/officeDocument/2006/math" xmlns:v="urn:schemas-microsoft-com:vml" xmlns:wp14="http://schemas.microsoft.com/office/word/2010/wordprocessingDrawing" xmlns:wp="http://schemas.openxmlformats.org/drawingml/2006/wordprocessingDrawing" xmlns:w10="urn:schemas-microsoft-com:office:word" xmlns:w="http://schemas.openxmlformats.org/wordprocessingml/2006/main" xmlns:w14="http://schemas.microsoft.com/office/word/2010/wordml" xmlns:w15="http://schemas.microsoft.com/office/word/2012/wordml" xmlns:wpg="http://schemas.microsoft.com/office/word/2010/wordprocessingGroup" xmlns:wpi="http://schemas.microsoft.com/office/word/2010/wordprocessingInk" xmlns:wne="http://schemas.microsoft.com/office/word/2006/wordml" xmlns:wps="http://schemas.microsoft.com/office/word/2010/wordprocessingShape" mc:Ignorable="w14 w15 wp14">
+<w:document xmlns:wpc="http://schemas.microsoft.com/office/word/2010/wordprocessingCanvas" xmlns:cx="http://schemas.microsoft.com/office/drawing/2014/chartex" xmlns:cx1="http://schemas.microsoft.com/office/drawing/2015/9/8/chartex" xmlns:mc="http://schemas.openxmlformats.org/markup-compatibility/2006" xmlns:o="urn:schemas-microsoft-com:office:office" xmlns:r="http://schemas.openxmlformats.org/officeDocument/2006/relationships" xmlns:m="http://schemas.openxmlformats.org/officeDocument/2006/math" xmlns:v="urn:schemas-microsoft-com:vml" xmlns:wp14="http://schemas.microsoft.com/office/word/2010/wordprocessingDrawing" xmlns:wp="http://schemas.openxmlformats.org/drawingml/2006/wordprocessingDrawing" xmlns:w10="urn:schemas-microsoft-com:office:word" xmlns:w="http://schemas.openxmlformats.org/wordprocessingml/2006/main" xmlns:w14="http://schemas.microsoft.com/office/word/2010/wordml" xmlns:w15="http://schemas.microsoft.com/office/word/2012/wordml" xmlns:w16se="http://schemas.microsoft.com/office/word/2015/wordml/symex" xmlns:wpg="http://schemas.microsoft.com/office/word/2010/wordprocessingGroup" xmlns:wpi="http://schemas.microsoft.com/office/word/2010/wordprocessingInk" xmlns:wne="http://schemas.microsoft.com/office/word/2006/wordml" xmlns:wps="http://schemas.microsoft.com/office/word/2010/wordprocessingShape" mc:Ignorable="w14 w15 w16se wp14">
   <w:body>
     <w:p>
       <w:pPr>
@@ -365,52 +365,45 @@
               <w:t>to chec</w:t>
             </w:r>
             <w:r>
-              <w:t xml:space="preserve">k the compliancy of </w:t>
+              <w:t>k the compliancy of MedAtlas,</w:t>
+            </w:r>
+            <w:r>
+              <w:t xml:space="preserve"> ODV </w:t>
+            </w:r>
+            <w:r>
+              <w:t xml:space="preserve">and ODV variant </w:t>
+            </w:r>
+            <w:r>
+              <w:t>format</w:t>
+            </w:r>
+            <w:r>
+              <w:t>s</w:t>
+            </w:r>
+            <w:r>
+              <w:t>,</w:t>
+            </w:r>
+            <w:r>
+              <w:t xml:space="preserve"> netCDF-</w:t>
             </w:r>
             <w:proofErr w:type="spellStart"/>
             <w:r>
-              <w:t>MedAtlas</w:t>
+              <w:t>CFPoint</w:t>
             </w:r>
             <w:proofErr w:type="spellEnd"/>
             <w:r>
-              <w:t>,</w:t>
-            </w:r>
-            <w:r>
-              <w:t xml:space="preserve"> ODV </w:t>
-            </w:r>
-            <w:r>
-              <w:t xml:space="preserve">and ODV variant </w:t>
-            </w:r>
-            <w:r>
-              <w:t>format</w:t>
-            </w:r>
-            <w:r>
-              <w:t>s</w:t>
-            </w:r>
-            <w:r>
-              <w:t>,</w:t>
+              <w:t xml:space="preserve"> and</w:t>
             </w:r>
             <w:r>
               <w:t xml:space="preserve"> </w:t>
             </w:r>
-            <w:proofErr w:type="spellStart"/>
-            <w:r>
-              <w:t>netCDF-CFPoint</w:t>
-            </w:r>
-            <w:proofErr w:type="spellEnd"/>
-            <w:r>
-              <w:t xml:space="preserve"> and</w:t>
-            </w:r>
-            <w:r>
-              <w:t xml:space="preserve"> HF Radar (</w:t>
-            </w:r>
-            <w:proofErr w:type="spellStart"/>
-            <w:r>
-              <w:t>NetCDF</w:t>
-            </w:r>
-            <w:proofErr w:type="spellEnd"/>
-            <w:r>
-              <w:t>)</w:t>
+            <w:r>
+              <w:t xml:space="preserve">netCDF for </w:t>
+            </w:r>
+            <w:r>
+              <w:t>HF-</w:t>
+            </w:r>
+            <w:r>
+              <w:t xml:space="preserve">Radar </w:t>
             </w:r>
           </w:p>
         </w:tc>
@@ -445,6 +438,130 @@
             </w:pPr>
             <w:r>
               <w:t>Working group</w:t>
+            </w:r>
+          </w:p>
+        </w:tc>
+      </w:tr>
+      <w:tr>
+        <w:trPr>
+          <w:tblCellSpacing w:w="59" w:type="dxa"/>
+          <w:jc w:val="center"/>
+        </w:trPr>
+        <w:tc>
+          <w:tcPr>
+            <w:tcW w:w="4375" w:type="dxa"/>
+            <w:tcBorders>
+              <w:top w:val="nil"/>
+              <w:left w:val="nil"/>
+              <w:bottom w:val="nil"/>
+              <w:right w:val="nil"/>
+              <w:tl2br w:val="nil"/>
+              <w:tr2bl w:val="nil"/>
+            </w:tcBorders>
+            <w:shd w:val="clear" w:color="auto" w:fill="D3DFEE"/>
+          </w:tcPr>
+          <w:p>
+            <w:pPr>
+              <w:pStyle w:val="Corpsdetexte"/>
+              <w:rPr>
+                <w:lang w:val="fr-FR"/>
+              </w:rPr>
+            </w:pPr>
+            <w:r>
+              <w:rPr>
+                <w:lang w:val="fr-FR"/>
+              </w:rPr>
+              <w:t xml:space="preserve">S. </w:t>
+            </w:r>
+            <w:proofErr w:type="spellStart"/>
+            <w:r>
+              <w:rPr>
+                <w:lang w:val="fr-FR"/>
+              </w:rPr>
+              <w:t>Brégent</w:t>
+            </w:r>
+            <w:proofErr w:type="spellEnd"/>
+            <w:r>
+              <w:rPr>
+                <w:lang w:val="fr-FR"/>
+              </w:rPr>
+              <w:t xml:space="preserve">, M. </w:t>
+            </w:r>
+            <w:proofErr w:type="spellStart"/>
+            <w:r>
+              <w:rPr>
+                <w:lang w:val="fr-FR"/>
+              </w:rPr>
+              <w:t>Fichaut</w:t>
+            </w:r>
+            <w:r>
+              <w:rPr>
+                <w:lang w:val="fr-FR"/>
+              </w:rPr>
+              <w:t>,</w:t>
+            </w:r>
+            <w:proofErr w:type="spellEnd"/>
+            <w:r>
+              <w:rPr>
+                <w:lang w:val="fr-FR"/>
+              </w:rPr>
+              <w:t xml:space="preserve"> S. Crouzille</w:t>
+            </w:r>
+          </w:p>
+        </w:tc>
+        <w:tc>
+          <w:tcPr>
+            <w:tcW w:w="4343" w:type="dxa"/>
+            <w:tcBorders>
+              <w:top w:val="nil"/>
+              <w:left w:val="nil"/>
+              <w:bottom w:val="nil"/>
+              <w:right w:val="nil"/>
+              <w:tl2br w:val="nil"/>
+              <w:tr2bl w:val="nil"/>
+            </w:tcBorders>
+            <w:shd w:val="clear" w:color="auto" w:fill="D3DFEE"/>
+          </w:tcPr>
+          <w:p>
+            <w:pPr>
+              <w:pStyle w:val="Corpsdetexte"/>
+              <w:rPr>
+                <w:lang w:val="fr-FR"/>
+              </w:rPr>
+            </w:pPr>
+          </w:p>
+        </w:tc>
+      </w:tr>
+      <w:tr>
+        <w:trPr>
+          <w:tblCellSpacing w:w="59" w:type="dxa"/>
+          <w:jc w:val="center"/>
+        </w:trPr>
+        <w:tc>
+          <w:tcPr>
+            <w:tcW w:w="4375" w:type="dxa"/>
+            <w:shd w:val="clear" w:color="auto" w:fill="auto"/>
+          </w:tcPr>
+          <w:p>
+            <w:pPr>
+              <w:pStyle w:val="TitreMtadonnes"/>
+            </w:pPr>
+            <w:r>
+              <w:t>Dissemination</w:t>
+            </w:r>
+          </w:p>
+        </w:tc>
+        <w:tc>
+          <w:tcPr>
+            <w:tcW w:w="4343" w:type="dxa"/>
+            <w:shd w:val="clear" w:color="auto" w:fill="auto"/>
+          </w:tcPr>
+          <w:p>
+            <w:pPr>
+              <w:pStyle w:val="TitreMtadonnes"/>
+            </w:pPr>
+            <w:r>
+              <w:t>Copyright terms</w:t>
             </w:r>
           </w:p>
         </w:tc>
@@ -472,128 +589,6 @@
               <w:pStyle w:val="Corpsdetexte"/>
             </w:pPr>
             <w:r>
-              <w:rPr>
-                <w:lang w:val="en-US"/>
-              </w:rPr>
-              <w:t xml:space="preserve">S. </w:t>
-            </w:r>
-            <w:proofErr w:type="spellStart"/>
-            <w:r>
-              <w:rPr>
-                <w:lang w:val="en-US"/>
-              </w:rPr>
-              <w:t>Brégent</w:t>
-            </w:r>
-            <w:proofErr w:type="spellEnd"/>
-            <w:r>
-              <w:rPr>
-                <w:lang w:val="en-US"/>
-              </w:rPr>
-              <w:t xml:space="preserve">, M. </w:t>
-            </w:r>
-            <w:proofErr w:type="spellStart"/>
-            <w:r>
-              <w:rPr>
-                <w:lang w:val="en-US"/>
-              </w:rPr>
-              <w:t>Fichaut</w:t>
-            </w:r>
-            <w:proofErr w:type="spellEnd"/>
-            <w:r>
-              <w:rPr>
-                <w:lang w:val="en-US"/>
-              </w:rPr>
-              <w:t xml:space="preserve">, S. </w:t>
-            </w:r>
-            <w:proofErr w:type="spellStart"/>
-            <w:r>
-              <w:rPr>
-                <w:lang w:val="en-US"/>
-              </w:rPr>
-              <w:t>Crouzille</w:t>
-            </w:r>
-            <w:proofErr w:type="spellEnd"/>
-          </w:p>
-        </w:tc>
-        <w:tc>
-          <w:tcPr>
-            <w:tcW w:w="4343" w:type="dxa"/>
-            <w:tcBorders>
-              <w:top w:val="nil"/>
-              <w:left w:val="nil"/>
-              <w:bottom w:val="nil"/>
-              <w:right w:val="nil"/>
-              <w:tl2br w:val="nil"/>
-              <w:tr2bl w:val="nil"/>
-            </w:tcBorders>
-            <w:shd w:val="clear" w:color="auto" w:fill="D3DFEE"/>
-          </w:tcPr>
-          <w:p>
-            <w:pPr>
-              <w:pStyle w:val="Corpsdetexte"/>
-            </w:pPr>
-          </w:p>
-        </w:tc>
-      </w:tr>
-      <w:tr>
-        <w:trPr>
-          <w:tblCellSpacing w:w="59" w:type="dxa"/>
-          <w:jc w:val="center"/>
-        </w:trPr>
-        <w:tc>
-          <w:tcPr>
-            <w:tcW w:w="4375" w:type="dxa"/>
-            <w:shd w:val="clear" w:color="auto" w:fill="auto"/>
-          </w:tcPr>
-          <w:p>
-            <w:pPr>
-              <w:pStyle w:val="TitreMtadonnes"/>
-            </w:pPr>
-            <w:r>
-              <w:t>Dissemination</w:t>
-            </w:r>
-          </w:p>
-        </w:tc>
-        <w:tc>
-          <w:tcPr>
-            <w:tcW w:w="4343" w:type="dxa"/>
-            <w:shd w:val="clear" w:color="auto" w:fill="auto"/>
-          </w:tcPr>
-          <w:p>
-            <w:pPr>
-              <w:pStyle w:val="TitreMtadonnes"/>
-            </w:pPr>
-            <w:r>
-              <w:t>Copyright terms</w:t>
-            </w:r>
-          </w:p>
-        </w:tc>
-        <w:bookmarkStart w:id="0" w:name="_GoBack"/>
-        <w:bookmarkEnd w:id="0"/>
-      </w:tr>
-      <w:tr>
-        <w:trPr>
-          <w:tblCellSpacing w:w="59" w:type="dxa"/>
-          <w:jc w:val="center"/>
-        </w:trPr>
-        <w:tc>
-          <w:tcPr>
-            <w:tcW w:w="4375" w:type="dxa"/>
-            <w:tcBorders>
-              <w:top w:val="nil"/>
-              <w:left w:val="nil"/>
-              <w:bottom w:val="nil"/>
-              <w:right w:val="nil"/>
-              <w:tl2br w:val="nil"/>
-              <w:tr2bl w:val="nil"/>
-            </w:tcBorders>
-            <w:shd w:val="clear" w:color="auto" w:fill="D3DFEE"/>
-          </w:tcPr>
-          <w:p>
-            <w:pPr>
-              <w:pStyle w:val="Corpsdetexte"/>
-            </w:pPr>
-            <w:r>
               <w:t>Public</w:t>
             </w:r>
           </w:p>
@@ -2250,7 +2245,6 @@
           <w:p>
             <w:pPr>
               <w:pStyle w:val="Default"/>
-              <w:ind w:left="360"/>
               <w:jc w:val="both"/>
               <w:rPr>
                 <w:rFonts w:cs="Times New Roman"/>
@@ -2264,25 +2258,7 @@
                 <w:color w:val="5B7591"/>
                 <w:sz w:val="20"/>
               </w:rPr>
-              <w:t xml:space="preserve">Take into account ODV variants for biology, </w:t>
-            </w:r>
-            <w:proofErr w:type="spellStart"/>
-            <w:r>
-              <w:rPr>
-                <w:rFonts w:cs="Times New Roman"/>
-                <w:color w:val="5B7591"/>
-                <w:sz w:val="20"/>
-              </w:rPr>
-              <w:t>microlitter</w:t>
-            </w:r>
-            <w:proofErr w:type="spellEnd"/>
-            <w:r>
-              <w:rPr>
-                <w:rFonts w:cs="Times New Roman"/>
-                <w:color w:val="5B7591"/>
-                <w:sz w:val="20"/>
-              </w:rPr>
-              <w:t xml:space="preserve"> and </w:t>
+              <w:t xml:space="preserve">Take into account ODV variants for biology, microlitter and </w:t>
             </w:r>
             <w:proofErr w:type="spellStart"/>
             <w:r>
@@ -2420,14 +2396,14 @@
               </w:numPr>
               <w:rPr>
                 <w:color w:val="5B7591"/>
-                <w:sz w:val="22"/>
+                <w:sz w:val="20"/>
                 <w:szCs w:val="22"/>
               </w:rPr>
             </w:pPr>
             <w:r>
               <w:rPr>
                 <w:color w:val="5B7591"/>
-                <w:sz w:val="22"/>
+                <w:sz w:val="20"/>
                 <w:szCs w:val="22"/>
               </w:rPr>
               <w:t xml:space="preserve">For all conversions/split cases, update URLs for CDIs, CSRs and </w:t>
@@ -2436,7 +2412,7 @@
             <w:r>
               <w:rPr>
                 <w:color w:val="5B7591"/>
-                <w:sz w:val="22"/>
+                <w:sz w:val="20"/>
                 <w:szCs w:val="22"/>
               </w:rPr>
               <w:t>Nerc</w:t>
@@ -2445,7 +2421,7 @@
             <w:r>
               <w:rPr>
                 <w:color w:val="5B7591"/>
-                <w:sz w:val="22"/>
+                <w:sz w:val="20"/>
                 <w:szCs w:val="22"/>
               </w:rPr>
               <w:t xml:space="preserve"> vocabularies (§</w:t>
@@ -2453,7 +2429,7 @@
             <w:r>
               <w:rPr>
                 <w:color w:val="5B7591"/>
-                <w:sz w:val="22"/>
+                <w:sz w:val="20"/>
                 <w:szCs w:val="22"/>
               </w:rPr>
               <w:fldChar w:fldCharType="begin"/>
@@ -2461,7 +2437,7 @@
             <w:r>
               <w:rPr>
                 <w:color w:val="5B7591"/>
-                <w:sz w:val="22"/>
+                <w:sz w:val="20"/>
                 <w:szCs w:val="22"/>
               </w:rPr>
               <w:instrText xml:space="preserve"> REF _Ref35936476 \r \h </w:instrText>
@@ -2469,22 +2445,30 @@
             <w:r>
               <w:rPr>
                 <w:color w:val="5B7591"/>
-                <w:sz w:val="22"/>
+                <w:sz w:val="20"/>
                 <w:szCs w:val="22"/>
               </w:rPr>
             </w:r>
             <w:r>
               <w:rPr>
                 <w:color w:val="5B7591"/>
-                <w:sz w:val="22"/>
+                <w:sz w:val="20"/>
                 <w:szCs w:val="22"/>
               </w:rPr>
+              <w:instrText xml:space="preserve"> \* MERGEFORMAT </w:instrText>
+            </w:r>
+            <w:r>
+              <w:rPr>
+                <w:color w:val="5B7591"/>
+                <w:sz w:val="20"/>
+                <w:szCs w:val="22"/>
+              </w:rPr>
               <w:fldChar w:fldCharType="separate"/>
             </w:r>
             <w:r>
               <w:rPr>
                 <w:color w:val="5B7591"/>
-                <w:sz w:val="22"/>
+                <w:sz w:val="20"/>
                 <w:szCs w:val="22"/>
               </w:rPr>
               <w:t>4.2</w:t>
@@ -2492,7 +2476,7 @@
             <w:r>
               <w:rPr>
                 <w:color w:val="5B7591"/>
-                <w:sz w:val="22"/>
+                <w:sz w:val="20"/>
                 <w:szCs w:val="22"/>
               </w:rPr>
               <w:fldChar w:fldCharType="end"/>
@@ -2500,23 +2484,11 @@
             <w:r>
               <w:rPr>
                 <w:color w:val="5B7591"/>
-                <w:sz w:val="22"/>
+                <w:sz w:val="20"/>
                 <w:szCs w:val="22"/>
               </w:rPr>
               <w:t>)</w:t>
             </w:r>
-          </w:p>
-          <w:p>
-            <w:pPr>
-              <w:pStyle w:val="Default"/>
-              <w:ind w:left="360"/>
-              <w:jc w:val="both"/>
-              <w:rPr>
-                <w:rFonts w:cs="Times New Roman"/>
-                <w:color w:val="5B7591"/>
-                <w:sz w:val="20"/>
-              </w:rPr>
-            </w:pPr>
           </w:p>
         </w:tc>
       </w:tr>
@@ -2690,25 +2662,7 @@
                 <w:color w:val="5B7591"/>
                 <w:sz w:val="20"/>
               </w:rPr>
-              <w:t xml:space="preserve">Add “HF Radar </w:t>
-            </w:r>
-            <w:proofErr w:type="spellStart"/>
-            <w:r>
-              <w:rPr>
-                <w:rFonts w:cs="Times New Roman"/>
-                <w:color w:val="5B7591"/>
-                <w:sz w:val="20"/>
-              </w:rPr>
-              <w:t>NetCDF</w:t>
-            </w:r>
-            <w:proofErr w:type="spellEnd"/>
-            <w:r>
-              <w:rPr>
-                <w:rFonts w:cs="Times New Roman"/>
-                <w:color w:val="5B7591"/>
-                <w:sz w:val="20"/>
-              </w:rPr>
-              <w:t>” as a format file that can be checked.</w:t>
+              <w:t>Add “HF Radar NetCDF” as a format file that can be checked.</w:t>
             </w:r>
           </w:p>
         </w:tc>
@@ -2747,7 +2701,7 @@
       <w:r>
         <w:fldChar w:fldCharType="separate"/>
       </w:r>
-      <w:hyperlink w:anchor="_Toc35936627" w:history="1">
+      <w:hyperlink w:anchor="_Toc60921549" w:history="1">
         <w:r>
           <w:rPr>
             <w:rStyle w:val="Lienhypertexte"/>
@@ -2774,7 +2728,7 @@
             <w:noProof/>
             <w:webHidden/>
           </w:rPr>
-          <w:instrText xml:space="preserve"> PAGEREF _Toc35936627 \h </w:instrText>
+          <w:instrText xml:space="preserve"> PAGEREF _Toc60921549 \h </w:instrText>
         </w:r>
         <w:r>
           <w:rPr>
@@ -2817,7 +2771,7 @@
           <w:lang w:eastAsia="en-GB"/>
         </w:rPr>
       </w:pPr>
-      <w:hyperlink w:anchor="_Toc35936628" w:history="1">
+      <w:hyperlink w:anchor="_Toc60921550" w:history="1">
         <w:r>
           <w:rPr>
             <w:rStyle w:val="Lienhypertexte"/>
@@ -2844,7 +2798,7 @@
             <w:noProof/>
             <w:webHidden/>
           </w:rPr>
-          <w:instrText xml:space="preserve"> PAGEREF _Toc35936628 \h </w:instrText>
+          <w:instrText xml:space="preserve"> PAGEREF _Toc60921550 \h </w:instrText>
         </w:r>
         <w:r>
           <w:rPr>
@@ -2887,7 +2841,7 @@
           <w:lang w:eastAsia="en-GB"/>
         </w:rPr>
       </w:pPr>
-      <w:hyperlink w:anchor="_Toc35936629" w:history="1">
+      <w:hyperlink w:anchor="_Toc60921551" w:history="1">
         <w:r>
           <w:rPr>
             <w:rStyle w:val="Lienhypertexte"/>
@@ -2914,7 +2868,7 @@
             <w:noProof/>
             <w:webHidden/>
           </w:rPr>
-          <w:instrText xml:space="preserve"> PAGEREF _Toc35936629 \h </w:instrText>
+          <w:instrText xml:space="preserve"> PAGEREF _Toc60921551 \h </w:instrText>
         </w:r>
         <w:r>
           <w:rPr>
@@ -2957,7 +2911,7 @@
           <w:lang w:eastAsia="en-GB"/>
         </w:rPr>
       </w:pPr>
-      <w:hyperlink w:anchor="_Toc35936630" w:history="1">
+      <w:hyperlink w:anchor="_Toc60921552" w:history="1">
         <w:r>
           <w:rPr>
             <w:rStyle w:val="Lienhypertexte"/>
@@ -2984,77 +2938,7 @@
             <w:noProof/>
             <w:webHidden/>
           </w:rPr>
-          <w:instrText xml:space="preserve"> PAGEREF _Toc35936630 \h </w:instrText>
-        </w:r>
-        <w:r>
-          <w:rPr>
-            <w:noProof/>
-            <w:webHidden/>
-          </w:rPr>
-        </w:r>
-        <w:r>
-          <w:rPr>
-            <w:noProof/>
-            <w:webHidden/>
-          </w:rPr>
-          <w:fldChar w:fldCharType="separate"/>
-        </w:r>
-        <w:r>
-          <w:rPr>
-            <w:noProof/>
-            <w:webHidden/>
-          </w:rPr>
-          <w:t>5</w:t>
-        </w:r>
-        <w:r>
-          <w:rPr>
-            <w:noProof/>
-            <w:webHidden/>
-          </w:rPr>
-          <w:fldChar w:fldCharType="end"/>
-        </w:r>
-      </w:hyperlink>
-    </w:p>
-    <w:p>
-      <w:pPr>
-        <w:pStyle w:val="TM2"/>
-        <w:rPr>
-          <w:rFonts w:asciiTheme="minorHAnsi" w:eastAsiaTheme="minorEastAsia" w:hAnsiTheme="minorHAnsi" w:cstheme="minorBidi"/>
-          <w:noProof/>
-          <w:color w:val="auto"/>
-          <w:sz w:val="22"/>
-          <w:szCs w:val="22"/>
-          <w:lang w:eastAsia="en-GB"/>
-        </w:rPr>
-      </w:pPr>
-      <w:hyperlink w:anchor="_Toc35936631" w:history="1">
-        <w:r>
-          <w:rPr>
-            <w:rStyle w:val="Lienhypertexte"/>
-            <w:noProof/>
-          </w:rPr>
-          <w:t>3.2. Launch on Linux</w:t>
-        </w:r>
-        <w:r>
-          <w:rPr>
-            <w:noProof/>
-            <w:webHidden/>
-          </w:rPr>
-          <w:tab/>
-        </w:r>
-        <w:r>
-          <w:rPr>
-            <w:noProof/>
-            <w:webHidden/>
-          </w:rPr>
-          <w:fldChar w:fldCharType="begin"/>
-        </w:r>
-        <w:r>
-          <w:rPr>
-            <w:noProof/>
-            <w:webHidden/>
-          </w:rPr>
-          <w:instrText xml:space="preserve"> PAGEREF _Toc35936631 \h </w:instrText>
+          <w:instrText xml:space="preserve"> PAGEREF _Toc60921552 \h </w:instrText>
         </w:r>
         <w:r>
           <w:rPr>
@@ -3087,7 +2971,7 @@
     </w:p>
     <w:p>
       <w:pPr>
-        <w:pStyle w:val="TM1"/>
+        <w:pStyle w:val="TM2"/>
         <w:rPr>
           <w:rFonts w:asciiTheme="minorHAnsi" w:eastAsiaTheme="minorEastAsia" w:hAnsiTheme="minorHAnsi" w:cstheme="minorBidi"/>
           <w:noProof/>
@@ -3097,7 +2981,77 @@
           <w:lang w:eastAsia="en-GB"/>
         </w:rPr>
       </w:pPr>
-      <w:hyperlink w:anchor="_Toc35936632" w:history="1">
+      <w:hyperlink w:anchor="_Toc60921553" w:history="1">
+        <w:r>
+          <w:rPr>
+            <w:rStyle w:val="Lienhypertexte"/>
+            <w:noProof/>
+          </w:rPr>
+          <w:t>3.2. Launch on Linux</w:t>
+        </w:r>
+        <w:r>
+          <w:rPr>
+            <w:noProof/>
+            <w:webHidden/>
+          </w:rPr>
+          <w:tab/>
+        </w:r>
+        <w:r>
+          <w:rPr>
+            <w:noProof/>
+            <w:webHidden/>
+          </w:rPr>
+          <w:fldChar w:fldCharType="begin"/>
+        </w:r>
+        <w:r>
+          <w:rPr>
+            <w:noProof/>
+            <w:webHidden/>
+          </w:rPr>
+          <w:instrText xml:space="preserve"> PAGEREF _Toc60921553 \h </w:instrText>
+        </w:r>
+        <w:r>
+          <w:rPr>
+            <w:noProof/>
+            <w:webHidden/>
+          </w:rPr>
+        </w:r>
+        <w:r>
+          <w:rPr>
+            <w:noProof/>
+            <w:webHidden/>
+          </w:rPr>
+          <w:fldChar w:fldCharType="separate"/>
+        </w:r>
+        <w:r>
+          <w:rPr>
+            <w:noProof/>
+            <w:webHidden/>
+          </w:rPr>
+          <w:t>6</w:t>
+        </w:r>
+        <w:r>
+          <w:rPr>
+            <w:noProof/>
+            <w:webHidden/>
+          </w:rPr>
+          <w:fldChar w:fldCharType="end"/>
+        </w:r>
+      </w:hyperlink>
+    </w:p>
+    <w:p>
+      <w:pPr>
+        <w:pStyle w:val="TM1"/>
+        <w:rPr>
+          <w:rFonts w:asciiTheme="minorHAnsi" w:eastAsiaTheme="minorEastAsia" w:hAnsiTheme="minorHAnsi" w:cstheme="minorBidi"/>
+          <w:noProof/>
+          <w:color w:val="auto"/>
+          <w:sz w:val="22"/>
+          <w:szCs w:val="22"/>
+          <w:lang w:eastAsia="en-GB"/>
+        </w:rPr>
+      </w:pPr>
+      <w:hyperlink w:anchor="_Toc60921554" w:history="1">
         <w:r>
           <w:rPr>
             <w:rStyle w:val="Lienhypertexte"/>
@@ -3124,7 +3078,7 @@
             <w:noProof/>
             <w:webHidden/>
           </w:rPr>
-          <w:instrText xml:space="preserve"> PAGEREF _Toc35936632 \h </w:instrText>
+          <w:instrText xml:space="preserve"> PAGEREF _Toc60921554 \h </w:instrText>
         </w:r>
         <w:r>
           <w:rPr>
@@ -3167,7 +3121,7 @@
           <w:lang w:eastAsia="en-GB"/>
         </w:rPr>
       </w:pPr>
-      <w:hyperlink w:anchor="_Toc35936633" w:history="1">
+      <w:hyperlink w:anchor="_Toc60921555" w:history="1">
         <w:r>
           <w:rPr>
             <w:rStyle w:val="Lienhypertexte"/>
@@ -3194,7 +3148,7 @@
             <w:noProof/>
             <w:webHidden/>
           </w:rPr>
-          <w:instrText xml:space="preserve"> PAGEREF _Toc35936633 \h </w:instrText>
+          <w:instrText xml:space="preserve"> PAGEREF _Toc60921555 \h </w:instrText>
         </w:r>
         <w:r>
           <w:rPr>
@@ -3240,7 +3194,7 @@
           <w:lang w:eastAsia="en-GB"/>
         </w:rPr>
       </w:pPr>
-      <w:hyperlink w:anchor="_Toc35936634" w:history="1">
+      <w:hyperlink w:anchor="_Toc60921556" w:history="1">
         <w:r>
           <w:rPr>
             <w:rStyle w:val="Lienhypertexte"/>
@@ -3268,7 +3222,7 @@
             <w:noProof/>
             <w:webHidden/>
           </w:rPr>
-          <w:instrText xml:space="preserve"> PAGEREF _Toc35936634 \h </w:instrText>
+          <w:instrText xml:space="preserve"> PAGEREF _Toc60921556 \h </w:instrText>
         </w:r>
         <w:r>
           <w:rPr>
@@ -3314,7 +3268,7 @@
           <w:lang w:eastAsia="en-GB"/>
         </w:rPr>
       </w:pPr>
-      <w:hyperlink w:anchor="_Toc35936635" w:history="1">
+      <w:hyperlink w:anchor="_Toc60921557" w:history="1">
         <w:r>
           <w:rPr>
             <w:rStyle w:val="Lienhypertexte"/>
@@ -3342,7 +3296,7 @@
             <w:noProof/>
             <w:webHidden/>
           </w:rPr>
-          <w:instrText xml:space="preserve"> PAGEREF _Toc35936635 \h </w:instrText>
+          <w:instrText xml:space="preserve"> PAGEREF _Toc60921557 \h </w:instrText>
         </w:r>
         <w:r>
           <w:rPr>
@@ -3385,7 +3339,7 @@
           <w:lang w:eastAsia="en-GB"/>
         </w:rPr>
       </w:pPr>
-      <w:hyperlink w:anchor="_Toc35936636" w:history="1">
+      <w:hyperlink w:anchor="_Toc60921558" w:history="1">
         <w:r>
           <w:rPr>
             <w:rStyle w:val="Lienhypertexte"/>
@@ -3412,7 +3366,7 @@
             <w:noProof/>
             <w:webHidden/>
           </w:rPr>
-          <w:instrText xml:space="preserve"> PAGEREF _Toc35936636 \h </w:instrText>
+          <w:instrText xml:space="preserve"> PAGEREF _Toc60921558 \h </w:instrText>
         </w:r>
         <w:r>
           <w:rPr>
@@ -3445,7 +3399,10 @@
     </w:p>
     <w:p>
       <w:pPr>
-        <w:pStyle w:val="TM1"/>
+        <w:pStyle w:val="TM3"/>
+        <w:tabs>
+          <w:tab w:val="right" w:leader="dot" w:pos="9062"/>
+        </w:tabs>
         <w:rPr>
           <w:rFonts w:asciiTheme="minorHAnsi" w:eastAsiaTheme="minorEastAsia" w:hAnsiTheme="minorHAnsi" w:cstheme="minorBidi"/>
           <w:noProof/>
@@ -3455,7 +3412,151 @@
           <w:lang w:eastAsia="en-GB"/>
         </w:rPr>
       </w:pPr>
-      <w:hyperlink w:anchor="_Toc35936637" w:history="1">
+      <w:hyperlink w:anchor="_Toc60921559" w:history="1">
+        <w:r>
+          <w:rPr>
+            <w:rStyle w:val="Lienhypertexte"/>
+            <w:noProof/>
+          </w:rPr>
+          <w:t>4.2.1. File checks</w:t>
+        </w:r>
+        <w:r>
+          <w:rPr>
+            <w:noProof/>
+            <w:webHidden/>
+          </w:rPr>
+          <w:tab/>
+        </w:r>
+        <w:r>
+          <w:rPr>
+            <w:noProof/>
+            <w:webHidden/>
+          </w:rPr>
+          <w:fldChar w:fldCharType="begin"/>
+        </w:r>
+        <w:r>
+          <w:rPr>
+            <w:noProof/>
+            <w:webHidden/>
+          </w:rPr>
+          <w:instrText xml:space="preserve"> PAGEREF _Toc60921559 \h </w:instrText>
+        </w:r>
+        <w:r>
+          <w:rPr>
+            <w:noProof/>
+            <w:webHidden/>
+          </w:rPr>
+        </w:r>
+        <w:r>
+          <w:rPr>
+            <w:noProof/>
+            <w:webHidden/>
+          </w:rPr>
+          <w:fldChar w:fldCharType="separate"/>
+        </w:r>
+        <w:r>
+          <w:rPr>
+            <w:noProof/>
+            <w:webHidden/>
+          </w:rPr>
+          <w:t>8</w:t>
+        </w:r>
+        <w:r>
+          <w:rPr>
+            <w:noProof/>
+            <w:webHidden/>
+          </w:rPr>
+          <w:fldChar w:fldCharType="end"/>
+        </w:r>
+      </w:hyperlink>
+    </w:p>
+    <w:p>
+      <w:pPr>
+        <w:pStyle w:val="TM3"/>
+        <w:tabs>
+          <w:tab w:val="right" w:leader="dot" w:pos="9062"/>
+        </w:tabs>
+        <w:rPr>
+          <w:rFonts w:asciiTheme="minorHAnsi" w:eastAsiaTheme="minorEastAsia" w:hAnsiTheme="minorHAnsi" w:cstheme="minorBidi"/>
+          <w:noProof/>
+          <w:color w:val="auto"/>
+          <w:sz w:val="22"/>
+          <w:szCs w:val="22"/>
+          <w:lang w:eastAsia="en-GB"/>
+        </w:rPr>
+      </w:pPr>
+      <w:hyperlink w:anchor="_Toc60921560" w:history="1">
+        <w:r>
+          <w:rPr>
+            <w:rStyle w:val="Lienhypertexte"/>
+            <w:noProof/>
+            <w:lang w:val="en-US"/>
+          </w:rPr>
+          <w:t>4.2.2. File conversions/splits</w:t>
+        </w:r>
+        <w:r>
+          <w:rPr>
+            <w:noProof/>
+            <w:webHidden/>
+          </w:rPr>
+          <w:tab/>
+        </w:r>
+        <w:r>
+          <w:rPr>
+            <w:noProof/>
+            <w:webHidden/>
+          </w:rPr>
+          <w:fldChar w:fldCharType="begin"/>
+        </w:r>
+        <w:r>
+          <w:rPr>
+            <w:noProof/>
+            <w:webHidden/>
+          </w:rPr>
+          <w:instrText xml:space="preserve"> PAGEREF _Toc60921560 \h </w:instrText>
+        </w:r>
+        <w:r>
+          <w:rPr>
+            <w:noProof/>
+            <w:webHidden/>
+          </w:rPr>
+        </w:r>
+        <w:r>
+          <w:rPr>
+            <w:noProof/>
+            <w:webHidden/>
+          </w:rPr>
+          <w:fldChar w:fldCharType="separate"/>
+        </w:r>
+        <w:r>
+          <w:rPr>
+            <w:noProof/>
+            <w:webHidden/>
+          </w:rPr>
+          <w:t>9</w:t>
+        </w:r>
+        <w:r>
+          <w:rPr>
+            <w:noProof/>
+            <w:webHidden/>
+          </w:rPr>
+          <w:fldChar w:fldCharType="end"/>
+        </w:r>
+      </w:hyperlink>
+    </w:p>
+    <w:p>
+      <w:pPr>
+        <w:pStyle w:val="TM1"/>
+        <w:rPr>
+          <w:rFonts w:asciiTheme="minorHAnsi" w:eastAsiaTheme="minorEastAsia" w:hAnsiTheme="minorHAnsi" w:cstheme="minorBidi"/>
+          <w:noProof/>
+          <w:color w:val="auto"/>
+          <w:sz w:val="22"/>
+          <w:szCs w:val="22"/>
+          <w:lang w:eastAsia="en-GB"/>
+        </w:rPr>
+      </w:pPr>
+      <w:hyperlink w:anchor="_Toc60921561" w:history="1">
         <w:r>
           <w:rPr>
             <w:rStyle w:val="Lienhypertexte"/>
@@ -3483,7 +3584,7 @@
             <w:noProof/>
             <w:webHidden/>
           </w:rPr>
-          <w:instrText xml:space="preserve"> PAGEREF _Toc35936637 \h </w:instrText>
+          <w:instrText xml:space="preserve"> PAGEREF _Toc60921561 \h </w:instrText>
         </w:r>
         <w:r>
           <w:rPr>
@@ -3526,7 +3627,7 @@
           <w:lang w:eastAsia="en-GB"/>
         </w:rPr>
       </w:pPr>
-      <w:hyperlink w:anchor="_Toc35936638" w:history="1">
+      <w:hyperlink w:anchor="_Toc60921562" w:history="1">
         <w:r>
           <w:rPr>
             <w:rStyle w:val="Lienhypertexte"/>
@@ -3554,7 +3655,7 @@
             <w:noProof/>
             <w:webHidden/>
           </w:rPr>
-          <w:instrText xml:space="preserve"> PAGEREF _Toc35936638 \h </w:instrText>
+          <w:instrText xml:space="preserve"> PAGEREF _Toc60921562 \h </w:instrText>
         </w:r>
         <w:r>
           <w:rPr>
@@ -3597,7 +3698,7 @@
           <w:lang w:eastAsia="en-GB"/>
         </w:rPr>
       </w:pPr>
-      <w:hyperlink w:anchor="_Toc35936639" w:history="1">
+      <w:hyperlink w:anchor="_Toc60921563" w:history="1">
         <w:r>
           <w:rPr>
             <w:rStyle w:val="Lienhypertexte"/>
@@ -3625,7 +3726,7 @@
             <w:noProof/>
             <w:webHidden/>
           </w:rPr>
-          <w:instrText xml:space="preserve"> PAGEREF _Toc35936639 \h </w:instrText>
+          <w:instrText xml:space="preserve"> PAGEREF _Toc60921563 \h </w:instrText>
         </w:r>
         <w:r>
           <w:rPr>
@@ -3668,7 +3769,7 @@
           <w:lang w:eastAsia="en-GB"/>
         </w:rPr>
       </w:pPr>
-      <w:hyperlink w:anchor="_Toc35936640" w:history="1">
+      <w:hyperlink w:anchor="_Toc60921564" w:history="1">
         <w:r>
           <w:rPr>
             <w:rStyle w:val="Lienhypertexte"/>
@@ -3696,7 +3797,7 @@
             <w:noProof/>
             <w:webHidden/>
           </w:rPr>
-          <w:instrText xml:space="preserve"> PAGEREF _Toc35936640 \h </w:instrText>
+          <w:instrText xml:space="preserve"> PAGEREF _Toc60921564 \h </w:instrText>
         </w:r>
         <w:r>
           <w:rPr>
@@ -3739,7 +3840,7 @@
           <w:lang w:eastAsia="en-GB"/>
         </w:rPr>
       </w:pPr>
-      <w:hyperlink w:anchor="_Toc35936641" w:history="1">
+      <w:hyperlink w:anchor="_Toc60921565" w:history="1">
         <w:r>
           <w:rPr>
             <w:rStyle w:val="Lienhypertexte"/>
@@ -3767,7 +3868,7 @@
             <w:noProof/>
             <w:webHidden/>
           </w:rPr>
-          <w:instrText xml:space="preserve"> PAGEREF _Toc35936641 \h </w:instrText>
+          <w:instrText xml:space="preserve"> PAGEREF _Toc60921565 \h </w:instrText>
         </w:r>
         <w:r>
           <w:rPr>
@@ -3810,7 +3911,7 @@
           <w:lang w:eastAsia="en-GB"/>
         </w:rPr>
       </w:pPr>
-      <w:hyperlink w:anchor="_Toc35936642" w:history="1">
+      <w:hyperlink w:anchor="_Toc60921566" w:history="1">
         <w:r>
           <w:rPr>
             <w:rStyle w:val="Lienhypertexte"/>
@@ -3838,7 +3939,7 @@
             <w:noProof/>
             <w:webHidden/>
           </w:rPr>
-          <w:instrText xml:space="preserve"> PAGEREF _Toc35936642 \h </w:instrText>
+          <w:instrText xml:space="preserve"> PAGEREF _Toc60921566 \h </w:instrText>
         </w:r>
         <w:r>
           <w:rPr>
@@ -3881,7 +3982,7 @@
           <w:lang w:eastAsia="en-GB"/>
         </w:rPr>
       </w:pPr>
-      <w:hyperlink w:anchor="_Toc35936643" w:history="1">
+      <w:hyperlink w:anchor="_Toc60921567" w:history="1">
         <w:r>
           <w:rPr>
             <w:rStyle w:val="Lienhypertexte"/>
@@ -3909,7 +4010,7 @@
             <w:noProof/>
             <w:webHidden/>
           </w:rPr>
-          <w:instrText xml:space="preserve"> PAGEREF _Toc35936643 \h </w:instrText>
+          <w:instrText xml:space="preserve"> PAGEREF _Toc60921567 \h </w:instrText>
         </w:r>
         <w:r>
           <w:rPr>
@@ -3952,7 +4053,7 @@
           <w:lang w:eastAsia="en-GB"/>
         </w:rPr>
       </w:pPr>
-      <w:hyperlink w:anchor="_Toc35936644" w:history="1">
+      <w:hyperlink w:anchor="_Toc60921568" w:history="1">
         <w:r>
           <w:rPr>
             <w:rStyle w:val="Lienhypertexte"/>
@@ -3980,7 +4081,7 @@
             <w:noProof/>
             <w:webHidden/>
           </w:rPr>
-          <w:instrText xml:space="preserve"> PAGEREF _Toc35936644 \h </w:instrText>
+          <w:instrText xml:space="preserve"> PAGEREF _Toc60921568 \h </w:instrText>
         </w:r>
         <w:r>
           <w:rPr>
@@ -4000,7 +4101,7 @@
             <w:noProof/>
             <w:webHidden/>
           </w:rPr>
-          <w:t>14</w:t>
+          <w:t>13</w:t>
         </w:r>
         <w:r>
           <w:rPr>
@@ -4034,9 +4135,9 @@
       <w:r>
         <w:br w:type="page"/>
       </w:r>
-      <w:bookmarkStart w:id="1" w:name="_Toc473307282"/>
-      <w:bookmarkStart w:id="2" w:name="_Toc2085909"/>
-      <w:bookmarkStart w:id="3" w:name="_Toc35936627"/>
+      <w:bookmarkStart w:id="0" w:name="_Toc473307282"/>
+      <w:bookmarkStart w:id="1" w:name="_Toc2085909"/>
+      <w:bookmarkStart w:id="2" w:name="_Toc60921549"/>
       <w:r>
         <w:rPr>
           <w:rStyle w:val="Accentuation"/>
@@ -4046,9 +4147,9 @@
         <w:lastRenderedPageBreak/>
         <w:t>Introduction</w:t>
       </w:r>
+      <w:bookmarkEnd w:id="0"/>
       <w:bookmarkEnd w:id="1"/>
       <w:bookmarkEnd w:id="2"/>
-      <w:bookmarkEnd w:id="3"/>
     </w:p>
     <w:p>
       <w:pPr>
@@ -4107,40 +4208,62 @@
         <w:t xml:space="preserve">OCTOPUS checks the compliance of a file to the </w:t>
       </w:r>
       <w:hyperlink r:id="rId11" w:history="1">
-        <w:proofErr w:type="spellStart"/>
         <w:r>
-          <w:t>SeaDataNet</w:t>
+          <w:t xml:space="preserve">SeaDataNet </w:t>
         </w:r>
-        <w:proofErr w:type="spellEnd"/>
         <w:r>
-          <w:t xml:space="preserve"> ODV, </w:t>
+          <w:rPr>
+            <w:b/>
+          </w:rPr>
+          <w:t>ODV</w:t>
         </w:r>
-        <w:proofErr w:type="spellStart"/>
         <w:r>
+          <w:t xml:space="preserve">, </w:t>
+        </w:r>
+        <w:r>
+          <w:rPr>
+            <w:b/>
+          </w:rPr>
+          <w:t>ODV variants</w:t>
+        </w:r>
+        <w:r>
+          <w:t xml:space="preserve"> for biology, flow cytometry and microlitter</w:t>
+        </w:r>
+        <w:r>
+          <w:t xml:space="preserve">, </w:t>
+        </w:r>
+        <w:r>
+          <w:rPr>
+            <w:b/>
+          </w:rPr>
           <w:t>netCDF</w:t>
         </w:r>
-        <w:proofErr w:type="spellEnd"/>
         <w:r>
-          <w:t>, HF Radar (</w:t>
-        </w:r>
-        <w:proofErr w:type="spellStart"/>
-        <w:r>
-          <w:t>NetCDF</w:t>
-        </w:r>
-        <w:proofErr w:type="spellEnd"/>
-        <w:r>
-          <w:t>)</w:t>
+          <w:t xml:space="preserve"> (CFPOINT)</w:t>
         </w:r>
         <w:r>
-          <w:t xml:space="preserve"> and </w:t>
+          <w:t xml:space="preserve">, </w:t>
         </w:r>
-        <w:proofErr w:type="spellStart"/>
         <w:r>
-          <w:t>MedAtlas</w:t>
+          <w:rPr>
+            <w:b/>
+          </w:rPr>
+          <w:t>netCDF for HF-Radar</w:t>
         </w:r>
-        <w:proofErr w:type="spellEnd"/>
         <w:r>
-          <w:t xml:space="preserve"> standard formats</w:t>
+          <w:t xml:space="preserve"> </w:t>
+        </w:r>
+        <w:r>
+          <w:t xml:space="preserve">and </w:t>
+        </w:r>
+        <w:r>
+          <w:rPr>
+            <w:b/>
+          </w:rPr>
+          <w:t xml:space="preserve">MedAtlas </w:t>
+        </w:r>
+        <w:r>
+          <w:t>standard formats</w:t>
         </w:r>
       </w:hyperlink>
       <w:r>
@@ -4157,63 +4280,7 @@
         <w:jc w:val="left"/>
       </w:pPr>
       <w:r>
-        <w:t xml:space="preserve">OCTOPUS converts files in a given </w:t>
-      </w:r>
-      <w:proofErr w:type="spellStart"/>
-      <w:r>
-        <w:t>SeaDataNet</w:t>
-      </w:r>
-      <w:proofErr w:type="spellEnd"/>
-      <w:r>
-        <w:t xml:space="preserve"> format to another </w:t>
-      </w:r>
-      <w:proofErr w:type="spellStart"/>
-      <w:r>
-        <w:t>SeaDataNet</w:t>
-      </w:r>
-      <w:proofErr w:type="spellEnd"/>
-      <w:r>
-        <w:t xml:space="preserve"> format (e.g.: ODV to </w:t>
-      </w:r>
-      <w:proofErr w:type="spellStart"/>
-      <w:r>
-        <w:t>netCDF</w:t>
-      </w:r>
-      <w:proofErr w:type="spellEnd"/>
-      <w:r>
-        <w:t xml:space="preserve">, </w:t>
-      </w:r>
-      <w:proofErr w:type="spellStart"/>
-      <w:r>
-        <w:t>netCDF</w:t>
-      </w:r>
-      <w:proofErr w:type="spellEnd"/>
-      <w:r>
-        <w:t xml:space="preserve"> to ODV, </w:t>
-      </w:r>
-      <w:proofErr w:type="spellStart"/>
-      <w:r>
-        <w:t>MedAtlas</w:t>
-      </w:r>
-      <w:proofErr w:type="spellEnd"/>
-      <w:r>
-        <w:t xml:space="preserve"> to </w:t>
-      </w:r>
-      <w:proofErr w:type="spellStart"/>
-      <w:r>
-        <w:t>NetCDF</w:t>
-      </w:r>
-      <w:proofErr w:type="spellEnd"/>
-      <w:r>
-        <w:t xml:space="preserve">, </w:t>
-      </w:r>
-      <w:proofErr w:type="spellStart"/>
-      <w:r>
-        <w:t>MedAtlas</w:t>
-      </w:r>
-      <w:proofErr w:type="spellEnd"/>
-      <w:r>
-        <w:t xml:space="preserve"> to ODV)</w:t>
+        <w:t>OCTOPUS converts files in a given SeaDataNet format to another SeaDataNet format (e.g.: ODV to netCDF, netCDF to ODV, MedAtlas to NetCDF, MedAtlas to ODV)</w:t>
       </w:r>
     </w:p>
     <w:p>
@@ -4239,23 +4306,7 @@
         <w:jc w:val="left"/>
       </w:pPr>
       <w:r>
-        <w:t xml:space="preserve">Split a multi-station </w:t>
-      </w:r>
-      <w:proofErr w:type="spellStart"/>
-      <w:r>
-        <w:t>SeaDataNet</w:t>
-      </w:r>
-      <w:proofErr w:type="spellEnd"/>
-      <w:r>
-        <w:t xml:space="preserve"> file into mono-station </w:t>
-      </w:r>
-      <w:proofErr w:type="spellStart"/>
-      <w:r>
-        <w:t>SeaDataNet</w:t>
-      </w:r>
-      <w:proofErr w:type="spellEnd"/>
-      <w:r>
-        <w:t xml:space="preserve"> files</w:t>
+        <w:t>Split a multi-station SeaDataNet file into mono-station SeaDataNet files</w:t>
       </w:r>
     </w:p>
     <w:p>
@@ -4268,15 +4319,7 @@
         <w:jc w:val="left"/>
       </w:pPr>
       <w:r>
-        <w:t xml:space="preserve">Extract station(s) from </w:t>
-      </w:r>
-      <w:proofErr w:type="spellStart"/>
-      <w:r>
-        <w:t>SeaDataNet</w:t>
-      </w:r>
-      <w:proofErr w:type="spellEnd"/>
-      <w:r>
-        <w:t xml:space="preserve"> files</w:t>
+        <w:t>Extract station(s) from SeaDataNet files</w:t>
       </w:r>
     </w:p>
     <w:p>
@@ -4289,15 +4332,7 @@
         <w:jc w:val="left"/>
       </w:pPr>
       <w:r>
-        <w:t xml:space="preserve">Convert MGD v81 and v98 to </w:t>
-      </w:r>
-      <w:proofErr w:type="spellStart"/>
-      <w:r>
-        <w:t>SeaDataNet</w:t>
-      </w:r>
-      <w:proofErr w:type="spellEnd"/>
-      <w:r>
-        <w:t xml:space="preserve"> ODV  files</w:t>
+        <w:t>Convert MGD v81 and v98 to SeaDataNet ODV  files</w:t>
       </w:r>
     </w:p>
     <w:p>
@@ -4342,15 +4377,15 @@
       <w:pPr>
         <w:pStyle w:val="Titre1"/>
       </w:pPr>
-      <w:bookmarkStart w:id="4" w:name="_Toc473307283"/>
-      <w:bookmarkStart w:id="5" w:name="_Toc2085910"/>
-      <w:bookmarkStart w:id="6" w:name="_Toc35936628"/>
+      <w:bookmarkStart w:id="3" w:name="_Toc473307283"/>
+      <w:bookmarkStart w:id="4" w:name="_Toc2085910"/>
+      <w:bookmarkStart w:id="5" w:name="_Toc60921550"/>
       <w:r>
         <w:t>Requirements</w:t>
       </w:r>
+      <w:bookmarkEnd w:id="3"/>
       <w:bookmarkEnd w:id="4"/>
       <w:bookmarkEnd w:id="5"/>
-      <w:bookmarkEnd w:id="6"/>
     </w:p>
     <w:p>
       <w:r>
@@ -4551,72 +4586,64 @@
       <w:pPr>
         <w:pStyle w:val="Titre1"/>
       </w:pPr>
-      <w:bookmarkStart w:id="7" w:name="_Toc473307284"/>
-      <w:bookmarkStart w:id="8" w:name="_Toc2085911"/>
-      <w:bookmarkStart w:id="9" w:name="_Toc35936629"/>
+      <w:bookmarkStart w:id="6" w:name="_Toc473307284"/>
+      <w:bookmarkStart w:id="7" w:name="_Toc2085911"/>
+      <w:bookmarkStart w:id="8" w:name="_Toc60921551"/>
       <w:r>
         <w:t>Installation</w:t>
       </w:r>
+      <w:bookmarkEnd w:id="6"/>
       <w:bookmarkEnd w:id="7"/>
       <w:bookmarkEnd w:id="8"/>
+    </w:p>
+    <w:p>
+      <w:r>
+        <w:t>Download the Octopus software from SeaDataNet web site, under Standards &amp; Software:</w:t>
+      </w:r>
+    </w:p>
+    <w:p>
+      <w:r>
+        <w:t xml:space="preserve">http://www.seadatanet.org/Standards-Software </w:t>
+      </w:r>
+    </w:p>
+    <w:p>
+      <w:r>
+        <w:t>Simply choose the version according to your system (Linux/Windows), and your Java configuration ("classic", "standalone").</w:t>
+      </w:r>
+    </w:p>
+    <w:p>
+      <w:r>
+        <w:t>Copy the zip file on your computer and unzip it.</w:t>
+      </w:r>
+    </w:p>
+    <w:p>
+      <w:r>
+        <w:t>The change log is available in octopus menu help&gt; about</w:t>
+      </w:r>
+    </w:p>
+    <w:p/>
+    <w:p>
+      <w:pPr>
+        <w:pStyle w:val="Titre2"/>
+      </w:pPr>
+      <w:bookmarkStart w:id="9" w:name="_Toc473307285"/>
+      <w:bookmarkStart w:id="10" w:name="_Ref504049985"/>
+      <w:bookmarkStart w:id="11" w:name="_Ref504049989"/>
+      <w:bookmarkStart w:id="12" w:name="_Ref504049994"/>
+      <w:bookmarkStart w:id="13" w:name="_Toc2085912"/>
+      <w:bookmarkStart w:id="14" w:name="_Toc60921552"/>
+      <w:r>
+        <w:t xml:space="preserve">Launch on </w:t>
+      </w:r>
+      <w:r>
+        <w:t>windows</w:t>
+      </w:r>
       <w:bookmarkEnd w:id="9"/>
-    </w:p>
-    <w:p>
-      <w:r>
-        <w:t xml:space="preserve">Download the Octopus software from </w:t>
-      </w:r>
-      <w:proofErr w:type="spellStart"/>
-      <w:r>
-        <w:t>SeaDataNet</w:t>
-      </w:r>
-      <w:proofErr w:type="spellEnd"/>
-      <w:r>
-        <w:t xml:space="preserve"> web site, under Standards &amp; Software:</w:t>
-      </w:r>
-    </w:p>
-    <w:p>
-      <w:r>
-        <w:t xml:space="preserve">http://www.seadatanet.org/Standards-Software </w:t>
-      </w:r>
-    </w:p>
-    <w:p>
-      <w:r>
-        <w:t>Simply choose the version according to your system (Linux/Windows), and your Java configuration ("classic", "standalone").</w:t>
-      </w:r>
-    </w:p>
-    <w:p>
-      <w:r>
-        <w:t>Copy the zip file on your computer and unzip it.</w:t>
-      </w:r>
-    </w:p>
-    <w:p>
-      <w:r>
-        <w:t>The change log is available in octopus menu help&gt; about</w:t>
-      </w:r>
-    </w:p>
-    <w:p/>
-    <w:p>
-      <w:pPr>
-        <w:pStyle w:val="Titre2"/>
-      </w:pPr>
-      <w:bookmarkStart w:id="10" w:name="_Toc473307285"/>
-      <w:bookmarkStart w:id="11" w:name="_Ref504049985"/>
-      <w:bookmarkStart w:id="12" w:name="_Ref504049989"/>
-      <w:bookmarkStart w:id="13" w:name="_Ref504049994"/>
-      <w:bookmarkStart w:id="14" w:name="_Toc2085912"/>
-      <w:bookmarkStart w:id="15" w:name="_Toc35936630"/>
-      <w:r>
-        <w:t xml:space="preserve">Launch on </w:t>
-      </w:r>
-      <w:r>
-        <w:t>windows</w:t>
-      </w:r>
       <w:bookmarkEnd w:id="10"/>
       <w:bookmarkEnd w:id="11"/>
       <w:bookmarkEnd w:id="12"/>
       <w:bookmarkEnd w:id="13"/>
       <w:bookmarkEnd w:id="14"/>
-      <w:bookmarkEnd w:id="15"/>
     </w:p>
     <w:p>
       <w:r>
@@ -5041,20 +5068,20 @@
       <w:pPr>
         <w:pStyle w:val="Titre2"/>
       </w:pPr>
-      <w:bookmarkStart w:id="16" w:name="_Toc473307286"/>
-      <w:bookmarkStart w:id="17" w:name="_Ref504050010"/>
-      <w:bookmarkStart w:id="18" w:name="_Toc2085913"/>
-      <w:bookmarkStart w:id="19" w:name="_Toc35936631"/>
+      <w:bookmarkStart w:id="15" w:name="_Toc473307286"/>
+      <w:bookmarkStart w:id="16" w:name="_Ref504050010"/>
+      <w:bookmarkStart w:id="17" w:name="_Toc2085913"/>
+      <w:bookmarkStart w:id="18" w:name="_Toc60921553"/>
       <w:r>
         <w:t xml:space="preserve">Launch on </w:t>
       </w:r>
       <w:r>
         <w:t>Linux</w:t>
       </w:r>
+      <w:bookmarkEnd w:id="15"/>
       <w:bookmarkEnd w:id="16"/>
       <w:bookmarkEnd w:id="17"/>
       <w:bookmarkEnd w:id="18"/>
-      <w:bookmarkEnd w:id="19"/>
     </w:p>
     <w:p>
       <w:r>
@@ -5493,50 +5520,49 @@
       <w:pPr>
         <w:pStyle w:val="Titre1"/>
       </w:pPr>
-      <w:bookmarkStart w:id="20" w:name="_Toc473307287"/>
-      <w:bookmarkStart w:id="21" w:name="_Toc2085914"/>
-      <w:bookmarkStart w:id="22" w:name="_Toc35936632"/>
-      <w:r>
-        <w:lastRenderedPageBreak/>
+      <w:bookmarkStart w:id="19" w:name="_Toc473307287"/>
+      <w:bookmarkStart w:id="20" w:name="_Toc2085914"/>
+      <w:bookmarkStart w:id="21" w:name="_Toc60921554"/>
+      <w:r>
         <w:t>Get started</w:t>
       </w:r>
+      <w:bookmarkEnd w:id="19"/>
       <w:bookmarkEnd w:id="20"/>
       <w:bookmarkEnd w:id="21"/>
+    </w:p>
+    <w:p>
+      <w:pPr>
+        <w:pStyle w:val="Titre2"/>
+      </w:pPr>
+      <w:bookmarkStart w:id="22" w:name="_Toc473307288"/>
+      <w:bookmarkStart w:id="23" w:name="_Toc2085915"/>
+      <w:bookmarkStart w:id="24" w:name="_Toc60921555"/>
+      <w:r>
+        <w:t>Settings</w:t>
+      </w:r>
       <w:bookmarkEnd w:id="22"/>
-    </w:p>
-    <w:p>
-      <w:pPr>
-        <w:pStyle w:val="Titre2"/>
-      </w:pPr>
-      <w:bookmarkStart w:id="23" w:name="_Toc473307288"/>
-      <w:bookmarkStart w:id="24" w:name="_Toc2085915"/>
-      <w:bookmarkStart w:id="25" w:name="_Toc35936633"/>
-      <w:r>
-        <w:t>Settings</w:t>
-      </w:r>
       <w:bookmarkEnd w:id="23"/>
       <w:bookmarkEnd w:id="24"/>
+    </w:p>
+    <w:p>
+      <w:pPr>
+        <w:pStyle w:val="Titre3"/>
+        <w:rPr>
+          <w:lang w:val="en-US"/>
+        </w:rPr>
+      </w:pPr>
+      <w:bookmarkStart w:id="25" w:name="_Toc473307289"/>
+      <w:bookmarkStart w:id="26" w:name="_Toc2085916"/>
+      <w:bookmarkStart w:id="27" w:name="_Toc60921556"/>
+      <w:r>
+        <w:rPr>
+          <w:lang w:val="en-US"/>
+        </w:rPr>
+        <w:t>Menu Edit/settings</w:t>
+      </w:r>
       <w:bookmarkEnd w:id="25"/>
-    </w:p>
-    <w:p>
-      <w:pPr>
-        <w:pStyle w:val="Titre3"/>
-        <w:rPr>
-          <w:lang w:val="en-US"/>
-        </w:rPr>
-      </w:pPr>
-      <w:bookmarkStart w:id="26" w:name="_Toc473307289"/>
-      <w:bookmarkStart w:id="27" w:name="_Toc2085916"/>
-      <w:bookmarkStart w:id="28" w:name="_Toc35936634"/>
-      <w:r>
-        <w:rPr>
-          <w:lang w:val="en-US"/>
-        </w:rPr>
-        <w:t>Menu Edit/settings</w:t>
-      </w:r>
       <w:bookmarkEnd w:id="26"/>
       <w:bookmarkEnd w:id="27"/>
-      <w:bookmarkEnd w:id="28"/>
     </w:p>
     <w:p>
       <w:pPr>
@@ -5637,23 +5663,7 @@
           <w:color w:val="5B7591"/>
           <w:lang w:val="en-US"/>
         </w:rPr>
-        <w:t xml:space="preserve"> and non SDN </w:t>
-      </w:r>
-      <w:proofErr w:type="spellStart"/>
-      <w:r>
-        <w:rPr>
-          <w:color w:val="5B7591"/>
-          <w:lang w:val="en-US"/>
-        </w:rPr>
-        <w:t>MedAtlas</w:t>
-      </w:r>
-      <w:proofErr w:type="spellEnd"/>
-      <w:r>
-        <w:rPr>
-          <w:color w:val="5B7591"/>
-          <w:lang w:val="en-US"/>
-        </w:rPr>
-        <w:t xml:space="preserve"> file to SDN files</w:t>
+        <w:t xml:space="preserve"> and non SDN MedAtlas file to SDN files</w:t>
       </w:r>
       <w:r>
         <w:rPr>
@@ -5725,7 +5735,7 @@
         <w:rPr>
           <w:noProof/>
           <w:color w:val="5B7591"/>
-          <w:lang w:val="fr-FR"/>
+          <w:lang w:eastAsia="en-GB"/>
         </w:rPr>
         <w:drawing>
           <wp:inline distT="0" distB="0" distL="0" distR="0" wp14:anchorId="6929D4D7" wp14:editId="04D72E26">
@@ -5812,19 +5822,18 @@
           <w:lang w:val="en-US"/>
         </w:rPr>
       </w:pPr>
-      <w:bookmarkStart w:id="29" w:name="_Toc473307290"/>
-      <w:bookmarkStart w:id="30" w:name="_Toc2085917"/>
-      <w:bookmarkStart w:id="31" w:name="_Toc35936635"/>
-      <w:r>
-        <w:rPr>
-          <w:lang w:val="en-US"/>
-        </w:rPr>
-        <w:lastRenderedPageBreak/>
+      <w:bookmarkStart w:id="28" w:name="_Toc473307290"/>
+      <w:bookmarkStart w:id="29" w:name="_Toc2085917"/>
+      <w:bookmarkStart w:id="30" w:name="_Toc60921557"/>
+      <w:r>
+        <w:rPr>
+          <w:lang w:val="en-US"/>
+        </w:rPr>
         <w:t>Menu Edit/Coupling table</w:t>
       </w:r>
+      <w:bookmarkEnd w:id="28"/>
       <w:bookmarkEnd w:id="29"/>
       <w:bookmarkEnd w:id="30"/>
-      <w:bookmarkEnd w:id="31"/>
     </w:p>
     <w:p>
       <w:r>
@@ -5843,83 +5852,51 @@
         <w:t xml:space="preserve">content of the </w:t>
       </w:r>
       <w:r>
-        <w:t xml:space="preserve">coupling table used by the </w:t>
+        <w:t>coupling table used by the SeaDataNet download manager to retrieve the LOCAL_CDI_IDs requested by a user downloading.</w:t>
+      </w:r>
+    </w:p>
+    <w:p>
+      <w:pPr>
+        <w:pStyle w:val="Titre4"/>
+      </w:pPr>
+      <w:r>
+        <w:t>Export</w:t>
+      </w:r>
+    </w:p>
+    <w:p>
+      <w:pPr>
+        <w:pStyle w:val="Corpsdetexte"/>
+      </w:pPr>
+      <w:r>
+        <w:t xml:space="preserve">This export function generates a coupling file that will be used by SeaDataNet </w:t>
+      </w:r>
+      <w:r>
+        <w:t>Download M</w:t>
+      </w:r>
+      <w:r>
+        <w:t>anager for retrieving stations in the files.</w:t>
+      </w:r>
+    </w:p>
+    <w:p>
+      <w:pPr>
+        <w:pStyle w:val="Corpsdetexte"/>
+      </w:pPr>
+      <w:r>
+        <w:t xml:space="preserve">The coupling file used by SeaDataNet download manager is unique and called “coupling.txt”. This file must not contain duplicates (the coupling file ID is  </w:t>
       </w:r>
       <w:proofErr w:type="spellStart"/>
       <w:r>
-        <w:t>SeaDataNet</w:t>
+        <w:t>LOCAl_CDI_ID</w:t>
       </w:r>
       <w:proofErr w:type="spellEnd"/>
       <w:r>
-        <w:t xml:space="preserve"> download manager to retrieve the LOCAL_CDI_IDs requested by a user downloading.</w:t>
-      </w:r>
-    </w:p>
-    <w:p>
-      <w:pPr>
-        <w:pStyle w:val="Titre4"/>
-      </w:pPr>
-      <w:r>
-        <w:t>Export</w:t>
-      </w:r>
-    </w:p>
-    <w:p>
-      <w:pPr>
-        <w:pStyle w:val="Corpsdetexte"/>
-      </w:pPr>
-      <w:r>
-        <w:t xml:space="preserve">This export function generates a coupling file that will be used by </w:t>
-      </w:r>
-      <w:proofErr w:type="spellStart"/>
-      <w:r>
-        <w:t>SeaDataNet</w:t>
-      </w:r>
-      <w:proofErr w:type="spellEnd"/>
-      <w:r>
-        <w:t xml:space="preserve"> </w:t>
-      </w:r>
-      <w:r>
-        <w:t>Download M</w:t>
-      </w:r>
-      <w:r>
-        <w:t>anager for retrieving stations in the files.</w:t>
-      </w:r>
-    </w:p>
-    <w:p>
-      <w:pPr>
-        <w:pStyle w:val="Corpsdetexte"/>
-      </w:pPr>
-      <w:r>
-        <w:t xml:space="preserve">The coupling file used by </w:t>
-      </w:r>
-      <w:proofErr w:type="spellStart"/>
-      <w:r>
-        <w:t>SeaDataNet</w:t>
-      </w:r>
-      <w:proofErr w:type="spellEnd"/>
-      <w:r>
-        <w:t xml:space="preserve"> download manager is unique and called “coupling.txt”. This file must not contain duplicates (the coupling file ID is  </w:t>
-      </w:r>
-      <w:proofErr w:type="spellStart"/>
-      <w:r>
-        <w:t>LOCAl_CDI_ID</w:t>
-      </w:r>
-      <w:proofErr w:type="spellEnd"/>
-      <w:r>
         <w:t xml:space="preserve"> + format) It’s up to </w:t>
       </w:r>
       <w:r>
         <w:t xml:space="preserve">OCTOPUS </w:t>
       </w:r>
       <w:r>
-        <w:t xml:space="preserve">user to create only one file called “coupling.txt” for </w:t>
-      </w:r>
-      <w:proofErr w:type="spellStart"/>
-      <w:r>
-        <w:t>SeaDataNet</w:t>
-      </w:r>
-      <w:proofErr w:type="spellEnd"/>
-      <w:r>
-        <w:t xml:space="preserve"> purpose by using the coupling table facilities.</w:t>
+        <w:t>user to create only one file called “coupling.txt” for SeaDataNet purpose by using the coupling table facilities.</w:t>
       </w:r>
     </w:p>
     <w:p>
@@ -6004,64 +5981,78 @@
       <w:pPr>
         <w:pStyle w:val="Titre2"/>
       </w:pPr>
-      <w:bookmarkStart w:id="32" w:name="_Toc473307291"/>
-      <w:bookmarkStart w:id="33" w:name="_Toc2085918"/>
-      <w:bookmarkStart w:id="34" w:name="_Ref35936476"/>
-      <w:bookmarkStart w:id="35" w:name="_Toc35936636"/>
+      <w:bookmarkStart w:id="31" w:name="_Toc473307291"/>
+      <w:bookmarkStart w:id="32" w:name="_Toc2085918"/>
+      <w:bookmarkStart w:id="33" w:name="_Ref35936476"/>
+      <w:bookmarkStart w:id="34" w:name="_Toc60921558"/>
       <w:r>
         <w:t>Features</w:t>
       </w:r>
+      <w:bookmarkEnd w:id="31"/>
       <w:bookmarkEnd w:id="32"/>
       <w:bookmarkEnd w:id="33"/>
       <w:bookmarkEnd w:id="34"/>
+    </w:p>
+    <w:p>
+      <w:pPr>
+        <w:pStyle w:val="Titre3"/>
+      </w:pPr>
+      <w:bookmarkStart w:id="35" w:name="_Toc60921559"/>
+      <w:bookmarkStart w:id="36" w:name="_GoBack"/>
+      <w:bookmarkEnd w:id="36"/>
+      <w:r>
+        <w:t>F</w:t>
+      </w:r>
+      <w:r>
+        <w:t>ile check</w:t>
+      </w:r>
+      <w:r>
+        <w:t>s</w:t>
+      </w:r>
       <w:bookmarkEnd w:id="35"/>
-    </w:p>
-    <w:p>
-      <w:pPr>
-        <w:pStyle w:val="Titre3"/>
-      </w:pPr>
-      <w:r>
-        <w:t>A</w:t>
-      </w:r>
-      <w:r>
-        <w:t>vailable file check</w:t>
-      </w:r>
-      <w:r>
-        <w:t>s are listed in the table below:</w:t>
+      <w:r>
+        <w:t xml:space="preserve"> </w:t>
+      </w:r>
+    </w:p>
+    <w:p>
+      <w:r>
+        <w:t xml:space="preserve">Available file checks </w:t>
+      </w:r>
+      <w:proofErr w:type="gramStart"/>
+      <w:r>
+        <w:t>are listed</w:t>
+      </w:r>
+      <w:proofErr w:type="gramEnd"/>
+      <w:r>
+        <w:t xml:space="preserve"> in the table below.</w:t>
       </w:r>
     </w:p>
     <w:p>
       <w:pPr>
         <w:pStyle w:val="Lgende"/>
         <w:keepNext/>
+        <w:spacing w:before="120"/>
       </w:pPr>
       <w:r>
         <w:t xml:space="preserve">Table 1 - Possible </w:t>
       </w:r>
       <w:r>
+        <w:t xml:space="preserve">format </w:t>
+      </w:r>
+      <w:r>
         <w:t>checks</w:t>
       </w:r>
       <w:r>
         <w:t xml:space="preserve"> using OCTOPUS</w:t>
       </w:r>
       <w:r>
-        <w:t xml:space="preserve"> (ODV variants stands for biology, </w:t>
-      </w:r>
-      <w:proofErr w:type="spellStart"/>
-      <w:r>
-        <w:t>microlitter</w:t>
-      </w:r>
-      <w:proofErr w:type="spellEnd"/>
-      <w:r>
-        <w:t xml:space="preserve"> and </w:t>
-      </w:r>
-      <w:proofErr w:type="spellStart"/>
-      <w:r>
-        <w:t>flowcytometry</w:t>
-      </w:r>
-      <w:proofErr w:type="spellEnd"/>
-      <w:r>
-        <w:t xml:space="preserve"> data)</w:t>
+        <w:t xml:space="preserve"> (ODV variants stands for biology, microlitter and flow</w:t>
+      </w:r>
+      <w:r>
+        <w:t xml:space="preserve"> </w:t>
+      </w:r>
+      <w:r>
+        <w:t>cytometry data)</w:t>
       </w:r>
     </w:p>
     <w:tbl>
@@ -6072,34 +6063,48 @@
         <w:tblLook w:val="04A0" w:firstRow="1" w:lastRow="0" w:firstColumn="1" w:lastColumn="0" w:noHBand="0" w:noVBand="1"/>
       </w:tblPr>
       <w:tblGrid>
-        <w:gridCol w:w="4248"/>
-        <w:gridCol w:w="1276"/>
+        <w:gridCol w:w="2910"/>
+        <w:gridCol w:w="1418"/>
       </w:tblGrid>
       <w:tr>
         <w:tc>
           <w:tcPr>
-            <w:tcW w:w="4248" w:type="dxa"/>
+            <w:tcW w:w="2910" w:type="dxa"/>
           </w:tcPr>
           <w:p>
             <w:pPr>
-              <w:rPr>
+              <w:spacing w:before="0"/>
+              <w:jc w:val="center"/>
+              <w:rPr>
+                <w:b/>
                 <w:lang w:val="en-US"/>
               </w:rPr>
             </w:pPr>
+            <w:r>
+              <w:rPr>
+                <w:b/>
+                <w:lang w:val="en-US"/>
+              </w:rPr>
+              <w:t>Format</w:t>
+            </w:r>
           </w:p>
         </w:tc>
         <w:tc>
           <w:tcPr>
-            <w:tcW w:w="1276" w:type="dxa"/>
+            <w:tcW w:w="1418" w:type="dxa"/>
           </w:tcPr>
           <w:p>
             <w:pPr>
-              <w:rPr>
+              <w:spacing w:before="0"/>
+              <w:jc w:val="center"/>
+              <w:rPr>
+                <w:b/>
                 <w:lang w:val="en-US"/>
               </w:rPr>
             </w:pPr>
             <w:r>
               <w:rPr>
+                <w:b/>
                 <w:lang w:val="en-US"/>
               </w:rPr>
               <w:t>Check</w:t>
@@ -6110,7 +6115,7 @@
       <w:tr>
         <w:tc>
           <w:tcPr>
-            <w:tcW w:w="4248" w:type="dxa"/>
+            <w:tcW w:w="2910" w:type="dxa"/>
           </w:tcPr>
           <w:p>
             <w:pPr>
@@ -6122,17 +6127,33 @@
             <w:r>
               <w:rPr>
                 <w:color w:val="5B7591"/>
-              </w:rPr>
-              <w:t>Med non SDN</w:t>
+                <w:sz w:val="20"/>
+              </w:rPr>
+              <w:t>Med</w:t>
+            </w:r>
+            <w:r>
+              <w:rPr>
+                <w:color w:val="5B7591"/>
+                <w:sz w:val="20"/>
+              </w:rPr>
+              <w:t>Atlas</w:t>
+            </w:r>
+            <w:r>
+              <w:rPr>
+                <w:color w:val="5B7591"/>
+                <w:sz w:val="20"/>
+              </w:rPr>
+              <w:t xml:space="preserve"> non SDN</w:t>
             </w:r>
           </w:p>
         </w:tc>
         <w:tc>
           <w:tcPr>
-            <w:tcW w:w="1276" w:type="dxa"/>
+            <w:tcW w:w="1418" w:type="dxa"/>
           </w:tcPr>
           <w:p>
             <w:pPr>
+              <w:spacing w:before="0"/>
               <w:jc w:val="center"/>
               <w:rPr>
                 <w:lang w:val="en-US"/>
@@ -6141,11 +6162,11 @@
             <w:r>
               <w:rPr>
                 <w:rFonts w:ascii="OpenSymbol" w:eastAsia="OpenSymbol" w:hAnsi="OpenSymbol" w:cs="OpenSymbol"/>
-                <w:color w:val="008000"/>
+                <w:color w:val="FF6633"/>
                 <w:sz w:val="32"/>
                 <w:szCs w:val="32"/>
               </w:rPr>
-              <w:t>✔</w:t>
+              <w:t>✗</w:t>
             </w:r>
           </w:p>
         </w:tc>
@@ -6153,25 +6174,33 @@
       <w:tr>
         <w:tc>
           <w:tcPr>
-            <w:tcW w:w="4248" w:type="dxa"/>
+            <w:tcW w:w="2910" w:type="dxa"/>
           </w:tcPr>
           <w:p>
             <w:pPr>
+              <w:spacing w:before="0"/>
               <w:rPr>
                 <w:lang w:val="en-US"/>
               </w:rPr>
             </w:pPr>
             <w:r>
-              <w:t>Med SDN</w:t>
+              <w:t>Med</w:t>
+            </w:r>
+            <w:r>
+              <w:t>Atlas</w:t>
+            </w:r>
+            <w:r>
+              <w:t xml:space="preserve"> SDN</w:t>
             </w:r>
           </w:p>
         </w:tc>
         <w:tc>
           <w:tcPr>
-            <w:tcW w:w="1276" w:type="dxa"/>
+            <w:tcW w:w="1418" w:type="dxa"/>
           </w:tcPr>
           <w:p>
             <w:pPr>
+              <w:spacing w:before="0"/>
               <w:jc w:val="center"/>
               <w:rPr>
                 <w:lang w:val="en-US"/>
@@ -6192,9 +6221,12 @@
       <w:tr>
         <w:tc>
           <w:tcPr>
-            <w:tcW w:w="4248" w:type="dxa"/>
+            <w:tcW w:w="2910" w:type="dxa"/>
           </w:tcPr>
           <w:p>
+            <w:pPr>
+              <w:spacing w:before="0"/>
+            </w:pPr>
             <w:r>
               <w:t>ODV SDN</w:t>
             </w:r>
@@ -6202,10 +6234,11 @@
         </w:tc>
         <w:tc>
           <w:tcPr>
-            <w:tcW w:w="1276" w:type="dxa"/>
+            <w:tcW w:w="1418" w:type="dxa"/>
           </w:tcPr>
           <w:p>
             <w:pPr>
+              <w:spacing w:before="0"/>
               <w:jc w:val="center"/>
               <w:rPr>
                 <w:lang w:val="en-US"/>
@@ -6226,9 +6259,12 @@
       <w:tr>
         <w:tc>
           <w:tcPr>
-            <w:tcW w:w="4248" w:type="dxa"/>
+            <w:tcW w:w="2910" w:type="dxa"/>
           </w:tcPr>
           <w:p>
+            <w:pPr>
+              <w:spacing w:before="0"/>
+            </w:pPr>
             <w:r>
               <w:t>ODV variants</w:t>
             </w:r>
@@ -6236,10 +6272,11 @@
         </w:tc>
         <w:tc>
           <w:tcPr>
-            <w:tcW w:w="1276" w:type="dxa"/>
+            <w:tcW w:w="1418" w:type="dxa"/>
           </w:tcPr>
           <w:p>
             <w:pPr>
+              <w:spacing w:before="0"/>
               <w:jc w:val="center"/>
               <w:rPr>
                 <w:lang w:val="en-US"/>
@@ -6260,18 +6297,22 @@
       <w:tr>
         <w:tc>
           <w:tcPr>
-            <w:tcW w:w="4248" w:type="dxa"/>
+            <w:tcW w:w="2910" w:type="dxa"/>
           </w:tcPr>
           <w:p>
             <w:pPr>
+              <w:spacing w:before="0"/>
               <w:rPr>
                 <w:lang w:val="en-US"/>
               </w:rPr>
             </w:pPr>
+            <w:r>
+              <w:t>netCDF</w:t>
+            </w:r>
+            <w:r>
+              <w:t xml:space="preserve"> – SDN </w:t>
+            </w:r>
             <w:proofErr w:type="spellStart"/>
-            <w:r>
-              <w:t>netCDF-</w:t>
-            </w:r>
             <w:r>
               <w:t>CFPoint</w:t>
             </w:r>
@@ -6280,10 +6321,11 @@
         </w:tc>
         <w:tc>
           <w:tcPr>
-            <w:tcW w:w="1276" w:type="dxa"/>
+            <w:tcW w:w="1418" w:type="dxa"/>
           </w:tcPr>
           <w:p>
             <w:pPr>
+              <w:spacing w:before="0"/>
               <w:jc w:val="center"/>
               <w:rPr>
                 <w:lang w:val="en-US"/>
@@ -6304,34 +6346,39 @@
       <w:tr>
         <w:tc>
           <w:tcPr>
-            <w:tcW w:w="4248" w:type="dxa"/>
+            <w:tcW w:w="2910" w:type="dxa"/>
           </w:tcPr>
           <w:p>
-            <w:r>
-              <w:t>HF Radar (</w:t>
-            </w:r>
-            <w:proofErr w:type="spellStart"/>
-            <w:r>
-              <w:t>NetCDF</w:t>
-            </w:r>
-            <w:r>
-              <w:t>-</w:t>
-            </w:r>
-            <w:r>
-              <w:t>CFPoint</w:t>
-            </w:r>
-            <w:proofErr w:type="spellEnd"/>
-            <w:r>
-              <w:t>)</w:t>
+            <w:pPr>
+              <w:spacing w:before="0"/>
+            </w:pPr>
+            <w:r>
+              <w:t>H</w:t>
+            </w:r>
+            <w:r>
+              <w:t>F-</w:t>
+            </w:r>
+            <w:r>
+              <w:t>Radar (</w:t>
+            </w:r>
+            <w:r>
+              <w:t xml:space="preserve">SDN </w:t>
+            </w:r>
+            <w:r>
+              <w:t>n</w:t>
+            </w:r>
+            <w:r>
+              <w:t>etCDF)</w:t>
             </w:r>
           </w:p>
         </w:tc>
         <w:tc>
           <w:tcPr>
-            <w:tcW w:w="1276" w:type="dxa"/>
+            <w:tcW w:w="1418" w:type="dxa"/>
           </w:tcPr>
           <w:p>
             <w:pPr>
+              <w:spacing w:before="0"/>
               <w:jc w:val="center"/>
               <w:rPr>
                 <w:rFonts w:ascii="OpenSymbol" w:eastAsia="OpenSymbol" w:hAnsi="OpenSymbol" w:cs="OpenSymbol"/>
@@ -6355,10 +6402,11 @@
       <w:tr>
         <w:tc>
           <w:tcPr>
-            <w:tcW w:w="4248" w:type="dxa"/>
+            <w:tcW w:w="2910" w:type="dxa"/>
           </w:tcPr>
           <w:p>
             <w:pPr>
+              <w:spacing w:before="0"/>
               <w:rPr>
                 <w:lang w:val="en-US"/>
               </w:rPr>
@@ -6370,10 +6418,11 @@
         </w:tc>
         <w:tc>
           <w:tcPr>
-            <w:tcW w:w="1276" w:type="dxa"/>
+            <w:tcW w:w="1418" w:type="dxa"/>
           </w:tcPr>
           <w:p>
             <w:pPr>
+              <w:spacing w:before="0"/>
               <w:jc w:val="center"/>
               <w:rPr>
                 <w:lang w:val="en-US"/>
@@ -6394,9 +6443,12 @@
       <w:tr>
         <w:tc>
           <w:tcPr>
-            <w:tcW w:w="4248" w:type="dxa"/>
+            <w:tcW w:w="2910" w:type="dxa"/>
           </w:tcPr>
           <w:p>
+            <w:pPr>
+              <w:spacing w:before="0"/>
+            </w:pPr>
             <w:r>
               <w:t>MGDv98</w:t>
             </w:r>
@@ -6404,10 +6456,11 @@
         </w:tc>
         <w:tc>
           <w:tcPr>
-            <w:tcW w:w="1276" w:type="dxa"/>
+            <w:tcW w:w="1418" w:type="dxa"/>
           </w:tcPr>
           <w:p>
             <w:pPr>
+              <w:spacing w:before="0"/>
               <w:jc w:val="center"/>
               <w:rPr>
                 <w:lang w:val="en-US"/>
@@ -6434,63 +6487,74 @@
           <w:lang w:val="en-US"/>
         </w:rPr>
       </w:pPr>
-      <w:r>
-        <w:rPr>
-          <w:lang w:val="en-US"/>
-        </w:rPr>
-        <w:lastRenderedPageBreak/>
-        <w:t>Available conversions/splits are</w:t>
-      </w:r>
-      <w:r>
-        <w:rPr>
-          <w:lang w:val="en-US"/>
-        </w:rPr>
-        <w:t xml:space="preserve"> listed in</w:t>
-      </w:r>
-      <w:r>
-        <w:rPr>
-          <w:lang w:val="en-US"/>
-        </w:rPr>
-        <w:t xml:space="preserve"> the table below:</w:t>
-      </w:r>
-    </w:p>
-    <w:p>
-      <w:pPr>
-        <w:rPr>
-          <w:lang w:val="en-US"/>
-        </w:rPr>
-      </w:pPr>
+      <w:bookmarkStart w:id="37" w:name="_Toc60921560"/>
+      <w:r>
+        <w:rPr>
+          <w:lang w:val="en-US"/>
+        </w:rPr>
+        <w:t>File conversions/splits</w:t>
+      </w:r>
+      <w:bookmarkEnd w:id="37"/>
+    </w:p>
+    <w:p>
+      <w:pPr>
+        <w:rPr>
+          <w:lang w:val="en-US"/>
+        </w:rPr>
+      </w:pPr>
+      <w:r>
+        <w:t xml:space="preserve">Available file </w:t>
+      </w:r>
+      <w:r>
+        <w:rPr>
+          <w:lang w:val="en-US"/>
+        </w:rPr>
+        <w:t>conversions/splits</w:t>
+      </w:r>
+      <w:r>
+        <w:t xml:space="preserve"> </w:t>
+      </w:r>
+      <w:proofErr w:type="gramStart"/>
+      <w:r>
+        <w:t>are listed</w:t>
+      </w:r>
+      <w:proofErr w:type="gramEnd"/>
+      <w:r>
+        <w:t xml:space="preserve"> in the table below</w:t>
+      </w:r>
     </w:p>
     <w:p>
       <w:pPr>
         <w:pStyle w:val="Lgende"/>
         <w:keepNext/>
+        <w:spacing w:before="120"/>
       </w:pPr>
       <w:r>
         <w:t xml:space="preserve">Table </w:t>
       </w:r>
+      <w:proofErr w:type="gramStart"/>
       <w:r>
         <w:t>2</w:t>
       </w:r>
-      <w:r>
-        <w:t xml:space="preserve"> - Possible conversions using OCTOPUS</w:t>
-      </w:r>
-      <w:r>
-        <w:t xml:space="preserve"> (ODV variants stands for biology, </w:t>
-      </w:r>
-      <w:proofErr w:type="spellStart"/>
-      <w:r>
-        <w:t>microlitter</w:t>
-      </w:r>
-      <w:proofErr w:type="spellEnd"/>
-      <w:r>
-        <w:t xml:space="preserve"> and </w:t>
-      </w:r>
-      <w:proofErr w:type="spellStart"/>
-      <w:r>
-        <w:t>flowcytometry</w:t>
-      </w:r>
-      <w:proofErr w:type="spellEnd"/>
+      <w:proofErr w:type="gramEnd"/>
+      <w:r>
+        <w:t xml:space="preserve"> - Possible </w:t>
+      </w:r>
+      <w:r>
+        <w:t xml:space="preserve">format </w:t>
+      </w:r>
+      <w:r>
+        <w:t>conversions using OCTOPUS</w:t>
+      </w:r>
+      <w:r>
+        <w:t xml:space="preserve"> (ODV variants stands for biology, microlitter and flow</w:t>
+      </w:r>
+      <w:r>
+        <w:t xml:space="preserve"> </w:t>
+      </w:r>
+      <w:r>
+        <w:t>cytometry</w:t>
+      </w:r>
       <w:r>
         <w:t xml:space="preserve"> data</w:t>
       </w:r>
@@ -6622,13 +6686,8 @@
                 <w:lang w:val="en-US"/>
               </w:rPr>
             </w:pPr>
-            <w:proofErr w:type="spellStart"/>
-            <w:r>
-              <w:t>netCDF</w:t>
-            </w:r>
-            <w:proofErr w:type="spellEnd"/>
-            <w:r>
-              <w:t xml:space="preserve"> -</w:t>
+            <w:r>
+              <w:t>netCDF -</w:t>
             </w:r>
             <w:proofErr w:type="spellStart"/>
             <w:r>
@@ -7072,10 +7131,10 @@
                 <w:lang w:val="en-US"/>
               </w:rPr>
             </w:pPr>
+            <w:r>
+              <w:t>netCDF-</w:t>
+            </w:r>
             <w:proofErr w:type="spellStart"/>
-            <w:r>
-              <w:t>netCDF-</w:t>
-            </w:r>
             <w:r>
               <w:t>CFPoint</w:t>
             </w:r>
@@ -7465,39 +7524,7 @@
           <w:color w:val="5B7591"/>
           <w:lang w:val="en-US"/>
         </w:rPr>
-        <w:t xml:space="preserve">For conversion/split from </w:t>
-      </w:r>
-      <w:proofErr w:type="spellStart"/>
-      <w:r>
-        <w:rPr>
-          <w:color w:val="5B7591"/>
-          <w:lang w:val="en-US"/>
-        </w:rPr>
-        <w:t>MedAtlas</w:t>
-      </w:r>
-      <w:proofErr w:type="spellEnd"/>
-      <w:r>
-        <w:rPr>
-          <w:color w:val="5B7591"/>
-          <w:lang w:val="en-US"/>
-        </w:rPr>
-        <w:t xml:space="preserve"> (SDN or non SDN) to </w:t>
-      </w:r>
-      <w:proofErr w:type="spellStart"/>
-      <w:r>
-        <w:rPr>
-          <w:color w:val="5B7591"/>
-          <w:lang w:val="en-US"/>
-        </w:rPr>
-        <w:t>MedAtlas</w:t>
-      </w:r>
-      <w:proofErr w:type="spellEnd"/>
-      <w:r>
-        <w:rPr>
-          <w:color w:val="5B7591"/>
-          <w:lang w:val="en-US"/>
-        </w:rPr>
-        <w:t xml:space="preserve"> SDN, </w:t>
+        <w:t xml:space="preserve">For conversion/split from MedAtlas (SDN or non SDN) to MedAtlas SDN, </w:t>
       </w:r>
       <w:r>
         <w:rPr>
@@ -7531,39 +7558,7 @@
           <w:color w:val="5B7591"/>
           <w:lang w:val="en-US"/>
         </w:rPr>
-        <w:t xml:space="preserve">For conversion/split from </w:t>
-      </w:r>
-      <w:proofErr w:type="spellStart"/>
-      <w:r>
-        <w:rPr>
-          <w:color w:val="5B7591"/>
-          <w:lang w:val="en-US"/>
-        </w:rPr>
-        <w:t>MedAtlas</w:t>
-      </w:r>
-      <w:proofErr w:type="spellEnd"/>
-      <w:r>
-        <w:rPr>
-          <w:color w:val="5B7591"/>
-          <w:lang w:val="en-US"/>
-        </w:rPr>
-        <w:t xml:space="preserve"> non SDN to </w:t>
-      </w:r>
-      <w:proofErr w:type="spellStart"/>
-      <w:r>
-        <w:rPr>
-          <w:color w:val="5B7591"/>
-          <w:lang w:val="en-US"/>
-        </w:rPr>
-        <w:t>MedAtlas</w:t>
-      </w:r>
-      <w:proofErr w:type="spellEnd"/>
-      <w:r>
-        <w:rPr>
-          <w:color w:val="5B7591"/>
-          <w:lang w:val="en-US"/>
-        </w:rPr>
-        <w:t xml:space="preserve"> SDN, SDN mapping lines will be added to output file(s).</w:t>
+        <w:t>For conversion/split from MedAtlas non SDN to MedAtlas SDN, SDN mapping lines will be added to output file(s).</w:t>
       </w:r>
     </w:p>
     <w:p>
@@ -7649,18 +7644,16 @@
           <w:sz w:val="22"/>
           <w:szCs w:val="22"/>
         </w:rPr>
-        <w:t xml:space="preserve">update URLs for CDIs, CSRs and </w:t>
-      </w:r>
-      <w:proofErr w:type="spellStart"/>
+        <w:t>update URLs for CDIs, CSRs and N</w:t>
+      </w:r>
       <w:r>
         <w:rPr>
           <w:color w:val="5B7591"/>
           <w:sz w:val="22"/>
           <w:szCs w:val="22"/>
         </w:rPr>
-        <w:t>Nerc</w:t>
-      </w:r>
-      <w:proofErr w:type="spellEnd"/>
+        <w:t>ERC</w:t>
+      </w:r>
       <w:r>
         <w:rPr>
           <w:color w:val="5B7591"/>
@@ -7695,7 +7688,7 @@
           <w:lang w:val="en-US"/>
         </w:rPr>
       </w:pPr>
-      <w:bookmarkStart w:id="36" w:name="_Toc473307292"/>
+      <w:bookmarkStart w:id="38" w:name="_Toc473307292"/>
       <w:r>
         <w:rPr>
           <w:lang w:val="en-US"/>
@@ -7710,18 +7703,17 @@
           <w:lang w:val="en-US"/>
         </w:rPr>
       </w:pPr>
-      <w:bookmarkStart w:id="37" w:name="_Toc2085919"/>
-      <w:bookmarkStart w:id="38" w:name="_Toc35936637"/>
-      <w:r>
-        <w:rPr>
-          <w:lang w:val="en-US"/>
-        </w:rPr>
-        <w:lastRenderedPageBreak/>
+      <w:bookmarkStart w:id="39" w:name="_Toc2085919"/>
+      <w:bookmarkStart w:id="40" w:name="_Toc60921561"/>
+      <w:r>
+        <w:rPr>
+          <w:lang w:val="en-US"/>
+        </w:rPr>
         <w:t>Use of OCTOPUS in interactive mode</w:t>
       </w:r>
-      <w:bookmarkEnd w:id="36"/>
-      <w:bookmarkEnd w:id="37"/>
       <w:bookmarkEnd w:id="38"/>
+      <w:bookmarkEnd w:id="39"/>
+      <w:bookmarkEnd w:id="40"/>
     </w:p>
     <w:p>
       <w:pPr>
@@ -7740,7 +7732,7 @@
       <w:r>
         <w:rPr>
           <w:noProof/>
-          <w:lang w:val="fr-FR"/>
+          <w:lang w:eastAsia="en-GB"/>
         </w:rPr>
         <w:drawing>
           <wp:inline distT="0" distB="0" distL="0" distR="0" wp14:anchorId="4E122CD0" wp14:editId="2A4E0C91">
@@ -7826,20 +7818,20 @@
           <w:lang w:val="en-US"/>
         </w:rPr>
       </w:pPr>
-      <w:bookmarkStart w:id="39" w:name="_Toc473307293"/>
-      <w:bookmarkStart w:id="40" w:name="_Ref473884598"/>
-      <w:bookmarkStart w:id="41" w:name="_Toc2085920"/>
-      <w:bookmarkStart w:id="42" w:name="_Toc35936638"/>
+      <w:bookmarkStart w:id="41" w:name="_Toc473307293"/>
+      <w:bookmarkStart w:id="42" w:name="_Ref473884598"/>
+      <w:bookmarkStart w:id="43" w:name="_Toc2085920"/>
+      <w:bookmarkStart w:id="44" w:name="_Toc60921562"/>
       <w:r>
         <w:rPr>
           <w:lang w:val="en-US"/>
         </w:rPr>
         <w:t>Open input file or directory</w:t>
       </w:r>
-      <w:bookmarkEnd w:id="39"/>
-      <w:bookmarkEnd w:id="40"/>
       <w:bookmarkEnd w:id="41"/>
       <w:bookmarkEnd w:id="42"/>
+      <w:bookmarkEnd w:id="43"/>
+      <w:bookmarkEnd w:id="44"/>
     </w:p>
     <w:p>
       <w:pPr>
@@ -8015,146 +8007,131 @@
           <w:lang w:val="en-US"/>
         </w:rPr>
       </w:pPr>
-      <w:bookmarkStart w:id="43" w:name="_Ref469928666"/>
-      <w:bookmarkStart w:id="44" w:name="_Toc473307294"/>
-      <w:bookmarkStart w:id="45" w:name="_Toc2085921"/>
-      <w:bookmarkStart w:id="46" w:name="_Toc35936639"/>
-      <w:r>
-        <w:rPr>
-          <w:lang w:val="en-US"/>
-        </w:rPr>
-        <w:lastRenderedPageBreak/>
+      <w:bookmarkStart w:id="45" w:name="_Ref469928666"/>
+      <w:bookmarkStart w:id="46" w:name="_Toc473307294"/>
+      <w:bookmarkStart w:id="47" w:name="_Toc2085921"/>
+      <w:bookmarkStart w:id="48" w:name="_Toc60921563"/>
+      <w:r>
+        <w:rPr>
+          <w:lang w:val="en-US"/>
+        </w:rPr>
         <w:t>Check input file(s)</w:t>
       </w:r>
-      <w:bookmarkEnd w:id="43"/>
-      <w:bookmarkEnd w:id="44"/>
       <w:bookmarkEnd w:id="45"/>
       <w:bookmarkEnd w:id="46"/>
-    </w:p>
-    <w:p>
-      <w:pPr>
-        <w:rPr>
-          <w:lang w:val="en-US"/>
-        </w:rPr>
-      </w:pPr>
-      <w:r>
-        <w:rPr>
-          <w:lang w:val="en-US"/>
-        </w:rPr>
-        <w:t xml:space="preserve">Once the file of directory has been chosen, it is possible to check the format of the file(s) by clicking on the “Check the input format” button.  In the case of a directory, all files are supposed to be at the same format (it is not possible to check a directory containing </w:t>
-      </w:r>
-      <w:proofErr w:type="spellStart"/>
-      <w:r>
-        <w:rPr>
-          <w:lang w:val="en-US"/>
-        </w:rPr>
-        <w:t>MedAtlas</w:t>
-      </w:r>
-      <w:proofErr w:type="spellEnd"/>
-      <w:r>
-        <w:rPr>
-          <w:lang w:val="en-US"/>
-        </w:rPr>
-        <w:t xml:space="preserve"> and ODV files, or </w:t>
-      </w:r>
-      <w:proofErr w:type="spellStart"/>
-      <w:r>
-        <w:rPr>
-          <w:lang w:val="en-US"/>
-        </w:rPr>
-        <w:t>netCDF-CFPoint</w:t>
-      </w:r>
-      <w:proofErr w:type="spellEnd"/>
-      <w:r>
-        <w:rPr>
-          <w:lang w:val="en-US"/>
-        </w:rPr>
-        <w:t xml:space="preserve"> and ODV files, for example).</w:t>
-      </w:r>
-    </w:p>
-    <w:p>
-      <w:pPr>
-        <w:pStyle w:val="Titre2"/>
-        <w:rPr>
-          <w:lang w:val="en-US"/>
-        </w:rPr>
-      </w:pPr>
-      <w:bookmarkStart w:id="47" w:name="_Toc473307295"/>
-      <w:bookmarkStart w:id="48" w:name="_Ref488325265"/>
-      <w:bookmarkStart w:id="49" w:name="_Toc2085922"/>
-      <w:bookmarkStart w:id="50" w:name="_Toc35936640"/>
-      <w:r>
-        <w:rPr>
-          <w:lang w:val="en-US"/>
-        </w:rPr>
-        <w:t>Split to mono station files</w:t>
-      </w:r>
       <w:bookmarkEnd w:id="47"/>
       <w:bookmarkEnd w:id="48"/>
+    </w:p>
+    <w:p>
+      <w:pPr>
+        <w:rPr>
+          <w:lang w:val="en-US"/>
+        </w:rPr>
+      </w:pPr>
+      <w:r>
+        <w:rPr>
+          <w:lang w:val="en-US"/>
+        </w:rPr>
+        <w:t>Once the file of directory has been chosen, it is possible to check the format of the file(s) by clicking on the “Check the input format” button.  In the case of a directory, all files are supposed to be at the same format (it is not possible to check a directory containing MedAtlas and ODV files, or netCDF-</w:t>
+      </w:r>
+      <w:proofErr w:type="spellStart"/>
+      <w:r>
+        <w:rPr>
+          <w:lang w:val="en-US"/>
+        </w:rPr>
+        <w:t>CFPoint</w:t>
+      </w:r>
+      <w:proofErr w:type="spellEnd"/>
+      <w:r>
+        <w:rPr>
+          <w:lang w:val="en-US"/>
+        </w:rPr>
+        <w:t xml:space="preserve"> and ODV files, for example).</w:t>
+      </w:r>
+    </w:p>
+    <w:p>
+      <w:pPr>
+        <w:pStyle w:val="Titre2"/>
+        <w:rPr>
+          <w:lang w:val="en-US"/>
+        </w:rPr>
+      </w:pPr>
+      <w:bookmarkStart w:id="49" w:name="_Toc473307295"/>
+      <w:bookmarkStart w:id="50" w:name="_Ref488325265"/>
+      <w:bookmarkStart w:id="51" w:name="_Toc2085922"/>
+      <w:bookmarkStart w:id="52" w:name="_Toc60921564"/>
+      <w:r>
+        <w:rPr>
+          <w:lang w:val="en-US"/>
+        </w:rPr>
+        <w:t>Split to mono station files</w:t>
+      </w:r>
       <w:bookmarkEnd w:id="49"/>
       <w:bookmarkEnd w:id="50"/>
-    </w:p>
-    <w:p>
-      <w:pPr>
-        <w:spacing w:after="120"/>
-        <w:rPr>
-          <w:lang w:val="en-US"/>
-        </w:rPr>
-      </w:pPr>
-      <w:r>
-        <w:rPr>
-          <w:lang w:val="en-US"/>
-        </w:rPr>
-        <w:t>This feature is not available for MGD files.</w:t>
-      </w:r>
-    </w:p>
-    <w:p>
-      <w:pPr>
-        <w:rPr>
-          <w:lang w:val="en-US"/>
-        </w:rPr>
-      </w:pPr>
-      <w:r>
-        <w:rPr>
-          <w:lang w:val="en-US"/>
-        </w:rPr>
-        <w:t>If the user clicks on Yes, the multi station input file will be split to n mono station files.</w:t>
-      </w:r>
-    </w:p>
-    <w:p>
-      <w:pPr>
-        <w:rPr>
-          <w:lang w:val="en-US"/>
-        </w:rPr>
-      </w:pPr>
-      <w:r>
-        <w:rPr>
-          <w:lang w:val="en-US"/>
-        </w:rPr>
-        <w:t>By default No is selected.</w:t>
-      </w:r>
-    </w:p>
-    <w:p>
-      <w:pPr>
-        <w:pStyle w:val="Titre2"/>
-        <w:rPr>
-          <w:lang w:val="en-US"/>
-        </w:rPr>
-      </w:pPr>
-      <w:bookmarkStart w:id="51" w:name="_Toc473307296"/>
-      <w:bookmarkStart w:id="52" w:name="_Ref488325276"/>
-      <w:bookmarkStart w:id="53" w:name="_Toc2085923"/>
-      <w:bookmarkStart w:id="54" w:name="_Toc35936641"/>
-      <w:r>
-        <w:rPr>
-          <w:lang w:val="en-US"/>
-        </w:rPr>
-        <w:t>Select the output file or directory</w:t>
-      </w:r>
       <w:bookmarkEnd w:id="51"/>
       <w:bookmarkEnd w:id="52"/>
+    </w:p>
+    <w:p>
+      <w:pPr>
+        <w:spacing w:after="120"/>
+        <w:rPr>
+          <w:lang w:val="en-US"/>
+        </w:rPr>
+      </w:pPr>
+      <w:r>
+        <w:rPr>
+          <w:lang w:val="en-US"/>
+        </w:rPr>
+        <w:t>This feature is not available for MGD files.</w:t>
+      </w:r>
+    </w:p>
+    <w:p>
+      <w:pPr>
+        <w:rPr>
+          <w:lang w:val="en-US"/>
+        </w:rPr>
+      </w:pPr>
+      <w:r>
+        <w:rPr>
+          <w:lang w:val="en-US"/>
+        </w:rPr>
+        <w:t>If the user clicks on Yes, the multi station input file will be split to n mono station files.</w:t>
+      </w:r>
+    </w:p>
+    <w:p>
+      <w:pPr>
+        <w:rPr>
+          <w:lang w:val="en-US"/>
+        </w:rPr>
+      </w:pPr>
+      <w:r>
+        <w:rPr>
+          <w:lang w:val="en-US"/>
+        </w:rPr>
+        <w:t>By default No is selected.</w:t>
+      </w:r>
+    </w:p>
+    <w:p>
+      <w:pPr>
+        <w:pStyle w:val="Titre2"/>
+        <w:rPr>
+          <w:lang w:val="en-US"/>
+        </w:rPr>
+      </w:pPr>
+      <w:bookmarkStart w:id="53" w:name="_Toc473307296"/>
+      <w:bookmarkStart w:id="54" w:name="_Ref488325276"/>
+      <w:bookmarkStart w:id="55" w:name="_Toc2085923"/>
+      <w:bookmarkStart w:id="56" w:name="_Toc60921565"/>
+      <w:r>
+        <w:rPr>
+          <w:lang w:val="en-US"/>
+        </w:rPr>
+        <w:t>Select the output file or directory</w:t>
+      </w:r>
       <w:bookmarkEnd w:id="53"/>
       <w:bookmarkEnd w:id="54"/>
+      <w:bookmarkEnd w:id="55"/>
+      <w:bookmarkEnd w:id="56"/>
     </w:p>
     <w:p>
       <w:pPr>
@@ -9031,75 +9008,57 @@
           <w:color w:val="5B7591"/>
           <w:lang w:val="en-US"/>
         </w:rPr>
-        <w:t xml:space="preserve"> for </w:t>
-      </w:r>
-      <w:proofErr w:type="spellStart"/>
+        <w:t xml:space="preserve"> for n</w:t>
+      </w:r>
       <w:r>
         <w:rPr>
           <w:color w:val="5B7591"/>
           <w:lang w:val="en-US"/>
         </w:rPr>
-        <w:t>n</w:t>
+        <w:t>etCDF</w:t>
       </w:r>
       <w:r>
         <w:rPr>
           <w:color w:val="5B7591"/>
           <w:lang w:val="en-US"/>
         </w:rPr>
-        <w:t>etCDF</w:t>
-      </w:r>
-      <w:proofErr w:type="spellEnd"/>
+        <w:t>-CFPOINT</w:t>
+      </w:r>
       <w:r>
         <w:rPr>
           <w:color w:val="5B7591"/>
           <w:lang w:val="en-US"/>
         </w:rPr>
-        <w:t>-CFPOINT</w:t>
+        <w:t xml:space="preserve"> and .</w:t>
       </w:r>
       <w:r>
         <w:rPr>
           <w:color w:val="5B7591"/>
           <w:lang w:val="en-US"/>
         </w:rPr>
-        <w:t xml:space="preserve"> and .</w:t>
+        <w:t>&lt;</w:t>
       </w:r>
       <w:r>
         <w:rPr>
           <w:color w:val="5B7591"/>
           <w:lang w:val="en-US"/>
         </w:rPr>
-        <w:t>&lt;</w:t>
+        <w:t>free text</w:t>
       </w:r>
       <w:r>
         <w:rPr>
           <w:color w:val="5B7591"/>
           <w:lang w:val="en-US"/>
         </w:rPr>
-        <w:t>free text</w:t>
+        <w:t>&gt;</w:t>
       </w:r>
       <w:r>
         <w:rPr>
           <w:color w:val="5B7591"/>
           <w:lang w:val="en-US"/>
         </w:rPr>
-        <w:t>&gt;</w:t>
-      </w:r>
-      <w:r>
-        <w:rPr>
-          <w:color w:val="5B7591"/>
-          <w:lang w:val="en-US"/>
-        </w:rPr>
-        <w:t xml:space="preserve"> for </w:t>
-      </w:r>
-      <w:proofErr w:type="spellStart"/>
-      <w:r>
-        <w:rPr>
-          <w:color w:val="5B7591"/>
-          <w:lang w:val="en-US"/>
-        </w:rPr>
-        <w:t>MedAtlas</w:t>
-      </w:r>
-      <w:proofErr w:type="spellEnd"/>
+        <w:t xml:space="preserve"> for MedAtlas</w:t>
+      </w:r>
     </w:p>
     <w:p>
       <w:pPr>
@@ -9108,203 +9067,202 @@
           <w:lang w:val="en-US"/>
         </w:rPr>
       </w:pPr>
-      <w:bookmarkStart w:id="55" w:name="_Ref473307183"/>
-      <w:bookmarkStart w:id="56" w:name="_Toc473307297"/>
-      <w:bookmarkStart w:id="57" w:name="_Toc2085924"/>
-      <w:bookmarkStart w:id="58" w:name="_Toc35936642"/>
+      <w:bookmarkStart w:id="57" w:name="_Ref473307183"/>
+      <w:bookmarkStart w:id="58" w:name="_Toc473307297"/>
+      <w:bookmarkStart w:id="59" w:name="_Toc2085924"/>
+      <w:bookmarkStart w:id="60" w:name="_Toc60921566"/>
       <w:r>
         <w:rPr>
           <w:lang w:val="en-US"/>
         </w:rPr>
         <w:t>Select the LOCAL CDI ID(s) for ODV file(s</w:t>
       </w:r>
-      <w:bookmarkEnd w:id="55"/>
+      <w:bookmarkEnd w:id="57"/>
       <w:r>
         <w:rPr>
           <w:lang w:val="en-US"/>
         </w:rPr>
         <w:t>)</w:t>
       </w:r>
-      <w:bookmarkEnd w:id="56"/>
-      <w:bookmarkEnd w:id="57"/>
       <w:bookmarkEnd w:id="58"/>
-    </w:p>
-    <w:p>
-      <w:pPr>
-        <w:rPr>
-          <w:lang w:val="en-US"/>
-        </w:rPr>
-      </w:pPr>
-      <w:r>
-        <w:rPr>
-          <w:lang w:val="en-US"/>
-        </w:rPr>
-        <w:t xml:space="preserve">This field is available only for MGD input files or directories. MGD files do not have LOCAL CDI IDs. You have to specify it. </w:t>
-      </w:r>
-    </w:p>
-    <w:p>
-      <w:pPr>
-        <w:rPr>
-          <w:lang w:val="en-US"/>
-        </w:rPr>
-      </w:pPr>
-      <w:r>
-        <w:rPr>
-          <w:lang w:val="en-US"/>
-        </w:rPr>
-        <w:t>In case of an input file, write the LOCAL CDI ID in the field.</w:t>
-      </w:r>
-    </w:p>
-    <w:p>
-      <w:pPr>
-        <w:rPr>
-          <w:lang w:val="en-US"/>
-        </w:rPr>
-      </w:pPr>
-      <w:r>
-        <w:rPr>
-          <w:lang w:val="en-US"/>
-        </w:rPr>
-        <w:t xml:space="preserve">In case of an input directory, you will have to write a mapping file. Use the Browse button to select the mapping file path, </w:t>
-      </w:r>
-      <w:r>
-        <w:rPr>
-          <w:lang w:val="en-US"/>
-        </w:rPr>
-        <w:t>or write or paste the output path in t</w:t>
-      </w:r>
-      <w:r>
-        <w:rPr>
-          <w:lang w:val="en-US"/>
-        </w:rPr>
-        <w:t>he field.</w:t>
-      </w:r>
-    </w:p>
-    <w:p>
-      <w:pPr>
-        <w:rPr>
-          <w:u w:val="single"/>
-          <w:lang w:val="en-US"/>
-        </w:rPr>
-      </w:pPr>
-      <w:r>
-        <w:rPr>
-          <w:u w:val="single"/>
-          <w:lang w:val="en-US"/>
-        </w:rPr>
-        <w:lastRenderedPageBreak/>
-        <w:t>Write a mapping file:</w:t>
-      </w:r>
-    </w:p>
-    <w:p>
-      <w:pPr>
-        <w:rPr>
-          <w:lang w:val="en-US"/>
-        </w:rPr>
-      </w:pPr>
-      <w:r>
-        <w:rPr>
-          <w:lang w:val="en-US"/>
-        </w:rPr>
-        <w:t>The mapping file is a semi-colon separated file, with two columns: file name and LOCAL CDI ID</w:t>
-      </w:r>
-    </w:p>
-    <w:p>
-      <w:pPr>
-        <w:rPr>
-          <w:lang w:val="en-US"/>
-        </w:rPr>
-      </w:pPr>
-      <w:r>
-        <w:rPr>
-          <w:lang w:val="en-US"/>
-        </w:rPr>
-        <w:t>Example:</w:t>
-      </w:r>
-    </w:p>
-    <w:p>
-      <w:pPr>
-        <w:spacing w:before="0"/>
-        <w:rPr>
-          <w:lang w:val="en-US"/>
-        </w:rPr>
-      </w:pPr>
-      <w:r>
-        <w:rPr>
-          <w:lang w:val="en-US"/>
-        </w:rPr>
-        <w:t>20002001ATE.mgd77</w:t>
-      </w:r>
-      <w:proofErr w:type="gramStart"/>
-      <w:r>
-        <w:rPr>
-          <w:lang w:val="en-US"/>
-        </w:rPr>
-        <w:t>;FI29</w:t>
-      </w:r>
-      <w:proofErr w:type="gramEnd"/>
-      <w:r>
-        <w:rPr>
-          <w:lang w:val="en-US"/>
-        </w:rPr>
-        <w:t>_2002AT</w:t>
-      </w:r>
-    </w:p>
-    <w:p>
-      <w:pPr>
-        <w:spacing w:before="0"/>
-        <w:rPr>
-          <w:lang w:val="en-US"/>
-        </w:rPr>
-      </w:pPr>
-      <w:r>
-        <w:rPr>
-          <w:lang w:val="en-US"/>
-        </w:rPr>
-        <w:t>20003001ATE.mgd77</w:t>
-      </w:r>
-      <w:proofErr w:type="gramStart"/>
-      <w:r>
-        <w:rPr>
-          <w:lang w:val="en-US"/>
-        </w:rPr>
-        <w:t>;FI29</w:t>
-      </w:r>
-      <w:proofErr w:type="gramEnd"/>
-      <w:r>
-        <w:rPr>
-          <w:lang w:val="en-US"/>
-        </w:rPr>
-        <w:t>_2003AT</w:t>
-      </w:r>
-    </w:p>
-    <w:p>
-      <w:pPr>
-        <w:spacing w:before="0"/>
-        <w:rPr>
-          <w:lang w:val="en-US"/>
-        </w:rPr>
-      </w:pPr>
-    </w:p>
-    <w:p>
-      <w:pPr>
-        <w:pStyle w:val="Titre2"/>
-        <w:rPr>
-          <w:lang w:val="en-US"/>
-        </w:rPr>
-      </w:pPr>
-      <w:bookmarkStart w:id="59" w:name="_Ref488326648"/>
-      <w:bookmarkStart w:id="60" w:name="_Toc2085925"/>
-      <w:bookmarkStart w:id="61" w:name="_Toc35936643"/>
-      <w:r>
-        <w:rPr>
-          <w:lang w:val="en-US"/>
-        </w:rPr>
-        <w:t>OCTOPUS log file</w:t>
-      </w:r>
       <w:bookmarkEnd w:id="59"/>
       <w:bookmarkEnd w:id="60"/>
+    </w:p>
+    <w:p>
+      <w:pPr>
+        <w:rPr>
+          <w:lang w:val="en-US"/>
+        </w:rPr>
+      </w:pPr>
+      <w:r>
+        <w:rPr>
+          <w:lang w:val="en-US"/>
+        </w:rPr>
+        <w:t xml:space="preserve">This field is available only for MGD input files or directories. MGD files do not have LOCAL CDI IDs. You have to specify it. </w:t>
+      </w:r>
+    </w:p>
+    <w:p>
+      <w:pPr>
+        <w:rPr>
+          <w:lang w:val="en-US"/>
+        </w:rPr>
+      </w:pPr>
+      <w:r>
+        <w:rPr>
+          <w:lang w:val="en-US"/>
+        </w:rPr>
+        <w:t>In case of an input file, write the LOCAL CDI ID in the field.</w:t>
+      </w:r>
+    </w:p>
+    <w:p>
+      <w:pPr>
+        <w:rPr>
+          <w:lang w:val="en-US"/>
+        </w:rPr>
+      </w:pPr>
+      <w:r>
+        <w:rPr>
+          <w:lang w:val="en-US"/>
+        </w:rPr>
+        <w:t xml:space="preserve">In case of an input directory, you will have to write a mapping file. Use the Browse button to select the mapping file path, </w:t>
+      </w:r>
+      <w:r>
+        <w:rPr>
+          <w:lang w:val="en-US"/>
+        </w:rPr>
+        <w:t>or write or paste the output path in t</w:t>
+      </w:r>
+      <w:r>
+        <w:rPr>
+          <w:lang w:val="en-US"/>
+        </w:rPr>
+        <w:t>he field.</w:t>
+      </w:r>
+    </w:p>
+    <w:p>
+      <w:pPr>
+        <w:rPr>
+          <w:u w:val="single"/>
+          <w:lang w:val="en-US"/>
+        </w:rPr>
+      </w:pPr>
+      <w:r>
+        <w:rPr>
+          <w:u w:val="single"/>
+          <w:lang w:val="en-US"/>
+        </w:rPr>
+        <w:t>Write a mapping file:</w:t>
+      </w:r>
+    </w:p>
+    <w:p>
+      <w:pPr>
+        <w:rPr>
+          <w:lang w:val="en-US"/>
+        </w:rPr>
+      </w:pPr>
+      <w:r>
+        <w:rPr>
+          <w:lang w:val="en-US"/>
+        </w:rPr>
+        <w:t>The mapping file is a semi-colon separated file, with two columns: file name and LOCAL CDI ID</w:t>
+      </w:r>
+    </w:p>
+    <w:p>
+      <w:pPr>
+        <w:rPr>
+          <w:lang w:val="en-US"/>
+        </w:rPr>
+      </w:pPr>
+      <w:r>
+        <w:rPr>
+          <w:lang w:val="en-US"/>
+        </w:rPr>
+        <w:t>Example:</w:t>
+      </w:r>
+    </w:p>
+    <w:p>
+      <w:pPr>
+        <w:spacing w:before="0"/>
+        <w:rPr>
+          <w:lang w:val="en-US"/>
+        </w:rPr>
+      </w:pPr>
+      <w:r>
+        <w:rPr>
+          <w:lang w:val="en-US"/>
+        </w:rPr>
+        <w:t>20002001ATE.mgd77</w:t>
+      </w:r>
+      <w:proofErr w:type="gramStart"/>
+      <w:r>
+        <w:rPr>
+          <w:lang w:val="en-US"/>
+        </w:rPr>
+        <w:t>;FI29</w:t>
+      </w:r>
+      <w:proofErr w:type="gramEnd"/>
+      <w:r>
+        <w:rPr>
+          <w:lang w:val="en-US"/>
+        </w:rPr>
+        <w:t>_2002AT</w:t>
+      </w:r>
+    </w:p>
+    <w:p>
+      <w:pPr>
+        <w:spacing w:before="0"/>
+        <w:rPr>
+          <w:lang w:val="en-US"/>
+        </w:rPr>
+      </w:pPr>
+      <w:r>
+        <w:rPr>
+          <w:lang w:val="en-US"/>
+        </w:rPr>
+        <w:t>20003001ATE.mgd77</w:t>
+      </w:r>
+      <w:proofErr w:type="gramStart"/>
+      <w:r>
+        <w:rPr>
+          <w:lang w:val="en-US"/>
+        </w:rPr>
+        <w:t>;FI29</w:t>
+      </w:r>
+      <w:proofErr w:type="gramEnd"/>
+      <w:r>
+        <w:rPr>
+          <w:lang w:val="en-US"/>
+        </w:rPr>
+        <w:t>_2003AT</w:t>
+      </w:r>
+    </w:p>
+    <w:p>
+      <w:pPr>
+        <w:spacing w:before="0"/>
+        <w:rPr>
+          <w:lang w:val="en-US"/>
+        </w:rPr>
+      </w:pPr>
+    </w:p>
+    <w:p>
+      <w:pPr>
+        <w:pStyle w:val="Titre2"/>
+        <w:rPr>
+          <w:lang w:val="en-US"/>
+        </w:rPr>
+      </w:pPr>
+      <w:bookmarkStart w:id="61" w:name="_Ref488326648"/>
+      <w:bookmarkStart w:id="62" w:name="_Toc2085925"/>
+      <w:bookmarkStart w:id="63" w:name="_Toc60921567"/>
+      <w:r>
+        <w:rPr>
+          <w:lang w:val="en-US"/>
+        </w:rPr>
+        <w:t>OCTOPUS log file</w:t>
+      </w:r>
       <w:bookmarkEnd w:id="61"/>
+      <w:bookmarkEnd w:id="62"/>
+      <w:bookmarkEnd w:id="63"/>
     </w:p>
     <w:p>
       <w:pPr>
@@ -9411,7 +9369,7 @@
       <w:r>
         <w:rPr>
           <w:noProof/>
-          <w:lang w:val="fr-FR"/>
+          <w:lang w:eastAsia="en-GB"/>
         </w:rPr>
         <w:drawing>
           <wp:inline distT="0" distB="0" distL="0" distR="0" wp14:anchorId="0F44EAD3" wp14:editId="61F15374">
@@ -9491,59 +9449,29 @@
     </w:p>
     <w:p>
       <w:pPr>
-        <w:rPr>
-          <w:lang w:val="en-US"/>
-        </w:rPr>
-      </w:pPr>
-    </w:p>
-    <w:p>
-      <w:pPr>
-        <w:spacing w:before="0"/>
-        <w:jc w:val="left"/>
-        <w:rPr>
-          <w:rFonts w:cs="Arial"/>
-          <w:b/>
-          <w:bCs/>
-          <w:color w:val="0551A0"/>
-          <w:kern w:val="32"/>
-          <w:sz w:val="36"/>
-          <w:szCs w:val="32"/>
-          <w:lang w:val="en-US"/>
-        </w:rPr>
-      </w:pPr>
-      <w:bookmarkStart w:id="62" w:name="_Toc473307298"/>
-      <w:bookmarkStart w:id="63" w:name="_Ref473884543"/>
-      <w:bookmarkStart w:id="64" w:name="_Ref504050025"/>
-      <w:r>
-        <w:rPr>
-          <w:lang w:val="en-US"/>
-        </w:rPr>
-        <w:br w:type="page"/>
-      </w:r>
-    </w:p>
-    <w:p>
-      <w:pPr>
         <w:pStyle w:val="Titre1"/>
         <w:rPr>
           <w:lang w:val="en-US"/>
         </w:rPr>
       </w:pPr>
-      <w:bookmarkStart w:id="65" w:name="_Ref509829739"/>
-      <w:bookmarkStart w:id="66" w:name="_Toc2085926"/>
-      <w:bookmarkStart w:id="67" w:name="_Toc35936644"/>
-      <w:r>
-        <w:rPr>
-          <w:lang w:val="en-US"/>
-        </w:rPr>
-        <w:lastRenderedPageBreak/>
+      <w:bookmarkStart w:id="64" w:name="_Toc473307298"/>
+      <w:bookmarkStart w:id="65" w:name="_Ref473884543"/>
+      <w:bookmarkStart w:id="66" w:name="_Ref504050025"/>
+      <w:bookmarkStart w:id="67" w:name="_Ref509829739"/>
+      <w:bookmarkStart w:id="68" w:name="_Toc2085926"/>
+      <w:bookmarkStart w:id="69" w:name="_Toc60921568"/>
+      <w:r>
+        <w:rPr>
+          <w:lang w:val="en-US"/>
+        </w:rPr>
         <w:t>Use of OCTOPUS in batch mode</w:t>
       </w:r>
-      <w:bookmarkEnd w:id="62"/>
-      <w:bookmarkEnd w:id="63"/>
       <w:bookmarkEnd w:id="64"/>
       <w:bookmarkEnd w:id="65"/>
       <w:bookmarkEnd w:id="66"/>
       <w:bookmarkEnd w:id="67"/>
+      <w:bookmarkEnd w:id="68"/>
+      <w:bookmarkEnd w:id="69"/>
     </w:p>
     <w:p>
       <w:pPr>
@@ -11083,7 +11011,6 @@
           <w:u w:val="single"/>
           <w:lang w:val="en-US"/>
         </w:rPr>
-        <w:lastRenderedPageBreak/>
         <w:t>WARNING:</w:t>
       </w:r>
     </w:p>
@@ -11292,23 +11219,7 @@
           <w:color w:val="5B7591"/>
           <w:lang w:val="en-US"/>
         </w:rPr>
-        <w:t xml:space="preserve">Export all stations from input </w:t>
-      </w:r>
-      <w:proofErr w:type="spellStart"/>
-      <w:r>
-        <w:rPr>
-          <w:color w:val="5B7591"/>
-          <w:lang w:val="en-US"/>
-        </w:rPr>
-        <w:t>MedAtlas</w:t>
-      </w:r>
-      <w:proofErr w:type="spellEnd"/>
-      <w:r>
-        <w:rPr>
-          <w:color w:val="5B7591"/>
-          <w:lang w:val="en-US"/>
-        </w:rPr>
-        <w:t xml:space="preserve"> files directory to mono-stations </w:t>
+        <w:t xml:space="preserve">Export all stations from input MedAtlas files directory to mono-stations </w:t>
       </w:r>
       <w:proofErr w:type="spellStart"/>
       <w:r>
@@ -11544,23 +11455,7 @@
           <w:color w:val="5B7591"/>
           <w:lang w:val="en-US"/>
         </w:rPr>
-        <w:t xml:space="preserve">Export CDI1 and CDI2 stations from input </w:t>
-      </w:r>
-      <w:proofErr w:type="spellStart"/>
-      <w:r>
-        <w:rPr>
-          <w:color w:val="5B7591"/>
-          <w:lang w:val="en-US"/>
-        </w:rPr>
-        <w:t>MedAtlas</w:t>
-      </w:r>
-      <w:proofErr w:type="spellEnd"/>
-      <w:r>
-        <w:rPr>
-          <w:color w:val="5B7591"/>
-          <w:lang w:val="en-US"/>
-        </w:rPr>
-        <w:t xml:space="preserve"> file to multi-stations ODV file</w:t>
+        <w:t>Export CDI1 and CDI2 stations from input MedAtlas file to multi-stations ODV file</w:t>
       </w:r>
     </w:p>
     <w:p>
@@ -12129,7 +12024,7 @@
 </file>
 
 <file path=word/endnotes.xml><?xml version="1.0" encoding="utf-8"?>
-<w:endnotes xmlns:wpc="http://schemas.microsoft.com/office/word/2010/wordprocessingCanvas" xmlns:mc="http://schemas.openxmlformats.org/markup-compatibility/2006" xmlns:o="urn:schemas-microsoft-com:office:office" xmlns:r="http://schemas.openxmlformats.org/officeDocument/2006/relationships" xmlns:m="http://schemas.openxmlformats.org/officeDocument/2006/math" xmlns:v="urn:schemas-microsoft-com:vml" xmlns:wp14="http://schemas.microsoft.com/office/word/2010/wordprocessingDrawing" xmlns:wp="http://schemas.openxmlformats.org/drawingml/2006/wordprocessingDrawing" xmlns:w10="urn:schemas-microsoft-com:office:word" xmlns:w="http://schemas.openxmlformats.org/wordprocessingml/2006/main" xmlns:w14="http://schemas.microsoft.com/office/word/2010/wordml" xmlns:w15="http://schemas.microsoft.com/office/word/2012/wordml" xmlns:wpg="http://schemas.microsoft.com/office/word/2010/wordprocessingGroup" xmlns:wpi="http://schemas.microsoft.com/office/word/2010/wordprocessingInk" xmlns:wne="http://schemas.microsoft.com/office/word/2006/wordml" xmlns:wps="http://schemas.microsoft.com/office/word/2010/wordprocessingShape" mc:Ignorable="w14 w15 wp14">
+<w:endnotes xmlns:wpc="http://schemas.microsoft.com/office/word/2010/wordprocessingCanvas" xmlns:cx="http://schemas.microsoft.com/office/drawing/2014/chartex" xmlns:cx1="http://schemas.microsoft.com/office/drawing/2015/9/8/chartex" xmlns:mc="http://schemas.openxmlformats.org/markup-compatibility/2006" xmlns:o="urn:schemas-microsoft-com:office:office" xmlns:r="http://schemas.openxmlformats.org/officeDocument/2006/relationships" xmlns:m="http://schemas.openxmlformats.org/officeDocument/2006/math" xmlns:v="urn:schemas-microsoft-com:vml" xmlns:wp14="http://schemas.microsoft.com/office/word/2010/wordprocessingDrawing" xmlns:wp="http://schemas.openxmlformats.org/drawingml/2006/wordprocessingDrawing" xmlns:w10="urn:schemas-microsoft-com:office:word" xmlns:w="http://schemas.openxmlformats.org/wordprocessingml/2006/main" xmlns:w14="http://schemas.microsoft.com/office/word/2010/wordml" xmlns:w15="http://schemas.microsoft.com/office/word/2012/wordml" xmlns:w16se="http://schemas.microsoft.com/office/word/2015/wordml/symex" xmlns:wpg="http://schemas.microsoft.com/office/word/2010/wordprocessingGroup" xmlns:wpi="http://schemas.microsoft.com/office/word/2010/wordprocessingInk" xmlns:wne="http://schemas.microsoft.com/office/word/2006/wordml" xmlns:wps="http://schemas.microsoft.com/office/word/2010/wordprocessingShape" mc:Ignorable="w14 w15 w16se wp14">
   <w:endnote w:type="separator" w:id="-1">
     <w:p>
       <w:r>
@@ -12148,7 +12043,7 @@
 </file>
 
 <file path=word/footer1.xml><?xml version="1.0" encoding="utf-8"?>
-<w:ftr xmlns:wpc="http://schemas.microsoft.com/office/word/2010/wordprocessingCanvas" xmlns:mc="http://schemas.openxmlformats.org/markup-compatibility/2006" xmlns:o="urn:schemas-microsoft-com:office:office" xmlns:r="http://schemas.openxmlformats.org/officeDocument/2006/relationships" xmlns:m="http://schemas.openxmlformats.org/officeDocument/2006/math" xmlns:v="urn:schemas-microsoft-com:vml" xmlns:wp14="http://schemas.microsoft.com/office/word/2010/wordprocessingDrawing" xmlns:wp="http://schemas.openxmlformats.org/drawingml/2006/wordprocessingDrawing" xmlns:w10="urn:schemas-microsoft-com:office:word" xmlns:w="http://schemas.openxmlformats.org/wordprocessingml/2006/main" xmlns:w14="http://schemas.microsoft.com/office/word/2010/wordml" xmlns:w15="http://schemas.microsoft.com/office/word/2012/wordml" xmlns:wpg="http://schemas.microsoft.com/office/word/2010/wordprocessingGroup" xmlns:wpi="http://schemas.microsoft.com/office/word/2010/wordprocessingInk" xmlns:wne="http://schemas.microsoft.com/office/word/2006/wordml" xmlns:wps="http://schemas.microsoft.com/office/word/2010/wordprocessingShape" mc:Ignorable="w14 w15 wp14">
+<w:ftr xmlns:wpc="http://schemas.microsoft.com/office/word/2010/wordprocessingCanvas" xmlns:cx="http://schemas.microsoft.com/office/drawing/2014/chartex" xmlns:cx1="http://schemas.microsoft.com/office/drawing/2015/9/8/chartex" xmlns:mc="http://schemas.openxmlformats.org/markup-compatibility/2006" xmlns:o="urn:schemas-microsoft-com:office:office" xmlns:r="http://schemas.openxmlformats.org/officeDocument/2006/relationships" xmlns:m="http://schemas.openxmlformats.org/officeDocument/2006/math" xmlns:v="urn:schemas-microsoft-com:vml" xmlns:wp14="http://schemas.microsoft.com/office/word/2010/wordprocessingDrawing" xmlns:wp="http://schemas.openxmlformats.org/drawingml/2006/wordprocessingDrawing" xmlns:w10="urn:schemas-microsoft-com:office:word" xmlns:w="http://schemas.openxmlformats.org/wordprocessingml/2006/main" xmlns:w14="http://schemas.microsoft.com/office/word/2010/wordml" xmlns:w15="http://schemas.microsoft.com/office/word/2012/wordml" xmlns:w16se="http://schemas.microsoft.com/office/word/2015/wordml/symex" xmlns:wpg="http://schemas.microsoft.com/office/word/2010/wordprocessingGroup" xmlns:wpi="http://schemas.microsoft.com/office/word/2010/wordprocessingInk" xmlns:wne="http://schemas.microsoft.com/office/word/2006/wordml" xmlns:wps="http://schemas.microsoft.com/office/word/2010/wordprocessingShape" mc:Ignorable="w14 w15 w16se wp14">
   <w:p>
     <w:pPr>
       <w:pStyle w:val="Pieddepage"/>
@@ -12174,7 +12069,7 @@
 </file>
 
 <file path=word/footer2.xml><?xml version="1.0" encoding="utf-8"?>
-<w:ftr xmlns:wpc="http://schemas.microsoft.com/office/word/2010/wordprocessingCanvas" xmlns:mc="http://schemas.openxmlformats.org/markup-compatibility/2006" xmlns:o="urn:schemas-microsoft-com:office:office" xmlns:r="http://schemas.openxmlformats.org/officeDocument/2006/relationships" xmlns:m="http://schemas.openxmlformats.org/officeDocument/2006/math" xmlns:v="urn:schemas-microsoft-com:vml" xmlns:wp14="http://schemas.microsoft.com/office/word/2010/wordprocessingDrawing" xmlns:wp="http://schemas.openxmlformats.org/drawingml/2006/wordprocessingDrawing" xmlns:w10="urn:schemas-microsoft-com:office:word" xmlns:w="http://schemas.openxmlformats.org/wordprocessingml/2006/main" xmlns:w14="http://schemas.microsoft.com/office/word/2010/wordml" xmlns:w15="http://schemas.microsoft.com/office/word/2012/wordml" xmlns:wpg="http://schemas.microsoft.com/office/word/2010/wordprocessingGroup" xmlns:wpi="http://schemas.microsoft.com/office/word/2010/wordprocessingInk" xmlns:wne="http://schemas.microsoft.com/office/word/2006/wordml" xmlns:wps="http://schemas.microsoft.com/office/word/2010/wordprocessingShape" mc:Ignorable="w14 w15 wp14">
+<w:ftr xmlns:wpc="http://schemas.microsoft.com/office/word/2010/wordprocessingCanvas" xmlns:cx="http://schemas.microsoft.com/office/drawing/2014/chartex" xmlns:cx1="http://schemas.microsoft.com/office/drawing/2015/9/8/chartex" xmlns:mc="http://schemas.openxmlformats.org/markup-compatibility/2006" xmlns:o="urn:schemas-microsoft-com:office:office" xmlns:r="http://schemas.openxmlformats.org/officeDocument/2006/relationships" xmlns:m="http://schemas.openxmlformats.org/officeDocument/2006/math" xmlns:v="urn:schemas-microsoft-com:vml" xmlns:wp14="http://schemas.microsoft.com/office/word/2010/wordprocessingDrawing" xmlns:wp="http://schemas.openxmlformats.org/drawingml/2006/wordprocessingDrawing" xmlns:w10="urn:schemas-microsoft-com:office:word" xmlns:w="http://schemas.openxmlformats.org/wordprocessingml/2006/main" xmlns:w14="http://schemas.microsoft.com/office/word/2010/wordml" xmlns:w15="http://schemas.microsoft.com/office/word/2012/wordml" xmlns:w16se="http://schemas.microsoft.com/office/word/2015/wordml/symex" xmlns:wpg="http://schemas.microsoft.com/office/word/2010/wordprocessingGroup" xmlns:wpi="http://schemas.microsoft.com/office/word/2010/wordprocessingInk" xmlns:wne="http://schemas.microsoft.com/office/word/2006/wordml" xmlns:wps="http://schemas.microsoft.com/office/word/2010/wordprocessingShape" mc:Ignorable="w14 w15 w16se wp14">
   <w:p>
     <w:pPr>
       <w:pStyle w:val="Pieddepage"/>
@@ -12182,7 +12077,7 @@
     <w:r>
       <w:rPr>
         <w:noProof/>
-        <w:lang w:val="fr-FR"/>
+        <w:lang w:eastAsia="en-GB"/>
       </w:rPr>
       <mc:AlternateContent>
         <mc:Choice Requires="wps">
@@ -12314,7 +12209,7 @@
     <w:r>
       <w:rPr>
         <w:noProof/>
-        <w:lang w:val="fr-FR"/>
+        <w:lang w:eastAsia="en-GB"/>
       </w:rPr>
       <w:drawing>
         <wp:anchor distT="0" distB="0" distL="114300" distR="114300" simplePos="0" relativeHeight="251658240" behindDoc="0" locked="0" layoutInCell="1" allowOverlap="1" wp14:anchorId="0AA7616B" wp14:editId="5250FA18">
@@ -12403,7 +12298,6 @@
     <w:pPr>
       <w:pStyle w:val="Pieddepage"/>
     </w:pPr>
-    <w:proofErr w:type="spellStart"/>
     <w:r>
       <w:rPr>
         <w:rStyle w:val="Pieddepagegras"/>
@@ -12416,7 +12310,6 @@
       </w:rPr>
       <w:t>Net</w:t>
     </w:r>
-    <w:proofErr w:type="spellEnd"/>
     <w:r>
       <w:t xml:space="preserve"> - The pan-European infrastructure for marine and ocean data management</w:t>
     </w:r>
@@ -12433,7 +12326,7 @@
 </file>
 
 <file path=word/footer3.xml><?xml version="1.0" encoding="utf-8"?>
-<w:ftr xmlns:wpc="http://schemas.microsoft.com/office/word/2010/wordprocessingCanvas" xmlns:mc="http://schemas.openxmlformats.org/markup-compatibility/2006" xmlns:o="urn:schemas-microsoft-com:office:office" xmlns:r="http://schemas.openxmlformats.org/officeDocument/2006/relationships" xmlns:m="http://schemas.openxmlformats.org/officeDocument/2006/math" xmlns:v="urn:schemas-microsoft-com:vml" xmlns:wp14="http://schemas.microsoft.com/office/word/2010/wordprocessingDrawing" xmlns:wp="http://schemas.openxmlformats.org/drawingml/2006/wordprocessingDrawing" xmlns:w10="urn:schemas-microsoft-com:office:word" xmlns:w="http://schemas.openxmlformats.org/wordprocessingml/2006/main" xmlns:w14="http://schemas.microsoft.com/office/word/2010/wordml" xmlns:w15="http://schemas.microsoft.com/office/word/2012/wordml" xmlns:wpg="http://schemas.microsoft.com/office/word/2010/wordprocessingGroup" xmlns:wpi="http://schemas.microsoft.com/office/word/2010/wordprocessingInk" xmlns:wne="http://schemas.microsoft.com/office/word/2006/wordml" xmlns:wps="http://schemas.microsoft.com/office/word/2010/wordprocessingShape" mc:Ignorable="w14 w15 wp14">
+<w:ftr xmlns:wpc="http://schemas.microsoft.com/office/word/2010/wordprocessingCanvas" xmlns:cx="http://schemas.microsoft.com/office/drawing/2014/chartex" xmlns:cx1="http://schemas.microsoft.com/office/drawing/2015/9/8/chartex" xmlns:mc="http://schemas.openxmlformats.org/markup-compatibility/2006" xmlns:o="urn:schemas-microsoft-com:office:office" xmlns:r="http://schemas.openxmlformats.org/officeDocument/2006/relationships" xmlns:m="http://schemas.openxmlformats.org/officeDocument/2006/math" xmlns:v="urn:schemas-microsoft-com:vml" xmlns:wp14="http://schemas.microsoft.com/office/word/2010/wordprocessingDrawing" xmlns:wp="http://schemas.openxmlformats.org/drawingml/2006/wordprocessingDrawing" xmlns:w10="urn:schemas-microsoft-com:office:word" xmlns:w="http://schemas.openxmlformats.org/wordprocessingml/2006/main" xmlns:w14="http://schemas.microsoft.com/office/word/2010/wordml" xmlns:w15="http://schemas.microsoft.com/office/word/2012/wordml" xmlns:w16se="http://schemas.microsoft.com/office/word/2015/wordml/symex" xmlns:wpg="http://schemas.microsoft.com/office/word/2010/wordprocessingGroup" xmlns:wpi="http://schemas.microsoft.com/office/word/2010/wordprocessingInk" xmlns:wne="http://schemas.microsoft.com/office/word/2006/wordml" xmlns:wps="http://schemas.microsoft.com/office/word/2010/wordprocessingShape" mc:Ignorable="w14 w15 w16se wp14">
   <w:p>
     <w:pPr>
       <w:pStyle w:val="Pieddepage"/>
@@ -12443,7 +12336,7 @@
     <w:r>
       <w:rPr>
         <w:noProof/>
-        <w:lang w:val="fr-FR"/>
+        <w:lang w:eastAsia="en-GB"/>
       </w:rPr>
       <w:drawing>
         <wp:anchor distT="0" distB="0" distL="114300" distR="114300" simplePos="0" relativeHeight="251656192" behindDoc="1" locked="0" layoutInCell="1" allowOverlap="1" wp14:anchorId="07975BB7" wp14:editId="54A62BA9">
@@ -12534,7 +12427,6 @@
       <w:ind w:left="1980"/>
       <w:jc w:val="left"/>
     </w:pPr>
-    <w:proofErr w:type="spellStart"/>
     <w:r>
       <w:rPr>
         <w:rStyle w:val="Pieddepagegras"/>
@@ -12547,7 +12439,6 @@
       </w:rPr>
       <w:t>Net</w:t>
     </w:r>
-    <w:proofErr w:type="spellEnd"/>
     <w:r>
       <w:t xml:space="preserve"> - The pan-European infrastructure for marine and ocean data management</w:t>
     </w:r>
@@ -12582,7 +12473,7 @@
       <w:rPr>
         <w:noProof/>
       </w:rPr>
-      <w:t>15</w:t>
+      <w:t>9</w:t>
     </w:r>
     <w:r>
       <w:fldChar w:fldCharType="end"/>
@@ -12598,7 +12489,7 @@
 </file>
 
 <file path=word/footnotes.xml><?xml version="1.0" encoding="utf-8"?>
-<w:footnotes xmlns:wpc="http://schemas.microsoft.com/office/word/2010/wordprocessingCanvas" xmlns:mc="http://schemas.openxmlformats.org/markup-compatibility/2006" xmlns:o="urn:schemas-microsoft-com:office:office" xmlns:r="http://schemas.openxmlformats.org/officeDocument/2006/relationships" xmlns:m="http://schemas.openxmlformats.org/officeDocument/2006/math" xmlns:v="urn:schemas-microsoft-com:vml" xmlns:wp14="http://schemas.microsoft.com/office/word/2010/wordprocessingDrawing" xmlns:wp="http://schemas.openxmlformats.org/drawingml/2006/wordprocessingDrawing" xmlns:w10="urn:schemas-microsoft-com:office:word" xmlns:w="http://schemas.openxmlformats.org/wordprocessingml/2006/main" xmlns:w14="http://schemas.microsoft.com/office/word/2010/wordml" xmlns:w15="http://schemas.microsoft.com/office/word/2012/wordml" xmlns:wpg="http://schemas.microsoft.com/office/word/2010/wordprocessingGroup" xmlns:wpi="http://schemas.microsoft.com/office/word/2010/wordprocessingInk" xmlns:wne="http://schemas.microsoft.com/office/word/2006/wordml" xmlns:wps="http://schemas.microsoft.com/office/word/2010/wordprocessingShape" mc:Ignorable="w14 w15 wp14">
+<w:footnotes xmlns:wpc="http://schemas.microsoft.com/office/word/2010/wordprocessingCanvas" xmlns:cx="http://schemas.microsoft.com/office/drawing/2014/chartex" xmlns:cx1="http://schemas.microsoft.com/office/drawing/2015/9/8/chartex" xmlns:mc="http://schemas.openxmlformats.org/markup-compatibility/2006" xmlns:o="urn:schemas-microsoft-com:office:office" xmlns:r="http://schemas.openxmlformats.org/officeDocument/2006/relationships" xmlns:m="http://schemas.openxmlformats.org/officeDocument/2006/math" xmlns:v="urn:schemas-microsoft-com:vml" xmlns:wp14="http://schemas.microsoft.com/office/word/2010/wordprocessingDrawing" xmlns:wp="http://schemas.openxmlformats.org/drawingml/2006/wordprocessingDrawing" xmlns:w10="urn:schemas-microsoft-com:office:word" xmlns:w="http://schemas.openxmlformats.org/wordprocessingml/2006/main" xmlns:w14="http://schemas.microsoft.com/office/word/2010/wordml" xmlns:w15="http://schemas.microsoft.com/office/word/2012/wordml" xmlns:w16se="http://schemas.microsoft.com/office/word/2015/wordml/symex" xmlns:wpg="http://schemas.microsoft.com/office/word/2010/wordprocessingGroup" xmlns:wpi="http://schemas.microsoft.com/office/word/2010/wordprocessingInk" xmlns:wne="http://schemas.microsoft.com/office/word/2006/wordml" xmlns:wps="http://schemas.microsoft.com/office/word/2010/wordprocessingShape" mc:Ignorable="w14 w15 w16se wp14">
   <w:footnote w:type="separator" w:id="-1">
     <w:p>
       <w:r>
@@ -12617,7 +12508,7 @@
 </file>
 
 <file path=word/header1.xml><?xml version="1.0" encoding="utf-8"?>
-<w:hdr xmlns:wpc="http://schemas.microsoft.com/office/word/2010/wordprocessingCanvas" xmlns:mc="http://schemas.openxmlformats.org/markup-compatibility/2006" xmlns:o="urn:schemas-microsoft-com:office:office" xmlns:r="http://schemas.openxmlformats.org/officeDocument/2006/relationships" xmlns:m="http://schemas.openxmlformats.org/officeDocument/2006/math" xmlns:v="urn:schemas-microsoft-com:vml" xmlns:wp14="http://schemas.microsoft.com/office/word/2010/wordprocessingDrawing" xmlns:wp="http://schemas.openxmlformats.org/drawingml/2006/wordprocessingDrawing" xmlns:w10="urn:schemas-microsoft-com:office:word" xmlns:w="http://schemas.openxmlformats.org/wordprocessingml/2006/main" xmlns:w14="http://schemas.microsoft.com/office/word/2010/wordml" xmlns:w15="http://schemas.microsoft.com/office/word/2012/wordml" xmlns:wpg="http://schemas.microsoft.com/office/word/2010/wordprocessingGroup" xmlns:wpi="http://schemas.microsoft.com/office/word/2010/wordprocessingInk" xmlns:wne="http://schemas.microsoft.com/office/word/2006/wordml" xmlns:wps="http://schemas.microsoft.com/office/word/2010/wordprocessingShape" mc:Ignorable="w14 w15 wp14">
+<w:hdr xmlns:wpc="http://schemas.microsoft.com/office/word/2010/wordprocessingCanvas" xmlns:cx="http://schemas.microsoft.com/office/drawing/2014/chartex" xmlns:cx1="http://schemas.microsoft.com/office/drawing/2015/9/8/chartex" xmlns:mc="http://schemas.openxmlformats.org/markup-compatibility/2006" xmlns:o="urn:schemas-microsoft-com:office:office" xmlns:r="http://schemas.openxmlformats.org/officeDocument/2006/relationships" xmlns:m="http://schemas.openxmlformats.org/officeDocument/2006/math" xmlns:v="urn:schemas-microsoft-com:vml" xmlns:wp14="http://schemas.microsoft.com/office/word/2010/wordprocessingDrawing" xmlns:wp="http://schemas.openxmlformats.org/drawingml/2006/wordprocessingDrawing" xmlns:w10="urn:schemas-microsoft-com:office:word" xmlns:w="http://schemas.openxmlformats.org/wordprocessingml/2006/main" xmlns:w14="http://schemas.microsoft.com/office/word/2010/wordml" xmlns:w15="http://schemas.microsoft.com/office/word/2012/wordml" xmlns:w16se="http://schemas.microsoft.com/office/word/2015/wordml/symex" xmlns:wpg="http://schemas.microsoft.com/office/word/2010/wordprocessingGroup" xmlns:wpi="http://schemas.microsoft.com/office/word/2010/wordprocessingInk" xmlns:wne="http://schemas.microsoft.com/office/word/2006/wordml" xmlns:wps="http://schemas.microsoft.com/office/word/2010/wordprocessingShape" mc:Ignorable="w14 w15 w16se wp14">
   <w:p>
     <w:pPr>
       <w:pStyle w:val="Horizon2020"/>
@@ -12625,7 +12516,7 @@
     <w:r>
       <w:rPr>
         <w:noProof/>
-        <w:lang w:val="fr-FR"/>
+        <w:lang w:eastAsia="en-GB"/>
       </w:rPr>
       <w:drawing>
         <wp:anchor distT="0" distB="0" distL="114300" distR="114300" simplePos="0" relativeHeight="251659264" behindDoc="0" locked="0" layoutInCell="1" allowOverlap="1" wp14:anchorId="37DA3F73" wp14:editId="4AC0F6AB">
@@ -12695,7 +12586,7 @@
 </file>
 
 <file path=word/header2.xml><?xml version="1.0" encoding="utf-8"?>
-<w:hdr xmlns:wpc="http://schemas.microsoft.com/office/word/2010/wordprocessingCanvas" xmlns:mc="http://schemas.openxmlformats.org/markup-compatibility/2006" xmlns:o="urn:schemas-microsoft-com:office:office" xmlns:r="http://schemas.openxmlformats.org/officeDocument/2006/relationships" xmlns:m="http://schemas.openxmlformats.org/officeDocument/2006/math" xmlns:v="urn:schemas-microsoft-com:vml" xmlns:wp14="http://schemas.microsoft.com/office/word/2010/wordprocessingDrawing" xmlns:wp="http://schemas.openxmlformats.org/drawingml/2006/wordprocessingDrawing" xmlns:w10="urn:schemas-microsoft-com:office:word" xmlns:w="http://schemas.openxmlformats.org/wordprocessingml/2006/main" xmlns:w14="http://schemas.microsoft.com/office/word/2010/wordml" xmlns:w15="http://schemas.microsoft.com/office/word/2012/wordml" xmlns:wpg="http://schemas.microsoft.com/office/word/2010/wordprocessingGroup" xmlns:wpi="http://schemas.microsoft.com/office/word/2010/wordprocessingInk" xmlns:wne="http://schemas.microsoft.com/office/word/2006/wordml" xmlns:wps="http://schemas.microsoft.com/office/word/2010/wordprocessingShape" mc:Ignorable="w14 w15 wp14">
+<w:hdr xmlns:wpc="http://schemas.microsoft.com/office/word/2010/wordprocessingCanvas" xmlns:cx="http://schemas.microsoft.com/office/drawing/2014/chartex" xmlns:cx1="http://schemas.microsoft.com/office/drawing/2015/9/8/chartex" xmlns:mc="http://schemas.openxmlformats.org/markup-compatibility/2006" xmlns:o="urn:schemas-microsoft-com:office:office" xmlns:r="http://schemas.openxmlformats.org/officeDocument/2006/relationships" xmlns:m="http://schemas.openxmlformats.org/officeDocument/2006/math" xmlns:v="urn:schemas-microsoft-com:vml" xmlns:wp14="http://schemas.microsoft.com/office/word/2010/wordprocessingDrawing" xmlns:wp="http://schemas.openxmlformats.org/drawingml/2006/wordprocessingDrawing" xmlns:w10="urn:schemas-microsoft-com:office:word" xmlns:w="http://schemas.openxmlformats.org/wordprocessingml/2006/main" xmlns:w14="http://schemas.microsoft.com/office/word/2010/wordml" xmlns:w15="http://schemas.microsoft.com/office/word/2012/wordml" xmlns:w16se="http://schemas.microsoft.com/office/word/2015/wordml/symex" xmlns:wpg="http://schemas.microsoft.com/office/word/2010/wordprocessingGroup" xmlns:wpi="http://schemas.microsoft.com/office/word/2010/wordprocessingInk" xmlns:wne="http://schemas.microsoft.com/office/word/2006/wordml" xmlns:wps="http://schemas.microsoft.com/office/word/2010/wordprocessingShape" mc:Ignorable="w14 w15 w16se wp14">
   <w:p>
     <w:pPr>
       <w:pStyle w:val="En-tte"/>
@@ -12705,7 +12596,7 @@
 </file>
 
 <file path=word/numbering.xml><?xml version="1.0" encoding="utf-8"?>
-<w:numbering xmlns:wpc="http://schemas.microsoft.com/office/word/2010/wordprocessingCanvas" xmlns:mc="http://schemas.openxmlformats.org/markup-compatibility/2006" xmlns:o="urn:schemas-microsoft-com:office:office" xmlns:r="http://schemas.openxmlformats.org/officeDocument/2006/relationships" xmlns:m="http://schemas.openxmlformats.org/officeDocument/2006/math" xmlns:v="urn:schemas-microsoft-com:vml" xmlns:wp14="http://schemas.microsoft.com/office/word/2010/wordprocessingDrawing" xmlns:wp="http://schemas.openxmlformats.org/drawingml/2006/wordprocessingDrawing" xmlns:w10="urn:schemas-microsoft-com:office:word" xmlns:w="http://schemas.openxmlformats.org/wordprocessingml/2006/main" xmlns:w14="http://schemas.microsoft.com/office/word/2010/wordml" xmlns:w15="http://schemas.microsoft.com/office/word/2012/wordml" xmlns:wpg="http://schemas.microsoft.com/office/word/2010/wordprocessingGroup" xmlns:wpi="http://schemas.microsoft.com/office/word/2010/wordprocessingInk" xmlns:wne="http://schemas.microsoft.com/office/word/2006/wordml" xmlns:wps="http://schemas.microsoft.com/office/word/2010/wordprocessingShape" mc:Ignorable="w14 w15 wp14">
+<w:numbering xmlns:wpc="http://schemas.microsoft.com/office/word/2010/wordprocessingCanvas" xmlns:cx="http://schemas.microsoft.com/office/drawing/2014/chartex" xmlns:cx1="http://schemas.microsoft.com/office/drawing/2015/9/8/chartex" xmlns:mc="http://schemas.openxmlformats.org/markup-compatibility/2006" xmlns:o="urn:schemas-microsoft-com:office:office" xmlns:r="http://schemas.openxmlformats.org/officeDocument/2006/relationships" xmlns:m="http://schemas.openxmlformats.org/officeDocument/2006/math" xmlns:v="urn:schemas-microsoft-com:vml" xmlns:wp14="http://schemas.microsoft.com/office/word/2010/wordprocessingDrawing" xmlns:wp="http://schemas.openxmlformats.org/drawingml/2006/wordprocessingDrawing" xmlns:w10="urn:schemas-microsoft-com:office:word" xmlns:w="http://schemas.openxmlformats.org/wordprocessingml/2006/main" xmlns:w14="http://schemas.microsoft.com/office/word/2010/wordml" xmlns:w15="http://schemas.microsoft.com/office/word/2012/wordml" xmlns:w16se="http://schemas.microsoft.com/office/word/2015/wordml/symex" xmlns:wpg="http://schemas.microsoft.com/office/word/2010/wordprocessingGroup" xmlns:wpi="http://schemas.microsoft.com/office/word/2010/wordprocessingInk" xmlns:wne="http://schemas.microsoft.com/office/word/2006/wordml" xmlns:wps="http://schemas.microsoft.com/office/word/2010/wordprocessingShape" mc:Ignorable="w14 w15 w16se wp14">
   <w:abstractNum w:abstractNumId="0" w15:restartNumberingAfterBreak="0">
     <w:nsid w:val="FFFFFF7C"/>
     <w:multiLevelType w:val="singleLevel"/>
@@ -13981,7 +13872,7 @@
       <w:lvlText w:val=""/>
       <w:lvlJc w:val="left"/>
       <w:pPr>
-        <w:ind w:left="720" w:hanging="360"/>
+        <w:ind w:left="360" w:hanging="360"/>
       </w:pPr>
       <w:rPr>
         <w:rFonts w:ascii="Symbol" w:hAnsi="Symbol" w:hint="default"/>
@@ -13993,7 +13884,7 @@
       <w:lvlText w:val="o"/>
       <w:lvlJc w:val="left"/>
       <w:pPr>
-        <w:ind w:left="1440" w:hanging="360"/>
+        <w:ind w:left="1080" w:hanging="360"/>
       </w:pPr>
       <w:rPr>
         <w:rFonts w:ascii="Courier New" w:hAnsi="Courier New" w:cs="Courier New" w:hint="default"/>
@@ -14005,7 +13896,7 @@
       <w:lvlText w:val=""/>
       <w:lvlJc w:val="left"/>
       <w:pPr>
-        <w:ind w:left="2160" w:hanging="360"/>
+        <w:ind w:left="1800" w:hanging="360"/>
       </w:pPr>
       <w:rPr>
         <w:rFonts w:ascii="Wingdings" w:hAnsi="Wingdings" w:hint="default"/>
@@ -14017,7 +13908,7 @@
       <w:lvlText w:val=""/>
       <w:lvlJc w:val="left"/>
       <w:pPr>
-        <w:ind w:left="2880" w:hanging="360"/>
+        <w:ind w:left="2520" w:hanging="360"/>
       </w:pPr>
       <w:rPr>
         <w:rFonts w:ascii="Symbol" w:hAnsi="Symbol" w:hint="default"/>
@@ -14029,7 +13920,7 @@
       <w:lvlText w:val="o"/>
       <w:lvlJc w:val="left"/>
       <w:pPr>
-        <w:ind w:left="3600" w:hanging="360"/>
+        <w:ind w:left="3240" w:hanging="360"/>
       </w:pPr>
       <w:rPr>
         <w:rFonts w:ascii="Courier New" w:hAnsi="Courier New" w:cs="Courier New" w:hint="default"/>
@@ -14041,7 +13932,7 @@
       <w:lvlText w:val=""/>
       <w:lvlJc w:val="left"/>
       <w:pPr>
-        <w:ind w:left="4320" w:hanging="360"/>
+        <w:ind w:left="3960" w:hanging="360"/>
       </w:pPr>
       <w:rPr>
         <w:rFonts w:ascii="Wingdings" w:hAnsi="Wingdings" w:hint="default"/>
@@ -14053,7 +13944,7 @@
       <w:lvlText w:val=""/>
       <w:lvlJc w:val="left"/>
       <w:pPr>
-        <w:ind w:left="5040" w:hanging="360"/>
+        <w:ind w:left="4680" w:hanging="360"/>
       </w:pPr>
       <w:rPr>
         <w:rFonts w:ascii="Symbol" w:hAnsi="Symbol" w:hint="default"/>
@@ -14065,7 +13956,7 @@
       <w:lvlText w:val="o"/>
       <w:lvlJc w:val="left"/>
       <w:pPr>
-        <w:ind w:left="5760" w:hanging="360"/>
+        <w:ind w:left="5400" w:hanging="360"/>
       </w:pPr>
       <w:rPr>
         <w:rFonts w:ascii="Courier New" w:hAnsi="Courier New" w:cs="Courier New" w:hint="default"/>
@@ -14077,7 +13968,7 @@
       <w:lvlText w:val=""/>
       <w:lvlJc w:val="left"/>
       <w:pPr>
-        <w:ind w:left="6480" w:hanging="360"/>
+        <w:ind w:left="6120" w:hanging="360"/>
       </w:pPr>
       <w:rPr>
         <w:rFonts w:ascii="Wingdings" w:hAnsi="Wingdings" w:hint="default"/>
@@ -16745,7 +16636,7 @@
 </file>
 
 <file path=word/styles.xml><?xml version="1.0" encoding="utf-8"?>
-<w:styles xmlns:mc="http://schemas.openxmlformats.org/markup-compatibility/2006" xmlns:r="http://schemas.openxmlformats.org/officeDocument/2006/relationships" xmlns:w="http://schemas.openxmlformats.org/wordprocessingml/2006/main" xmlns:w14="http://schemas.microsoft.com/office/word/2010/wordml" xmlns:w15="http://schemas.microsoft.com/office/word/2012/wordml" mc:Ignorable="w14 w15">
+<w:styles xmlns:mc="http://schemas.openxmlformats.org/markup-compatibility/2006" xmlns:r="http://schemas.openxmlformats.org/officeDocument/2006/relationships" xmlns:w="http://schemas.openxmlformats.org/wordprocessingml/2006/main" xmlns:w14="http://schemas.microsoft.com/office/word/2010/wordml" xmlns:w15="http://schemas.microsoft.com/office/word/2012/wordml" xmlns:w16se="http://schemas.microsoft.com/office/word/2015/wordml/symex" mc:Ignorable="w14 w15 w16se">
   <w:docDefaults>
     <w:rPrDefault>
       <w:rPr>
@@ -17253,6 +17144,7 @@
   <w:style w:type="character" w:default="1" w:styleId="Policepardfaut">
     <w:name w:val="Default Paragraph Font"/>
     <w:uiPriority w:val="1"/>
+    <w:semiHidden/>
     <w:unhideWhenUsed/>
   </w:style>
   <w:style w:type="table" w:default="1" w:styleId="TableauNormal">
@@ -18109,7 +18001,7 @@
 </file>
 
 <file path=customXml/itemProps1.xml><?xml version="1.0" encoding="utf-8"?>
-<ds:datastoreItem xmlns:ds="http://schemas.openxmlformats.org/officeDocument/2006/customXml" ds:itemID="{55032437-FDF4-4AAF-92DF-3C50833F8390}">
+<ds:datastoreItem xmlns:ds="http://schemas.openxmlformats.org/officeDocument/2006/customXml" ds:itemID="{7C8D89F4-1009-4792-943D-433BC40744EF}">
   <ds:schemaRefs>
     <ds:schemaRef ds:uri="http://schemas.openxmlformats.org/officeDocument/2006/bibliography"/>
   </ds:schemaRefs>

</xml_diff>

<commit_message>
Update doc for 1.7.0.
Former-commit-id: c96227f7d2a430ca0be348bb12ad368767bb2178
</commit_message>
<xml_diff>
--- a/docs/OCTOPUS_user_manual.docx
+++ b/docs/OCTOPUS_user_manual.docx
@@ -1,6 +1,6 @@
 
 <file path=word/document.xml><?xml version="1.0" encoding="utf-8"?>
-<w:document xmlns:wpc="http://schemas.microsoft.com/office/word/2010/wordprocessingCanvas" xmlns:cx="http://schemas.microsoft.com/office/drawing/2014/chartex" xmlns:cx1="http://schemas.microsoft.com/office/drawing/2015/9/8/chartex" xmlns:mc="http://schemas.openxmlformats.org/markup-compatibility/2006" xmlns:o="urn:schemas-microsoft-com:office:office" xmlns:r="http://schemas.openxmlformats.org/officeDocument/2006/relationships" xmlns:m="http://schemas.openxmlformats.org/officeDocument/2006/math" xmlns:v="urn:schemas-microsoft-com:vml" xmlns:wp14="http://schemas.microsoft.com/office/word/2010/wordprocessingDrawing" xmlns:wp="http://schemas.openxmlformats.org/drawingml/2006/wordprocessingDrawing" xmlns:w10="urn:schemas-microsoft-com:office:word" xmlns:w="http://schemas.openxmlformats.org/wordprocessingml/2006/main" xmlns:w14="http://schemas.microsoft.com/office/word/2010/wordml" xmlns:w15="http://schemas.microsoft.com/office/word/2012/wordml" xmlns:w16se="http://schemas.microsoft.com/office/word/2015/wordml/symex" xmlns:wpg="http://schemas.microsoft.com/office/word/2010/wordprocessingGroup" xmlns:wpi="http://schemas.microsoft.com/office/word/2010/wordprocessingInk" xmlns:wne="http://schemas.microsoft.com/office/word/2006/wordml" xmlns:wps="http://schemas.microsoft.com/office/word/2010/wordprocessingShape" mc:Ignorable="w14 w15 w16se wp14">
+<w:document xmlns:wpc="http://schemas.microsoft.com/office/word/2010/wordprocessingCanvas" xmlns:mc="http://schemas.openxmlformats.org/markup-compatibility/2006" xmlns:o="urn:schemas-microsoft-com:office:office" xmlns:r="http://schemas.openxmlformats.org/officeDocument/2006/relationships" xmlns:m="http://schemas.openxmlformats.org/officeDocument/2006/math" xmlns:v="urn:schemas-microsoft-com:vml" xmlns:wp14="http://schemas.microsoft.com/office/word/2010/wordprocessingDrawing" xmlns:wp="http://schemas.openxmlformats.org/drawingml/2006/wordprocessingDrawing" xmlns:w10="urn:schemas-microsoft-com:office:word" xmlns:w="http://schemas.openxmlformats.org/wordprocessingml/2006/main" xmlns:w14="http://schemas.microsoft.com/office/word/2010/wordml" xmlns:w15="http://schemas.microsoft.com/office/word/2012/wordml" xmlns:wpg="http://schemas.microsoft.com/office/word/2010/wordprocessingGroup" xmlns:wpi="http://schemas.microsoft.com/office/word/2010/wordprocessingInk" xmlns:wne="http://schemas.microsoft.com/office/word/2006/wordml" xmlns:wps="http://schemas.microsoft.com/office/word/2010/wordprocessingShape" mc:Ignorable="w14 w15 wp14">
   <w:body>
     <w:p>
       <w:pPr>
@@ -383,11 +383,11 @@
               <w:t>,</w:t>
             </w:r>
             <w:r>
-              <w:t xml:space="preserve"> netCDF-</w:t>
+              <w:t xml:space="preserve"> </w:t>
             </w:r>
             <w:proofErr w:type="spellStart"/>
             <w:r>
-              <w:t>CFPoint</w:t>
+              <w:t>netCDF-CFPoint</w:t>
             </w:r>
             <w:proofErr w:type="spellEnd"/>
             <w:r>
@@ -396,8 +396,13 @@
             <w:r>
               <w:t xml:space="preserve"> </w:t>
             </w:r>
-            <w:r>
-              <w:t xml:space="preserve">netCDF for </w:t>
+            <w:proofErr w:type="spellStart"/>
+            <w:r>
+              <w:t>netCDF</w:t>
+            </w:r>
+            <w:proofErr w:type="spellEnd"/>
+            <w:r>
+              <w:t xml:space="preserve"> for </w:t>
             </w:r>
             <w:r>
               <w:t>HF-</w:t>
@@ -494,18 +499,12 @@
               </w:rPr>
               <w:t>Fichaut</w:t>
             </w:r>
+            <w:proofErr w:type="spellEnd"/>
             <w:r>
               <w:rPr>
                 <w:lang w:val="fr-FR"/>
               </w:rPr>
-              <w:t>,</w:t>
-            </w:r>
-            <w:proofErr w:type="spellEnd"/>
-            <w:r>
-              <w:rPr>
-                <w:lang w:val="fr-FR"/>
-              </w:rPr>
-              <w:t xml:space="preserve"> S. Crouzille</w:t>
+              <w:t>, S. Crouzille</w:t>
             </w:r>
           </w:p>
         </w:tc>
@@ -1259,7 +1258,7 @@
                 <w:sz w:val="20"/>
                 <w:lang w:val="en-US"/>
               </w:rPr>
-              <w:t>0</w:t>
+              <w:t>6</w:t>
             </w:r>
             <w:r>
               <w:rPr>
@@ -2258,7 +2257,25 @@
                 <w:color w:val="5B7591"/>
                 <w:sz w:val="20"/>
               </w:rPr>
-              <w:t xml:space="preserve">Take into account ODV variants for biology, microlitter and </w:t>
+              <w:t xml:space="preserve">Take into account ODV variants for biology, </w:t>
+            </w:r>
+            <w:proofErr w:type="spellStart"/>
+            <w:r>
+              <w:rPr>
+                <w:rFonts w:cs="Times New Roman"/>
+                <w:color w:val="5B7591"/>
+                <w:sz w:val="20"/>
+              </w:rPr>
+              <w:t>microlitter</w:t>
+            </w:r>
+            <w:proofErr w:type="spellEnd"/>
+            <w:r>
+              <w:rPr>
+                <w:rFonts w:cs="Times New Roman"/>
+                <w:color w:val="5B7591"/>
+                <w:sz w:val="20"/>
+              </w:rPr>
+              <w:t xml:space="preserve"> and </w:t>
             </w:r>
             <w:proofErr w:type="spellStart"/>
             <w:r>
@@ -2448,6 +2465,7 @@
                 <w:sz w:val="20"/>
                 <w:szCs w:val="22"/>
               </w:rPr>
+              <w:instrText xml:space="preserve"> \* MERGEFORMAT </w:instrText>
             </w:r>
             <w:r>
               <w:rPr>
@@ -2455,7 +2473,6 @@
                 <w:sz w:val="20"/>
                 <w:szCs w:val="22"/>
               </w:rPr>
-              <w:instrText xml:space="preserve"> \* MERGEFORMAT </w:instrText>
             </w:r>
             <w:r>
               <w:rPr>
@@ -2663,6 +2680,229 @@
                 <w:sz w:val="20"/>
               </w:rPr>
               <w:t>Add “HF Radar NetCDF” as a format file that can be checked.</w:t>
+            </w:r>
+          </w:p>
+        </w:tc>
+      </w:tr>
+      <w:tr>
+        <w:trPr>
+          <w:cnfStyle w:val="000000100000" w:firstRow="0" w:lastRow="0" w:firstColumn="0" w:lastColumn="0" w:oddVBand="0" w:evenVBand="0" w:oddHBand="1" w:evenHBand="0" w:firstRowFirstColumn="0" w:firstRowLastColumn="0" w:lastRowFirstColumn="0" w:lastRowLastColumn="0"/>
+        </w:trPr>
+        <w:tc>
+          <w:tcPr>
+            <w:tcW w:w="851" w:type="dxa"/>
+          </w:tcPr>
+          <w:p>
+            <w:pPr>
+              <w:pStyle w:val="Corpsdetexte"/>
+              <w:spacing w:before="0" w:after="0"/>
+              <w:rPr>
+                <w:sz w:val="20"/>
+                <w:lang w:val="en-US"/>
+              </w:rPr>
+            </w:pPr>
+            <w:r>
+              <w:rPr>
+                <w:sz w:val="20"/>
+                <w:lang w:val="en-US"/>
+              </w:rPr>
+              <w:t>1.6.1</w:t>
+            </w:r>
+          </w:p>
+        </w:tc>
+        <w:tc>
+          <w:tcPr>
+            <w:tcW w:w="1228" w:type="dxa"/>
+          </w:tcPr>
+          <w:p>
+            <w:pPr>
+              <w:pStyle w:val="Default"/>
+              <w:jc w:val="both"/>
+              <w:rPr>
+                <w:rFonts w:cs="Times New Roman"/>
+                <w:color w:val="5B7591"/>
+                <w:sz w:val="20"/>
+              </w:rPr>
+            </w:pPr>
+            <w:r>
+              <w:rPr>
+                <w:rFonts w:cs="Times New Roman"/>
+                <w:color w:val="5B7591"/>
+                <w:sz w:val="20"/>
+              </w:rPr>
+              <w:t xml:space="preserve">S. </w:t>
+            </w:r>
+            <w:proofErr w:type="spellStart"/>
+            <w:r>
+              <w:rPr>
+                <w:rFonts w:cs="Times New Roman"/>
+                <w:color w:val="5B7591"/>
+                <w:sz w:val="20"/>
+              </w:rPr>
+              <w:t>Crouzille</w:t>
+            </w:r>
+            <w:proofErr w:type="spellEnd"/>
+          </w:p>
+        </w:tc>
+        <w:tc>
+          <w:tcPr>
+            <w:tcW w:w="1182" w:type="dxa"/>
+          </w:tcPr>
+          <w:p>
+            <w:pPr>
+              <w:pStyle w:val="Default"/>
+              <w:jc w:val="both"/>
+              <w:rPr>
+                <w:rFonts w:cs="Times New Roman"/>
+                <w:color w:val="5B7591"/>
+                <w:sz w:val="20"/>
+              </w:rPr>
+            </w:pPr>
+            <w:r>
+              <w:rPr>
+                <w:rFonts w:cs="Times New Roman"/>
+                <w:color w:val="5B7591"/>
+                <w:sz w:val="20"/>
+              </w:rPr>
+              <w:t>11/03/2021</w:t>
+            </w:r>
+          </w:p>
+        </w:tc>
+        <w:tc>
+          <w:tcPr>
+            <w:tcW w:w="5244" w:type="dxa"/>
+          </w:tcPr>
+          <w:p>
+            <w:pPr>
+              <w:pStyle w:val="Default"/>
+              <w:numPr>
+                <w:ilvl w:val="0"/>
+                <w:numId w:val="35"/>
+              </w:numPr>
+              <w:jc w:val="both"/>
+              <w:rPr>
+                <w:color w:val="5B7591"/>
+                <w:sz w:val="20"/>
+                <w:szCs w:val="20"/>
+              </w:rPr>
+            </w:pPr>
+            <w:r>
+              <w:rPr>
+                <w:rFonts w:cs="Times New Roman"/>
+                <w:color w:val="5B7591"/>
+                <w:sz w:val="20"/>
+              </w:rPr>
+              <w:t>Add HTTPS elements to the launch command through a proxy.</w:t>
+            </w:r>
+          </w:p>
+        </w:tc>
+      </w:tr>
+      <w:tr>
+        <w:tc>
+          <w:tcPr>
+            <w:tcW w:w="851" w:type="dxa"/>
+          </w:tcPr>
+          <w:p>
+            <w:pPr>
+              <w:pStyle w:val="Corpsdetexte"/>
+              <w:spacing w:before="0" w:after="0"/>
+              <w:rPr>
+                <w:sz w:val="20"/>
+                <w:lang w:val="en-US"/>
+              </w:rPr>
+            </w:pPr>
+            <w:r>
+              <w:rPr>
+                <w:sz w:val="20"/>
+                <w:lang w:val="en-US"/>
+              </w:rPr>
+              <w:t>1.7.0</w:t>
+            </w:r>
+          </w:p>
+        </w:tc>
+        <w:tc>
+          <w:tcPr>
+            <w:tcW w:w="1228" w:type="dxa"/>
+          </w:tcPr>
+          <w:p>
+            <w:pPr>
+              <w:pStyle w:val="Default"/>
+              <w:jc w:val="both"/>
+              <w:rPr>
+                <w:rFonts w:cs="Times New Roman"/>
+                <w:color w:val="5B7591"/>
+                <w:sz w:val="20"/>
+              </w:rPr>
+            </w:pPr>
+            <w:r>
+              <w:rPr>
+                <w:rFonts w:cs="Times New Roman"/>
+                <w:color w:val="5B7591"/>
+                <w:sz w:val="20"/>
+              </w:rPr>
+              <w:t xml:space="preserve">S. </w:t>
+            </w:r>
+            <w:proofErr w:type="spellStart"/>
+            <w:r>
+              <w:rPr>
+                <w:rFonts w:cs="Times New Roman"/>
+                <w:color w:val="5B7591"/>
+                <w:sz w:val="20"/>
+              </w:rPr>
+              <w:t>Crouzille</w:t>
+            </w:r>
+            <w:proofErr w:type="spellEnd"/>
+          </w:p>
+        </w:tc>
+        <w:tc>
+          <w:tcPr>
+            <w:tcW w:w="1182" w:type="dxa"/>
+          </w:tcPr>
+          <w:p>
+            <w:pPr>
+              <w:pStyle w:val="Default"/>
+              <w:jc w:val="both"/>
+              <w:rPr>
+                <w:rFonts w:cs="Times New Roman"/>
+                <w:color w:val="5B7591"/>
+                <w:sz w:val="20"/>
+              </w:rPr>
+            </w:pPr>
+            <w:r>
+              <w:rPr>
+                <w:rFonts w:cs="Times New Roman"/>
+                <w:color w:val="5B7591"/>
+                <w:sz w:val="20"/>
+              </w:rPr>
+              <w:t>08/03/2021</w:t>
+            </w:r>
+          </w:p>
+        </w:tc>
+        <w:tc>
+          <w:tcPr>
+            <w:tcW w:w="5244" w:type="dxa"/>
+          </w:tcPr>
+          <w:p>
+            <w:pPr>
+              <w:pStyle w:val="Default"/>
+              <w:numPr>
+                <w:ilvl w:val="0"/>
+                <w:numId w:val="35"/>
+              </w:numPr>
+              <w:jc w:val="both"/>
+              <w:rPr>
+                <w:rFonts w:cs="Times New Roman"/>
+                <w:color w:val="5B7591"/>
+                <w:sz w:val="20"/>
+              </w:rPr>
+            </w:pPr>
+            <w:r>
+              <w:rPr>
+                <w:rFonts w:cs="Times New Roman"/>
+                <w:color w:val="5B7591"/>
+                <w:sz w:val="20"/>
+              </w:rPr>
+              <w:t>Add EGO file handling.</w:t>
             </w:r>
           </w:p>
         </w:tc>
@@ -3386,7 +3626,7 @@
             <w:noProof/>
             <w:webHidden/>
           </w:rPr>
-          <w:t>8</w:t>
+          <w:t>9</w:t>
         </w:r>
         <w:r>
           <w:rPr>
@@ -3459,7 +3699,7 @@
             <w:noProof/>
             <w:webHidden/>
           </w:rPr>
-          <w:t>8</w:t>
+          <w:t>9</w:t>
         </w:r>
         <w:r>
           <w:rPr>
@@ -3604,7 +3844,7 @@
             <w:noProof/>
             <w:webHidden/>
           </w:rPr>
-          <w:t>10</w:t>
+          <w:t>11</w:t>
         </w:r>
         <w:r>
           <w:rPr>
@@ -3675,7 +3915,7 @@
             <w:noProof/>
             <w:webHidden/>
           </w:rPr>
-          <w:t>10</w:t>
+          <w:t>11</w:t>
         </w:r>
         <w:r>
           <w:rPr>
@@ -3746,7 +3986,7 @@
             <w:noProof/>
             <w:webHidden/>
           </w:rPr>
-          <w:t>11</w:t>
+          <w:t>12</w:t>
         </w:r>
         <w:r>
           <w:rPr>
@@ -3817,7 +4057,7 @@
             <w:noProof/>
             <w:webHidden/>
           </w:rPr>
-          <w:t>11</w:t>
+          <w:t>12</w:t>
         </w:r>
         <w:r>
           <w:rPr>
@@ -3888,7 +4128,7 @@
             <w:noProof/>
             <w:webHidden/>
           </w:rPr>
-          <w:t>11</w:t>
+          <w:t>12</w:t>
         </w:r>
         <w:r>
           <w:rPr>
@@ -3959,7 +4199,7 @@
             <w:noProof/>
             <w:webHidden/>
           </w:rPr>
-          <w:t>11</w:t>
+          <w:t>12</w:t>
         </w:r>
         <w:r>
           <w:rPr>
@@ -4030,7 +4270,7 @@
             <w:noProof/>
             <w:webHidden/>
           </w:rPr>
-          <w:t>12</w:t>
+          <w:t>13</w:t>
         </w:r>
         <w:r>
           <w:rPr>
@@ -4101,7 +4341,7 @@
             <w:noProof/>
             <w:webHidden/>
           </w:rPr>
-          <w:t>13</w:t>
+          <w:t>14</w:t>
         </w:r>
         <w:r>
           <w:rPr>
@@ -4280,8 +4520,56 @@
         <w:jc w:val="left"/>
       </w:pPr>
       <w:r>
-        <w:t>OCTOPUS converts files in a given SeaDataNet format to another SeaDataNet format (e.g.: ODV to netCDF, netCDF to ODV, MedAtlas to NetCDF, MedAtlas to ODV)</w:t>
-      </w:r>
+        <w:t xml:space="preserve">OCTOPUS converts files in a given SeaDataNet format to another SeaDataNet format (e.g.: ODV to netCDF, netCDF to ODV, </w:t>
+      </w:r>
+      <w:proofErr w:type="spellStart"/>
+      <w:r>
+        <w:t>MedAtlas</w:t>
+      </w:r>
+      <w:proofErr w:type="spellEnd"/>
+      <w:r>
+        <w:t xml:space="preserve"> to </w:t>
+      </w:r>
+      <w:proofErr w:type="spellStart"/>
+      <w:r>
+        <w:t>NetCDF</w:t>
+      </w:r>
+      <w:proofErr w:type="spellEnd"/>
+      <w:r>
+        <w:t xml:space="preserve">, </w:t>
+      </w:r>
+      <w:proofErr w:type="spellStart"/>
+      <w:r>
+        <w:t>MedAtlas</w:t>
+      </w:r>
+      <w:proofErr w:type="spellEnd"/>
+      <w:r>
+        <w:t xml:space="preserve"> to ODV</w:t>
+      </w:r>
+      <w:r>
+        <w:t xml:space="preserve">, </w:t>
+      </w:r>
+      <w:proofErr w:type="gramStart"/>
+      <w:r>
+        <w:t>EGO</w:t>
+      </w:r>
+      <w:proofErr w:type="gramEnd"/>
+      <w:r>
+        <w:t xml:space="preserve"> to SDN </w:t>
+      </w:r>
+      <w:proofErr w:type="spellStart"/>
+      <w:r>
+        <w:t>netCDF</w:t>
+      </w:r>
+      <w:proofErr w:type="spellEnd"/>
+      <w:r>
+        <w:t>)</w:t>
+      </w:r>
+      <w:r>
+        <w:t>.</w:t>
+      </w:r>
+      <w:bookmarkStart w:id="3" w:name="_GoBack"/>
+      <w:bookmarkEnd w:id="3"/>
     </w:p>
     <w:p>
       <w:pPr>
@@ -4377,15 +4665,15 @@
       <w:pPr>
         <w:pStyle w:val="Titre1"/>
       </w:pPr>
-      <w:bookmarkStart w:id="3" w:name="_Toc473307283"/>
-      <w:bookmarkStart w:id="4" w:name="_Toc2085910"/>
-      <w:bookmarkStart w:id="5" w:name="_Toc60921550"/>
+      <w:bookmarkStart w:id="4" w:name="_Toc473307283"/>
+      <w:bookmarkStart w:id="5" w:name="_Toc2085910"/>
+      <w:bookmarkStart w:id="6" w:name="_Toc60921550"/>
       <w:r>
         <w:t>Requirements</w:t>
       </w:r>
-      <w:bookmarkEnd w:id="3"/>
       <w:bookmarkEnd w:id="4"/>
       <w:bookmarkEnd w:id="5"/>
+      <w:bookmarkEnd w:id="6"/>
     </w:p>
     <w:p>
       <w:r>
@@ -4586,15 +4874,15 @@
       <w:pPr>
         <w:pStyle w:val="Titre1"/>
       </w:pPr>
-      <w:bookmarkStart w:id="6" w:name="_Toc473307284"/>
-      <w:bookmarkStart w:id="7" w:name="_Toc2085911"/>
-      <w:bookmarkStart w:id="8" w:name="_Toc60921551"/>
+      <w:bookmarkStart w:id="7" w:name="_Toc473307284"/>
+      <w:bookmarkStart w:id="8" w:name="_Toc2085911"/>
+      <w:bookmarkStart w:id="9" w:name="_Toc60921551"/>
       <w:r>
         <w:t>Installation</w:t>
       </w:r>
-      <w:bookmarkEnd w:id="6"/>
       <w:bookmarkEnd w:id="7"/>
       <w:bookmarkEnd w:id="8"/>
+      <w:bookmarkEnd w:id="9"/>
     </w:p>
     <w:p>
       <w:r>
@@ -4626,24 +4914,25 @@
       <w:pPr>
         <w:pStyle w:val="Titre2"/>
       </w:pPr>
-      <w:bookmarkStart w:id="9" w:name="_Toc473307285"/>
-      <w:bookmarkStart w:id="10" w:name="_Ref504049985"/>
-      <w:bookmarkStart w:id="11" w:name="_Ref504049989"/>
-      <w:bookmarkStart w:id="12" w:name="_Ref504049994"/>
-      <w:bookmarkStart w:id="13" w:name="_Toc2085912"/>
-      <w:bookmarkStart w:id="14" w:name="_Toc60921552"/>
-      <w:r>
+      <w:bookmarkStart w:id="10" w:name="_Toc473307285"/>
+      <w:bookmarkStart w:id="11" w:name="_Ref504049985"/>
+      <w:bookmarkStart w:id="12" w:name="_Ref504049989"/>
+      <w:bookmarkStart w:id="13" w:name="_Ref504049994"/>
+      <w:bookmarkStart w:id="14" w:name="_Toc2085912"/>
+      <w:bookmarkStart w:id="15" w:name="_Toc60921552"/>
+      <w:r>
+        <w:lastRenderedPageBreak/>
         <w:t xml:space="preserve">Launch on </w:t>
       </w:r>
       <w:r>
         <w:t>windows</w:t>
       </w:r>
-      <w:bookmarkEnd w:id="9"/>
       <w:bookmarkEnd w:id="10"/>
       <w:bookmarkEnd w:id="11"/>
       <w:bookmarkEnd w:id="12"/>
       <w:bookmarkEnd w:id="13"/>
       <w:bookmarkEnd w:id="14"/>
+      <w:bookmarkEnd w:id="15"/>
     </w:p>
     <w:p>
       <w:r>
@@ -4658,7 +4947,6 @@
     </w:p>
     <w:p>
       <w:r>
-        <w:lastRenderedPageBreak/>
         <w:t>If your internet connection has a proxy server, please use the following procedure:</w:t>
       </w:r>
     </w:p>
@@ -4983,6 +5271,418 @@
     <w:p>
       <w:pPr>
         <w:pStyle w:val="Paragraphedeliste"/>
+        <w:ind w:left="432"/>
+        <w:rPr>
+          <w:color w:val="5B7591"/>
+        </w:rPr>
+      </w:pPr>
+    </w:p>
+    <w:p>
+      <w:pPr>
+        <w:pStyle w:val="Paragraphedeliste"/>
+        <w:ind w:left="432"/>
+        <w:rPr>
+          <w:color w:val="5B7591"/>
+        </w:rPr>
+      </w:pPr>
+      <w:r>
+        <w:rPr>
+          <w:color w:val="5B7591"/>
+        </w:rPr>
+        <w:t xml:space="preserve">In case of a HTTPS proxy, you may </w:t>
+      </w:r>
+      <w:r>
+        <w:rPr>
+          <w:color w:val="5B7591"/>
+        </w:rPr>
+        <w:t>use</w:t>
+      </w:r>
+      <w:r>
+        <w:rPr>
+          <w:color w:val="5B7591"/>
+        </w:rPr>
+        <w:t xml:space="preserve"> similar options:</w:t>
+      </w:r>
+    </w:p>
+    <w:p>
+      <w:pPr>
+        <w:pStyle w:val="Paragraphedeliste"/>
+        <w:ind w:left="432"/>
+        <w:rPr>
+          <w:color w:val="5B7591"/>
+        </w:rPr>
+      </w:pPr>
+    </w:p>
+    <w:p>
+      <w:pPr>
+        <w:pStyle w:val="Paragraphedeliste"/>
+        <w:ind w:left="432"/>
+        <w:rPr>
+          <w:rFonts w:asciiTheme="minorHAnsi" w:hAnsiTheme="minorHAnsi" w:cstheme="minorHAnsi"/>
+          <w:sz w:val="20"/>
+        </w:rPr>
+      </w:pPr>
+      <w:r>
+        <w:rPr>
+          <w:rFonts w:asciiTheme="minorHAnsi" w:hAnsiTheme="minorHAnsi" w:cstheme="minorHAnsi"/>
+          <w:sz w:val="20"/>
+        </w:rPr>
+        <w:t>[directory\</w:t>
+      </w:r>
+      <w:proofErr w:type="gramStart"/>
+      <w:r>
+        <w:rPr>
+          <w:rFonts w:asciiTheme="minorHAnsi" w:hAnsiTheme="minorHAnsi" w:cstheme="minorHAnsi"/>
+          <w:sz w:val="20"/>
+        </w:rPr>
+        <w:t>]java</w:t>
+      </w:r>
+      <w:proofErr w:type="gramEnd"/>
+      <w:r>
+        <w:rPr>
+          <w:rFonts w:asciiTheme="minorHAnsi" w:hAnsiTheme="minorHAnsi" w:cstheme="minorHAnsi"/>
+          <w:sz w:val="20"/>
+        </w:rPr>
+        <w:t xml:space="preserve"> –D </w:t>
+      </w:r>
+      <w:proofErr w:type="spellStart"/>
+      <w:r>
+        <w:rPr>
+          <w:rFonts w:asciiTheme="minorHAnsi" w:hAnsiTheme="minorHAnsi" w:cstheme="minorHAnsi"/>
+          <w:sz w:val="20"/>
+        </w:rPr>
+        <w:t>http</w:t>
+      </w:r>
+      <w:r>
+        <w:rPr>
+          <w:rFonts w:asciiTheme="minorHAnsi" w:hAnsiTheme="minorHAnsi" w:cstheme="minorHAnsi"/>
+          <w:sz w:val="20"/>
+        </w:rPr>
+        <w:t>s</w:t>
+      </w:r>
+      <w:r>
+        <w:rPr>
+          <w:rFonts w:asciiTheme="minorHAnsi" w:hAnsiTheme="minorHAnsi" w:cstheme="minorHAnsi"/>
+          <w:sz w:val="20"/>
+        </w:rPr>
+        <w:t>.proxyHost</w:t>
+      </w:r>
+      <w:proofErr w:type="spellEnd"/>
+      <w:r>
+        <w:rPr>
+          <w:rFonts w:asciiTheme="minorHAnsi" w:hAnsiTheme="minorHAnsi" w:cstheme="minorHAnsi"/>
+          <w:sz w:val="20"/>
+        </w:rPr>
+        <w:t>=</w:t>
+      </w:r>
+      <w:proofErr w:type="spellStart"/>
+      <w:r>
+        <w:rPr>
+          <w:rFonts w:asciiTheme="minorHAnsi" w:hAnsiTheme="minorHAnsi" w:cstheme="minorHAnsi"/>
+          <w:sz w:val="20"/>
+        </w:rPr>
+        <w:t>xx.xx.xx.xx</w:t>
+      </w:r>
+      <w:proofErr w:type="spellEnd"/>
+      <w:r>
+        <w:rPr>
+          <w:rFonts w:asciiTheme="minorHAnsi" w:hAnsiTheme="minorHAnsi" w:cstheme="minorHAnsi"/>
+          <w:sz w:val="20"/>
+        </w:rPr>
+        <w:t xml:space="preserve"> –D </w:t>
+      </w:r>
+      <w:proofErr w:type="spellStart"/>
+      <w:r>
+        <w:rPr>
+          <w:rFonts w:asciiTheme="minorHAnsi" w:hAnsiTheme="minorHAnsi" w:cstheme="minorHAnsi"/>
+          <w:sz w:val="20"/>
+        </w:rPr>
+        <w:t>http</w:t>
+      </w:r>
+      <w:r>
+        <w:rPr>
+          <w:rFonts w:asciiTheme="minorHAnsi" w:hAnsiTheme="minorHAnsi" w:cstheme="minorHAnsi"/>
+          <w:sz w:val="20"/>
+        </w:rPr>
+        <w:t>s</w:t>
+      </w:r>
+      <w:r>
+        <w:rPr>
+          <w:rFonts w:asciiTheme="minorHAnsi" w:hAnsiTheme="minorHAnsi" w:cstheme="minorHAnsi"/>
+          <w:sz w:val="20"/>
+        </w:rPr>
+        <w:t>.proxyPort</w:t>
+      </w:r>
+      <w:proofErr w:type="spellEnd"/>
+      <w:r>
+        <w:rPr>
+          <w:rFonts w:asciiTheme="minorHAnsi" w:hAnsiTheme="minorHAnsi" w:cstheme="minorHAnsi"/>
+          <w:sz w:val="20"/>
+        </w:rPr>
+        <w:t>=</w:t>
+      </w:r>
+      <w:proofErr w:type="spellStart"/>
+      <w:r>
+        <w:rPr>
+          <w:rFonts w:asciiTheme="minorHAnsi" w:hAnsiTheme="minorHAnsi" w:cstheme="minorHAnsi"/>
+          <w:sz w:val="20"/>
+        </w:rPr>
+        <w:t>yy</w:t>
+      </w:r>
+      <w:proofErr w:type="spellEnd"/>
+      <w:r>
+        <w:rPr>
+          <w:rFonts w:asciiTheme="minorHAnsi" w:hAnsiTheme="minorHAnsi" w:cstheme="minorHAnsi"/>
+          <w:sz w:val="20"/>
+        </w:rPr>
+        <w:t xml:space="preserve"> -jar octopus.jar</w:t>
+      </w:r>
+    </w:p>
+    <w:p>
+      <w:pPr>
+        <w:pStyle w:val="Paragraphedeliste"/>
+        <w:ind w:left="432"/>
+        <w:rPr>
+          <w:color w:val="5B7591"/>
+        </w:rPr>
+      </w:pPr>
+    </w:p>
+    <w:p>
+      <w:pPr>
+        <w:pStyle w:val="Paragraphedeliste"/>
+        <w:ind w:left="432"/>
+        <w:rPr>
+          <w:color w:val="5B7591"/>
+        </w:rPr>
+      </w:pPr>
+      <w:r>
+        <w:rPr>
+          <w:color w:val="5B7591"/>
+        </w:rPr>
+        <w:t>HTTP and HTTPS proxy param</w:t>
+      </w:r>
+      <w:r>
+        <w:rPr>
+          <w:color w:val="5B7591"/>
+        </w:rPr>
+        <w:t>eters can be combined if needed:</w:t>
+      </w:r>
+    </w:p>
+    <w:p>
+      <w:pPr>
+        <w:pStyle w:val="Paragraphedeliste"/>
+        <w:ind w:left="432"/>
+        <w:rPr>
+          <w:color w:val="5B7591"/>
+        </w:rPr>
+      </w:pPr>
+    </w:p>
+    <w:p>
+      <w:pPr>
+        <w:pStyle w:val="Paragraphedeliste"/>
+        <w:ind w:left="432"/>
+        <w:rPr>
+          <w:rFonts w:asciiTheme="minorHAnsi" w:hAnsiTheme="minorHAnsi" w:cstheme="minorHAnsi"/>
+          <w:sz w:val="20"/>
+        </w:rPr>
+      </w:pPr>
+      <w:r>
+        <w:rPr>
+          <w:rFonts w:asciiTheme="minorHAnsi" w:hAnsiTheme="minorHAnsi" w:cstheme="minorHAnsi"/>
+          <w:sz w:val="20"/>
+        </w:rPr>
+        <w:t>[directory\</w:t>
+      </w:r>
+      <w:proofErr w:type="gramStart"/>
+      <w:r>
+        <w:rPr>
+          <w:rFonts w:asciiTheme="minorHAnsi" w:hAnsiTheme="minorHAnsi" w:cstheme="minorHAnsi"/>
+          <w:sz w:val="20"/>
+        </w:rPr>
+        <w:t>]java</w:t>
+      </w:r>
+      <w:proofErr w:type="gramEnd"/>
+      <w:r>
+        <w:rPr>
+          <w:rFonts w:asciiTheme="minorHAnsi" w:hAnsiTheme="minorHAnsi" w:cstheme="minorHAnsi"/>
+          <w:sz w:val="20"/>
+        </w:rPr>
+        <w:t xml:space="preserve"> </w:t>
+      </w:r>
+      <w:r>
+        <w:rPr>
+          <w:rFonts w:asciiTheme="minorHAnsi" w:hAnsiTheme="minorHAnsi" w:cstheme="minorHAnsi"/>
+          <w:sz w:val="20"/>
+        </w:rPr>
+        <w:t xml:space="preserve">–D </w:t>
+      </w:r>
+      <w:proofErr w:type="spellStart"/>
+      <w:r>
+        <w:rPr>
+          <w:rFonts w:asciiTheme="minorHAnsi" w:hAnsiTheme="minorHAnsi" w:cstheme="minorHAnsi"/>
+          <w:sz w:val="20"/>
+        </w:rPr>
+        <w:t>http.proxyHost</w:t>
+      </w:r>
+      <w:proofErr w:type="spellEnd"/>
+      <w:r>
+        <w:rPr>
+          <w:rFonts w:asciiTheme="minorHAnsi" w:hAnsiTheme="minorHAnsi" w:cstheme="minorHAnsi"/>
+          <w:sz w:val="20"/>
+        </w:rPr>
+        <w:t>=</w:t>
+      </w:r>
+      <w:proofErr w:type="spellStart"/>
+      <w:r>
+        <w:rPr>
+          <w:rFonts w:asciiTheme="minorHAnsi" w:hAnsiTheme="minorHAnsi" w:cstheme="minorHAnsi"/>
+          <w:sz w:val="20"/>
+        </w:rPr>
+        <w:t>xx.xx.xx.xx</w:t>
+      </w:r>
+      <w:proofErr w:type="spellEnd"/>
+      <w:r>
+        <w:rPr>
+          <w:rFonts w:asciiTheme="minorHAnsi" w:hAnsiTheme="minorHAnsi" w:cstheme="minorHAnsi"/>
+          <w:sz w:val="20"/>
+        </w:rPr>
+        <w:t xml:space="preserve"> –D </w:t>
+      </w:r>
+      <w:proofErr w:type="spellStart"/>
+      <w:r>
+        <w:rPr>
+          <w:rFonts w:asciiTheme="minorHAnsi" w:hAnsiTheme="minorHAnsi" w:cstheme="minorHAnsi"/>
+          <w:sz w:val="20"/>
+        </w:rPr>
+        <w:t>http.proxyPort</w:t>
+      </w:r>
+      <w:proofErr w:type="spellEnd"/>
+      <w:r>
+        <w:rPr>
+          <w:rFonts w:asciiTheme="minorHAnsi" w:hAnsiTheme="minorHAnsi" w:cstheme="minorHAnsi"/>
+          <w:sz w:val="20"/>
+        </w:rPr>
+        <w:t>=</w:t>
+      </w:r>
+      <w:proofErr w:type="spellStart"/>
+      <w:r>
+        <w:rPr>
+          <w:rFonts w:asciiTheme="minorHAnsi" w:hAnsiTheme="minorHAnsi" w:cstheme="minorHAnsi"/>
+          <w:sz w:val="20"/>
+        </w:rPr>
+        <w:t>yy</w:t>
+      </w:r>
+      <w:proofErr w:type="spellEnd"/>
+      <w:r>
+        <w:rPr>
+          <w:rFonts w:asciiTheme="minorHAnsi" w:hAnsiTheme="minorHAnsi" w:cstheme="minorHAnsi"/>
+          <w:sz w:val="20"/>
+        </w:rPr>
+        <w:t xml:space="preserve"> –D </w:t>
+      </w:r>
+      <w:proofErr w:type="spellStart"/>
+      <w:r>
+        <w:rPr>
+          <w:rFonts w:asciiTheme="minorHAnsi" w:hAnsiTheme="minorHAnsi" w:cstheme="minorHAnsi"/>
+          <w:sz w:val="20"/>
+        </w:rPr>
+        <w:t>http</w:t>
+      </w:r>
+      <w:r>
+        <w:rPr>
+          <w:rFonts w:asciiTheme="minorHAnsi" w:hAnsiTheme="minorHAnsi" w:cstheme="minorHAnsi"/>
+          <w:sz w:val="20"/>
+        </w:rPr>
+        <w:t>s</w:t>
+      </w:r>
+      <w:r>
+        <w:rPr>
+          <w:rFonts w:asciiTheme="minorHAnsi" w:hAnsiTheme="minorHAnsi" w:cstheme="minorHAnsi"/>
+          <w:sz w:val="20"/>
+        </w:rPr>
+        <w:t>.proxyHost</w:t>
+      </w:r>
+      <w:proofErr w:type="spellEnd"/>
+      <w:r>
+        <w:rPr>
+          <w:rFonts w:asciiTheme="minorHAnsi" w:hAnsiTheme="minorHAnsi" w:cstheme="minorHAnsi"/>
+          <w:sz w:val="20"/>
+        </w:rPr>
+        <w:t>=</w:t>
+      </w:r>
+      <w:proofErr w:type="spellStart"/>
+      <w:r>
+        <w:rPr>
+          <w:rFonts w:asciiTheme="minorHAnsi" w:hAnsiTheme="minorHAnsi" w:cstheme="minorHAnsi"/>
+          <w:sz w:val="20"/>
+        </w:rPr>
+        <w:t>aa.aa.aa.aa</w:t>
+      </w:r>
+      <w:proofErr w:type="spellEnd"/>
+      <w:r>
+        <w:rPr>
+          <w:rFonts w:asciiTheme="minorHAnsi" w:hAnsiTheme="minorHAnsi" w:cstheme="minorHAnsi"/>
+          <w:sz w:val="20"/>
+        </w:rPr>
+        <w:t xml:space="preserve"> –D </w:t>
+      </w:r>
+      <w:proofErr w:type="spellStart"/>
+      <w:r>
+        <w:rPr>
+          <w:rFonts w:asciiTheme="minorHAnsi" w:hAnsiTheme="minorHAnsi" w:cstheme="minorHAnsi"/>
+          <w:sz w:val="20"/>
+        </w:rPr>
+        <w:t>http</w:t>
+      </w:r>
+      <w:r>
+        <w:rPr>
+          <w:rFonts w:asciiTheme="minorHAnsi" w:hAnsiTheme="minorHAnsi" w:cstheme="minorHAnsi"/>
+          <w:sz w:val="20"/>
+        </w:rPr>
+        <w:t>s</w:t>
+      </w:r>
+      <w:r>
+        <w:rPr>
+          <w:rFonts w:asciiTheme="minorHAnsi" w:hAnsiTheme="minorHAnsi" w:cstheme="minorHAnsi"/>
+          <w:sz w:val="20"/>
+        </w:rPr>
+        <w:t>.proxyPort</w:t>
+      </w:r>
+      <w:proofErr w:type="spellEnd"/>
+      <w:r>
+        <w:rPr>
+          <w:rFonts w:asciiTheme="minorHAnsi" w:hAnsiTheme="minorHAnsi" w:cstheme="minorHAnsi"/>
+          <w:sz w:val="20"/>
+        </w:rPr>
+        <w:t>=</w:t>
+      </w:r>
+      <w:r>
+        <w:rPr>
+          <w:rFonts w:asciiTheme="minorHAnsi" w:hAnsiTheme="minorHAnsi" w:cstheme="minorHAnsi"/>
+          <w:sz w:val="20"/>
+        </w:rPr>
+        <w:t>bb</w:t>
+      </w:r>
+      <w:r>
+        <w:rPr>
+          <w:rFonts w:asciiTheme="minorHAnsi" w:hAnsiTheme="minorHAnsi" w:cstheme="minorHAnsi"/>
+          <w:sz w:val="20"/>
+        </w:rPr>
+        <w:t xml:space="preserve"> -jar octopus.jar</w:t>
+      </w:r>
+    </w:p>
+    <w:p>
+      <w:pPr>
+        <w:pStyle w:val="Paragraphedeliste"/>
+        <w:ind w:left="432"/>
+        <w:rPr>
+          <w:color w:val="5B7591"/>
+        </w:rPr>
+      </w:pPr>
+    </w:p>
+    <w:p>
+      <w:pPr>
+        <w:pStyle w:val="Paragraphedeliste"/>
         <w:numPr>
           <w:ilvl w:val="0"/>
           <w:numId w:val="37"/>
@@ -5068,20 +5768,20 @@
       <w:pPr>
         <w:pStyle w:val="Titre2"/>
       </w:pPr>
-      <w:bookmarkStart w:id="15" w:name="_Toc473307286"/>
-      <w:bookmarkStart w:id="16" w:name="_Ref504050010"/>
-      <w:bookmarkStart w:id="17" w:name="_Toc2085913"/>
-      <w:bookmarkStart w:id="18" w:name="_Toc60921553"/>
+      <w:bookmarkStart w:id="16" w:name="_Toc473307286"/>
+      <w:bookmarkStart w:id="17" w:name="_Ref504050010"/>
+      <w:bookmarkStart w:id="18" w:name="_Toc2085913"/>
+      <w:bookmarkStart w:id="19" w:name="_Toc60921553"/>
       <w:r>
         <w:t xml:space="preserve">Launch on </w:t>
       </w:r>
       <w:r>
         <w:t>Linux</w:t>
       </w:r>
-      <w:bookmarkEnd w:id="15"/>
       <w:bookmarkEnd w:id="16"/>
       <w:bookmarkEnd w:id="17"/>
       <w:bookmarkEnd w:id="18"/>
+      <w:bookmarkEnd w:id="19"/>
     </w:p>
     <w:p>
       <w:r>
@@ -5492,6 +6192,421 @@
     <w:p>
       <w:pPr>
         <w:pStyle w:val="Paragraphedeliste"/>
+        <w:ind w:left="432"/>
+        <w:rPr>
+          <w:sz w:val="20"/>
+        </w:rPr>
+      </w:pPr>
+    </w:p>
+    <w:p>
+      <w:pPr>
+        <w:pStyle w:val="Paragraphedeliste"/>
+        <w:ind w:left="432"/>
+        <w:rPr>
+          <w:color w:val="5B7591"/>
+        </w:rPr>
+      </w:pPr>
+      <w:r>
+        <w:rPr>
+          <w:color w:val="5B7591"/>
+        </w:rPr>
+        <w:t>In case of a HTTPS proxy, you may use similar options:</w:t>
+      </w:r>
+    </w:p>
+    <w:p>
+      <w:pPr>
+        <w:pStyle w:val="Paragraphedeliste"/>
+        <w:ind w:left="432"/>
+        <w:rPr>
+          <w:color w:val="5B7591"/>
+        </w:rPr>
+      </w:pPr>
+    </w:p>
+    <w:p>
+      <w:pPr>
+        <w:pStyle w:val="Paragraphedeliste"/>
+        <w:ind w:left="432"/>
+        <w:rPr>
+          <w:rFonts w:asciiTheme="minorHAnsi" w:hAnsiTheme="minorHAnsi" w:cstheme="minorHAnsi"/>
+          <w:sz w:val="20"/>
+        </w:rPr>
+      </w:pPr>
+      <w:r>
+        <w:rPr>
+          <w:rFonts w:asciiTheme="minorHAnsi" w:hAnsiTheme="minorHAnsi" w:cstheme="minorHAnsi"/>
+          <w:sz w:val="20"/>
+        </w:rPr>
+        <w:t>[</w:t>
+      </w:r>
+      <w:proofErr w:type="gramStart"/>
+      <w:r>
+        <w:rPr>
+          <w:rFonts w:asciiTheme="minorHAnsi" w:hAnsiTheme="minorHAnsi" w:cstheme="minorHAnsi"/>
+          <w:sz w:val="20"/>
+        </w:rPr>
+        <w:t>directory</w:t>
+      </w:r>
+      <w:proofErr w:type="gramEnd"/>
+      <w:r>
+        <w:rPr>
+          <w:rFonts w:asciiTheme="minorHAnsi" w:hAnsiTheme="minorHAnsi" w:cstheme="minorHAnsi"/>
+          <w:sz w:val="20"/>
+        </w:rPr>
+        <w:t>/</w:t>
+      </w:r>
+      <w:r>
+        <w:rPr>
+          <w:rFonts w:asciiTheme="minorHAnsi" w:hAnsiTheme="minorHAnsi" w:cstheme="minorHAnsi"/>
+          <w:sz w:val="20"/>
+        </w:rPr>
+        <w:t xml:space="preserve">]java –D </w:t>
+      </w:r>
+      <w:proofErr w:type="spellStart"/>
+      <w:r>
+        <w:rPr>
+          <w:rFonts w:asciiTheme="minorHAnsi" w:hAnsiTheme="minorHAnsi" w:cstheme="minorHAnsi"/>
+          <w:sz w:val="20"/>
+        </w:rPr>
+        <w:t>http</w:t>
+      </w:r>
+      <w:r>
+        <w:rPr>
+          <w:rFonts w:asciiTheme="minorHAnsi" w:hAnsiTheme="minorHAnsi" w:cstheme="minorHAnsi"/>
+          <w:sz w:val="20"/>
+        </w:rPr>
+        <w:t>s</w:t>
+      </w:r>
+      <w:r>
+        <w:rPr>
+          <w:rFonts w:asciiTheme="minorHAnsi" w:hAnsiTheme="minorHAnsi" w:cstheme="minorHAnsi"/>
+          <w:sz w:val="20"/>
+        </w:rPr>
+        <w:t>.proxyHost</w:t>
+      </w:r>
+      <w:proofErr w:type="spellEnd"/>
+      <w:r>
+        <w:rPr>
+          <w:rFonts w:asciiTheme="minorHAnsi" w:hAnsiTheme="minorHAnsi" w:cstheme="minorHAnsi"/>
+          <w:sz w:val="20"/>
+        </w:rPr>
+        <w:t>=</w:t>
+      </w:r>
+      <w:proofErr w:type="spellStart"/>
+      <w:r>
+        <w:rPr>
+          <w:rFonts w:asciiTheme="minorHAnsi" w:hAnsiTheme="minorHAnsi" w:cstheme="minorHAnsi"/>
+          <w:sz w:val="20"/>
+        </w:rPr>
+        <w:t>xx.xx.xx.xx</w:t>
+      </w:r>
+      <w:proofErr w:type="spellEnd"/>
+      <w:r>
+        <w:rPr>
+          <w:rFonts w:asciiTheme="minorHAnsi" w:hAnsiTheme="minorHAnsi" w:cstheme="minorHAnsi"/>
+          <w:sz w:val="20"/>
+        </w:rPr>
+        <w:t xml:space="preserve"> –D </w:t>
+      </w:r>
+      <w:proofErr w:type="spellStart"/>
+      <w:r>
+        <w:rPr>
+          <w:rFonts w:asciiTheme="minorHAnsi" w:hAnsiTheme="minorHAnsi" w:cstheme="minorHAnsi"/>
+          <w:sz w:val="20"/>
+        </w:rPr>
+        <w:t>http</w:t>
+      </w:r>
+      <w:r>
+        <w:rPr>
+          <w:rFonts w:asciiTheme="minorHAnsi" w:hAnsiTheme="minorHAnsi" w:cstheme="minorHAnsi"/>
+          <w:sz w:val="20"/>
+        </w:rPr>
+        <w:t>s</w:t>
+      </w:r>
+      <w:r>
+        <w:rPr>
+          <w:rFonts w:asciiTheme="minorHAnsi" w:hAnsiTheme="minorHAnsi" w:cstheme="minorHAnsi"/>
+          <w:sz w:val="20"/>
+        </w:rPr>
+        <w:t>.proxyPort</w:t>
+      </w:r>
+      <w:proofErr w:type="spellEnd"/>
+      <w:r>
+        <w:rPr>
+          <w:rFonts w:asciiTheme="minorHAnsi" w:hAnsiTheme="minorHAnsi" w:cstheme="minorHAnsi"/>
+          <w:sz w:val="20"/>
+        </w:rPr>
+        <w:t>=</w:t>
+      </w:r>
+      <w:proofErr w:type="spellStart"/>
+      <w:r>
+        <w:rPr>
+          <w:rFonts w:asciiTheme="minorHAnsi" w:hAnsiTheme="minorHAnsi" w:cstheme="minorHAnsi"/>
+          <w:sz w:val="20"/>
+        </w:rPr>
+        <w:t>yy</w:t>
+      </w:r>
+      <w:proofErr w:type="spellEnd"/>
+      <w:r>
+        <w:rPr>
+          <w:rFonts w:asciiTheme="minorHAnsi" w:hAnsiTheme="minorHAnsi" w:cstheme="minorHAnsi"/>
+          <w:sz w:val="20"/>
+        </w:rPr>
+        <w:t xml:space="preserve"> -jar octopus.jar</w:t>
+      </w:r>
+    </w:p>
+    <w:p>
+      <w:pPr>
+        <w:pStyle w:val="Paragraphedeliste"/>
+        <w:ind w:left="432"/>
+        <w:rPr>
+          <w:color w:val="5B7591"/>
+        </w:rPr>
+      </w:pPr>
+    </w:p>
+    <w:p>
+      <w:pPr>
+        <w:pStyle w:val="Paragraphedeliste"/>
+        <w:ind w:left="432"/>
+        <w:rPr>
+          <w:color w:val="5B7591"/>
+        </w:rPr>
+      </w:pPr>
+      <w:r>
+        <w:rPr>
+          <w:color w:val="5B7591"/>
+        </w:rPr>
+        <w:t>HTTP and HTTPS proxy parameters can be combined if needed:</w:t>
+      </w:r>
+    </w:p>
+    <w:p>
+      <w:pPr>
+        <w:pStyle w:val="Paragraphedeliste"/>
+        <w:ind w:left="432"/>
+        <w:rPr>
+          <w:color w:val="5B7591"/>
+        </w:rPr>
+      </w:pPr>
+    </w:p>
+    <w:p>
+      <w:pPr>
+        <w:pStyle w:val="Paragraphedeliste"/>
+        <w:ind w:left="432"/>
+        <w:rPr>
+          <w:rFonts w:asciiTheme="minorHAnsi" w:hAnsiTheme="minorHAnsi" w:cstheme="minorHAnsi"/>
+          <w:sz w:val="20"/>
+        </w:rPr>
+      </w:pPr>
+      <w:r>
+        <w:rPr>
+          <w:rFonts w:asciiTheme="minorHAnsi" w:hAnsiTheme="minorHAnsi" w:cstheme="minorHAnsi"/>
+          <w:sz w:val="20"/>
+        </w:rPr>
+        <w:t>[</w:t>
+      </w:r>
+      <w:proofErr w:type="gramStart"/>
+      <w:r>
+        <w:rPr>
+          <w:rFonts w:asciiTheme="minorHAnsi" w:hAnsiTheme="minorHAnsi" w:cstheme="minorHAnsi"/>
+          <w:sz w:val="20"/>
+        </w:rPr>
+        <w:t>directory</w:t>
+      </w:r>
+      <w:proofErr w:type="gramEnd"/>
+      <w:r>
+        <w:rPr>
+          <w:rFonts w:asciiTheme="minorHAnsi" w:hAnsiTheme="minorHAnsi" w:cstheme="minorHAnsi"/>
+          <w:sz w:val="20"/>
+        </w:rPr>
+        <w:t>/</w:t>
+      </w:r>
+      <w:r>
+        <w:rPr>
+          <w:rFonts w:asciiTheme="minorHAnsi" w:hAnsiTheme="minorHAnsi" w:cstheme="minorHAnsi"/>
+          <w:sz w:val="20"/>
+        </w:rPr>
+        <w:t>]java</w:t>
+      </w:r>
+      <w:r>
+        <w:rPr>
+          <w:rFonts w:asciiTheme="minorHAnsi" w:hAnsiTheme="minorHAnsi" w:cstheme="minorHAnsi"/>
+          <w:sz w:val="20"/>
+        </w:rPr>
+        <w:t xml:space="preserve"> </w:t>
+      </w:r>
+      <w:r>
+        <w:rPr>
+          <w:rFonts w:asciiTheme="minorHAnsi" w:hAnsiTheme="minorHAnsi" w:cstheme="minorHAnsi"/>
+          <w:sz w:val="20"/>
+        </w:rPr>
+        <w:t xml:space="preserve">–D </w:t>
+      </w:r>
+      <w:proofErr w:type="spellStart"/>
+      <w:r>
+        <w:rPr>
+          <w:rFonts w:asciiTheme="minorHAnsi" w:hAnsiTheme="minorHAnsi" w:cstheme="minorHAnsi"/>
+          <w:sz w:val="20"/>
+        </w:rPr>
+        <w:t>http.proxyHost</w:t>
+      </w:r>
+      <w:proofErr w:type="spellEnd"/>
+      <w:r>
+        <w:rPr>
+          <w:rFonts w:asciiTheme="minorHAnsi" w:hAnsiTheme="minorHAnsi" w:cstheme="minorHAnsi"/>
+          <w:sz w:val="20"/>
+        </w:rPr>
+        <w:t>=</w:t>
+      </w:r>
+      <w:proofErr w:type="spellStart"/>
+      <w:r>
+        <w:rPr>
+          <w:rFonts w:asciiTheme="minorHAnsi" w:hAnsiTheme="minorHAnsi" w:cstheme="minorHAnsi"/>
+          <w:sz w:val="20"/>
+        </w:rPr>
+        <w:t>xx.xx.xx.xx</w:t>
+      </w:r>
+      <w:proofErr w:type="spellEnd"/>
+      <w:r>
+        <w:rPr>
+          <w:rFonts w:asciiTheme="minorHAnsi" w:hAnsiTheme="minorHAnsi" w:cstheme="minorHAnsi"/>
+          <w:sz w:val="20"/>
+        </w:rPr>
+        <w:t xml:space="preserve"> –D </w:t>
+      </w:r>
+      <w:proofErr w:type="spellStart"/>
+      <w:r>
+        <w:rPr>
+          <w:rFonts w:asciiTheme="minorHAnsi" w:hAnsiTheme="minorHAnsi" w:cstheme="minorHAnsi"/>
+          <w:sz w:val="20"/>
+        </w:rPr>
+        <w:t>http.proxyPort</w:t>
+      </w:r>
+      <w:proofErr w:type="spellEnd"/>
+      <w:r>
+        <w:rPr>
+          <w:rFonts w:asciiTheme="minorHAnsi" w:hAnsiTheme="minorHAnsi" w:cstheme="minorHAnsi"/>
+          <w:sz w:val="20"/>
+        </w:rPr>
+        <w:t>=</w:t>
+      </w:r>
+      <w:proofErr w:type="spellStart"/>
+      <w:r>
+        <w:rPr>
+          <w:rFonts w:asciiTheme="minorHAnsi" w:hAnsiTheme="minorHAnsi" w:cstheme="minorHAnsi"/>
+          <w:sz w:val="20"/>
+        </w:rPr>
+        <w:t>yy</w:t>
+      </w:r>
+      <w:proofErr w:type="spellEnd"/>
+      <w:r>
+        <w:rPr>
+          <w:rFonts w:asciiTheme="minorHAnsi" w:hAnsiTheme="minorHAnsi" w:cstheme="minorHAnsi"/>
+          <w:sz w:val="20"/>
+        </w:rPr>
+        <w:t xml:space="preserve"> –D </w:t>
+      </w:r>
+      <w:proofErr w:type="spellStart"/>
+      <w:r>
+        <w:rPr>
+          <w:rFonts w:asciiTheme="minorHAnsi" w:hAnsiTheme="minorHAnsi" w:cstheme="minorHAnsi"/>
+          <w:sz w:val="20"/>
+        </w:rPr>
+        <w:t>http</w:t>
+      </w:r>
+      <w:r>
+        <w:rPr>
+          <w:rFonts w:asciiTheme="minorHAnsi" w:hAnsiTheme="minorHAnsi" w:cstheme="minorHAnsi"/>
+          <w:sz w:val="20"/>
+        </w:rPr>
+        <w:t>s</w:t>
+      </w:r>
+      <w:r>
+        <w:rPr>
+          <w:rFonts w:asciiTheme="minorHAnsi" w:hAnsiTheme="minorHAnsi" w:cstheme="minorHAnsi"/>
+          <w:sz w:val="20"/>
+        </w:rPr>
+        <w:t>.proxyHost</w:t>
+      </w:r>
+      <w:proofErr w:type="spellEnd"/>
+      <w:r>
+        <w:rPr>
+          <w:rFonts w:asciiTheme="minorHAnsi" w:hAnsiTheme="minorHAnsi" w:cstheme="minorHAnsi"/>
+          <w:sz w:val="20"/>
+        </w:rPr>
+        <w:t>=</w:t>
+      </w:r>
+      <w:proofErr w:type="spellStart"/>
+      <w:r>
+        <w:rPr>
+          <w:rFonts w:asciiTheme="minorHAnsi" w:hAnsiTheme="minorHAnsi" w:cstheme="minorHAnsi"/>
+          <w:sz w:val="20"/>
+        </w:rPr>
+        <w:t>aa.aa.aa.aa</w:t>
+      </w:r>
+      <w:proofErr w:type="spellEnd"/>
+      <w:r>
+        <w:rPr>
+          <w:rFonts w:asciiTheme="minorHAnsi" w:hAnsiTheme="minorHAnsi" w:cstheme="minorHAnsi"/>
+          <w:sz w:val="20"/>
+        </w:rPr>
+        <w:t xml:space="preserve"> –D </w:t>
+      </w:r>
+      <w:proofErr w:type="spellStart"/>
+      <w:r>
+        <w:rPr>
+          <w:rFonts w:asciiTheme="minorHAnsi" w:hAnsiTheme="minorHAnsi" w:cstheme="minorHAnsi"/>
+          <w:sz w:val="20"/>
+        </w:rPr>
+        <w:t>http</w:t>
+      </w:r>
+      <w:r>
+        <w:rPr>
+          <w:rFonts w:asciiTheme="minorHAnsi" w:hAnsiTheme="minorHAnsi" w:cstheme="minorHAnsi"/>
+          <w:sz w:val="20"/>
+        </w:rPr>
+        <w:t>s</w:t>
+      </w:r>
+      <w:r>
+        <w:rPr>
+          <w:rFonts w:asciiTheme="minorHAnsi" w:hAnsiTheme="minorHAnsi" w:cstheme="minorHAnsi"/>
+          <w:sz w:val="20"/>
+        </w:rPr>
+        <w:t>.proxyPort</w:t>
+      </w:r>
+      <w:proofErr w:type="spellEnd"/>
+      <w:r>
+        <w:rPr>
+          <w:rFonts w:asciiTheme="minorHAnsi" w:hAnsiTheme="minorHAnsi" w:cstheme="minorHAnsi"/>
+          <w:sz w:val="20"/>
+        </w:rPr>
+        <w:t>=</w:t>
+      </w:r>
+      <w:r>
+        <w:rPr>
+          <w:rFonts w:asciiTheme="minorHAnsi" w:hAnsiTheme="minorHAnsi" w:cstheme="minorHAnsi"/>
+          <w:sz w:val="20"/>
+        </w:rPr>
+        <w:t>bb</w:t>
+      </w:r>
+      <w:r>
+        <w:rPr>
+          <w:rFonts w:asciiTheme="minorHAnsi" w:hAnsiTheme="minorHAnsi" w:cstheme="minorHAnsi"/>
+          <w:sz w:val="20"/>
+        </w:rPr>
+        <w:t xml:space="preserve"> -jar octopus.jar</w:t>
+      </w:r>
+    </w:p>
+    <w:p>
+      <w:pPr>
+        <w:pStyle w:val="Paragraphedeliste"/>
+        <w:ind w:left="432"/>
+        <w:rPr>
+          <w:sz w:val="20"/>
+        </w:rPr>
+      </w:pPr>
+    </w:p>
+    <w:p>
+      <w:pPr>
+        <w:pStyle w:val="Paragraphedeliste"/>
         <w:numPr>
           <w:ilvl w:val="0"/>
           <w:numId w:val="38"/>
@@ -5520,29 +6635,29 @@
       <w:pPr>
         <w:pStyle w:val="Titre1"/>
       </w:pPr>
-      <w:bookmarkStart w:id="19" w:name="_Toc473307287"/>
-      <w:bookmarkStart w:id="20" w:name="_Toc2085914"/>
-      <w:bookmarkStart w:id="21" w:name="_Toc60921554"/>
+      <w:bookmarkStart w:id="20" w:name="_Toc473307287"/>
+      <w:bookmarkStart w:id="21" w:name="_Toc2085914"/>
+      <w:bookmarkStart w:id="22" w:name="_Toc60921554"/>
       <w:r>
         <w:t>Get started</w:t>
       </w:r>
-      <w:bookmarkEnd w:id="19"/>
       <w:bookmarkEnd w:id="20"/>
       <w:bookmarkEnd w:id="21"/>
+      <w:bookmarkEnd w:id="22"/>
     </w:p>
     <w:p>
       <w:pPr>
         <w:pStyle w:val="Titre2"/>
       </w:pPr>
-      <w:bookmarkStart w:id="22" w:name="_Toc473307288"/>
-      <w:bookmarkStart w:id="23" w:name="_Toc2085915"/>
-      <w:bookmarkStart w:id="24" w:name="_Toc60921555"/>
+      <w:bookmarkStart w:id="23" w:name="_Toc473307288"/>
+      <w:bookmarkStart w:id="24" w:name="_Toc2085915"/>
+      <w:bookmarkStart w:id="25" w:name="_Toc60921555"/>
       <w:r>
         <w:t>Settings</w:t>
       </w:r>
-      <w:bookmarkEnd w:id="22"/>
       <w:bookmarkEnd w:id="23"/>
       <w:bookmarkEnd w:id="24"/>
+      <w:bookmarkEnd w:id="25"/>
     </w:p>
     <w:p>
       <w:pPr>
@@ -5551,18 +6666,18 @@
           <w:lang w:val="en-US"/>
         </w:rPr>
       </w:pPr>
-      <w:bookmarkStart w:id="25" w:name="_Toc473307289"/>
-      <w:bookmarkStart w:id="26" w:name="_Toc2085916"/>
-      <w:bookmarkStart w:id="27" w:name="_Toc60921556"/>
+      <w:bookmarkStart w:id="26" w:name="_Toc473307289"/>
+      <w:bookmarkStart w:id="27" w:name="_Toc2085916"/>
+      <w:bookmarkStart w:id="28" w:name="_Toc60921556"/>
       <w:r>
         <w:rPr>
           <w:lang w:val="en-US"/>
         </w:rPr>
         <w:t>Menu Edit/settings</w:t>
       </w:r>
-      <w:bookmarkEnd w:id="25"/>
       <w:bookmarkEnd w:id="26"/>
       <w:bookmarkEnd w:id="27"/>
+      <w:bookmarkEnd w:id="28"/>
     </w:p>
     <w:p>
       <w:pPr>
@@ -5735,8 +6850,9 @@
         <w:rPr>
           <w:noProof/>
           <w:color w:val="5B7591"/>
-          <w:lang w:eastAsia="en-GB"/>
-        </w:rPr>
+          <w:lang w:val="fr-FR"/>
+        </w:rPr>
+        <w:lastRenderedPageBreak/>
         <w:drawing>
           <wp:inline distT="0" distB="0" distL="0" distR="0" wp14:anchorId="6929D4D7" wp14:editId="04D72E26">
             <wp:extent cx="5150315" cy="3943350"/>
@@ -5822,18 +6938,18 @@
           <w:lang w:val="en-US"/>
         </w:rPr>
       </w:pPr>
-      <w:bookmarkStart w:id="28" w:name="_Toc473307290"/>
-      <w:bookmarkStart w:id="29" w:name="_Toc2085917"/>
-      <w:bookmarkStart w:id="30" w:name="_Toc60921557"/>
+      <w:bookmarkStart w:id="29" w:name="_Toc473307290"/>
+      <w:bookmarkStart w:id="30" w:name="_Toc2085917"/>
+      <w:bookmarkStart w:id="31" w:name="_Toc60921557"/>
       <w:r>
         <w:rPr>
           <w:lang w:val="en-US"/>
         </w:rPr>
         <w:t>Menu Edit/Coupling table</w:t>
       </w:r>
-      <w:bookmarkEnd w:id="28"/>
       <w:bookmarkEnd w:id="29"/>
       <w:bookmarkEnd w:id="30"/>
+      <w:bookmarkEnd w:id="31"/>
     </w:p>
     <w:p>
       <w:r>
@@ -5981,50 +7097,41 @@
       <w:pPr>
         <w:pStyle w:val="Titre2"/>
       </w:pPr>
-      <w:bookmarkStart w:id="31" w:name="_Toc473307291"/>
-      <w:bookmarkStart w:id="32" w:name="_Toc2085918"/>
-      <w:bookmarkStart w:id="33" w:name="_Ref35936476"/>
-      <w:bookmarkStart w:id="34" w:name="_Toc60921558"/>
-      <w:r>
+      <w:bookmarkStart w:id="32" w:name="_Toc473307291"/>
+      <w:bookmarkStart w:id="33" w:name="_Toc2085918"/>
+      <w:bookmarkStart w:id="34" w:name="_Ref35936476"/>
+      <w:bookmarkStart w:id="35" w:name="_Toc60921558"/>
+      <w:r>
+        <w:lastRenderedPageBreak/>
         <w:t>Features</w:t>
       </w:r>
-      <w:bookmarkEnd w:id="31"/>
       <w:bookmarkEnd w:id="32"/>
       <w:bookmarkEnd w:id="33"/>
       <w:bookmarkEnd w:id="34"/>
+      <w:bookmarkEnd w:id="35"/>
     </w:p>
     <w:p>
       <w:pPr>
         <w:pStyle w:val="Titre3"/>
       </w:pPr>
-      <w:bookmarkStart w:id="35" w:name="_Toc60921559"/>
-      <w:bookmarkStart w:id="36" w:name="_GoBack"/>
+      <w:bookmarkStart w:id="36" w:name="_Toc60921559"/>
+      <w:r>
+        <w:t>F</w:t>
+      </w:r>
+      <w:r>
+        <w:t>ile check</w:t>
+      </w:r>
+      <w:r>
+        <w:t>s</w:t>
+      </w:r>
       <w:bookmarkEnd w:id="36"/>
       <w:r>
-        <w:t>F</w:t>
-      </w:r>
-      <w:r>
-        <w:t>ile check</w:t>
-      </w:r>
-      <w:r>
-        <w:t>s</w:t>
-      </w:r>
-      <w:bookmarkEnd w:id="35"/>
-      <w:r>
         <w:t xml:space="preserve"> </w:t>
       </w:r>
     </w:p>
     <w:p>
       <w:r>
-        <w:t xml:space="preserve">Available file checks </w:t>
-      </w:r>
-      <w:proofErr w:type="gramStart"/>
-      <w:r>
-        <w:t>are listed</w:t>
-      </w:r>
-      <w:proofErr w:type="gramEnd"/>
-      <w:r>
-        <w:t xml:space="preserve"> in the table below.</w:t>
+        <w:t>Available file checks are listed in the table below.</w:t>
       </w:r>
     </w:p>
     <w:p>
@@ -6306,9 +7413,11 @@
                 <w:lang w:val="en-US"/>
               </w:rPr>
             </w:pPr>
+            <w:proofErr w:type="spellStart"/>
             <w:r>
               <w:t>netCDF</w:t>
             </w:r>
+            <w:proofErr w:type="spellEnd"/>
             <w:r>
               <w:t xml:space="preserve"> – SDN </w:t>
             </w:r>
@@ -6478,6 +7587,47 @@
           </w:p>
         </w:tc>
       </w:tr>
+      <w:tr>
+        <w:tc>
+          <w:tcPr>
+            <w:tcW w:w="2910" w:type="dxa"/>
+          </w:tcPr>
+          <w:p>
+            <w:pPr>
+              <w:spacing w:before="0"/>
+            </w:pPr>
+            <w:r>
+              <w:t>EGO</w:t>
+            </w:r>
+          </w:p>
+        </w:tc>
+        <w:tc>
+          <w:tcPr>
+            <w:tcW w:w="1418" w:type="dxa"/>
+          </w:tcPr>
+          <w:p>
+            <w:pPr>
+              <w:spacing w:before="0"/>
+              <w:jc w:val="center"/>
+              <w:rPr>
+                <w:rFonts w:ascii="OpenSymbol" w:eastAsia="OpenSymbol" w:hAnsi="OpenSymbol" w:cs="OpenSymbol"/>
+                <w:color w:val="FF6633"/>
+                <w:sz w:val="32"/>
+                <w:szCs w:val="32"/>
+              </w:rPr>
+            </w:pPr>
+            <w:r>
+              <w:rPr>
+                <w:rFonts w:ascii="OpenSymbol" w:eastAsia="OpenSymbol" w:hAnsi="OpenSymbol" w:cs="OpenSymbol"/>
+                <w:color w:val="FF6633"/>
+                <w:sz w:val="32"/>
+                <w:szCs w:val="32"/>
+              </w:rPr>
+              <w:t>✗</w:t>
+            </w:r>
+          </w:p>
+        </w:tc>
+      </w:tr>
     </w:tbl>
     <w:p/>
     <w:p>
@@ -6512,15 +7662,7 @@
         <w:t>conversions/splits</w:t>
       </w:r>
       <w:r>
-        <w:t xml:space="preserve"> </w:t>
-      </w:r>
-      <w:proofErr w:type="gramStart"/>
-      <w:r>
-        <w:t>are listed</w:t>
-      </w:r>
-      <w:proofErr w:type="gramEnd"/>
-      <w:r>
-        <w:t xml:space="preserve"> in the table below</w:t>
+        <w:t xml:space="preserve"> are listed in the table below</w:t>
       </w:r>
     </w:p>
     <w:p>
@@ -6532,11 +7674,9 @@
       <w:r>
         <w:t xml:space="preserve">Table </w:t>
       </w:r>
-      <w:proofErr w:type="gramStart"/>
       <w:r>
         <w:t>2</w:t>
       </w:r>
-      <w:proofErr w:type="gramEnd"/>
       <w:r>
         <w:t xml:space="preserve"> - Possible </w:t>
       </w:r>
@@ -6686,8 +7826,13 @@
                 <w:lang w:val="en-US"/>
               </w:rPr>
             </w:pPr>
-            <w:r>
-              <w:t>netCDF -</w:t>
+            <w:proofErr w:type="spellStart"/>
+            <w:r>
+              <w:t>netCDF</w:t>
+            </w:r>
+            <w:proofErr w:type="spellEnd"/>
+            <w:r>
+              <w:t xml:space="preserve"> -</w:t>
             </w:r>
             <w:proofErr w:type="spellStart"/>
             <w:r>
@@ -7131,10 +8276,10 @@
                 <w:lang w:val="en-US"/>
               </w:rPr>
             </w:pPr>
+            <w:proofErr w:type="spellStart"/>
             <w:r>
               <w:t>netCDF-</w:t>
             </w:r>
-            <w:proofErr w:type="spellStart"/>
             <w:r>
               <w:t>CFPoint</w:t>
             </w:r>
@@ -7435,6 +8580,118 @@
           </w:p>
         </w:tc>
       </w:tr>
+      <w:tr>
+        <w:tc>
+          <w:tcPr>
+            <w:tcW w:w="2383" w:type="dxa"/>
+          </w:tcPr>
+          <w:p>
+            <w:r>
+              <w:t>EGO</w:t>
+            </w:r>
+          </w:p>
+        </w:tc>
+        <w:tc>
+          <w:tcPr>
+            <w:tcW w:w="1393" w:type="dxa"/>
+          </w:tcPr>
+          <w:p>
+            <w:pPr>
+              <w:jc w:val="center"/>
+              <w:rPr>
+                <w:rFonts w:ascii="OpenSymbol" w:eastAsia="OpenSymbol" w:hAnsi="OpenSymbol" w:cs="OpenSymbol"/>
+                <w:color w:val="FF6633"/>
+                <w:sz w:val="32"/>
+                <w:szCs w:val="32"/>
+              </w:rPr>
+            </w:pPr>
+            <w:r>
+              <w:rPr>
+                <w:rFonts w:ascii="OpenSymbol" w:eastAsia="OpenSymbol" w:hAnsi="OpenSymbol" w:cs="OpenSymbol"/>
+                <w:color w:val="FF6633"/>
+                <w:sz w:val="32"/>
+                <w:szCs w:val="32"/>
+              </w:rPr>
+              <w:t>✗</w:t>
+            </w:r>
+          </w:p>
+        </w:tc>
+        <w:tc>
+          <w:tcPr>
+            <w:tcW w:w="1774" w:type="dxa"/>
+          </w:tcPr>
+          <w:p>
+            <w:pPr>
+              <w:jc w:val="center"/>
+              <w:rPr>
+                <w:rFonts w:ascii="OpenSymbol" w:eastAsia="OpenSymbol" w:hAnsi="OpenSymbol" w:cs="OpenSymbol"/>
+                <w:color w:val="008000"/>
+                <w:sz w:val="32"/>
+                <w:szCs w:val="32"/>
+              </w:rPr>
+            </w:pPr>
+            <w:r>
+              <w:rPr>
+                <w:rFonts w:ascii="OpenSymbol" w:eastAsia="OpenSymbol" w:hAnsi="OpenSymbol" w:cs="OpenSymbol"/>
+                <w:color w:val="FF6633"/>
+                <w:sz w:val="32"/>
+                <w:szCs w:val="32"/>
+              </w:rPr>
+              <w:t>✗</w:t>
+            </w:r>
+          </w:p>
+        </w:tc>
+        <w:tc>
+          <w:tcPr>
+            <w:tcW w:w="1654" w:type="dxa"/>
+          </w:tcPr>
+          <w:p>
+            <w:pPr>
+              <w:jc w:val="center"/>
+              <w:rPr>
+                <w:rFonts w:ascii="OpenSymbol" w:eastAsia="OpenSymbol" w:hAnsi="OpenSymbol" w:cs="OpenSymbol"/>
+                <w:color w:val="FF6633"/>
+                <w:sz w:val="32"/>
+                <w:szCs w:val="32"/>
+              </w:rPr>
+            </w:pPr>
+            <w:r>
+              <w:rPr>
+                <w:rFonts w:ascii="OpenSymbol" w:eastAsia="OpenSymbol" w:hAnsi="OpenSymbol" w:cs="OpenSymbol"/>
+                <w:color w:val="FF6633"/>
+                <w:sz w:val="32"/>
+                <w:szCs w:val="32"/>
+              </w:rPr>
+              <w:t>✗</w:t>
+            </w:r>
+          </w:p>
+        </w:tc>
+        <w:tc>
+          <w:tcPr>
+            <w:tcW w:w="1858" w:type="dxa"/>
+          </w:tcPr>
+          <w:p>
+            <w:pPr>
+              <w:jc w:val="center"/>
+              <w:rPr>
+                <w:rFonts w:ascii="OpenSymbol" w:eastAsia="OpenSymbol" w:hAnsi="OpenSymbol" w:cs="OpenSymbol"/>
+                <w:color w:val="FF6633"/>
+                <w:sz w:val="32"/>
+                <w:szCs w:val="32"/>
+              </w:rPr>
+            </w:pPr>
+            <w:r>
+              <w:rPr>
+                <w:rFonts w:ascii="OpenSymbol" w:eastAsia="OpenSymbol" w:hAnsi="OpenSymbol" w:cs="OpenSymbol"/>
+                <w:color w:val="008000"/>
+                <w:sz w:val="32"/>
+                <w:szCs w:val="32"/>
+              </w:rPr>
+              <w:t>✔</w:t>
+            </w:r>
+          </w:p>
+        </w:tc>
+      </w:tr>
     </w:tbl>
     <w:p>
       <w:pPr>
@@ -7478,6 +8735,7 @@
         <w:rPr>
           <w:lang w:val="en-US"/>
         </w:rPr>
+        <w:lastRenderedPageBreak/>
         <w:t>Automatic format</w:t>
       </w:r>
       <w:r>
@@ -7709,6 +8967,7 @@
         <w:rPr>
           <w:lang w:val="en-US"/>
         </w:rPr>
+        <w:lastRenderedPageBreak/>
         <w:t>Use of OCTOPUS in interactive mode</w:t>
       </w:r>
       <w:bookmarkEnd w:id="38"/>
@@ -7732,7 +8991,7 @@
       <w:r>
         <w:rPr>
           <w:noProof/>
-          <w:lang w:eastAsia="en-GB"/>
+          <w:lang w:val="fr-FR"/>
         </w:rPr>
         <w:drawing>
           <wp:inline distT="0" distB="0" distL="0" distR="0" wp14:anchorId="4E122CD0" wp14:editId="2A4E0C91">
@@ -8015,6 +9274,7 @@
         <w:rPr>
           <w:lang w:val="en-US"/>
         </w:rPr>
+        <w:lastRenderedPageBreak/>
         <w:t>Check input file(s)</w:t>
       </w:r>
       <w:bookmarkEnd w:id="45"/>
@@ -8032,14 +9292,14 @@
         <w:rPr>
           <w:lang w:val="en-US"/>
         </w:rPr>
-        <w:t>Once the file of directory has been chosen, it is possible to check the format of the file(s) by clicking on the “Check the input format” button.  In the case of a directory, all files are supposed to be at the same format (it is not possible to check a directory containing MedAtlas and ODV files, or netCDF-</w:t>
+        <w:t xml:space="preserve">Once the file of directory has been chosen, it is possible to check the format of the file(s) by clicking on the “Check the input format” button.  In the case of a directory, all files are supposed to be at the same format (it is not possible to check a directory containing MedAtlas and ODV files, or </w:t>
       </w:r>
       <w:proofErr w:type="spellStart"/>
       <w:r>
         <w:rPr>
           <w:lang w:val="en-US"/>
         </w:rPr>
-        <w:t>CFPoint</w:t>
+        <w:t>netCDF-CFPoint</w:t>
       </w:r>
       <w:proofErr w:type="spellEnd"/>
       <w:r>
@@ -9008,15 +10268,24 @@
           <w:color w:val="5B7591"/>
           <w:lang w:val="en-US"/>
         </w:rPr>
-        <w:t xml:space="preserve"> for n</w:t>
-      </w:r>
+        <w:t xml:space="preserve"> for </w:t>
+      </w:r>
+      <w:proofErr w:type="spellStart"/>
       <w:r>
         <w:rPr>
           <w:color w:val="5B7591"/>
           <w:lang w:val="en-US"/>
         </w:rPr>
+        <w:t>n</w:t>
+      </w:r>
+      <w:r>
+        <w:rPr>
+          <w:color w:val="5B7591"/>
+          <w:lang w:val="en-US"/>
+        </w:rPr>
         <w:t>etCDF</w:t>
       </w:r>
+      <w:proofErr w:type="spellEnd"/>
       <w:r>
         <w:rPr>
           <w:color w:val="5B7591"/>
@@ -9151,6 +10420,7 @@
           <w:u w:val="single"/>
           <w:lang w:val="en-US"/>
         </w:rPr>
+        <w:lastRenderedPageBreak/>
         <w:t>Write a mapping file:</w:t>
       </w:r>
     </w:p>
@@ -9369,7 +10639,7 @@
       <w:r>
         <w:rPr>
           <w:noProof/>
-          <w:lang w:eastAsia="en-GB"/>
+          <w:lang w:val="fr-FR"/>
         </w:rPr>
         <w:drawing>
           <wp:inline distT="0" distB="0" distL="0" distR="0" wp14:anchorId="0F44EAD3" wp14:editId="61F15374">
@@ -9464,6 +10734,7 @@
         <w:rPr>
           <w:lang w:val="en-US"/>
         </w:rPr>
+        <w:lastRenderedPageBreak/>
         <w:t>Use of OCTOPUS in batch mode</w:t>
       </w:r>
       <w:bookmarkEnd w:id="64"/>
@@ -11011,6 +12282,7 @@
           <w:u w:val="single"/>
           <w:lang w:val="en-US"/>
         </w:rPr>
+        <w:lastRenderedPageBreak/>
         <w:t>WARNING:</w:t>
       </w:r>
     </w:p>
@@ -12024,7 +13296,7 @@
 </file>
 
 <file path=word/endnotes.xml><?xml version="1.0" encoding="utf-8"?>
-<w:endnotes xmlns:wpc="http://schemas.microsoft.com/office/word/2010/wordprocessingCanvas" xmlns:cx="http://schemas.microsoft.com/office/drawing/2014/chartex" xmlns:cx1="http://schemas.microsoft.com/office/drawing/2015/9/8/chartex" xmlns:mc="http://schemas.openxmlformats.org/markup-compatibility/2006" xmlns:o="urn:schemas-microsoft-com:office:office" xmlns:r="http://schemas.openxmlformats.org/officeDocument/2006/relationships" xmlns:m="http://schemas.openxmlformats.org/officeDocument/2006/math" xmlns:v="urn:schemas-microsoft-com:vml" xmlns:wp14="http://schemas.microsoft.com/office/word/2010/wordprocessingDrawing" xmlns:wp="http://schemas.openxmlformats.org/drawingml/2006/wordprocessingDrawing" xmlns:w10="urn:schemas-microsoft-com:office:word" xmlns:w="http://schemas.openxmlformats.org/wordprocessingml/2006/main" xmlns:w14="http://schemas.microsoft.com/office/word/2010/wordml" xmlns:w15="http://schemas.microsoft.com/office/word/2012/wordml" xmlns:w16se="http://schemas.microsoft.com/office/word/2015/wordml/symex" xmlns:wpg="http://schemas.microsoft.com/office/word/2010/wordprocessingGroup" xmlns:wpi="http://schemas.microsoft.com/office/word/2010/wordprocessingInk" xmlns:wne="http://schemas.microsoft.com/office/word/2006/wordml" xmlns:wps="http://schemas.microsoft.com/office/word/2010/wordprocessingShape" mc:Ignorable="w14 w15 w16se wp14">
+<w:endnotes xmlns:wpc="http://schemas.microsoft.com/office/word/2010/wordprocessingCanvas" xmlns:mc="http://schemas.openxmlformats.org/markup-compatibility/2006" xmlns:o="urn:schemas-microsoft-com:office:office" xmlns:r="http://schemas.openxmlformats.org/officeDocument/2006/relationships" xmlns:m="http://schemas.openxmlformats.org/officeDocument/2006/math" xmlns:v="urn:schemas-microsoft-com:vml" xmlns:wp14="http://schemas.microsoft.com/office/word/2010/wordprocessingDrawing" xmlns:wp="http://schemas.openxmlformats.org/drawingml/2006/wordprocessingDrawing" xmlns:w10="urn:schemas-microsoft-com:office:word" xmlns:w="http://schemas.openxmlformats.org/wordprocessingml/2006/main" xmlns:w14="http://schemas.microsoft.com/office/word/2010/wordml" xmlns:w15="http://schemas.microsoft.com/office/word/2012/wordml" xmlns:wpg="http://schemas.microsoft.com/office/word/2010/wordprocessingGroup" xmlns:wpi="http://schemas.microsoft.com/office/word/2010/wordprocessingInk" xmlns:wne="http://schemas.microsoft.com/office/word/2006/wordml" xmlns:wps="http://schemas.microsoft.com/office/word/2010/wordprocessingShape" mc:Ignorable="w14 w15 wp14">
   <w:endnote w:type="separator" w:id="-1">
     <w:p>
       <w:r>
@@ -12043,7 +13315,7 @@
 </file>
 
 <file path=word/footer1.xml><?xml version="1.0" encoding="utf-8"?>
-<w:ftr xmlns:wpc="http://schemas.microsoft.com/office/word/2010/wordprocessingCanvas" xmlns:cx="http://schemas.microsoft.com/office/drawing/2014/chartex" xmlns:cx1="http://schemas.microsoft.com/office/drawing/2015/9/8/chartex" xmlns:mc="http://schemas.openxmlformats.org/markup-compatibility/2006" xmlns:o="urn:schemas-microsoft-com:office:office" xmlns:r="http://schemas.openxmlformats.org/officeDocument/2006/relationships" xmlns:m="http://schemas.openxmlformats.org/officeDocument/2006/math" xmlns:v="urn:schemas-microsoft-com:vml" xmlns:wp14="http://schemas.microsoft.com/office/word/2010/wordprocessingDrawing" xmlns:wp="http://schemas.openxmlformats.org/drawingml/2006/wordprocessingDrawing" xmlns:w10="urn:schemas-microsoft-com:office:word" xmlns:w="http://schemas.openxmlformats.org/wordprocessingml/2006/main" xmlns:w14="http://schemas.microsoft.com/office/word/2010/wordml" xmlns:w15="http://schemas.microsoft.com/office/word/2012/wordml" xmlns:w16se="http://schemas.microsoft.com/office/word/2015/wordml/symex" xmlns:wpg="http://schemas.microsoft.com/office/word/2010/wordprocessingGroup" xmlns:wpi="http://schemas.microsoft.com/office/word/2010/wordprocessingInk" xmlns:wne="http://schemas.microsoft.com/office/word/2006/wordml" xmlns:wps="http://schemas.microsoft.com/office/word/2010/wordprocessingShape" mc:Ignorable="w14 w15 w16se wp14">
+<w:ftr xmlns:wpc="http://schemas.microsoft.com/office/word/2010/wordprocessingCanvas" xmlns:mc="http://schemas.openxmlformats.org/markup-compatibility/2006" xmlns:o="urn:schemas-microsoft-com:office:office" xmlns:r="http://schemas.openxmlformats.org/officeDocument/2006/relationships" xmlns:m="http://schemas.openxmlformats.org/officeDocument/2006/math" xmlns:v="urn:schemas-microsoft-com:vml" xmlns:wp14="http://schemas.microsoft.com/office/word/2010/wordprocessingDrawing" xmlns:wp="http://schemas.openxmlformats.org/drawingml/2006/wordprocessingDrawing" xmlns:w10="urn:schemas-microsoft-com:office:word" xmlns:w="http://schemas.openxmlformats.org/wordprocessingml/2006/main" xmlns:w14="http://schemas.microsoft.com/office/word/2010/wordml" xmlns:w15="http://schemas.microsoft.com/office/word/2012/wordml" xmlns:wpg="http://schemas.microsoft.com/office/word/2010/wordprocessingGroup" xmlns:wpi="http://schemas.microsoft.com/office/word/2010/wordprocessingInk" xmlns:wne="http://schemas.microsoft.com/office/word/2006/wordml" xmlns:wps="http://schemas.microsoft.com/office/word/2010/wordprocessingShape" mc:Ignorable="w14 w15 wp14">
   <w:p>
     <w:pPr>
       <w:pStyle w:val="Pieddepage"/>
@@ -12069,7 +13341,7 @@
 </file>
 
 <file path=word/footer2.xml><?xml version="1.0" encoding="utf-8"?>
-<w:ftr xmlns:wpc="http://schemas.microsoft.com/office/word/2010/wordprocessingCanvas" xmlns:cx="http://schemas.microsoft.com/office/drawing/2014/chartex" xmlns:cx1="http://schemas.microsoft.com/office/drawing/2015/9/8/chartex" xmlns:mc="http://schemas.openxmlformats.org/markup-compatibility/2006" xmlns:o="urn:schemas-microsoft-com:office:office" xmlns:r="http://schemas.openxmlformats.org/officeDocument/2006/relationships" xmlns:m="http://schemas.openxmlformats.org/officeDocument/2006/math" xmlns:v="urn:schemas-microsoft-com:vml" xmlns:wp14="http://schemas.microsoft.com/office/word/2010/wordprocessingDrawing" xmlns:wp="http://schemas.openxmlformats.org/drawingml/2006/wordprocessingDrawing" xmlns:w10="urn:schemas-microsoft-com:office:word" xmlns:w="http://schemas.openxmlformats.org/wordprocessingml/2006/main" xmlns:w14="http://schemas.microsoft.com/office/word/2010/wordml" xmlns:w15="http://schemas.microsoft.com/office/word/2012/wordml" xmlns:w16se="http://schemas.microsoft.com/office/word/2015/wordml/symex" xmlns:wpg="http://schemas.microsoft.com/office/word/2010/wordprocessingGroup" xmlns:wpi="http://schemas.microsoft.com/office/word/2010/wordprocessingInk" xmlns:wne="http://schemas.microsoft.com/office/word/2006/wordml" xmlns:wps="http://schemas.microsoft.com/office/word/2010/wordprocessingShape" mc:Ignorable="w14 w15 w16se wp14">
+<w:ftr xmlns:wpc="http://schemas.microsoft.com/office/word/2010/wordprocessingCanvas" xmlns:mc="http://schemas.openxmlformats.org/markup-compatibility/2006" xmlns:o="urn:schemas-microsoft-com:office:office" xmlns:r="http://schemas.openxmlformats.org/officeDocument/2006/relationships" xmlns:m="http://schemas.openxmlformats.org/officeDocument/2006/math" xmlns:v="urn:schemas-microsoft-com:vml" xmlns:wp14="http://schemas.microsoft.com/office/word/2010/wordprocessingDrawing" xmlns:wp="http://schemas.openxmlformats.org/drawingml/2006/wordprocessingDrawing" xmlns:w10="urn:schemas-microsoft-com:office:word" xmlns:w="http://schemas.openxmlformats.org/wordprocessingml/2006/main" xmlns:w14="http://schemas.microsoft.com/office/word/2010/wordml" xmlns:w15="http://schemas.microsoft.com/office/word/2012/wordml" xmlns:wpg="http://schemas.microsoft.com/office/word/2010/wordprocessingGroup" xmlns:wpi="http://schemas.microsoft.com/office/word/2010/wordprocessingInk" xmlns:wne="http://schemas.microsoft.com/office/word/2006/wordml" xmlns:wps="http://schemas.microsoft.com/office/word/2010/wordprocessingShape" mc:Ignorable="w14 w15 wp14">
   <w:p>
     <w:pPr>
       <w:pStyle w:val="Pieddepage"/>
@@ -12077,7 +13349,7 @@
     <w:r>
       <w:rPr>
         <w:noProof/>
-        <w:lang w:eastAsia="en-GB"/>
+        <w:lang w:val="fr-FR"/>
       </w:rPr>
       <mc:AlternateContent>
         <mc:Choice Requires="wps">
@@ -12209,7 +13481,7 @@
     <w:r>
       <w:rPr>
         <w:noProof/>
-        <w:lang w:eastAsia="en-GB"/>
+        <w:lang w:val="fr-FR"/>
       </w:rPr>
       <w:drawing>
         <wp:anchor distT="0" distB="0" distL="114300" distR="114300" simplePos="0" relativeHeight="251658240" behindDoc="0" locked="0" layoutInCell="1" allowOverlap="1" wp14:anchorId="0AA7616B" wp14:editId="5250FA18">
@@ -12326,7 +13598,7 @@
 </file>
 
 <file path=word/footer3.xml><?xml version="1.0" encoding="utf-8"?>
-<w:ftr xmlns:wpc="http://schemas.microsoft.com/office/word/2010/wordprocessingCanvas" xmlns:cx="http://schemas.microsoft.com/office/drawing/2014/chartex" xmlns:cx1="http://schemas.microsoft.com/office/drawing/2015/9/8/chartex" xmlns:mc="http://schemas.openxmlformats.org/markup-compatibility/2006" xmlns:o="urn:schemas-microsoft-com:office:office" xmlns:r="http://schemas.openxmlformats.org/officeDocument/2006/relationships" xmlns:m="http://schemas.openxmlformats.org/officeDocument/2006/math" xmlns:v="urn:schemas-microsoft-com:vml" xmlns:wp14="http://schemas.microsoft.com/office/word/2010/wordprocessingDrawing" xmlns:wp="http://schemas.openxmlformats.org/drawingml/2006/wordprocessingDrawing" xmlns:w10="urn:schemas-microsoft-com:office:word" xmlns:w="http://schemas.openxmlformats.org/wordprocessingml/2006/main" xmlns:w14="http://schemas.microsoft.com/office/word/2010/wordml" xmlns:w15="http://schemas.microsoft.com/office/word/2012/wordml" xmlns:w16se="http://schemas.microsoft.com/office/word/2015/wordml/symex" xmlns:wpg="http://schemas.microsoft.com/office/word/2010/wordprocessingGroup" xmlns:wpi="http://schemas.microsoft.com/office/word/2010/wordprocessingInk" xmlns:wne="http://schemas.microsoft.com/office/word/2006/wordml" xmlns:wps="http://schemas.microsoft.com/office/word/2010/wordprocessingShape" mc:Ignorable="w14 w15 w16se wp14">
+<w:ftr xmlns:wpc="http://schemas.microsoft.com/office/word/2010/wordprocessingCanvas" xmlns:mc="http://schemas.openxmlformats.org/markup-compatibility/2006" xmlns:o="urn:schemas-microsoft-com:office:office" xmlns:r="http://schemas.openxmlformats.org/officeDocument/2006/relationships" xmlns:m="http://schemas.openxmlformats.org/officeDocument/2006/math" xmlns:v="urn:schemas-microsoft-com:vml" xmlns:wp14="http://schemas.microsoft.com/office/word/2010/wordprocessingDrawing" xmlns:wp="http://schemas.openxmlformats.org/drawingml/2006/wordprocessingDrawing" xmlns:w10="urn:schemas-microsoft-com:office:word" xmlns:w="http://schemas.openxmlformats.org/wordprocessingml/2006/main" xmlns:w14="http://schemas.microsoft.com/office/word/2010/wordml" xmlns:w15="http://schemas.microsoft.com/office/word/2012/wordml" xmlns:wpg="http://schemas.microsoft.com/office/word/2010/wordprocessingGroup" xmlns:wpi="http://schemas.microsoft.com/office/word/2010/wordprocessingInk" xmlns:wne="http://schemas.microsoft.com/office/word/2006/wordml" xmlns:wps="http://schemas.microsoft.com/office/word/2010/wordprocessingShape" mc:Ignorable="w14 w15 wp14">
   <w:p>
     <w:pPr>
       <w:pStyle w:val="Pieddepage"/>
@@ -12336,7 +13608,7 @@
     <w:r>
       <w:rPr>
         <w:noProof/>
-        <w:lang w:eastAsia="en-GB"/>
+        <w:lang w:val="fr-FR"/>
       </w:rPr>
       <w:drawing>
         <wp:anchor distT="0" distB="0" distL="114300" distR="114300" simplePos="0" relativeHeight="251656192" behindDoc="1" locked="0" layoutInCell="1" allowOverlap="1" wp14:anchorId="07975BB7" wp14:editId="54A62BA9">
@@ -12473,7 +13745,7 @@
       <w:rPr>
         <w:noProof/>
       </w:rPr>
-      <w:t>9</w:t>
+      <w:t>6</w:t>
     </w:r>
     <w:r>
       <w:fldChar w:fldCharType="end"/>
@@ -12489,7 +13761,7 @@
 </file>
 
 <file path=word/footnotes.xml><?xml version="1.0" encoding="utf-8"?>
-<w:footnotes xmlns:wpc="http://schemas.microsoft.com/office/word/2010/wordprocessingCanvas" xmlns:cx="http://schemas.microsoft.com/office/drawing/2014/chartex" xmlns:cx1="http://schemas.microsoft.com/office/drawing/2015/9/8/chartex" xmlns:mc="http://schemas.openxmlformats.org/markup-compatibility/2006" xmlns:o="urn:schemas-microsoft-com:office:office" xmlns:r="http://schemas.openxmlformats.org/officeDocument/2006/relationships" xmlns:m="http://schemas.openxmlformats.org/officeDocument/2006/math" xmlns:v="urn:schemas-microsoft-com:vml" xmlns:wp14="http://schemas.microsoft.com/office/word/2010/wordprocessingDrawing" xmlns:wp="http://schemas.openxmlformats.org/drawingml/2006/wordprocessingDrawing" xmlns:w10="urn:schemas-microsoft-com:office:word" xmlns:w="http://schemas.openxmlformats.org/wordprocessingml/2006/main" xmlns:w14="http://schemas.microsoft.com/office/word/2010/wordml" xmlns:w15="http://schemas.microsoft.com/office/word/2012/wordml" xmlns:w16se="http://schemas.microsoft.com/office/word/2015/wordml/symex" xmlns:wpg="http://schemas.microsoft.com/office/word/2010/wordprocessingGroup" xmlns:wpi="http://schemas.microsoft.com/office/word/2010/wordprocessingInk" xmlns:wne="http://schemas.microsoft.com/office/word/2006/wordml" xmlns:wps="http://schemas.microsoft.com/office/word/2010/wordprocessingShape" mc:Ignorable="w14 w15 w16se wp14">
+<w:footnotes xmlns:wpc="http://schemas.microsoft.com/office/word/2010/wordprocessingCanvas" xmlns:mc="http://schemas.openxmlformats.org/markup-compatibility/2006" xmlns:o="urn:schemas-microsoft-com:office:office" xmlns:r="http://schemas.openxmlformats.org/officeDocument/2006/relationships" xmlns:m="http://schemas.openxmlformats.org/officeDocument/2006/math" xmlns:v="urn:schemas-microsoft-com:vml" xmlns:wp14="http://schemas.microsoft.com/office/word/2010/wordprocessingDrawing" xmlns:wp="http://schemas.openxmlformats.org/drawingml/2006/wordprocessingDrawing" xmlns:w10="urn:schemas-microsoft-com:office:word" xmlns:w="http://schemas.openxmlformats.org/wordprocessingml/2006/main" xmlns:w14="http://schemas.microsoft.com/office/word/2010/wordml" xmlns:w15="http://schemas.microsoft.com/office/word/2012/wordml" xmlns:wpg="http://schemas.microsoft.com/office/word/2010/wordprocessingGroup" xmlns:wpi="http://schemas.microsoft.com/office/word/2010/wordprocessingInk" xmlns:wne="http://schemas.microsoft.com/office/word/2006/wordml" xmlns:wps="http://schemas.microsoft.com/office/word/2010/wordprocessingShape" mc:Ignorable="w14 w15 wp14">
   <w:footnote w:type="separator" w:id="-1">
     <w:p>
       <w:r>
@@ -12508,7 +13780,7 @@
 </file>
 
 <file path=word/header1.xml><?xml version="1.0" encoding="utf-8"?>
-<w:hdr xmlns:wpc="http://schemas.microsoft.com/office/word/2010/wordprocessingCanvas" xmlns:cx="http://schemas.microsoft.com/office/drawing/2014/chartex" xmlns:cx1="http://schemas.microsoft.com/office/drawing/2015/9/8/chartex" xmlns:mc="http://schemas.openxmlformats.org/markup-compatibility/2006" xmlns:o="urn:schemas-microsoft-com:office:office" xmlns:r="http://schemas.openxmlformats.org/officeDocument/2006/relationships" xmlns:m="http://schemas.openxmlformats.org/officeDocument/2006/math" xmlns:v="urn:schemas-microsoft-com:vml" xmlns:wp14="http://schemas.microsoft.com/office/word/2010/wordprocessingDrawing" xmlns:wp="http://schemas.openxmlformats.org/drawingml/2006/wordprocessingDrawing" xmlns:w10="urn:schemas-microsoft-com:office:word" xmlns:w="http://schemas.openxmlformats.org/wordprocessingml/2006/main" xmlns:w14="http://schemas.microsoft.com/office/word/2010/wordml" xmlns:w15="http://schemas.microsoft.com/office/word/2012/wordml" xmlns:w16se="http://schemas.microsoft.com/office/word/2015/wordml/symex" xmlns:wpg="http://schemas.microsoft.com/office/word/2010/wordprocessingGroup" xmlns:wpi="http://schemas.microsoft.com/office/word/2010/wordprocessingInk" xmlns:wne="http://schemas.microsoft.com/office/word/2006/wordml" xmlns:wps="http://schemas.microsoft.com/office/word/2010/wordprocessingShape" mc:Ignorable="w14 w15 w16se wp14">
+<w:hdr xmlns:wpc="http://schemas.microsoft.com/office/word/2010/wordprocessingCanvas" xmlns:mc="http://schemas.openxmlformats.org/markup-compatibility/2006" xmlns:o="urn:schemas-microsoft-com:office:office" xmlns:r="http://schemas.openxmlformats.org/officeDocument/2006/relationships" xmlns:m="http://schemas.openxmlformats.org/officeDocument/2006/math" xmlns:v="urn:schemas-microsoft-com:vml" xmlns:wp14="http://schemas.microsoft.com/office/word/2010/wordprocessingDrawing" xmlns:wp="http://schemas.openxmlformats.org/drawingml/2006/wordprocessingDrawing" xmlns:w10="urn:schemas-microsoft-com:office:word" xmlns:w="http://schemas.openxmlformats.org/wordprocessingml/2006/main" xmlns:w14="http://schemas.microsoft.com/office/word/2010/wordml" xmlns:w15="http://schemas.microsoft.com/office/word/2012/wordml" xmlns:wpg="http://schemas.microsoft.com/office/word/2010/wordprocessingGroup" xmlns:wpi="http://schemas.microsoft.com/office/word/2010/wordprocessingInk" xmlns:wne="http://schemas.microsoft.com/office/word/2006/wordml" xmlns:wps="http://schemas.microsoft.com/office/word/2010/wordprocessingShape" mc:Ignorable="w14 w15 wp14">
   <w:p>
     <w:pPr>
       <w:pStyle w:val="Horizon2020"/>
@@ -12516,7 +13788,7 @@
     <w:r>
       <w:rPr>
         <w:noProof/>
-        <w:lang w:eastAsia="en-GB"/>
+        <w:lang w:val="fr-FR"/>
       </w:rPr>
       <w:drawing>
         <wp:anchor distT="0" distB="0" distL="114300" distR="114300" simplePos="0" relativeHeight="251659264" behindDoc="0" locked="0" layoutInCell="1" allowOverlap="1" wp14:anchorId="37DA3F73" wp14:editId="4AC0F6AB">
@@ -12586,7 +13858,7 @@
 </file>
 
 <file path=word/header2.xml><?xml version="1.0" encoding="utf-8"?>
-<w:hdr xmlns:wpc="http://schemas.microsoft.com/office/word/2010/wordprocessingCanvas" xmlns:cx="http://schemas.microsoft.com/office/drawing/2014/chartex" xmlns:cx1="http://schemas.microsoft.com/office/drawing/2015/9/8/chartex" xmlns:mc="http://schemas.openxmlformats.org/markup-compatibility/2006" xmlns:o="urn:schemas-microsoft-com:office:office" xmlns:r="http://schemas.openxmlformats.org/officeDocument/2006/relationships" xmlns:m="http://schemas.openxmlformats.org/officeDocument/2006/math" xmlns:v="urn:schemas-microsoft-com:vml" xmlns:wp14="http://schemas.microsoft.com/office/word/2010/wordprocessingDrawing" xmlns:wp="http://schemas.openxmlformats.org/drawingml/2006/wordprocessingDrawing" xmlns:w10="urn:schemas-microsoft-com:office:word" xmlns:w="http://schemas.openxmlformats.org/wordprocessingml/2006/main" xmlns:w14="http://schemas.microsoft.com/office/word/2010/wordml" xmlns:w15="http://schemas.microsoft.com/office/word/2012/wordml" xmlns:w16se="http://schemas.microsoft.com/office/word/2015/wordml/symex" xmlns:wpg="http://schemas.microsoft.com/office/word/2010/wordprocessingGroup" xmlns:wpi="http://schemas.microsoft.com/office/word/2010/wordprocessingInk" xmlns:wne="http://schemas.microsoft.com/office/word/2006/wordml" xmlns:wps="http://schemas.microsoft.com/office/word/2010/wordprocessingShape" mc:Ignorable="w14 w15 w16se wp14">
+<w:hdr xmlns:wpc="http://schemas.microsoft.com/office/word/2010/wordprocessingCanvas" xmlns:mc="http://schemas.openxmlformats.org/markup-compatibility/2006" xmlns:o="urn:schemas-microsoft-com:office:office" xmlns:r="http://schemas.openxmlformats.org/officeDocument/2006/relationships" xmlns:m="http://schemas.openxmlformats.org/officeDocument/2006/math" xmlns:v="urn:schemas-microsoft-com:vml" xmlns:wp14="http://schemas.microsoft.com/office/word/2010/wordprocessingDrawing" xmlns:wp="http://schemas.openxmlformats.org/drawingml/2006/wordprocessingDrawing" xmlns:w10="urn:schemas-microsoft-com:office:word" xmlns:w="http://schemas.openxmlformats.org/wordprocessingml/2006/main" xmlns:w14="http://schemas.microsoft.com/office/word/2010/wordml" xmlns:w15="http://schemas.microsoft.com/office/word/2012/wordml" xmlns:wpg="http://schemas.microsoft.com/office/word/2010/wordprocessingGroup" xmlns:wpi="http://schemas.microsoft.com/office/word/2010/wordprocessingInk" xmlns:wne="http://schemas.microsoft.com/office/word/2006/wordml" xmlns:wps="http://schemas.microsoft.com/office/word/2010/wordprocessingShape" mc:Ignorable="w14 w15 wp14">
   <w:p>
     <w:pPr>
       <w:pStyle w:val="En-tte"/>
@@ -12596,7 +13868,7 @@
 </file>
 
 <file path=word/numbering.xml><?xml version="1.0" encoding="utf-8"?>
-<w:numbering xmlns:wpc="http://schemas.microsoft.com/office/word/2010/wordprocessingCanvas" xmlns:cx="http://schemas.microsoft.com/office/drawing/2014/chartex" xmlns:cx1="http://schemas.microsoft.com/office/drawing/2015/9/8/chartex" xmlns:mc="http://schemas.openxmlformats.org/markup-compatibility/2006" xmlns:o="urn:schemas-microsoft-com:office:office" xmlns:r="http://schemas.openxmlformats.org/officeDocument/2006/relationships" xmlns:m="http://schemas.openxmlformats.org/officeDocument/2006/math" xmlns:v="urn:schemas-microsoft-com:vml" xmlns:wp14="http://schemas.microsoft.com/office/word/2010/wordprocessingDrawing" xmlns:wp="http://schemas.openxmlformats.org/drawingml/2006/wordprocessingDrawing" xmlns:w10="urn:schemas-microsoft-com:office:word" xmlns:w="http://schemas.openxmlformats.org/wordprocessingml/2006/main" xmlns:w14="http://schemas.microsoft.com/office/word/2010/wordml" xmlns:w15="http://schemas.microsoft.com/office/word/2012/wordml" xmlns:w16se="http://schemas.microsoft.com/office/word/2015/wordml/symex" xmlns:wpg="http://schemas.microsoft.com/office/word/2010/wordprocessingGroup" xmlns:wpi="http://schemas.microsoft.com/office/word/2010/wordprocessingInk" xmlns:wne="http://schemas.microsoft.com/office/word/2006/wordml" xmlns:wps="http://schemas.microsoft.com/office/word/2010/wordprocessingShape" mc:Ignorable="w14 w15 w16se wp14">
+<w:numbering xmlns:wpc="http://schemas.microsoft.com/office/word/2010/wordprocessingCanvas" xmlns:mc="http://schemas.openxmlformats.org/markup-compatibility/2006" xmlns:o="urn:schemas-microsoft-com:office:office" xmlns:r="http://schemas.openxmlformats.org/officeDocument/2006/relationships" xmlns:m="http://schemas.openxmlformats.org/officeDocument/2006/math" xmlns:v="urn:schemas-microsoft-com:vml" xmlns:wp14="http://schemas.microsoft.com/office/word/2010/wordprocessingDrawing" xmlns:wp="http://schemas.openxmlformats.org/drawingml/2006/wordprocessingDrawing" xmlns:w10="urn:schemas-microsoft-com:office:word" xmlns:w="http://schemas.openxmlformats.org/wordprocessingml/2006/main" xmlns:w14="http://schemas.microsoft.com/office/word/2010/wordml" xmlns:w15="http://schemas.microsoft.com/office/word/2012/wordml" xmlns:wpg="http://schemas.microsoft.com/office/word/2010/wordprocessingGroup" xmlns:wpi="http://schemas.microsoft.com/office/word/2010/wordprocessingInk" xmlns:wne="http://schemas.microsoft.com/office/word/2006/wordml" xmlns:wps="http://schemas.microsoft.com/office/word/2010/wordprocessingShape" mc:Ignorable="w14 w15 wp14">
   <w:abstractNum w:abstractNumId="0" w15:restartNumberingAfterBreak="0">
     <w:nsid w:val="FFFFFF7C"/>
     <w:multiLevelType w:val="singleLevel"/>
@@ -16636,7 +17908,7 @@
 </file>
 
 <file path=word/styles.xml><?xml version="1.0" encoding="utf-8"?>
-<w:styles xmlns:mc="http://schemas.openxmlformats.org/markup-compatibility/2006" xmlns:r="http://schemas.openxmlformats.org/officeDocument/2006/relationships" xmlns:w="http://schemas.openxmlformats.org/wordprocessingml/2006/main" xmlns:w14="http://schemas.microsoft.com/office/word/2010/wordml" xmlns:w15="http://schemas.microsoft.com/office/word/2012/wordml" xmlns:w16se="http://schemas.microsoft.com/office/word/2015/wordml/symex" mc:Ignorable="w14 w15 w16se">
+<w:styles xmlns:mc="http://schemas.openxmlformats.org/markup-compatibility/2006" xmlns:r="http://schemas.openxmlformats.org/officeDocument/2006/relationships" xmlns:w="http://schemas.openxmlformats.org/wordprocessingml/2006/main" xmlns:w14="http://schemas.microsoft.com/office/word/2010/wordml" xmlns:w15="http://schemas.microsoft.com/office/word/2012/wordml" mc:Ignorable="w14 w15">
   <w:docDefaults>
     <w:rPrDefault>
       <w:rPr>
@@ -18001,7 +19273,7 @@
 </file>
 
 <file path=customXml/itemProps1.xml><?xml version="1.0" encoding="utf-8"?>
-<ds:datastoreItem xmlns:ds="http://schemas.openxmlformats.org/officeDocument/2006/customXml" ds:itemID="{7C8D89F4-1009-4792-943D-433BC40744EF}">
+<ds:datastoreItem xmlns:ds="http://schemas.openxmlformats.org/officeDocument/2006/customXml" ds:itemID="{68334BF7-922A-4CD1-8971-F011D6BBCD98}">
   <ds:schemaRefs>
     <ds:schemaRef ds:uri="http://schemas.openxmlformats.org/officeDocument/2006/bibliography"/>
   </ds:schemaRefs>

</xml_diff>

<commit_message>
Change changelog and documentation.
Former-commit-id: d52d02253877bbf6056093c2528cfa111dcbaf99
</commit_message>
<xml_diff>
--- a/docs/OCTOPUS_user_manual.docx
+++ b/docs/OCTOPUS_user_manual.docx
@@ -1,6 +1,6 @@
 
 <file path=word/document.xml><?xml version="1.0" encoding="utf-8"?>
-<w:document xmlns:wpc="http://schemas.microsoft.com/office/word/2010/wordprocessingCanvas" xmlns:mc="http://schemas.openxmlformats.org/markup-compatibility/2006" xmlns:o="urn:schemas-microsoft-com:office:office" xmlns:r="http://schemas.openxmlformats.org/officeDocument/2006/relationships" xmlns:m="http://schemas.openxmlformats.org/officeDocument/2006/math" xmlns:v="urn:schemas-microsoft-com:vml" xmlns:wp14="http://schemas.microsoft.com/office/word/2010/wordprocessingDrawing" xmlns:wp="http://schemas.openxmlformats.org/drawingml/2006/wordprocessingDrawing" xmlns:w10="urn:schemas-microsoft-com:office:word" xmlns:w="http://schemas.openxmlformats.org/wordprocessingml/2006/main" xmlns:w14="http://schemas.microsoft.com/office/word/2010/wordml" xmlns:w15="http://schemas.microsoft.com/office/word/2012/wordml" xmlns:wpg="http://schemas.microsoft.com/office/word/2010/wordprocessingGroup" xmlns:wpi="http://schemas.microsoft.com/office/word/2010/wordprocessingInk" xmlns:wne="http://schemas.microsoft.com/office/word/2006/wordml" xmlns:wps="http://schemas.microsoft.com/office/word/2010/wordprocessingShape" mc:Ignorable="w14 w15 wp14">
+<w:document xmlns:wpc="http://schemas.microsoft.com/office/word/2010/wordprocessingCanvas" xmlns:cx="http://schemas.microsoft.com/office/drawing/2014/chartex" xmlns:cx1="http://schemas.microsoft.com/office/drawing/2015/9/8/chartex" xmlns:mc="http://schemas.openxmlformats.org/markup-compatibility/2006" xmlns:o="urn:schemas-microsoft-com:office:office" xmlns:r="http://schemas.openxmlformats.org/officeDocument/2006/relationships" xmlns:m="http://schemas.openxmlformats.org/officeDocument/2006/math" xmlns:v="urn:schemas-microsoft-com:vml" xmlns:wp14="http://schemas.microsoft.com/office/word/2010/wordprocessingDrawing" xmlns:wp="http://schemas.openxmlformats.org/drawingml/2006/wordprocessingDrawing" xmlns:w10="urn:schemas-microsoft-com:office:word" xmlns:w="http://schemas.openxmlformats.org/wordprocessingml/2006/main" xmlns:w14="http://schemas.microsoft.com/office/word/2010/wordml" xmlns:w15="http://schemas.microsoft.com/office/word/2012/wordml" xmlns:w16se="http://schemas.microsoft.com/office/word/2015/wordml/symex" xmlns:wpg="http://schemas.microsoft.com/office/word/2010/wordprocessingGroup" xmlns:wpi="http://schemas.microsoft.com/office/word/2010/wordprocessingInk" xmlns:wne="http://schemas.microsoft.com/office/word/2006/wordml" xmlns:wps="http://schemas.microsoft.com/office/word/2010/wordprocessingShape" mc:Ignorable="w14 w15 w16se wp14">
   <w:body>
     <w:p>
       <w:pPr>
@@ -26,11 +26,21 @@
       <w:pPr>
         <w:pStyle w:val="Sous-titredudocument"/>
       </w:pPr>
-      <w:fldSimple w:instr=" SUBJECT   \* MERGEFORMAT ">
-        <w:r>
-          <w:t>User Manual</w:t>
-        </w:r>
-      </w:fldSimple>
+      <w:r>
+        <w:fldChar w:fldCharType="begin"/>
+      </w:r>
+      <w:r>
+        <w:instrText xml:space="preserve"> SUBJECT   \* MERGEFORMAT </w:instrText>
+      </w:r>
+      <w:r>
+        <w:fldChar w:fldCharType="separate"/>
+      </w:r>
+      <w:r>
+        <w:t>User Manual</w:t>
+      </w:r>
+      <w:r>
+        <w:fldChar w:fldCharType="end"/>
+      </w:r>
     </w:p>
     <w:p>
       <w:pPr>
@@ -383,33 +393,81 @@
               <w:t>,</w:t>
             </w:r>
             <w:r>
+              <w:t xml:space="preserve"> netCDF-</w:t>
+            </w:r>
+            <w:proofErr w:type="spellStart"/>
+            <w:r>
+              <w:t>CFPoint</w:t>
+            </w:r>
+            <w:proofErr w:type="spellEnd"/>
+            <w:r>
+              <w:t xml:space="preserve"> and</w:t>
+            </w:r>
+            <w:r>
               <w:t xml:space="preserve"> </w:t>
             </w:r>
+            <w:r>
+              <w:t xml:space="preserve">netCDF for </w:t>
+            </w:r>
+            <w:r>
+              <w:t>HF-</w:t>
+            </w:r>
+            <w:r>
+              <w:t xml:space="preserve">Radar </w:t>
+            </w:r>
+          </w:p>
+          <w:p>
+            <w:pPr>
+              <w:pStyle w:val="Corpsdetexte"/>
+              <w:numPr>
+                <w:ilvl w:val="0"/>
+                <w:numId w:val="40"/>
+              </w:numPr>
+              <w:spacing w:before="0" w:after="0"/>
+              <w:rPr>
+                <w:b/>
+                <w:lang w:val="en-US"/>
+              </w:rPr>
+            </w:pPr>
+            <w:r>
+              <w:t>To convert MGD files to ODV format</w:t>
+            </w:r>
+          </w:p>
+          <w:p>
+            <w:pPr>
+              <w:pStyle w:val="Corpsdetexte"/>
+              <w:numPr>
+                <w:ilvl w:val="0"/>
+                <w:numId w:val="40"/>
+              </w:numPr>
+              <w:spacing w:before="0" w:after="0"/>
+              <w:rPr>
+                <w:b/>
+                <w:lang w:val="en-US"/>
+              </w:rPr>
+            </w:pPr>
+            <w:r>
+              <w:rPr>
+                <w:lang w:val="en-US"/>
+              </w:rPr>
+              <w:t>To convert EGO glider files to netCDF-</w:t>
+            </w:r>
             <w:proofErr w:type="spellStart"/>
             <w:r>
-              <w:t>netCDF-CFPoint</w:t>
+              <w:rPr>
+                <w:lang w:val="en-US"/>
+              </w:rPr>
+              <w:t>CFpoint</w:t>
             </w:r>
             <w:proofErr w:type="spellEnd"/>
             <w:r>
-              <w:t xml:space="preserve"> and</w:t>
-            </w:r>
-            <w:r>
-              <w:t xml:space="preserve"> </w:t>
-            </w:r>
-            <w:proofErr w:type="spellStart"/>
-            <w:r>
-              <w:t>netCDF</w:t>
-            </w:r>
-            <w:proofErr w:type="spellEnd"/>
-            <w:r>
-              <w:t xml:space="preserve"> for </w:t>
-            </w:r>
-            <w:r>
-              <w:t>HF-</w:t>
-            </w:r>
-            <w:r>
-              <w:t xml:space="preserve">Radar </w:t>
-            </w:r>
+              <w:rPr>
+                <w:lang w:val="en-US"/>
+              </w:rPr>
+              <w:t xml:space="preserve"> format</w:t>
+            </w:r>
+            <w:bookmarkStart w:id="0" w:name="_GoBack"/>
+            <w:bookmarkEnd w:id="0"/>
           </w:p>
         </w:tc>
       </w:tr>
@@ -499,12 +557,18 @@
               </w:rPr>
               <w:t>Fichaut</w:t>
             </w:r>
+            <w:r>
+              <w:rPr>
+                <w:lang w:val="fr-FR"/>
+              </w:rPr>
+              <w:t>,</w:t>
+            </w:r>
             <w:proofErr w:type="spellEnd"/>
             <w:r>
               <w:rPr>
                 <w:lang w:val="fr-FR"/>
               </w:rPr>
-              <w:t>, S. Crouzille</w:t>
+              <w:t xml:space="preserve"> S. Crouzille</w:t>
             </w:r>
           </w:p>
         </w:tc>
@@ -2257,25 +2321,7 @@
                 <w:color w:val="5B7591"/>
                 <w:sz w:val="20"/>
               </w:rPr>
-              <w:t xml:space="preserve">Take into account ODV variants for biology, </w:t>
-            </w:r>
-            <w:proofErr w:type="spellStart"/>
-            <w:r>
-              <w:rPr>
-                <w:rFonts w:cs="Times New Roman"/>
-                <w:color w:val="5B7591"/>
-                <w:sz w:val="20"/>
-              </w:rPr>
-              <w:t>microlitter</w:t>
-            </w:r>
-            <w:proofErr w:type="spellEnd"/>
-            <w:r>
-              <w:rPr>
-                <w:rFonts w:cs="Times New Roman"/>
-                <w:color w:val="5B7591"/>
-                <w:sz w:val="20"/>
-              </w:rPr>
-              <w:t xml:space="preserve"> and </w:t>
+              <w:t xml:space="preserve">Take into account ODV variants for biology, microlitter and </w:t>
             </w:r>
             <w:proofErr w:type="spellStart"/>
             <w:r>
@@ -2874,7 +2920,23 @@
                 <w:color w:val="5B7591"/>
                 <w:sz w:val="20"/>
               </w:rPr>
-              <w:t>08/03/2021</w:t>
+              <w:t>08/0</w:t>
+            </w:r>
+            <w:r>
+              <w:rPr>
+                <w:rFonts w:cs="Times New Roman"/>
+                <w:color w:val="5B7591"/>
+                <w:sz w:val="20"/>
+              </w:rPr>
+              <w:t>7</w:t>
+            </w:r>
+            <w:r>
+              <w:rPr>
+                <w:rFonts w:cs="Times New Roman"/>
+                <w:color w:val="5B7591"/>
+                <w:sz w:val="20"/>
+              </w:rPr>
+              <w:t>/2021</w:t>
             </w:r>
           </w:p>
         </w:tc>
@@ -4375,21 +4437,20 @@
       <w:r>
         <w:br w:type="page"/>
       </w:r>
-      <w:bookmarkStart w:id="0" w:name="_Toc473307282"/>
-      <w:bookmarkStart w:id="1" w:name="_Toc2085909"/>
-      <w:bookmarkStart w:id="2" w:name="_Toc60921549"/>
+      <w:bookmarkStart w:id="1" w:name="_Toc473307282"/>
+      <w:bookmarkStart w:id="2" w:name="_Toc2085909"/>
+      <w:bookmarkStart w:id="3" w:name="_Toc60921549"/>
       <w:r>
         <w:rPr>
           <w:rStyle w:val="Accentuation"/>
           <w:i w:val="0"/>
           <w:iCs w:val="0"/>
         </w:rPr>
-        <w:lastRenderedPageBreak/>
         <w:t>Introduction</w:t>
       </w:r>
-      <w:bookmarkEnd w:id="0"/>
       <w:bookmarkEnd w:id="1"/>
       <w:bookmarkEnd w:id="2"/>
+      <w:bookmarkEnd w:id="3"/>
     </w:p>
     <w:p>
       <w:pPr>
@@ -4520,56 +4581,19 @@
         <w:jc w:val="left"/>
       </w:pPr>
       <w:r>
-        <w:t xml:space="preserve">OCTOPUS converts files in a given SeaDataNet format to another SeaDataNet format (e.g.: ODV to netCDF, netCDF to ODV, </w:t>
-      </w:r>
-      <w:proofErr w:type="spellStart"/>
+        <w:t xml:space="preserve">OCTOPUS converts files in a given SeaDataNet format to another SeaDataNet format (e.g.: ODV to netCDF, netCDF to ODV, MedAtlas to NetCDF, </w:t>
+      </w:r>
+      <w:proofErr w:type="gramStart"/>
       <w:r>
         <w:t>MedAtlas</w:t>
       </w:r>
-      <w:proofErr w:type="spellEnd"/>
-      <w:r>
-        <w:t xml:space="preserve"> to </w:t>
-      </w:r>
-      <w:proofErr w:type="spellStart"/>
-      <w:r>
-        <w:t>NetCDF</w:t>
-      </w:r>
-      <w:proofErr w:type="spellEnd"/>
-      <w:r>
-        <w:t xml:space="preserve">, </w:t>
-      </w:r>
-      <w:proofErr w:type="spellStart"/>
-      <w:r>
-        <w:t>MedAtlas</w:t>
-      </w:r>
-      <w:proofErr w:type="spellEnd"/>
-      <w:r>
-        <w:t xml:space="preserve"> to ODV</w:t>
-      </w:r>
-      <w:r>
-        <w:t xml:space="preserve">, </w:t>
-      </w:r>
-      <w:proofErr w:type="gramStart"/>
-      <w:r>
-        <w:t>EGO</w:t>
-      </w:r>
       <w:proofErr w:type="gramEnd"/>
       <w:r>
-        <w:t xml:space="preserve"> to SDN </w:t>
-      </w:r>
-      <w:proofErr w:type="spellStart"/>
-      <w:r>
-        <w:t>netCDF</w:t>
-      </w:r>
-      <w:proofErr w:type="spellEnd"/>
-      <w:r>
-        <w:t>)</w:t>
+        <w:t xml:space="preserve"> to ODV)</w:t>
       </w:r>
       <w:r>
         <w:t>.</w:t>
       </w:r>
-      <w:bookmarkStart w:id="3" w:name="_GoBack"/>
-      <w:bookmarkEnd w:id="3"/>
     </w:p>
     <w:p>
       <w:pPr>
@@ -4621,6 +4645,19 @@
       </w:pPr>
       <w:r>
         <w:t>Convert MGD v81 and v98 to SeaDataNet ODV  files</w:t>
+      </w:r>
+    </w:p>
+    <w:p>
+      <w:pPr>
+        <w:numPr>
+          <w:ilvl w:val="1"/>
+          <w:numId w:val="39"/>
+        </w:numPr>
+        <w:spacing w:before="100" w:beforeAutospacing="1" w:after="100" w:afterAutospacing="1"/>
+        <w:jc w:val="left"/>
+      </w:pPr>
+      <w:r>
+        <w:t>Convert EGO glider files to SeaDataNet netCDF files</w:t>
       </w:r>
     </w:p>
     <w:p>
@@ -4921,7 +4958,6 @@
       <w:bookmarkStart w:id="14" w:name="_Toc2085912"/>
       <w:bookmarkStart w:id="15" w:name="_Toc60921552"/>
       <w:r>
-        <w:lastRenderedPageBreak/>
         <w:t xml:space="preserve">Launch on </w:t>
       </w:r>
       <w:r>
@@ -6848,16 +6884,14 @@
       </w:pPr>
       <w:r>
         <w:rPr>
-          <w:noProof/>
           <w:color w:val="5B7591"/>
-          <w:lang w:val="fr-FR"/>
-        </w:rPr>
-        <w:lastRenderedPageBreak/>
+          <w:lang w:val="en-US"/>
+        </w:rPr>
         <w:drawing>
-          <wp:inline distT="0" distB="0" distL="0" distR="0" wp14:anchorId="6929D4D7" wp14:editId="04D72E26">
-            <wp:extent cx="5150315" cy="3943350"/>
+          <wp:inline distT="0" distB="0" distL="0" distR="0" wp14:anchorId="69829D07" wp14:editId="308362E6">
+            <wp:extent cx="4745100" cy="3800475"/>
             <wp:effectExtent l="0" t="0" r="0" b="0"/>
-            <wp:docPr id="8" name="Image 8"/>
+            <wp:docPr id="3" name="Image 3"/>
             <wp:cNvGraphicFramePr>
               <a:graphicFrameLocks xmlns:a="http://schemas.openxmlformats.org/drawingml/2006/main" noChangeAspect="1"/>
             </wp:cNvGraphicFramePr>
@@ -6865,17 +6899,11 @@
               <a:graphicData uri="http://schemas.openxmlformats.org/drawingml/2006/picture">
                 <pic:pic xmlns:pic="http://schemas.openxmlformats.org/drawingml/2006/picture">
                   <pic:nvPicPr>
-                    <pic:cNvPr id="8" name="FB4FDC1.tmp"/>
+                    <pic:cNvPr id="1" name=""/>
                     <pic:cNvPicPr/>
                   </pic:nvPicPr>
                   <pic:blipFill>
-                    <a:blip r:embed="rId12">
-                      <a:extLst>
-                        <a:ext uri="{28A0092B-C50C-407E-A947-70E740481C1C}">
-                          <a14:useLocalDpi xmlns:a14="http://schemas.microsoft.com/office/drawing/2010/main" val="0"/>
-                        </a:ext>
-                      </a:extLst>
-                    </a:blip>
+                    <a:blip r:embed="rId12"/>
                     <a:stretch>
                       <a:fillRect/>
                     </a:stretch>
@@ -6883,7 +6911,7 @@
                   <pic:spPr>
                     <a:xfrm>
                       <a:off x="0" y="0"/>
-                      <a:ext cx="5171141" cy="3959295"/>
+                      <a:ext cx="4761729" cy="3813794"/>
                     </a:xfrm>
                     <a:prstGeom prst="rect">
                       <a:avLst/>
@@ -7102,7 +7130,6 @@
       <w:bookmarkStart w:id="34" w:name="_Ref35936476"/>
       <w:bookmarkStart w:id="35" w:name="_Toc60921558"/>
       <w:r>
-        <w:lastRenderedPageBreak/>
         <w:t>Features</w:t>
       </w:r>
       <w:bookmarkEnd w:id="32"/>
@@ -7413,11 +7440,9 @@
                 <w:lang w:val="en-US"/>
               </w:rPr>
             </w:pPr>
-            <w:proofErr w:type="spellStart"/>
             <w:r>
               <w:t>netCDF</w:t>
             </w:r>
-            <w:proofErr w:type="spellEnd"/>
             <w:r>
               <w:t xml:space="preserve"> – SDN </w:t>
             </w:r>
@@ -7826,13 +7851,8 @@
                 <w:lang w:val="en-US"/>
               </w:rPr>
             </w:pPr>
-            <w:proofErr w:type="spellStart"/>
-            <w:r>
-              <w:t>netCDF</w:t>
-            </w:r>
-            <w:proofErr w:type="spellEnd"/>
-            <w:r>
-              <w:t xml:space="preserve"> -</w:t>
+            <w:r>
+              <w:t>netCDF -</w:t>
             </w:r>
             <w:proofErr w:type="spellStart"/>
             <w:r>
@@ -8276,10 +8296,10 @@
                 <w:lang w:val="en-US"/>
               </w:rPr>
             </w:pPr>
+            <w:r>
+              <w:t>netCDF-</w:t>
+            </w:r>
             <w:proofErr w:type="spellStart"/>
-            <w:r>
-              <w:t>netCDF-</w:t>
-            </w:r>
             <w:r>
               <w:t>CFPoint</w:t>
             </w:r>
@@ -8735,7 +8755,6 @@
         <w:rPr>
           <w:lang w:val="en-US"/>
         </w:rPr>
-        <w:lastRenderedPageBreak/>
         <w:t>Automatic format</w:t>
       </w:r>
       <w:r>
@@ -8967,7 +8986,6 @@
         <w:rPr>
           <w:lang w:val="en-US"/>
         </w:rPr>
-        <w:lastRenderedPageBreak/>
         <w:t>Use of OCTOPUS in interactive mode</w:t>
       </w:r>
       <w:bookmarkEnd w:id="38"/>
@@ -8991,7 +9009,7 @@
       <w:r>
         <w:rPr>
           <w:noProof/>
-          <w:lang w:val="fr-FR"/>
+          <w:lang w:eastAsia="en-GB"/>
         </w:rPr>
         <w:drawing>
           <wp:inline distT="0" distB="0" distL="0" distR="0" wp14:anchorId="4E122CD0" wp14:editId="2A4E0C91">
@@ -9274,7 +9292,6 @@
         <w:rPr>
           <w:lang w:val="en-US"/>
         </w:rPr>
-        <w:lastRenderedPageBreak/>
         <w:t>Check input file(s)</w:t>
       </w:r>
       <w:bookmarkEnd w:id="45"/>
@@ -9292,14 +9309,14 @@
         <w:rPr>
           <w:lang w:val="en-US"/>
         </w:rPr>
-        <w:t xml:space="preserve">Once the file of directory has been chosen, it is possible to check the format of the file(s) by clicking on the “Check the input format” button.  In the case of a directory, all files are supposed to be at the same format (it is not possible to check a directory containing MedAtlas and ODV files, or </w:t>
+        <w:t>Once the file of directory has been chosen, it is possible to check the format of the file(s) by clicking on the “Check the input format” button.  In the case of a directory, all files are supposed to be at the same format (it is not possible to check a directory containing MedAtlas and ODV files, or netCDF-</w:t>
       </w:r>
       <w:proofErr w:type="spellStart"/>
       <w:r>
         <w:rPr>
           <w:lang w:val="en-US"/>
         </w:rPr>
-        <w:t>netCDF-CFPoint</w:t>
+        <w:t>CFPoint</w:t>
       </w:r>
       <w:proofErr w:type="spellEnd"/>
       <w:r>
@@ -10268,24 +10285,15 @@
           <w:color w:val="5B7591"/>
           <w:lang w:val="en-US"/>
         </w:rPr>
-        <w:t xml:space="preserve"> for </w:t>
-      </w:r>
-      <w:proofErr w:type="spellStart"/>
+        <w:t xml:space="preserve"> for n</w:t>
+      </w:r>
       <w:r>
         <w:rPr>
           <w:color w:val="5B7591"/>
           <w:lang w:val="en-US"/>
         </w:rPr>
-        <w:t>n</w:t>
-      </w:r>
-      <w:r>
-        <w:rPr>
-          <w:color w:val="5B7591"/>
-          <w:lang w:val="en-US"/>
-        </w:rPr>
         <w:t>etCDF</w:t>
       </w:r>
-      <w:proofErr w:type="spellEnd"/>
       <w:r>
         <w:rPr>
           <w:color w:val="5B7591"/>
@@ -10420,7 +10428,6 @@
           <w:u w:val="single"/>
           <w:lang w:val="en-US"/>
         </w:rPr>
-        <w:lastRenderedPageBreak/>
         <w:t>Write a mapping file:</w:t>
       </w:r>
     </w:p>
@@ -10639,7 +10646,7 @@
       <w:r>
         <w:rPr>
           <w:noProof/>
-          <w:lang w:val="fr-FR"/>
+          <w:lang w:eastAsia="en-GB"/>
         </w:rPr>
         <w:drawing>
           <wp:inline distT="0" distB="0" distL="0" distR="0" wp14:anchorId="0F44EAD3" wp14:editId="61F15374">
@@ -10734,7 +10741,6 @@
         <w:rPr>
           <w:lang w:val="en-US"/>
         </w:rPr>
-        <w:lastRenderedPageBreak/>
         <w:t>Use of OCTOPUS in batch mode</w:t>
       </w:r>
       <w:bookmarkEnd w:id="64"/>
@@ -12282,7 +12288,6 @@
           <w:u w:val="single"/>
           <w:lang w:val="en-US"/>
         </w:rPr>
-        <w:lastRenderedPageBreak/>
         <w:t>WARNING:</w:t>
       </w:r>
     </w:p>
@@ -13296,7 +13301,7 @@
 </file>
 
 <file path=word/endnotes.xml><?xml version="1.0" encoding="utf-8"?>
-<w:endnotes xmlns:wpc="http://schemas.microsoft.com/office/word/2010/wordprocessingCanvas" xmlns:mc="http://schemas.openxmlformats.org/markup-compatibility/2006" xmlns:o="urn:schemas-microsoft-com:office:office" xmlns:r="http://schemas.openxmlformats.org/officeDocument/2006/relationships" xmlns:m="http://schemas.openxmlformats.org/officeDocument/2006/math" xmlns:v="urn:schemas-microsoft-com:vml" xmlns:wp14="http://schemas.microsoft.com/office/word/2010/wordprocessingDrawing" xmlns:wp="http://schemas.openxmlformats.org/drawingml/2006/wordprocessingDrawing" xmlns:w10="urn:schemas-microsoft-com:office:word" xmlns:w="http://schemas.openxmlformats.org/wordprocessingml/2006/main" xmlns:w14="http://schemas.microsoft.com/office/word/2010/wordml" xmlns:w15="http://schemas.microsoft.com/office/word/2012/wordml" xmlns:wpg="http://schemas.microsoft.com/office/word/2010/wordprocessingGroup" xmlns:wpi="http://schemas.microsoft.com/office/word/2010/wordprocessingInk" xmlns:wne="http://schemas.microsoft.com/office/word/2006/wordml" xmlns:wps="http://schemas.microsoft.com/office/word/2010/wordprocessingShape" mc:Ignorable="w14 w15 wp14">
+<w:endnotes xmlns:wpc="http://schemas.microsoft.com/office/word/2010/wordprocessingCanvas" xmlns:cx="http://schemas.microsoft.com/office/drawing/2014/chartex" xmlns:cx1="http://schemas.microsoft.com/office/drawing/2015/9/8/chartex" xmlns:mc="http://schemas.openxmlformats.org/markup-compatibility/2006" xmlns:o="urn:schemas-microsoft-com:office:office" xmlns:r="http://schemas.openxmlformats.org/officeDocument/2006/relationships" xmlns:m="http://schemas.openxmlformats.org/officeDocument/2006/math" xmlns:v="urn:schemas-microsoft-com:vml" xmlns:wp14="http://schemas.microsoft.com/office/word/2010/wordprocessingDrawing" xmlns:wp="http://schemas.openxmlformats.org/drawingml/2006/wordprocessingDrawing" xmlns:w10="urn:schemas-microsoft-com:office:word" xmlns:w="http://schemas.openxmlformats.org/wordprocessingml/2006/main" xmlns:w14="http://schemas.microsoft.com/office/word/2010/wordml" xmlns:w15="http://schemas.microsoft.com/office/word/2012/wordml" xmlns:w16se="http://schemas.microsoft.com/office/word/2015/wordml/symex" xmlns:wpg="http://schemas.microsoft.com/office/word/2010/wordprocessingGroup" xmlns:wpi="http://schemas.microsoft.com/office/word/2010/wordprocessingInk" xmlns:wne="http://schemas.microsoft.com/office/word/2006/wordml" xmlns:wps="http://schemas.microsoft.com/office/word/2010/wordprocessingShape" mc:Ignorable="w14 w15 w16se wp14">
   <w:endnote w:type="separator" w:id="-1">
     <w:p>
       <w:r>
@@ -13315,7 +13320,7 @@
 </file>
 
 <file path=word/footer1.xml><?xml version="1.0" encoding="utf-8"?>
-<w:ftr xmlns:wpc="http://schemas.microsoft.com/office/word/2010/wordprocessingCanvas" xmlns:mc="http://schemas.openxmlformats.org/markup-compatibility/2006" xmlns:o="urn:schemas-microsoft-com:office:office" xmlns:r="http://schemas.openxmlformats.org/officeDocument/2006/relationships" xmlns:m="http://schemas.openxmlformats.org/officeDocument/2006/math" xmlns:v="urn:schemas-microsoft-com:vml" xmlns:wp14="http://schemas.microsoft.com/office/word/2010/wordprocessingDrawing" xmlns:wp="http://schemas.openxmlformats.org/drawingml/2006/wordprocessingDrawing" xmlns:w10="urn:schemas-microsoft-com:office:word" xmlns:w="http://schemas.openxmlformats.org/wordprocessingml/2006/main" xmlns:w14="http://schemas.microsoft.com/office/word/2010/wordml" xmlns:w15="http://schemas.microsoft.com/office/word/2012/wordml" xmlns:wpg="http://schemas.microsoft.com/office/word/2010/wordprocessingGroup" xmlns:wpi="http://schemas.microsoft.com/office/word/2010/wordprocessingInk" xmlns:wne="http://schemas.microsoft.com/office/word/2006/wordml" xmlns:wps="http://schemas.microsoft.com/office/word/2010/wordprocessingShape" mc:Ignorable="w14 w15 wp14">
+<w:ftr xmlns:wpc="http://schemas.microsoft.com/office/word/2010/wordprocessingCanvas" xmlns:cx="http://schemas.microsoft.com/office/drawing/2014/chartex" xmlns:cx1="http://schemas.microsoft.com/office/drawing/2015/9/8/chartex" xmlns:mc="http://schemas.openxmlformats.org/markup-compatibility/2006" xmlns:o="urn:schemas-microsoft-com:office:office" xmlns:r="http://schemas.openxmlformats.org/officeDocument/2006/relationships" xmlns:m="http://schemas.openxmlformats.org/officeDocument/2006/math" xmlns:v="urn:schemas-microsoft-com:vml" xmlns:wp14="http://schemas.microsoft.com/office/word/2010/wordprocessingDrawing" xmlns:wp="http://schemas.openxmlformats.org/drawingml/2006/wordprocessingDrawing" xmlns:w10="urn:schemas-microsoft-com:office:word" xmlns:w="http://schemas.openxmlformats.org/wordprocessingml/2006/main" xmlns:w14="http://schemas.microsoft.com/office/word/2010/wordml" xmlns:w15="http://schemas.microsoft.com/office/word/2012/wordml" xmlns:w16se="http://schemas.microsoft.com/office/word/2015/wordml/symex" xmlns:wpg="http://schemas.microsoft.com/office/word/2010/wordprocessingGroup" xmlns:wpi="http://schemas.microsoft.com/office/word/2010/wordprocessingInk" xmlns:wne="http://schemas.microsoft.com/office/word/2006/wordml" xmlns:wps="http://schemas.microsoft.com/office/word/2010/wordprocessingShape" mc:Ignorable="w14 w15 w16se wp14">
   <w:p>
     <w:pPr>
       <w:pStyle w:val="Pieddepage"/>
@@ -13341,7 +13346,7 @@
 </file>
 
 <file path=word/footer2.xml><?xml version="1.0" encoding="utf-8"?>
-<w:ftr xmlns:wpc="http://schemas.microsoft.com/office/word/2010/wordprocessingCanvas" xmlns:mc="http://schemas.openxmlformats.org/markup-compatibility/2006" xmlns:o="urn:schemas-microsoft-com:office:office" xmlns:r="http://schemas.openxmlformats.org/officeDocument/2006/relationships" xmlns:m="http://schemas.openxmlformats.org/officeDocument/2006/math" xmlns:v="urn:schemas-microsoft-com:vml" xmlns:wp14="http://schemas.microsoft.com/office/word/2010/wordprocessingDrawing" xmlns:wp="http://schemas.openxmlformats.org/drawingml/2006/wordprocessingDrawing" xmlns:w10="urn:schemas-microsoft-com:office:word" xmlns:w="http://schemas.openxmlformats.org/wordprocessingml/2006/main" xmlns:w14="http://schemas.microsoft.com/office/word/2010/wordml" xmlns:w15="http://schemas.microsoft.com/office/word/2012/wordml" xmlns:wpg="http://schemas.microsoft.com/office/word/2010/wordprocessingGroup" xmlns:wpi="http://schemas.microsoft.com/office/word/2010/wordprocessingInk" xmlns:wne="http://schemas.microsoft.com/office/word/2006/wordml" xmlns:wps="http://schemas.microsoft.com/office/word/2010/wordprocessingShape" mc:Ignorable="w14 w15 wp14">
+<w:ftr xmlns:wpc="http://schemas.microsoft.com/office/word/2010/wordprocessingCanvas" xmlns:cx="http://schemas.microsoft.com/office/drawing/2014/chartex" xmlns:cx1="http://schemas.microsoft.com/office/drawing/2015/9/8/chartex" xmlns:mc="http://schemas.openxmlformats.org/markup-compatibility/2006" xmlns:o="urn:schemas-microsoft-com:office:office" xmlns:r="http://schemas.openxmlformats.org/officeDocument/2006/relationships" xmlns:m="http://schemas.openxmlformats.org/officeDocument/2006/math" xmlns:v="urn:schemas-microsoft-com:vml" xmlns:wp14="http://schemas.microsoft.com/office/word/2010/wordprocessingDrawing" xmlns:wp="http://schemas.openxmlformats.org/drawingml/2006/wordprocessingDrawing" xmlns:w10="urn:schemas-microsoft-com:office:word" xmlns:w="http://schemas.openxmlformats.org/wordprocessingml/2006/main" xmlns:w14="http://schemas.microsoft.com/office/word/2010/wordml" xmlns:w15="http://schemas.microsoft.com/office/word/2012/wordml" xmlns:w16se="http://schemas.microsoft.com/office/word/2015/wordml/symex" xmlns:wpg="http://schemas.microsoft.com/office/word/2010/wordprocessingGroup" xmlns:wpi="http://schemas.microsoft.com/office/word/2010/wordprocessingInk" xmlns:wne="http://schemas.microsoft.com/office/word/2006/wordml" xmlns:wps="http://schemas.microsoft.com/office/word/2010/wordprocessingShape" mc:Ignorable="w14 w15 w16se wp14">
   <w:p>
     <w:pPr>
       <w:pStyle w:val="Pieddepage"/>
@@ -13349,7 +13354,7 @@
     <w:r>
       <w:rPr>
         <w:noProof/>
-        <w:lang w:val="fr-FR"/>
+        <w:lang w:eastAsia="en-GB"/>
       </w:rPr>
       <mc:AlternateContent>
         <mc:Choice Requires="wps">
@@ -13481,7 +13486,7 @@
     <w:r>
       <w:rPr>
         <w:noProof/>
-        <w:lang w:val="fr-FR"/>
+        <w:lang w:eastAsia="en-GB"/>
       </w:rPr>
       <w:drawing>
         <wp:anchor distT="0" distB="0" distL="114300" distR="114300" simplePos="0" relativeHeight="251658240" behindDoc="0" locked="0" layoutInCell="1" allowOverlap="1" wp14:anchorId="0AA7616B" wp14:editId="5250FA18">
@@ -13598,7 +13603,7 @@
 </file>
 
 <file path=word/footer3.xml><?xml version="1.0" encoding="utf-8"?>
-<w:ftr xmlns:wpc="http://schemas.microsoft.com/office/word/2010/wordprocessingCanvas" xmlns:mc="http://schemas.openxmlformats.org/markup-compatibility/2006" xmlns:o="urn:schemas-microsoft-com:office:office" xmlns:r="http://schemas.openxmlformats.org/officeDocument/2006/relationships" xmlns:m="http://schemas.openxmlformats.org/officeDocument/2006/math" xmlns:v="urn:schemas-microsoft-com:vml" xmlns:wp14="http://schemas.microsoft.com/office/word/2010/wordprocessingDrawing" xmlns:wp="http://schemas.openxmlformats.org/drawingml/2006/wordprocessingDrawing" xmlns:w10="urn:schemas-microsoft-com:office:word" xmlns:w="http://schemas.openxmlformats.org/wordprocessingml/2006/main" xmlns:w14="http://schemas.microsoft.com/office/word/2010/wordml" xmlns:w15="http://schemas.microsoft.com/office/word/2012/wordml" xmlns:wpg="http://schemas.microsoft.com/office/word/2010/wordprocessingGroup" xmlns:wpi="http://schemas.microsoft.com/office/word/2010/wordprocessingInk" xmlns:wne="http://schemas.microsoft.com/office/word/2006/wordml" xmlns:wps="http://schemas.microsoft.com/office/word/2010/wordprocessingShape" mc:Ignorable="w14 w15 wp14">
+<w:ftr xmlns:wpc="http://schemas.microsoft.com/office/word/2010/wordprocessingCanvas" xmlns:cx="http://schemas.microsoft.com/office/drawing/2014/chartex" xmlns:cx1="http://schemas.microsoft.com/office/drawing/2015/9/8/chartex" xmlns:mc="http://schemas.openxmlformats.org/markup-compatibility/2006" xmlns:o="urn:schemas-microsoft-com:office:office" xmlns:r="http://schemas.openxmlformats.org/officeDocument/2006/relationships" xmlns:m="http://schemas.openxmlformats.org/officeDocument/2006/math" xmlns:v="urn:schemas-microsoft-com:vml" xmlns:wp14="http://schemas.microsoft.com/office/word/2010/wordprocessingDrawing" xmlns:wp="http://schemas.openxmlformats.org/drawingml/2006/wordprocessingDrawing" xmlns:w10="urn:schemas-microsoft-com:office:word" xmlns:w="http://schemas.openxmlformats.org/wordprocessingml/2006/main" xmlns:w14="http://schemas.microsoft.com/office/word/2010/wordml" xmlns:w15="http://schemas.microsoft.com/office/word/2012/wordml" xmlns:w16se="http://schemas.microsoft.com/office/word/2015/wordml/symex" xmlns:wpg="http://schemas.microsoft.com/office/word/2010/wordprocessingGroup" xmlns:wpi="http://schemas.microsoft.com/office/word/2010/wordprocessingInk" xmlns:wne="http://schemas.microsoft.com/office/word/2006/wordml" xmlns:wps="http://schemas.microsoft.com/office/word/2010/wordprocessingShape" mc:Ignorable="w14 w15 w16se wp14">
   <w:p>
     <w:pPr>
       <w:pStyle w:val="Pieddepage"/>
@@ -13608,7 +13613,7 @@
     <w:r>
       <w:rPr>
         <w:noProof/>
-        <w:lang w:val="fr-FR"/>
+        <w:lang w:eastAsia="en-GB"/>
       </w:rPr>
       <w:drawing>
         <wp:anchor distT="0" distB="0" distL="114300" distR="114300" simplePos="0" relativeHeight="251656192" behindDoc="1" locked="0" layoutInCell="1" allowOverlap="1" wp14:anchorId="07975BB7" wp14:editId="54A62BA9">
@@ -13745,7 +13750,7 @@
       <w:rPr>
         <w:noProof/>
       </w:rPr>
-      <w:t>6</w:t>
+      <w:t>15</w:t>
     </w:r>
     <w:r>
       <w:fldChar w:fldCharType="end"/>
@@ -13761,7 +13766,7 @@
 </file>
 
 <file path=word/footnotes.xml><?xml version="1.0" encoding="utf-8"?>
-<w:footnotes xmlns:wpc="http://schemas.microsoft.com/office/word/2010/wordprocessingCanvas" xmlns:mc="http://schemas.openxmlformats.org/markup-compatibility/2006" xmlns:o="urn:schemas-microsoft-com:office:office" xmlns:r="http://schemas.openxmlformats.org/officeDocument/2006/relationships" xmlns:m="http://schemas.openxmlformats.org/officeDocument/2006/math" xmlns:v="urn:schemas-microsoft-com:vml" xmlns:wp14="http://schemas.microsoft.com/office/word/2010/wordprocessingDrawing" xmlns:wp="http://schemas.openxmlformats.org/drawingml/2006/wordprocessingDrawing" xmlns:w10="urn:schemas-microsoft-com:office:word" xmlns:w="http://schemas.openxmlformats.org/wordprocessingml/2006/main" xmlns:w14="http://schemas.microsoft.com/office/word/2010/wordml" xmlns:w15="http://schemas.microsoft.com/office/word/2012/wordml" xmlns:wpg="http://schemas.microsoft.com/office/word/2010/wordprocessingGroup" xmlns:wpi="http://schemas.microsoft.com/office/word/2010/wordprocessingInk" xmlns:wne="http://schemas.microsoft.com/office/word/2006/wordml" xmlns:wps="http://schemas.microsoft.com/office/word/2010/wordprocessingShape" mc:Ignorable="w14 w15 wp14">
+<w:footnotes xmlns:wpc="http://schemas.microsoft.com/office/word/2010/wordprocessingCanvas" xmlns:cx="http://schemas.microsoft.com/office/drawing/2014/chartex" xmlns:cx1="http://schemas.microsoft.com/office/drawing/2015/9/8/chartex" xmlns:mc="http://schemas.openxmlformats.org/markup-compatibility/2006" xmlns:o="urn:schemas-microsoft-com:office:office" xmlns:r="http://schemas.openxmlformats.org/officeDocument/2006/relationships" xmlns:m="http://schemas.openxmlformats.org/officeDocument/2006/math" xmlns:v="urn:schemas-microsoft-com:vml" xmlns:wp14="http://schemas.microsoft.com/office/word/2010/wordprocessingDrawing" xmlns:wp="http://schemas.openxmlformats.org/drawingml/2006/wordprocessingDrawing" xmlns:w10="urn:schemas-microsoft-com:office:word" xmlns:w="http://schemas.openxmlformats.org/wordprocessingml/2006/main" xmlns:w14="http://schemas.microsoft.com/office/word/2010/wordml" xmlns:w15="http://schemas.microsoft.com/office/word/2012/wordml" xmlns:w16se="http://schemas.microsoft.com/office/word/2015/wordml/symex" xmlns:wpg="http://schemas.microsoft.com/office/word/2010/wordprocessingGroup" xmlns:wpi="http://schemas.microsoft.com/office/word/2010/wordprocessingInk" xmlns:wne="http://schemas.microsoft.com/office/word/2006/wordml" xmlns:wps="http://schemas.microsoft.com/office/word/2010/wordprocessingShape" mc:Ignorable="w14 w15 w16se wp14">
   <w:footnote w:type="separator" w:id="-1">
     <w:p>
       <w:r>
@@ -13780,7 +13785,7 @@
 </file>
 
 <file path=word/header1.xml><?xml version="1.0" encoding="utf-8"?>
-<w:hdr xmlns:wpc="http://schemas.microsoft.com/office/word/2010/wordprocessingCanvas" xmlns:mc="http://schemas.openxmlformats.org/markup-compatibility/2006" xmlns:o="urn:schemas-microsoft-com:office:office" xmlns:r="http://schemas.openxmlformats.org/officeDocument/2006/relationships" xmlns:m="http://schemas.openxmlformats.org/officeDocument/2006/math" xmlns:v="urn:schemas-microsoft-com:vml" xmlns:wp14="http://schemas.microsoft.com/office/word/2010/wordprocessingDrawing" xmlns:wp="http://schemas.openxmlformats.org/drawingml/2006/wordprocessingDrawing" xmlns:w10="urn:schemas-microsoft-com:office:word" xmlns:w="http://schemas.openxmlformats.org/wordprocessingml/2006/main" xmlns:w14="http://schemas.microsoft.com/office/word/2010/wordml" xmlns:w15="http://schemas.microsoft.com/office/word/2012/wordml" xmlns:wpg="http://schemas.microsoft.com/office/word/2010/wordprocessingGroup" xmlns:wpi="http://schemas.microsoft.com/office/word/2010/wordprocessingInk" xmlns:wne="http://schemas.microsoft.com/office/word/2006/wordml" xmlns:wps="http://schemas.microsoft.com/office/word/2010/wordprocessingShape" mc:Ignorable="w14 w15 wp14">
+<w:hdr xmlns:wpc="http://schemas.microsoft.com/office/word/2010/wordprocessingCanvas" xmlns:cx="http://schemas.microsoft.com/office/drawing/2014/chartex" xmlns:cx1="http://schemas.microsoft.com/office/drawing/2015/9/8/chartex" xmlns:mc="http://schemas.openxmlformats.org/markup-compatibility/2006" xmlns:o="urn:schemas-microsoft-com:office:office" xmlns:r="http://schemas.openxmlformats.org/officeDocument/2006/relationships" xmlns:m="http://schemas.openxmlformats.org/officeDocument/2006/math" xmlns:v="urn:schemas-microsoft-com:vml" xmlns:wp14="http://schemas.microsoft.com/office/word/2010/wordprocessingDrawing" xmlns:wp="http://schemas.openxmlformats.org/drawingml/2006/wordprocessingDrawing" xmlns:w10="urn:schemas-microsoft-com:office:word" xmlns:w="http://schemas.openxmlformats.org/wordprocessingml/2006/main" xmlns:w14="http://schemas.microsoft.com/office/word/2010/wordml" xmlns:w15="http://schemas.microsoft.com/office/word/2012/wordml" xmlns:w16se="http://schemas.microsoft.com/office/word/2015/wordml/symex" xmlns:wpg="http://schemas.microsoft.com/office/word/2010/wordprocessingGroup" xmlns:wpi="http://schemas.microsoft.com/office/word/2010/wordprocessingInk" xmlns:wne="http://schemas.microsoft.com/office/word/2006/wordml" xmlns:wps="http://schemas.microsoft.com/office/word/2010/wordprocessingShape" mc:Ignorable="w14 w15 w16se wp14">
   <w:p>
     <w:pPr>
       <w:pStyle w:val="Horizon2020"/>
@@ -13788,7 +13793,7 @@
     <w:r>
       <w:rPr>
         <w:noProof/>
-        <w:lang w:val="fr-FR"/>
+        <w:lang w:eastAsia="en-GB"/>
       </w:rPr>
       <w:drawing>
         <wp:anchor distT="0" distB="0" distL="114300" distR="114300" simplePos="0" relativeHeight="251659264" behindDoc="0" locked="0" layoutInCell="1" allowOverlap="1" wp14:anchorId="37DA3F73" wp14:editId="4AC0F6AB">
@@ -13858,7 +13863,7 @@
 </file>
 
 <file path=word/header2.xml><?xml version="1.0" encoding="utf-8"?>
-<w:hdr xmlns:wpc="http://schemas.microsoft.com/office/word/2010/wordprocessingCanvas" xmlns:mc="http://schemas.openxmlformats.org/markup-compatibility/2006" xmlns:o="urn:schemas-microsoft-com:office:office" xmlns:r="http://schemas.openxmlformats.org/officeDocument/2006/relationships" xmlns:m="http://schemas.openxmlformats.org/officeDocument/2006/math" xmlns:v="urn:schemas-microsoft-com:vml" xmlns:wp14="http://schemas.microsoft.com/office/word/2010/wordprocessingDrawing" xmlns:wp="http://schemas.openxmlformats.org/drawingml/2006/wordprocessingDrawing" xmlns:w10="urn:schemas-microsoft-com:office:word" xmlns:w="http://schemas.openxmlformats.org/wordprocessingml/2006/main" xmlns:w14="http://schemas.microsoft.com/office/word/2010/wordml" xmlns:w15="http://schemas.microsoft.com/office/word/2012/wordml" xmlns:wpg="http://schemas.microsoft.com/office/word/2010/wordprocessingGroup" xmlns:wpi="http://schemas.microsoft.com/office/word/2010/wordprocessingInk" xmlns:wne="http://schemas.microsoft.com/office/word/2006/wordml" xmlns:wps="http://schemas.microsoft.com/office/word/2010/wordprocessingShape" mc:Ignorable="w14 w15 wp14">
+<w:hdr xmlns:wpc="http://schemas.microsoft.com/office/word/2010/wordprocessingCanvas" xmlns:cx="http://schemas.microsoft.com/office/drawing/2014/chartex" xmlns:cx1="http://schemas.microsoft.com/office/drawing/2015/9/8/chartex" xmlns:mc="http://schemas.openxmlformats.org/markup-compatibility/2006" xmlns:o="urn:schemas-microsoft-com:office:office" xmlns:r="http://schemas.openxmlformats.org/officeDocument/2006/relationships" xmlns:m="http://schemas.openxmlformats.org/officeDocument/2006/math" xmlns:v="urn:schemas-microsoft-com:vml" xmlns:wp14="http://schemas.microsoft.com/office/word/2010/wordprocessingDrawing" xmlns:wp="http://schemas.openxmlformats.org/drawingml/2006/wordprocessingDrawing" xmlns:w10="urn:schemas-microsoft-com:office:word" xmlns:w="http://schemas.openxmlformats.org/wordprocessingml/2006/main" xmlns:w14="http://schemas.microsoft.com/office/word/2010/wordml" xmlns:w15="http://schemas.microsoft.com/office/word/2012/wordml" xmlns:w16se="http://schemas.microsoft.com/office/word/2015/wordml/symex" xmlns:wpg="http://schemas.microsoft.com/office/word/2010/wordprocessingGroup" xmlns:wpi="http://schemas.microsoft.com/office/word/2010/wordprocessingInk" xmlns:wne="http://schemas.microsoft.com/office/word/2006/wordml" xmlns:wps="http://schemas.microsoft.com/office/word/2010/wordprocessingShape" mc:Ignorable="w14 w15 w16se wp14">
   <w:p>
     <w:pPr>
       <w:pStyle w:val="En-tte"/>
@@ -13868,7 +13873,7 @@
 </file>
 
 <file path=word/numbering.xml><?xml version="1.0" encoding="utf-8"?>
-<w:numbering xmlns:wpc="http://schemas.microsoft.com/office/word/2010/wordprocessingCanvas" xmlns:mc="http://schemas.openxmlformats.org/markup-compatibility/2006" xmlns:o="urn:schemas-microsoft-com:office:office" xmlns:r="http://schemas.openxmlformats.org/officeDocument/2006/relationships" xmlns:m="http://schemas.openxmlformats.org/officeDocument/2006/math" xmlns:v="urn:schemas-microsoft-com:vml" xmlns:wp14="http://schemas.microsoft.com/office/word/2010/wordprocessingDrawing" xmlns:wp="http://schemas.openxmlformats.org/drawingml/2006/wordprocessingDrawing" xmlns:w10="urn:schemas-microsoft-com:office:word" xmlns:w="http://schemas.openxmlformats.org/wordprocessingml/2006/main" xmlns:w14="http://schemas.microsoft.com/office/word/2010/wordml" xmlns:w15="http://schemas.microsoft.com/office/word/2012/wordml" xmlns:wpg="http://schemas.microsoft.com/office/word/2010/wordprocessingGroup" xmlns:wpi="http://schemas.microsoft.com/office/word/2010/wordprocessingInk" xmlns:wne="http://schemas.microsoft.com/office/word/2006/wordml" xmlns:wps="http://schemas.microsoft.com/office/word/2010/wordprocessingShape" mc:Ignorable="w14 w15 wp14">
+<w:numbering xmlns:wpc="http://schemas.microsoft.com/office/word/2010/wordprocessingCanvas" xmlns:cx="http://schemas.microsoft.com/office/drawing/2014/chartex" xmlns:cx1="http://schemas.microsoft.com/office/drawing/2015/9/8/chartex" xmlns:mc="http://schemas.openxmlformats.org/markup-compatibility/2006" xmlns:o="urn:schemas-microsoft-com:office:office" xmlns:r="http://schemas.openxmlformats.org/officeDocument/2006/relationships" xmlns:m="http://schemas.openxmlformats.org/officeDocument/2006/math" xmlns:v="urn:schemas-microsoft-com:vml" xmlns:wp14="http://schemas.microsoft.com/office/word/2010/wordprocessingDrawing" xmlns:wp="http://schemas.openxmlformats.org/drawingml/2006/wordprocessingDrawing" xmlns:w10="urn:schemas-microsoft-com:office:word" xmlns:w="http://schemas.openxmlformats.org/wordprocessingml/2006/main" xmlns:w14="http://schemas.microsoft.com/office/word/2010/wordml" xmlns:w15="http://schemas.microsoft.com/office/word/2012/wordml" xmlns:w16se="http://schemas.microsoft.com/office/word/2015/wordml/symex" xmlns:wpg="http://schemas.microsoft.com/office/word/2010/wordprocessingGroup" xmlns:wpi="http://schemas.microsoft.com/office/word/2010/wordprocessingInk" xmlns:wne="http://schemas.microsoft.com/office/word/2006/wordml" xmlns:wps="http://schemas.microsoft.com/office/word/2010/wordprocessingShape" mc:Ignorable="w14 w15 w16se wp14">
   <w:abstractNum w:abstractNumId="0" w15:restartNumberingAfterBreak="0">
     <w:nsid w:val="FFFFFF7C"/>
     <w:multiLevelType w:val="singleLevel"/>
@@ -17908,7 +17913,7 @@
 </file>
 
 <file path=word/styles.xml><?xml version="1.0" encoding="utf-8"?>
-<w:styles xmlns:mc="http://schemas.openxmlformats.org/markup-compatibility/2006" xmlns:r="http://schemas.openxmlformats.org/officeDocument/2006/relationships" xmlns:w="http://schemas.openxmlformats.org/wordprocessingml/2006/main" xmlns:w14="http://schemas.microsoft.com/office/word/2010/wordml" xmlns:w15="http://schemas.microsoft.com/office/word/2012/wordml" mc:Ignorable="w14 w15">
+<w:styles xmlns:mc="http://schemas.openxmlformats.org/markup-compatibility/2006" xmlns:r="http://schemas.openxmlformats.org/officeDocument/2006/relationships" xmlns:w="http://schemas.openxmlformats.org/wordprocessingml/2006/main" xmlns:w14="http://schemas.microsoft.com/office/word/2010/wordml" xmlns:w15="http://schemas.microsoft.com/office/word/2012/wordml" xmlns:w16se="http://schemas.microsoft.com/office/word/2015/wordml/symex" mc:Ignorable="w14 w15 w16se">
   <w:docDefaults>
     <w:rPrDefault>
       <w:rPr>
@@ -19273,7 +19278,7 @@
 </file>
 
 <file path=customXml/itemProps1.xml><?xml version="1.0" encoding="utf-8"?>
-<ds:datastoreItem xmlns:ds="http://schemas.openxmlformats.org/officeDocument/2006/customXml" ds:itemID="{68334BF7-922A-4CD1-8971-F011D6BBCD98}">
+<ds:datastoreItem xmlns:ds="http://schemas.openxmlformats.org/officeDocument/2006/customXml" ds:itemID="{B4E484D8-B88B-4E0D-ACE6-001632D9FC13}">
   <ds:schemaRefs>
     <ds:schemaRef ds:uri="http://schemas.openxmlformats.org/officeDocument/2006/bibliography"/>
   </ds:schemaRefs>

</xml_diff>

<commit_message>
Update changelog and documentation.
</commit_message>
<xml_diff>
--- a/docs/OCTOPUS_user_manual.docx
+++ b/docs/OCTOPUS_user_manual.docx
@@ -1,26 +1,16 @@
 
 <file path=word/document.xml><?xml version="1.0" encoding="utf-8"?>
-<w:document xmlns:wpc="http://schemas.microsoft.com/office/word/2010/wordprocessingCanvas" xmlns:cx="http://schemas.microsoft.com/office/drawing/2014/chartex" xmlns:cx1="http://schemas.microsoft.com/office/drawing/2015/9/8/chartex" xmlns:cx2="http://schemas.microsoft.com/office/drawing/2015/10/21/chartex" xmlns:cx3="http://schemas.microsoft.com/office/drawing/2016/5/9/chartex" xmlns:cx4="http://schemas.microsoft.com/office/drawing/2016/5/10/chartex" xmlns:cx5="http://schemas.microsoft.com/office/drawing/2016/5/11/chartex" xmlns:cx6="http://schemas.microsoft.com/office/drawing/2016/5/12/chartex" xmlns:cx7="http://schemas.microsoft.com/office/drawing/2016/5/13/chartex" xmlns:cx8="http://schemas.microsoft.com/office/drawing/2016/5/14/chartex" xmlns:mc="http://schemas.openxmlformats.org/markup-compatibility/2006" xmlns:aink="http://schemas.microsoft.com/office/drawing/2016/ink" xmlns:am3d="http://schemas.microsoft.com/office/drawing/2017/model3d" xmlns:o="urn:schemas-microsoft-com:office:office" xmlns:r="http://schemas.openxmlformats.org/officeDocument/2006/relationships" xmlns:m="http://schemas.openxmlformats.org/officeDocument/2006/math" xmlns:v="urn:schemas-microsoft-com:vml" xmlns:wp14="http://schemas.microsoft.com/office/word/2010/wordprocessingDrawing" xmlns:wp="http://schemas.openxmlformats.org/drawingml/2006/wordprocessingDrawing" xmlns:w10="urn:schemas-microsoft-com:office:word" xmlns:w="http://schemas.openxmlformats.org/wordprocessingml/2006/main" xmlns:w14="http://schemas.microsoft.com/office/word/2010/wordml" xmlns:w15="http://schemas.microsoft.com/office/word/2012/wordml" xmlns:w16cex="http://schemas.microsoft.com/office/word/2018/wordml/cex" xmlns:w16cid="http://schemas.microsoft.com/office/word/2016/wordml/cid" xmlns:w16="http://schemas.microsoft.com/office/word/2018/wordml" xmlns:w16sdtdh="http://schemas.microsoft.com/office/word/2020/wordml/sdtdatahash" xmlns:w16se="http://schemas.microsoft.com/office/word/2015/wordml/symex" xmlns:wpg="http://schemas.microsoft.com/office/word/2010/wordprocessingGroup" xmlns:wpi="http://schemas.microsoft.com/office/word/2010/wordprocessingInk" xmlns:wne="http://schemas.microsoft.com/office/word/2006/wordml" xmlns:wps="http://schemas.microsoft.com/office/word/2010/wordprocessingShape" mc:Ignorable="w14 w15 w16se w16cid w16 w16cex w16sdtdh wp14">
+<w:document xmlns:wpc="http://schemas.microsoft.com/office/word/2010/wordprocessingCanvas" xmlns:cx="http://schemas.microsoft.com/office/drawing/2014/chartex" xmlns:cx1="http://schemas.microsoft.com/office/drawing/2015/9/8/chartex" xmlns:cx2="http://schemas.microsoft.com/office/drawing/2015/10/21/chartex" xmlns:cx3="http://schemas.microsoft.com/office/drawing/2016/5/9/chartex" xmlns:cx4="http://schemas.microsoft.com/office/drawing/2016/5/10/chartex" xmlns:cx5="http://schemas.microsoft.com/office/drawing/2016/5/11/chartex" xmlns:cx6="http://schemas.microsoft.com/office/drawing/2016/5/12/chartex" xmlns:cx7="http://schemas.microsoft.com/office/drawing/2016/5/13/chartex" xmlns:cx8="http://schemas.microsoft.com/office/drawing/2016/5/14/chartex" xmlns:mc="http://schemas.openxmlformats.org/markup-compatibility/2006" xmlns:aink="http://schemas.microsoft.com/office/drawing/2016/ink" xmlns:am3d="http://schemas.microsoft.com/office/drawing/2017/model3d" xmlns:o="urn:schemas-microsoft-com:office:office" xmlns:oel="http://schemas.microsoft.com/office/2019/extlst" xmlns:r="http://schemas.openxmlformats.org/officeDocument/2006/relationships" xmlns:m="http://schemas.openxmlformats.org/officeDocument/2006/math" xmlns:v="urn:schemas-microsoft-com:vml" xmlns:wp14="http://schemas.microsoft.com/office/word/2010/wordprocessingDrawing" xmlns:wp="http://schemas.openxmlformats.org/drawingml/2006/wordprocessingDrawing" xmlns:w10="urn:schemas-microsoft-com:office:word" xmlns:w="http://schemas.openxmlformats.org/wordprocessingml/2006/main" xmlns:w14="http://schemas.microsoft.com/office/word/2010/wordml" xmlns:w15="http://schemas.microsoft.com/office/word/2012/wordml" xmlns:w16cex="http://schemas.microsoft.com/office/word/2018/wordml/cex" xmlns:w16cid="http://schemas.microsoft.com/office/word/2016/wordml/cid" xmlns:w16="http://schemas.microsoft.com/office/word/2018/wordml" xmlns:w16sdtdh="http://schemas.microsoft.com/office/word/2020/wordml/sdtdatahash" xmlns:w16se="http://schemas.microsoft.com/office/word/2015/wordml/symex" xmlns:wpg="http://schemas.microsoft.com/office/word/2010/wordprocessingGroup" xmlns:wpi="http://schemas.microsoft.com/office/word/2010/wordprocessingInk" xmlns:wne="http://schemas.microsoft.com/office/word/2006/wordml" xmlns:wps="http://schemas.microsoft.com/office/word/2010/wordprocessingShape" mc:Ignorable="w14 w15 w16se w16cid w16 w16cex w16sdtdh wp14">
   <w:body>
     <w:p>
       <w:pPr>
         <w:pStyle w:val="Titredudocument"/>
       </w:pPr>
-      <w:r>
-        <w:fldChar w:fldCharType="begin"/>
-      </w:r>
-      <w:r>
-        <w:instrText xml:space="preserve"> TITLE   \* MERGEFORMAT </w:instrText>
-      </w:r>
-      <w:r>
-        <w:fldChar w:fldCharType="separate"/>
-      </w:r>
-      <w:r>
-        <w:t>Octopus</w:t>
-      </w:r>
-      <w:r>
-        <w:fldChar w:fldCharType="end"/>
-      </w:r>
+      <w:fldSimple w:instr=" TITLE   \* MERGEFORMAT ">
+        <w:r>
+          <w:t>Octopus</w:t>
+        </w:r>
+      </w:fldSimple>
     </w:p>
     <w:p>
       <w:pPr>
@@ -275,23 +265,7 @@
               </w:rPr>
             </w:pPr>
             <w:r>
-              <w:t xml:space="preserve">to split a </w:t>
-            </w:r>
-            <w:proofErr w:type="spellStart"/>
-            <w:r>
-              <w:t>multistation</w:t>
-            </w:r>
-            <w:proofErr w:type="spellEnd"/>
-            <w:r>
-              <w:t xml:space="preserve"> file into </w:t>
-            </w:r>
-            <w:proofErr w:type="spellStart"/>
-            <w:r>
-              <w:t>monostation</w:t>
-            </w:r>
-            <w:proofErr w:type="spellEnd"/>
-            <w:r>
-              <w:t xml:space="preserve"> ones</w:t>
+              <w:t>to split a multistation file into monostation ones</w:t>
             </w:r>
           </w:p>
           <w:p>
@@ -308,39 +282,7 @@
               </w:rPr>
             </w:pPr>
             <w:r>
-              <w:t xml:space="preserve">to extract 1 </w:t>
-            </w:r>
-            <w:proofErr w:type="spellStart"/>
-            <w:r>
-              <w:t>to n</w:t>
-            </w:r>
-            <w:proofErr w:type="spellEnd"/>
-            <w:r>
-              <w:t xml:space="preserve"> stations from a </w:t>
-            </w:r>
-            <w:proofErr w:type="spellStart"/>
-            <w:r>
-              <w:t>multistation</w:t>
-            </w:r>
-            <w:proofErr w:type="spellEnd"/>
-            <w:r>
-              <w:t xml:space="preserve"> file and export them into another </w:t>
-            </w:r>
-            <w:proofErr w:type="spellStart"/>
-            <w:r>
-              <w:t>multistation</w:t>
-            </w:r>
-            <w:proofErr w:type="spellEnd"/>
-            <w:r>
-              <w:t xml:space="preserve"> file or several </w:t>
-            </w:r>
-            <w:proofErr w:type="spellStart"/>
-            <w:r>
-              <w:t>monostation</w:t>
-            </w:r>
-            <w:proofErr w:type="spellEnd"/>
-            <w:r>
-              <w:t xml:space="preserve"> ones.</w:t>
+              <w:t>to extract 1 to n stations from a multistation file and export them into another multistation file or several monostation ones.</w:t>
             </w:r>
           </w:p>
           <w:p>
@@ -378,26 +320,16 @@
               <w:t>,</w:t>
             </w:r>
             <w:r>
+              <w:t xml:space="preserve"> netCDF-CFPoint</w:t>
+            </w:r>
+            <w:r>
+              <w:t xml:space="preserve"> and</w:t>
+            </w:r>
+            <w:r>
               <w:t xml:space="preserve"> </w:t>
             </w:r>
-            <w:proofErr w:type="spellStart"/>
-            <w:r>
-              <w:t>netCDF-CFPoint</w:t>
-            </w:r>
-            <w:proofErr w:type="spellEnd"/>
-            <w:r>
-              <w:t xml:space="preserve"> and</w:t>
-            </w:r>
-            <w:r>
-              <w:t xml:space="preserve"> </w:t>
-            </w:r>
-            <w:proofErr w:type="spellStart"/>
-            <w:r>
-              <w:t>netCDF</w:t>
-            </w:r>
-            <w:proofErr w:type="spellEnd"/>
-            <w:r>
-              <w:t xml:space="preserve"> for </w:t>
+            <w:r>
+              <w:t xml:space="preserve">netCDF for </w:t>
             </w:r>
             <w:r>
               <w:t>HF-</w:t>
@@ -440,21 +372,28 @@
               <w:rPr>
                 <w:lang w:val="en-US"/>
               </w:rPr>
-              <w:t xml:space="preserve">To convert EGO glider files to </w:t>
-            </w:r>
-            <w:proofErr w:type="spellStart"/>
-            <w:r>
-              <w:rPr>
-                <w:lang w:val="en-US"/>
-              </w:rPr>
-              <w:t>netCDF-CFpoint</w:t>
-            </w:r>
-            <w:proofErr w:type="spellEnd"/>
-            <w:r>
-              <w:rPr>
-                <w:lang w:val="en-US"/>
-              </w:rPr>
-              <w:t xml:space="preserve"> format</w:t>
+              <w:t>To convert EGO glider files to netCDF-CFpoint format</w:t>
+            </w:r>
+          </w:p>
+          <w:p>
+            <w:pPr>
+              <w:pStyle w:val="Corpsdetexte"/>
+              <w:numPr>
+                <w:ilvl w:val="0"/>
+                <w:numId w:val="40"/>
+              </w:numPr>
+              <w:spacing w:before="0" w:after="0"/>
+              <w:rPr>
+                <w:b/>
+                <w:lang w:val="en-US"/>
+              </w:rPr>
+            </w:pPr>
+            <w:r>
+              <w:rPr>
+                <w:bCs/>
+                <w:lang w:val="en-US"/>
+              </w:rPr>
+              <w:t>To convert ADCP (CASCADE) files to netCDF-CFPoint format</w:t>
             </w:r>
           </w:p>
         </w:tc>
@@ -522,30 +461,8 @@
               <w:rPr>
                 <w:lang w:val="fr-FR"/>
               </w:rPr>
-              <w:t xml:space="preserve">S. </w:t>
-            </w:r>
-            <w:proofErr w:type="spellStart"/>
-            <w:r>
-              <w:rPr>
-                <w:lang w:val="fr-FR"/>
-              </w:rPr>
-              <w:t>Brégent</w:t>
-            </w:r>
-            <w:proofErr w:type="spellEnd"/>
-            <w:r>
-              <w:rPr>
-                <w:lang w:val="fr-FR"/>
-              </w:rPr>
-              <w:t xml:space="preserve">, M. </w:t>
-            </w:r>
-            <w:proofErr w:type="spellStart"/>
-            <w:r>
-              <w:rPr>
-                <w:lang w:val="fr-FR"/>
-              </w:rPr>
-              <w:t>Fichaut</w:t>
-            </w:r>
-            <w:proofErr w:type="spellEnd"/>
+              <w:t>S. Brégent, M. Fichaut</w:t>
+            </w:r>
             <w:r>
               <w:rPr>
                 <w:lang w:val="fr-FR"/>
@@ -815,33 +732,8 @@
                 <w:sz w:val="20"/>
                 <w:lang w:val="en-US"/>
               </w:rPr>
-              <w:t xml:space="preserve">S. </w:t>
-            </w:r>
-            <w:proofErr w:type="spellStart"/>
-            <w:r>
-              <w:rPr>
-                <w:sz w:val="20"/>
-                <w:lang w:val="en-US"/>
-              </w:rPr>
-              <w:t>Brégent</w:t>
-            </w:r>
-            <w:proofErr w:type="spellEnd"/>
-            <w:r>
-              <w:rPr>
-                <w:sz w:val="20"/>
-                <w:lang w:val="en-US"/>
-              </w:rPr>
-              <w:t xml:space="preserve">, M. </w:t>
-            </w:r>
-            <w:proofErr w:type="spellStart"/>
-            <w:r>
-              <w:rPr>
-                <w:sz w:val="20"/>
-                <w:lang w:val="en-US"/>
-              </w:rPr>
-              <w:t>Fichaut</w:t>
-            </w:r>
-            <w:proofErr w:type="spellEnd"/>
+              <w:t>S. Brégent, M. Fichaut</w:t>
+            </w:r>
           </w:p>
         </w:tc>
         <w:tc>
@@ -930,33 +822,8 @@
                 <w:sz w:val="20"/>
                 <w:lang w:val="en-US"/>
               </w:rPr>
-              <w:t xml:space="preserve">S. </w:t>
-            </w:r>
-            <w:proofErr w:type="spellStart"/>
-            <w:r>
-              <w:rPr>
-                <w:sz w:val="20"/>
-                <w:lang w:val="en-US"/>
-              </w:rPr>
-              <w:t>Brégent</w:t>
-            </w:r>
-            <w:proofErr w:type="spellEnd"/>
-            <w:r>
-              <w:rPr>
-                <w:sz w:val="20"/>
-                <w:lang w:val="en-US"/>
-              </w:rPr>
-              <w:t xml:space="preserve">, M. </w:t>
-            </w:r>
-            <w:proofErr w:type="spellStart"/>
-            <w:r>
-              <w:rPr>
-                <w:sz w:val="20"/>
-                <w:lang w:val="en-US"/>
-              </w:rPr>
-              <w:t>Fichaut</w:t>
-            </w:r>
-            <w:proofErr w:type="spellEnd"/>
+              <w:t>S. Brégent, M. Fichaut</w:t>
+            </w:r>
           </w:p>
         </w:tc>
         <w:tc>
@@ -1115,33 +982,8 @@
                 <w:sz w:val="20"/>
                 <w:lang w:val="en-US"/>
               </w:rPr>
-              <w:t xml:space="preserve">S. </w:t>
-            </w:r>
-            <w:proofErr w:type="spellStart"/>
-            <w:r>
-              <w:rPr>
-                <w:sz w:val="20"/>
-                <w:lang w:val="en-US"/>
-              </w:rPr>
-              <w:t>Brégent</w:t>
-            </w:r>
-            <w:proofErr w:type="spellEnd"/>
-            <w:r>
-              <w:rPr>
-                <w:sz w:val="20"/>
-                <w:lang w:val="en-US"/>
-              </w:rPr>
-              <w:t xml:space="preserve">, M. </w:t>
-            </w:r>
-            <w:proofErr w:type="spellStart"/>
-            <w:r>
-              <w:rPr>
-                <w:sz w:val="20"/>
-                <w:lang w:val="en-US"/>
-              </w:rPr>
-              <w:t>Fichaut</w:t>
-            </w:r>
-            <w:proofErr w:type="spellEnd"/>
+              <w:t>S. Brégent, M. Fichaut</w:t>
+            </w:r>
           </w:p>
         </w:tc>
         <w:tc>
@@ -1342,6 +1184,7 @@
                 <w:sz w:val="20"/>
                 <w:lang w:val="en-US"/>
               </w:rPr>
+              <w:lastRenderedPageBreak/>
               <w:t>1.3</w:t>
             </w:r>
           </w:p>
@@ -1365,43 +1208,7 @@
                 <w:sz w:val="20"/>
                 <w:szCs w:val="20"/>
               </w:rPr>
-              <w:t xml:space="preserve">S. </w:t>
-            </w:r>
-            <w:proofErr w:type="spellStart"/>
-            <w:r>
-              <w:rPr>
-                <w:color w:val="5B7591"/>
-                <w:sz w:val="20"/>
-                <w:szCs w:val="20"/>
-              </w:rPr>
-              <w:t>Brégent</w:t>
-            </w:r>
-            <w:proofErr w:type="spellEnd"/>
-            <w:r>
-              <w:rPr>
-                <w:color w:val="5B7591"/>
-                <w:sz w:val="20"/>
-                <w:szCs w:val="20"/>
-              </w:rPr>
-              <w:t xml:space="preserve">, M. </w:t>
-            </w:r>
-            <w:proofErr w:type="spellStart"/>
-            <w:r>
-              <w:rPr>
-                <w:color w:val="5B7591"/>
-                <w:sz w:val="20"/>
-                <w:szCs w:val="20"/>
-              </w:rPr>
-              <w:t>Fichaut</w:t>
-            </w:r>
-            <w:proofErr w:type="spellEnd"/>
-            <w:r>
-              <w:rPr>
-                <w:color w:val="5B7591"/>
-                <w:sz w:val="20"/>
-                <w:szCs w:val="20"/>
-              </w:rPr>
-              <w:t xml:space="preserve"> </w:t>
+              <w:t xml:space="preserve">S. Brégent, M. Fichaut </w:t>
             </w:r>
           </w:p>
         </w:tc>
@@ -1477,7 +1284,6 @@
                 <w:sz w:val="20"/>
                 <w:szCs w:val="20"/>
               </w:rPr>
-              <w:lastRenderedPageBreak/>
               <w:t>Output file type choice: modification of the label in the graphical interface (no modification for batch mode)</w:t>
             </w:r>
             <w:r>
@@ -1614,23 +1420,13 @@
                 <w:szCs w:val="20"/>
               </w:rPr>
             </w:pPr>
-            <w:proofErr w:type="spellStart"/>
             <w:r>
               <w:rPr>
                 <w:color w:val="5B7591"/>
                 <w:sz w:val="20"/>
                 <w:szCs w:val="20"/>
               </w:rPr>
-              <w:t>Additionnal</w:t>
-            </w:r>
-            <w:proofErr w:type="spellEnd"/>
-            <w:r>
-              <w:rPr>
-                <w:color w:val="5B7591"/>
-                <w:sz w:val="20"/>
-                <w:szCs w:val="20"/>
-              </w:rPr>
-              <w:t xml:space="preserve"> information about log files (§</w:t>
+              <w:t>Additionnal information about log files (§</w:t>
             </w:r>
             <w:r>
               <w:rPr>
@@ -1722,7 +1518,6 @@
                 <w:sz w:val="20"/>
                 <w:lang w:val="en-US"/>
               </w:rPr>
-              <w:lastRenderedPageBreak/>
               <w:t>1.4</w:t>
             </w:r>
           </w:p>
@@ -1747,36 +1542,8 @@
                 <w:color w:val="5B7591"/>
                 <w:sz w:val="20"/>
               </w:rPr>
-              <w:t xml:space="preserve">S. </w:t>
-            </w:r>
-            <w:proofErr w:type="spellStart"/>
-            <w:r>
-              <w:rPr>
-                <w:rFonts w:cs="Times New Roman"/>
-                <w:color w:val="5B7591"/>
-                <w:sz w:val="20"/>
-              </w:rPr>
-              <w:t>Brégent</w:t>
-            </w:r>
-            <w:proofErr w:type="spellEnd"/>
-            <w:r>
-              <w:rPr>
-                <w:rFonts w:cs="Times New Roman"/>
-                <w:color w:val="5B7591"/>
-                <w:sz w:val="20"/>
-              </w:rPr>
-              <w:t xml:space="preserve">, M. </w:t>
-            </w:r>
-            <w:proofErr w:type="spellStart"/>
-            <w:r>
-              <w:rPr>
-                <w:rFonts w:cs="Times New Roman"/>
-                <w:color w:val="5B7591"/>
-                <w:sz w:val="20"/>
-              </w:rPr>
-              <w:t>Fichaut</w:t>
-            </w:r>
-            <w:proofErr w:type="spellEnd"/>
+              <w:t>S. Brégent, M. Fichaut</w:t>
+            </w:r>
           </w:p>
         </w:tc>
         <w:tc>
@@ -2227,101 +1994,55 @@
                 <w:color w:val="5B7591"/>
                 <w:sz w:val="20"/>
               </w:rPr>
-              <w:t xml:space="preserve">S. </w:t>
-            </w:r>
-            <w:proofErr w:type="spellStart"/>
-            <w:r>
+              <w:t>S. Brégent, M. Fichaut</w:t>
+            </w:r>
+          </w:p>
+        </w:tc>
+        <w:tc>
+          <w:tcPr>
+            <w:tcW w:w="1182" w:type="dxa"/>
+          </w:tcPr>
+          <w:p>
+            <w:pPr>
+              <w:pStyle w:val="Default"/>
+              <w:jc w:val="both"/>
               <w:rPr>
                 <w:rFonts w:cs="Times New Roman"/>
                 <w:color w:val="5B7591"/>
                 <w:sz w:val="20"/>
               </w:rPr>
-              <w:t>Brégent</w:t>
-            </w:r>
-            <w:proofErr w:type="spellEnd"/>
+            </w:pPr>
             <w:r>
               <w:rPr>
                 <w:rFonts w:cs="Times New Roman"/>
                 <w:color w:val="5B7591"/>
                 <w:sz w:val="20"/>
               </w:rPr>
-              <w:t xml:space="preserve">, M. </w:t>
-            </w:r>
-            <w:proofErr w:type="spellStart"/>
-            <w:r>
+              <w:t>05/06/2019</w:t>
+            </w:r>
+          </w:p>
+        </w:tc>
+        <w:tc>
+          <w:tcPr>
+            <w:tcW w:w="5244" w:type="dxa"/>
+          </w:tcPr>
+          <w:p>
+            <w:pPr>
+              <w:pStyle w:val="Default"/>
+              <w:jc w:val="both"/>
               <w:rPr>
                 <w:rFonts w:cs="Times New Roman"/>
                 <w:color w:val="5B7591"/>
                 <w:sz w:val="20"/>
               </w:rPr>
-              <w:t>Fichaut</w:t>
-            </w:r>
-            <w:proofErr w:type="spellEnd"/>
-          </w:p>
-        </w:tc>
-        <w:tc>
-          <w:tcPr>
-            <w:tcW w:w="1182" w:type="dxa"/>
-          </w:tcPr>
-          <w:p>
-            <w:pPr>
-              <w:pStyle w:val="Default"/>
-              <w:jc w:val="both"/>
+            </w:pPr>
+            <w:r>
               <w:rPr>
                 <w:rFonts w:cs="Times New Roman"/>
                 <w:color w:val="5B7591"/>
                 <w:sz w:val="20"/>
               </w:rPr>
-            </w:pPr>
-            <w:r>
-              <w:rPr>
-                <w:rFonts w:cs="Times New Roman"/>
-                <w:color w:val="5B7591"/>
-                <w:sz w:val="20"/>
-              </w:rPr>
-              <w:t>05/06/2019</w:t>
-            </w:r>
-          </w:p>
-        </w:tc>
-        <w:tc>
-          <w:tcPr>
-            <w:tcW w:w="5244" w:type="dxa"/>
-          </w:tcPr>
-          <w:p>
-            <w:pPr>
-              <w:pStyle w:val="Default"/>
-              <w:jc w:val="both"/>
-              <w:rPr>
-                <w:rFonts w:cs="Times New Roman"/>
-                <w:color w:val="5B7591"/>
-                <w:sz w:val="20"/>
-              </w:rPr>
-            </w:pPr>
-            <w:r>
-              <w:rPr>
-                <w:rFonts w:cs="Times New Roman"/>
-                <w:color w:val="5B7591"/>
-                <w:sz w:val="20"/>
-              </w:rPr>
-              <w:t xml:space="preserve">Take into account ODV variants for biology, </w:t>
-            </w:r>
-            <w:proofErr w:type="spellStart"/>
-            <w:r>
-              <w:rPr>
-                <w:rFonts w:cs="Times New Roman"/>
-                <w:color w:val="5B7591"/>
-                <w:sz w:val="20"/>
-              </w:rPr>
-              <w:t>microlitter</w:t>
-            </w:r>
-            <w:proofErr w:type="spellEnd"/>
-            <w:r>
-              <w:rPr>
-                <w:rFonts w:cs="Times New Roman"/>
-                <w:color w:val="5B7591"/>
-                <w:sz w:val="20"/>
-              </w:rPr>
-              <w:t xml:space="preserve"> and flowcytometry for checks and conversion ODV to ODV.</w:t>
+              <w:t>Take into account ODV variants for biology, microlitter and flowcytometry for checks and conversion ODV to ODV.</w:t>
             </w:r>
           </w:p>
         </w:tc>
@@ -2372,36 +2093,8 @@
                 <w:color w:val="5B7591"/>
                 <w:sz w:val="20"/>
               </w:rPr>
-              <w:t xml:space="preserve">S. </w:t>
-            </w:r>
-            <w:proofErr w:type="spellStart"/>
-            <w:r>
-              <w:rPr>
-                <w:rFonts w:cs="Times New Roman"/>
-                <w:color w:val="5B7591"/>
-                <w:sz w:val="20"/>
-              </w:rPr>
-              <w:t>Brégent</w:t>
-            </w:r>
-            <w:proofErr w:type="spellEnd"/>
-            <w:r>
-              <w:rPr>
-                <w:rFonts w:cs="Times New Roman"/>
-                <w:color w:val="5B7591"/>
-                <w:sz w:val="20"/>
-              </w:rPr>
-              <w:t xml:space="preserve">, M. </w:t>
-            </w:r>
-            <w:proofErr w:type="spellStart"/>
-            <w:r>
-              <w:rPr>
-                <w:rFonts w:cs="Times New Roman"/>
-                <w:color w:val="5B7591"/>
-                <w:sz w:val="20"/>
-              </w:rPr>
-              <w:t>Fichaut</w:t>
-            </w:r>
-            <w:proofErr w:type="spellEnd"/>
+              <w:t>S. Brégent, M. Fichaut</w:t>
+            </w:r>
           </w:p>
         </w:tc>
         <w:tc>
@@ -2451,25 +2144,7 @@
                 <w:sz w:val="20"/>
                 <w:szCs w:val="22"/>
               </w:rPr>
-              <w:t xml:space="preserve">For all conversions/split cases, update URLs for CDIs, CSRs and </w:t>
-            </w:r>
-            <w:proofErr w:type="spellStart"/>
-            <w:r>
-              <w:rPr>
-                <w:color w:val="5B7591"/>
-                <w:sz w:val="20"/>
-                <w:szCs w:val="22"/>
-              </w:rPr>
-              <w:t>Nerc</w:t>
-            </w:r>
-            <w:proofErr w:type="spellEnd"/>
-            <w:r>
-              <w:rPr>
-                <w:color w:val="5B7591"/>
-                <w:sz w:val="20"/>
-                <w:szCs w:val="22"/>
-              </w:rPr>
-              <w:t xml:space="preserve"> vocabularies (§</w:t>
+              <w:t>For all conversions/split cases, update URLs for CDIs, CSRs and Nerc vocabularies (§</w:t>
             </w:r>
             <w:r>
               <w:rPr>
@@ -2582,7 +2257,6 @@
               </w:rPr>
               <w:t xml:space="preserve">S. </w:t>
             </w:r>
-            <w:proofErr w:type="spellStart"/>
             <w:r>
               <w:rPr>
                 <w:rFonts w:cs="Times New Roman"/>
@@ -2591,25 +2265,14 @@
               </w:rPr>
               <w:t>Crouzille</w:t>
             </w:r>
-            <w:proofErr w:type="spellEnd"/>
             <w:r>
               <w:rPr>
                 <w:rFonts w:cs="Times New Roman"/>
                 <w:color w:val="5B7591"/>
                 <w:sz w:val="20"/>
               </w:rPr>
-              <w:t xml:space="preserve">, M. </w:t>
-            </w:r>
-            <w:proofErr w:type="spellStart"/>
-            <w:r>
-              <w:rPr>
-                <w:rFonts w:cs="Times New Roman"/>
-                <w:color w:val="5B7591"/>
-                <w:sz w:val="20"/>
-              </w:rPr>
-              <w:t>Fichaut</w:t>
-            </w:r>
-            <w:proofErr w:type="spellEnd"/>
+              <w:t>, M. Fichaut</w:t>
+            </w:r>
           </w:p>
         </w:tc>
         <w:tc>
@@ -2758,18 +2421,8 @@
                 <w:color w:val="5B7591"/>
                 <w:sz w:val="20"/>
               </w:rPr>
-              <w:t xml:space="preserve">S. </w:t>
-            </w:r>
-            <w:proofErr w:type="spellStart"/>
-            <w:r>
-              <w:rPr>
-                <w:rFonts w:cs="Times New Roman"/>
-                <w:color w:val="5B7591"/>
-                <w:sz w:val="20"/>
-              </w:rPr>
-              <w:t>Crouzille</w:t>
-            </w:r>
-            <w:proofErr w:type="spellEnd"/>
+              <w:t>S. Crouzille</w:t>
+            </w:r>
           </w:p>
         </w:tc>
         <w:tc>
@@ -2868,18 +2521,8 @@
                 <w:color w:val="5B7591"/>
                 <w:sz w:val="20"/>
               </w:rPr>
-              <w:t xml:space="preserve">S. </w:t>
-            </w:r>
-            <w:proofErr w:type="spellStart"/>
-            <w:r>
-              <w:rPr>
-                <w:rFonts w:cs="Times New Roman"/>
-                <w:color w:val="5B7591"/>
-                <w:sz w:val="20"/>
-              </w:rPr>
-              <w:t>Crouzille</w:t>
-            </w:r>
-            <w:proofErr w:type="spellEnd"/>
+              <w:t>S. Crouzille</w:t>
+            </w:r>
           </w:p>
         </w:tc>
         <w:tc>
@@ -2997,18 +2640,8 @@
                 <w:color w:val="5B7591"/>
                 <w:sz w:val="20"/>
               </w:rPr>
-              <w:t xml:space="preserve">S. </w:t>
-            </w:r>
-            <w:proofErr w:type="spellStart"/>
-            <w:r>
-              <w:rPr>
-                <w:rFonts w:cs="Times New Roman"/>
-                <w:color w:val="5B7591"/>
-                <w:sz w:val="20"/>
-              </w:rPr>
-              <w:t>Crouzille</w:t>
-            </w:r>
-            <w:proofErr w:type="spellEnd"/>
+              <w:t>S. Crouzille</w:t>
+            </w:r>
           </w:p>
         </w:tc>
         <w:tc>
@@ -3107,18 +2740,8 @@
                 <w:color w:val="5B7591"/>
                 <w:sz w:val="20"/>
               </w:rPr>
-              <w:t xml:space="preserve">S. </w:t>
-            </w:r>
-            <w:proofErr w:type="spellStart"/>
-            <w:r>
-              <w:rPr>
-                <w:rFonts w:cs="Times New Roman"/>
-                <w:color w:val="5B7591"/>
-                <w:sz w:val="20"/>
-              </w:rPr>
-              <w:t>Crouzille</w:t>
-            </w:r>
-            <w:proofErr w:type="spellEnd"/>
+              <w:t>S. Crouzille</w:t>
+            </w:r>
           </w:p>
         </w:tc>
         <w:tc>
@@ -3251,18 +2874,8 @@
                 <w:color w:val="5B7591"/>
                 <w:sz w:val="20"/>
               </w:rPr>
-              <w:t xml:space="preserve">S. </w:t>
-            </w:r>
-            <w:proofErr w:type="spellStart"/>
-            <w:r>
-              <w:rPr>
-                <w:rFonts w:cs="Times New Roman"/>
-                <w:color w:val="5B7591"/>
-                <w:sz w:val="20"/>
-              </w:rPr>
-              <w:t>Crouzille</w:t>
-            </w:r>
-            <w:proofErr w:type="spellEnd"/>
+              <w:t>S. Crouzille</w:t>
+            </w:r>
           </w:p>
         </w:tc>
         <w:tc>
@@ -3314,6 +2927,138 @@
                 <w:sz w:val="20"/>
               </w:rPr>
               <w:t>Update version.</w:t>
+            </w:r>
+          </w:p>
+        </w:tc>
+      </w:tr>
+      <w:tr>
+        <w:tc>
+          <w:tcPr>
+            <w:tcW w:w="851" w:type="dxa"/>
+          </w:tcPr>
+          <w:p>
+            <w:pPr>
+              <w:pStyle w:val="Corpsdetexte"/>
+              <w:spacing w:before="0" w:after="0"/>
+              <w:rPr>
+                <w:sz w:val="20"/>
+                <w:lang w:val="en-US"/>
+              </w:rPr>
+            </w:pPr>
+            <w:r>
+              <w:rPr>
+                <w:sz w:val="20"/>
+                <w:lang w:val="en-US"/>
+              </w:rPr>
+              <w:t>1.8.1</w:t>
+            </w:r>
+          </w:p>
+        </w:tc>
+        <w:tc>
+          <w:tcPr>
+            <w:tcW w:w="1228" w:type="dxa"/>
+          </w:tcPr>
+          <w:p>
+            <w:pPr>
+              <w:pStyle w:val="Default"/>
+              <w:jc w:val="both"/>
+              <w:rPr>
+                <w:rFonts w:cs="Times New Roman"/>
+                <w:color w:val="5B7591"/>
+                <w:sz w:val="20"/>
+              </w:rPr>
+            </w:pPr>
+            <w:r>
+              <w:rPr>
+                <w:rFonts w:cs="Times New Roman"/>
+                <w:color w:val="5B7591"/>
+                <w:sz w:val="20"/>
+              </w:rPr>
+              <w:t>S. Crouzille</w:t>
+            </w:r>
+          </w:p>
+        </w:tc>
+        <w:tc>
+          <w:tcPr>
+            <w:tcW w:w="1182" w:type="dxa"/>
+          </w:tcPr>
+          <w:p>
+            <w:pPr>
+              <w:pStyle w:val="Default"/>
+              <w:jc w:val="both"/>
+              <w:rPr>
+                <w:rFonts w:cs="Times New Roman"/>
+                <w:color w:val="5B7591"/>
+                <w:sz w:val="20"/>
+              </w:rPr>
+            </w:pPr>
+            <w:r>
+              <w:rPr>
+                <w:rFonts w:cs="Times New Roman"/>
+                <w:color w:val="5B7591"/>
+                <w:sz w:val="20"/>
+              </w:rPr>
+              <w:t>05</w:t>
+            </w:r>
+            <w:r>
+              <w:rPr>
+                <w:rFonts w:cs="Times New Roman"/>
+                <w:color w:val="5B7591"/>
+                <w:sz w:val="20"/>
+              </w:rPr>
+              <w:t>/1</w:t>
+            </w:r>
+            <w:r>
+              <w:rPr>
+                <w:rFonts w:cs="Times New Roman"/>
+                <w:color w:val="5B7591"/>
+                <w:sz w:val="20"/>
+              </w:rPr>
+              <w:t>0</w:t>
+            </w:r>
+            <w:r>
+              <w:rPr>
+                <w:rFonts w:cs="Times New Roman"/>
+                <w:color w:val="5B7591"/>
+                <w:sz w:val="20"/>
+              </w:rPr>
+              <w:t>/202</w:t>
+            </w:r>
+            <w:r>
+              <w:rPr>
+                <w:rFonts w:cs="Times New Roman"/>
+                <w:color w:val="5B7591"/>
+                <w:sz w:val="20"/>
+              </w:rPr>
+              <w:t>3</w:t>
+            </w:r>
+          </w:p>
+        </w:tc>
+        <w:tc>
+          <w:tcPr>
+            <w:tcW w:w="5244" w:type="dxa"/>
+          </w:tcPr>
+          <w:p>
+            <w:pPr>
+              <w:pStyle w:val="Default"/>
+              <w:numPr>
+                <w:ilvl w:val="0"/>
+                <w:numId w:val="35"/>
+              </w:numPr>
+              <w:jc w:val="both"/>
+              <w:rPr>
+                <w:rFonts w:cs="Times New Roman"/>
+                <w:color w:val="5B7591"/>
+                <w:sz w:val="20"/>
+              </w:rPr>
+            </w:pPr>
+            <w:r>
+              <w:rPr>
+                <w:rFonts w:cs="Times New Roman"/>
+                <w:color w:val="5B7591"/>
+                <w:sz w:val="20"/>
+              </w:rPr>
+              <w:t>Add ADCP conversion.</w:t>
             </w:r>
           </w:p>
         </w:tc>
@@ -4859,13 +4604,8 @@
         <w:t xml:space="preserve">OCTOPUS checks the compliance of a file to the </w:t>
       </w:r>
       <w:hyperlink r:id="rId11" w:history="1">
-        <w:proofErr w:type="spellStart"/>
         <w:r>
-          <w:t>SeaDataNet</w:t>
-        </w:r>
-        <w:proofErr w:type="spellEnd"/>
-        <w:r>
-          <w:t xml:space="preserve"> </w:t>
+          <w:t xml:space="preserve">SeaDataNet </w:t>
         </w:r>
         <w:r>
           <w:rPr>
@@ -4885,33 +4625,23 @@
         <w:r>
           <w:t xml:space="preserve">, </w:t>
         </w:r>
-        <w:proofErr w:type="spellStart"/>
         <w:r>
           <w:rPr>
             <w:b/>
           </w:rPr>
           <w:t>netCDF</w:t>
         </w:r>
-        <w:proofErr w:type="spellEnd"/>
         <w:r>
           <w:t xml:space="preserve"> (CFPOINT)</w:t>
         </w:r>
         <w:r>
           <w:t xml:space="preserve">, </w:t>
         </w:r>
-        <w:proofErr w:type="spellStart"/>
         <w:r>
           <w:rPr>
             <w:b/>
           </w:rPr>
-          <w:t>netCDF</w:t>
-        </w:r>
-        <w:proofErr w:type="spellEnd"/>
-        <w:r>
-          <w:rPr>
-            <w:b/>
-          </w:rPr>
-          <w:t xml:space="preserve"> for HF-Radar</w:t>
+          <w:t>netCDF for HF-Radar</w:t>
         </w:r>
         <w:r>
           <w:t xml:space="preserve"> </w:t>
@@ -4943,15 +4673,7 @@
         <w:jc w:val="left"/>
       </w:pPr>
       <w:r>
-        <w:t xml:space="preserve">OCTOPUS converts files </w:t>
-      </w:r>
-      <w:proofErr w:type="gramStart"/>
-      <w:r>
-        <w:t>in a given</w:t>
-      </w:r>
-      <w:proofErr w:type="gramEnd"/>
-      <w:r>
-        <w:t xml:space="preserve"> SeaDataNet format to another SeaDataNet format (e.g.: ODV to netCDF, netCDF to ODV, MedAtlas to NetCDF, MedAtlas to ODV)</w:t>
+        <w:t>OCTOPUS converts files in a given SeaDataNet format to another SeaDataNet format (e.g.: ODV to netCDF, netCDF to ODV, MedAtlas to NetCDF, MedAtlas to ODV)</w:t>
       </w:r>
       <w:r>
         <w:t>.</w:t>
@@ -5024,6 +4746,19 @@
     </w:p>
     <w:p>
       <w:pPr>
+        <w:numPr>
+          <w:ilvl w:val="1"/>
+          <w:numId w:val="39"/>
+        </w:numPr>
+        <w:spacing w:before="100" w:beforeAutospacing="1" w:after="100" w:afterAutospacing="1"/>
+        <w:jc w:val="left"/>
+      </w:pPr>
+      <w:r>
+        <w:t>Convert ADCP (CASCADE) files to SeaDataNet netCDF files</w:t>
+      </w:r>
+    </w:p>
+    <w:p>
+      <w:pPr>
         <w:rPr>
           <w:lang w:val="en-US"/>
         </w:rPr>
@@ -5083,7 +4818,6 @@
         <w:t xml:space="preserve">variants </w:t>
       </w:r>
       <w:bookmarkEnd w:id="3"/>
-      <w:proofErr w:type="gramStart"/>
       <w:r>
         <w:rPr>
           <w:rFonts w:asciiTheme="minorHAnsi" w:hAnsiTheme="minorHAnsi"/>
@@ -5092,7 +4826,6 @@
         </w:rPr>
         <w:t>are:</w:t>
       </w:r>
-      <w:proofErr w:type="gramEnd"/>
       <w:r>
         <w:rPr>
           <w:rFonts w:asciiTheme="minorHAnsi" w:hAnsiTheme="minorHAnsi"/>
@@ -5127,19 +4860,11 @@
         </w:rPr>
         <w:t xml:space="preserve">, </w:t>
       </w:r>
-      <w:proofErr w:type="spellStart"/>
-      <w:r>
-        <w:rPr>
-          <w:lang w:val="en-US"/>
-        </w:rPr>
-        <w:t>Microlitter</w:t>
-      </w:r>
-      <w:proofErr w:type="spellEnd"/>
-      <w:r>
-        <w:rPr>
-          <w:lang w:val="en-US"/>
-        </w:rPr>
-        <w:t xml:space="preserve"> in water column (MODV)</w:t>
+      <w:r>
+        <w:rPr>
+          <w:lang w:val="en-US"/>
+        </w:rPr>
+        <w:t>Microlitter in water column (MODV)</w:t>
       </w:r>
       <w:r>
         <w:rPr>
@@ -5147,19 +4872,11 @@
         </w:rPr>
         <w:t xml:space="preserve">, </w:t>
       </w:r>
-      <w:proofErr w:type="spellStart"/>
-      <w:r>
-        <w:rPr>
-          <w:lang w:val="en-US"/>
-        </w:rPr>
-        <w:t>Microlitter</w:t>
-      </w:r>
-      <w:proofErr w:type="spellEnd"/>
-      <w:r>
-        <w:rPr>
-          <w:lang w:val="en-US"/>
-        </w:rPr>
-        <w:t xml:space="preserve"> in sediments (SODV)</w:t>
+      <w:r>
+        <w:rPr>
+          <w:lang w:val="en-US"/>
+        </w:rPr>
+        <w:t>Microlitter in sediments (SODV)</w:t>
       </w:r>
       <w:r>
         <w:rPr>
@@ -5310,50 +5027,26 @@
           <w:color w:val="5B7591"/>
           <w:lang w:val="en-US"/>
         </w:rPr>
-        <w:t xml:space="preserve"> version, with Java 1.8.0_201 bundled into it (located in the `octopus/</w:t>
-      </w:r>
-      <w:proofErr w:type="spellStart"/>
+        <w:t xml:space="preserve"> version, with Java 1.8.0_201 bundled into it (located in the `octopus/jre` directory</w:t>
+      </w:r>
       <w:r>
         <w:rPr>
           <w:color w:val="5B7591"/>
           <w:lang w:val="en-US"/>
         </w:rPr>
-        <w:t>jre</w:t>
-      </w:r>
-      <w:proofErr w:type="spellEnd"/>
+        <w:t>)</w:t>
+      </w:r>
       <w:r>
         <w:rPr>
           <w:color w:val="5B7591"/>
           <w:lang w:val="en-US"/>
         </w:rPr>
-        <w:t>` directory</w:t>
-      </w:r>
-      <w:r>
-        <w:rPr>
-          <w:color w:val="5B7591"/>
-          <w:lang w:val="en-US"/>
-        </w:rPr>
-        <w:t>)</w:t>
-      </w:r>
-      <w:r>
-        <w:rPr>
-          <w:color w:val="5B7591"/>
-          <w:lang w:val="en-US"/>
-        </w:rPr>
         <w:t>.</w:t>
       </w:r>
     </w:p>
     <w:p>
       <w:r>
-        <w:t xml:space="preserve">This version doesn't require </w:t>
-      </w:r>
-      <w:proofErr w:type="spellStart"/>
-      <w:r>
-        <w:t>Java.Octopus</w:t>
-      </w:r>
-      <w:proofErr w:type="spellEnd"/>
-      <w:r>
-        <w:t xml:space="preserve"> is available for multiple platforms: Windows, Linux.</w:t>
+        <w:t>This version doesn't require Java.Octopus is available for multiple platforms: Windows, Linux.</w:t>
       </w:r>
     </w:p>
     <w:p>
@@ -5502,80 +5195,224 @@
           <w:rFonts w:asciiTheme="minorHAnsi" w:hAnsiTheme="minorHAnsi" w:cstheme="minorHAnsi"/>
           <w:sz w:val="20"/>
         </w:rPr>
-        <w:t xml:space="preserve"> [directory\]java –D </w:t>
-      </w:r>
-      <w:proofErr w:type="spellStart"/>
-      <w:proofErr w:type="gramStart"/>
-      <w:r>
+        <w:t xml:space="preserve"> [directory\]java –D http.proxyHost=xx.xx.xx.xx –D http.proxyPort=yy -jar octopus.jar</w:t>
+      </w:r>
+    </w:p>
+    <w:p>
+      <w:pPr>
+        <w:pStyle w:val="Paragraphedeliste"/>
+        <w:ind w:left="432"/>
         <w:rPr>
           <w:rFonts w:asciiTheme="minorHAnsi" w:hAnsiTheme="minorHAnsi" w:cstheme="minorHAnsi"/>
           <w:sz w:val="20"/>
         </w:rPr>
-        <w:t>http.proxyHost</w:t>
-      </w:r>
-      <w:proofErr w:type="spellEnd"/>
+      </w:pPr>
       <w:r>
         <w:rPr>
           <w:rFonts w:asciiTheme="minorHAnsi" w:hAnsiTheme="minorHAnsi" w:cstheme="minorHAnsi"/>
           <w:sz w:val="20"/>
         </w:rPr>
-        <w:t>=</w:t>
-      </w:r>
-      <w:proofErr w:type="spellStart"/>
-      <w:r>
+        <w:t xml:space="preserve">   </w:t>
+      </w:r>
+    </w:p>
+    <w:p>
+      <w:pPr>
+        <w:pStyle w:val="Paragraphedeliste"/>
+        <w:ind w:left="432"/>
+        <w:rPr>
+          <w:color w:val="5B7591"/>
+        </w:rPr>
+      </w:pPr>
+      <w:r>
+        <w:rPr>
+          <w:color w:val="5B7591"/>
+        </w:rPr>
+        <w:t xml:space="preserve"> where</w:t>
+      </w:r>
+    </w:p>
+    <w:p>
+      <w:pPr>
+        <w:pStyle w:val="Paragraphedeliste"/>
+        <w:ind w:left="432"/>
+        <w:rPr>
+          <w:color w:val="5B7591"/>
+        </w:rPr>
+      </w:pPr>
+      <w:r>
+        <w:rPr>
+          <w:color w:val="5B7591"/>
+        </w:rPr>
+        <w:t xml:space="preserve">    - xx.xx.xx.xx = your proxy IP address</w:t>
+      </w:r>
+    </w:p>
+    <w:p>
+      <w:pPr>
+        <w:pStyle w:val="Paragraphedeliste"/>
+        <w:ind w:left="432"/>
+        <w:rPr>
+          <w:color w:val="5B7591"/>
+        </w:rPr>
+      </w:pPr>
+      <w:r>
+        <w:rPr>
+          <w:color w:val="5B7591"/>
+        </w:rPr>
+        <w:t xml:space="preserve">    - yy = your proxy port</w:t>
+      </w:r>
+    </w:p>
+    <w:p>
+      <w:pPr>
+        <w:pStyle w:val="Paragraphedeliste"/>
+        <w:ind w:left="432"/>
+        <w:rPr>
+          <w:color w:val="5B7591"/>
+        </w:rPr>
+      </w:pPr>
+      <w:r>
+        <w:rPr>
+          <w:color w:val="5B7591"/>
+        </w:rPr>
+        <w:t xml:space="preserve">    - [directory\] is the optional `java.exe` location, depending on your Java installation.</w:t>
+      </w:r>
+    </w:p>
+    <w:p>
+      <w:pPr>
+        <w:pStyle w:val="Paragraphedeliste"/>
+        <w:ind w:left="432"/>
         <w:rPr>
           <w:rFonts w:asciiTheme="minorHAnsi" w:hAnsiTheme="minorHAnsi" w:cstheme="minorHAnsi"/>
           <w:sz w:val="20"/>
         </w:rPr>
-        <w:t>xx.xx</w:t>
-      </w:r>
-      <w:proofErr w:type="gramEnd"/>
+      </w:pPr>
+    </w:p>
+    <w:p>
+      <w:pPr>
+        <w:pStyle w:val="Paragraphedeliste"/>
+        <w:ind w:left="432"/>
+        <w:rPr>
+          <w:color w:val="5B7591"/>
+        </w:rPr>
+      </w:pPr>
       <w:r>
         <w:rPr>
           <w:rFonts w:asciiTheme="minorHAnsi" w:hAnsiTheme="minorHAnsi" w:cstheme="minorHAnsi"/>
           <w:sz w:val="20"/>
         </w:rPr>
-        <w:t>.xx.xx</w:t>
-      </w:r>
-      <w:proofErr w:type="spellEnd"/>
-      <w:r>
+        <w:t xml:space="preserve"> </w:t>
+      </w:r>
+      <w:r>
+        <w:rPr>
+          <w:color w:val="5B7591"/>
+        </w:rPr>
+        <w:t>In</w:t>
+      </w:r>
+      <w:r>
+        <w:rPr>
+          <w:color w:val="5B7591"/>
+        </w:rPr>
+        <w:t xml:space="preserve"> the "standalone" version, the directory is `.\jre\bin\`. If </w:t>
+      </w:r>
+      <w:r>
+        <w:rPr>
+          <w:color w:val="5B7591"/>
+        </w:rPr>
+        <w:t>y</w:t>
+      </w:r>
+      <w:r>
+        <w:rPr>
+          <w:color w:val="5B7591"/>
+        </w:rPr>
+        <w:t>ou already have Java installed, no directory is needed.</w:t>
+      </w:r>
+    </w:p>
+    <w:p>
+      <w:pPr>
+        <w:pStyle w:val="Paragraphedeliste"/>
+        <w:ind w:left="432"/>
+        <w:rPr>
+          <w:color w:val="5B7591"/>
+        </w:rPr>
+      </w:pPr>
+    </w:p>
+    <w:p>
+      <w:pPr>
+        <w:pStyle w:val="Paragraphedeliste"/>
+        <w:ind w:left="432"/>
+        <w:rPr>
+          <w:color w:val="5B7591"/>
+        </w:rPr>
+      </w:pPr>
+      <w:r>
+        <w:rPr>
+          <w:color w:val="5B7591"/>
+        </w:rPr>
+        <w:t xml:space="preserve">In case of a HTTPS proxy, you may </w:t>
+      </w:r>
+      <w:r>
+        <w:rPr>
+          <w:color w:val="5B7591"/>
+        </w:rPr>
+        <w:t>use</w:t>
+      </w:r>
+      <w:r>
+        <w:rPr>
+          <w:color w:val="5B7591"/>
+        </w:rPr>
+        <w:t xml:space="preserve"> similar options:</w:t>
+      </w:r>
+    </w:p>
+    <w:p>
+      <w:pPr>
+        <w:pStyle w:val="Paragraphedeliste"/>
+        <w:ind w:left="432"/>
+        <w:rPr>
+          <w:color w:val="5B7591"/>
+        </w:rPr>
+      </w:pPr>
+    </w:p>
+    <w:p>
+      <w:pPr>
+        <w:pStyle w:val="Paragraphedeliste"/>
+        <w:ind w:left="432"/>
         <w:rPr>
           <w:rFonts w:asciiTheme="minorHAnsi" w:hAnsiTheme="minorHAnsi" w:cstheme="minorHAnsi"/>
           <w:sz w:val="20"/>
         </w:rPr>
-        <w:t xml:space="preserve"> –D </w:t>
-      </w:r>
-      <w:proofErr w:type="spellStart"/>
+      </w:pPr>
       <w:r>
         <w:rPr>
           <w:rFonts w:asciiTheme="minorHAnsi" w:hAnsiTheme="minorHAnsi" w:cstheme="minorHAnsi"/>
           <w:sz w:val="20"/>
         </w:rPr>
-        <w:t>http.proxyPort</w:t>
-      </w:r>
-      <w:proofErr w:type="spellEnd"/>
+        <w:t>[directory\]java –D http</w:t>
+      </w:r>
       <w:r>
         <w:rPr>
           <w:rFonts w:asciiTheme="minorHAnsi" w:hAnsiTheme="minorHAnsi" w:cstheme="minorHAnsi"/>
           <w:sz w:val="20"/>
         </w:rPr>
-        <w:t>=</w:t>
-      </w:r>
-      <w:proofErr w:type="spellStart"/>
+        <w:t>s</w:t>
+      </w:r>
       <w:r>
         <w:rPr>
           <w:rFonts w:asciiTheme="minorHAnsi" w:hAnsiTheme="minorHAnsi" w:cstheme="minorHAnsi"/>
           <w:sz w:val="20"/>
         </w:rPr>
-        <w:t>yy</w:t>
-      </w:r>
-      <w:proofErr w:type="spellEnd"/>
+        <w:t>.proxyHost=xx.xx.xx.xx –D http</w:t>
+      </w:r>
       <w:r>
         <w:rPr>
           <w:rFonts w:asciiTheme="minorHAnsi" w:hAnsiTheme="minorHAnsi" w:cstheme="minorHAnsi"/>
           <w:sz w:val="20"/>
         </w:rPr>
-        <w:t xml:space="preserve"> -jar octopus.jar</w:t>
+        <w:t>s</w:t>
+      </w:r>
+      <w:r>
+        <w:rPr>
+          <w:rFonts w:asciiTheme="minorHAnsi" w:hAnsiTheme="minorHAnsi" w:cstheme="minorHAnsi"/>
+          <w:sz w:val="20"/>
+        </w:rPr>
+        <w:t>.proxyPort=yy -jar octopus.jar</w:t>
       </w:r>
     </w:p>
     <w:p>
@@ -5583,6 +5420,45 @@
         <w:pStyle w:val="Paragraphedeliste"/>
         <w:ind w:left="432"/>
         <w:rPr>
+          <w:color w:val="5B7591"/>
+        </w:rPr>
+      </w:pPr>
+    </w:p>
+    <w:p>
+      <w:pPr>
+        <w:pStyle w:val="Paragraphedeliste"/>
+        <w:ind w:left="432"/>
+        <w:rPr>
+          <w:color w:val="5B7591"/>
+        </w:rPr>
+      </w:pPr>
+      <w:r>
+        <w:rPr>
+          <w:color w:val="5B7591"/>
+        </w:rPr>
+        <w:t>HTTP and HTTPS proxy param</w:t>
+      </w:r>
+      <w:r>
+        <w:rPr>
+          <w:color w:val="5B7591"/>
+        </w:rPr>
+        <w:t>eters can be combined if needed:</w:t>
+      </w:r>
+    </w:p>
+    <w:p>
+      <w:pPr>
+        <w:pStyle w:val="Paragraphedeliste"/>
+        <w:ind w:left="432"/>
+        <w:rPr>
+          <w:color w:val="5B7591"/>
+        </w:rPr>
+      </w:pPr>
+    </w:p>
+    <w:p>
+      <w:pPr>
+        <w:pStyle w:val="Paragraphedeliste"/>
+        <w:ind w:left="432"/>
+        <w:rPr>
           <w:rFonts w:asciiTheme="minorHAnsi" w:hAnsiTheme="minorHAnsi" w:cstheme="minorHAnsi"/>
           <w:sz w:val="20"/>
         </w:rPr>
@@ -5592,549 +5468,63 @@
           <w:rFonts w:asciiTheme="minorHAnsi" w:hAnsiTheme="minorHAnsi" w:cstheme="minorHAnsi"/>
           <w:sz w:val="20"/>
         </w:rPr>
-        <w:t xml:space="preserve">   </w:t>
-      </w:r>
-    </w:p>
-    <w:p>
-      <w:pPr>
-        <w:pStyle w:val="Paragraphedeliste"/>
-        <w:ind w:left="432"/>
-        <w:rPr>
-          <w:color w:val="5B7591"/>
-        </w:rPr>
-      </w:pPr>
-      <w:r>
-        <w:rPr>
-          <w:color w:val="5B7591"/>
-        </w:rPr>
-        <w:t xml:space="preserve"> </w:t>
-      </w:r>
-      <w:proofErr w:type="gramStart"/>
-      <w:r>
-        <w:rPr>
-          <w:color w:val="5B7591"/>
-        </w:rPr>
-        <w:t>where</w:t>
-      </w:r>
-      <w:proofErr w:type="gramEnd"/>
-    </w:p>
-    <w:p>
-      <w:pPr>
-        <w:pStyle w:val="Paragraphedeliste"/>
-        <w:ind w:left="432"/>
-        <w:rPr>
-          <w:color w:val="5B7591"/>
-        </w:rPr>
-      </w:pPr>
-      <w:r>
-        <w:rPr>
-          <w:color w:val="5B7591"/>
-        </w:rPr>
-        <w:t xml:space="preserve">    - </w:t>
-      </w:r>
-      <w:proofErr w:type="spellStart"/>
-      <w:r>
-        <w:rPr>
-          <w:color w:val="5B7591"/>
-        </w:rPr>
-        <w:t>xx.xx.xx.xx</w:t>
-      </w:r>
-      <w:proofErr w:type="spellEnd"/>
-      <w:r>
-        <w:rPr>
-          <w:color w:val="5B7591"/>
-        </w:rPr>
-        <w:t xml:space="preserve"> = your proxy IP address</w:t>
-      </w:r>
-    </w:p>
-    <w:p>
-      <w:pPr>
-        <w:pStyle w:val="Paragraphedeliste"/>
-        <w:ind w:left="432"/>
-        <w:rPr>
-          <w:color w:val="5B7591"/>
-        </w:rPr>
-      </w:pPr>
-      <w:r>
-        <w:rPr>
-          <w:color w:val="5B7591"/>
-        </w:rPr>
-        <w:t xml:space="preserve">    - </w:t>
-      </w:r>
-      <w:proofErr w:type="spellStart"/>
-      <w:r>
-        <w:rPr>
-          <w:color w:val="5B7591"/>
-        </w:rPr>
-        <w:t>yy</w:t>
-      </w:r>
-      <w:proofErr w:type="spellEnd"/>
-      <w:r>
-        <w:rPr>
-          <w:color w:val="5B7591"/>
-        </w:rPr>
-        <w:t xml:space="preserve"> = your proxy port</w:t>
-      </w:r>
-    </w:p>
-    <w:p>
-      <w:pPr>
-        <w:pStyle w:val="Paragraphedeliste"/>
-        <w:ind w:left="432"/>
-        <w:rPr>
-          <w:color w:val="5B7591"/>
-        </w:rPr>
-      </w:pPr>
-      <w:r>
-        <w:rPr>
-          <w:color w:val="5B7591"/>
-        </w:rPr>
-        <w:t xml:space="preserve">    - [directory\] is the optional `java.exe` location, depending on your Java installation.</w:t>
-      </w:r>
-    </w:p>
-    <w:p>
-      <w:pPr>
-        <w:pStyle w:val="Paragraphedeliste"/>
-        <w:ind w:left="432"/>
+        <w:t>[directory\]java</w:t>
+      </w:r>
+      <w:r>
         <w:rPr>
           <w:rFonts w:asciiTheme="minorHAnsi" w:hAnsiTheme="minorHAnsi" w:cstheme="minorHAnsi"/>
           <w:sz w:val="20"/>
         </w:rPr>
-      </w:pPr>
-    </w:p>
-    <w:p>
-      <w:pPr>
-        <w:pStyle w:val="Paragraphedeliste"/>
-        <w:ind w:left="432"/>
-        <w:rPr>
-          <w:color w:val="5B7591"/>
-        </w:rPr>
-      </w:pPr>
+        <w:t xml:space="preserve"> </w:t>
+      </w:r>
       <w:r>
         <w:rPr>
           <w:rFonts w:asciiTheme="minorHAnsi" w:hAnsiTheme="minorHAnsi" w:cstheme="minorHAnsi"/>
           <w:sz w:val="20"/>
         </w:rPr>
-        <w:t xml:space="preserve"> </w:t>
-      </w:r>
-      <w:r>
-        <w:rPr>
-          <w:color w:val="5B7591"/>
-        </w:rPr>
-        <w:t>In</w:t>
-      </w:r>
-      <w:r>
-        <w:rPr>
-          <w:color w:val="5B7591"/>
-        </w:rPr>
-        <w:t xml:space="preserve"> the "standalone" version, the directory is `.\</w:t>
-      </w:r>
-      <w:proofErr w:type="spellStart"/>
-      <w:r>
-        <w:rPr>
-          <w:color w:val="5B7591"/>
-        </w:rPr>
-        <w:t>jre</w:t>
-      </w:r>
-      <w:proofErr w:type="spellEnd"/>
-      <w:r>
-        <w:rPr>
-          <w:color w:val="5B7591"/>
-        </w:rPr>
-        <w:t xml:space="preserve">\bin\`. If </w:t>
-      </w:r>
-      <w:r>
-        <w:rPr>
-          <w:color w:val="5B7591"/>
-        </w:rPr>
-        <w:t>y</w:t>
-      </w:r>
-      <w:r>
-        <w:rPr>
-          <w:color w:val="5B7591"/>
-        </w:rPr>
-        <w:t>ou already have Java installed, no directory is needed.</w:t>
-      </w:r>
-    </w:p>
-    <w:p>
-      <w:pPr>
-        <w:pStyle w:val="Paragraphedeliste"/>
-        <w:ind w:left="432"/>
-        <w:rPr>
-          <w:color w:val="5B7591"/>
-        </w:rPr>
-      </w:pPr>
-    </w:p>
-    <w:p>
-      <w:pPr>
-        <w:pStyle w:val="Paragraphedeliste"/>
-        <w:ind w:left="432"/>
-        <w:rPr>
-          <w:color w:val="5B7591"/>
-        </w:rPr>
-      </w:pPr>
-      <w:r>
-        <w:rPr>
-          <w:color w:val="5B7591"/>
-        </w:rPr>
-        <w:t xml:space="preserve">In case of a HTTPS proxy, you may </w:t>
-      </w:r>
-      <w:r>
-        <w:rPr>
-          <w:color w:val="5B7591"/>
-        </w:rPr>
-        <w:t>use</w:t>
-      </w:r>
-      <w:r>
-        <w:rPr>
-          <w:color w:val="5B7591"/>
-        </w:rPr>
-        <w:t xml:space="preserve"> similar options:</w:t>
-      </w:r>
-    </w:p>
-    <w:p>
-      <w:pPr>
-        <w:pStyle w:val="Paragraphedeliste"/>
-        <w:ind w:left="432"/>
-        <w:rPr>
-          <w:color w:val="5B7591"/>
-        </w:rPr>
-      </w:pPr>
-    </w:p>
-    <w:p>
-      <w:pPr>
-        <w:pStyle w:val="Paragraphedeliste"/>
-        <w:ind w:left="432"/>
+        <w:t>–D http.proxyHost=xx.xx.xx.xx –D http.proxyPort=yy –D http</w:t>
+      </w:r>
+      <w:r>
         <w:rPr>
           <w:rFonts w:asciiTheme="minorHAnsi" w:hAnsiTheme="minorHAnsi" w:cstheme="minorHAnsi"/>
           <w:sz w:val="20"/>
         </w:rPr>
-      </w:pPr>
+        <w:t>s</w:t>
+      </w:r>
       <w:r>
         <w:rPr>
           <w:rFonts w:asciiTheme="minorHAnsi" w:hAnsiTheme="minorHAnsi" w:cstheme="minorHAnsi"/>
           <w:sz w:val="20"/>
         </w:rPr>
-        <w:t xml:space="preserve">[directory\]java –D </w:t>
-      </w:r>
-      <w:proofErr w:type="spellStart"/>
-      <w:proofErr w:type="gramStart"/>
+        <w:t>.proxyHost=</w:t>
+      </w:r>
       <w:r>
         <w:rPr>
           <w:rFonts w:asciiTheme="minorHAnsi" w:hAnsiTheme="minorHAnsi" w:cstheme="minorHAnsi"/>
           <w:sz w:val="20"/>
         </w:rPr>
-        <w:t>http</w:t>
+        <w:t>aa.aa.aa.aa</w:t>
       </w:r>
       <w:r>
         <w:rPr>
           <w:rFonts w:asciiTheme="minorHAnsi" w:hAnsiTheme="minorHAnsi" w:cstheme="minorHAnsi"/>
           <w:sz w:val="20"/>
         </w:rPr>
-        <w:t>s</w:t>
+        <w:t xml:space="preserve"> –D http</w:t>
       </w:r>
       <w:r>
         <w:rPr>
           <w:rFonts w:asciiTheme="minorHAnsi" w:hAnsiTheme="minorHAnsi" w:cstheme="minorHAnsi"/>
           <w:sz w:val="20"/>
         </w:rPr>
-        <w:t>.proxyHost</w:t>
-      </w:r>
-      <w:proofErr w:type="spellEnd"/>
+        <w:t>s</w:t>
+      </w:r>
       <w:r>
         <w:rPr>
           <w:rFonts w:asciiTheme="minorHAnsi" w:hAnsiTheme="minorHAnsi" w:cstheme="minorHAnsi"/>
           <w:sz w:val="20"/>
         </w:rPr>
-        <w:t>=</w:t>
-      </w:r>
-      <w:proofErr w:type="spellStart"/>
-      <w:r>
-        <w:rPr>
-          <w:rFonts w:asciiTheme="minorHAnsi" w:hAnsiTheme="minorHAnsi" w:cstheme="minorHAnsi"/>
-          <w:sz w:val="20"/>
-        </w:rPr>
-        <w:t>xx.xx</w:t>
-      </w:r>
-      <w:proofErr w:type="gramEnd"/>
-      <w:r>
-        <w:rPr>
-          <w:rFonts w:asciiTheme="minorHAnsi" w:hAnsiTheme="minorHAnsi" w:cstheme="minorHAnsi"/>
-          <w:sz w:val="20"/>
-        </w:rPr>
-        <w:t>.xx.xx</w:t>
-      </w:r>
-      <w:proofErr w:type="spellEnd"/>
-      <w:r>
-        <w:rPr>
-          <w:rFonts w:asciiTheme="minorHAnsi" w:hAnsiTheme="minorHAnsi" w:cstheme="minorHAnsi"/>
-          <w:sz w:val="20"/>
-        </w:rPr>
-        <w:t xml:space="preserve"> –D </w:t>
-      </w:r>
-      <w:proofErr w:type="spellStart"/>
-      <w:r>
-        <w:rPr>
-          <w:rFonts w:asciiTheme="minorHAnsi" w:hAnsiTheme="minorHAnsi" w:cstheme="minorHAnsi"/>
-          <w:sz w:val="20"/>
-        </w:rPr>
-        <w:t>http</w:t>
-      </w:r>
-      <w:r>
-        <w:rPr>
-          <w:rFonts w:asciiTheme="minorHAnsi" w:hAnsiTheme="minorHAnsi" w:cstheme="minorHAnsi"/>
-          <w:sz w:val="20"/>
-        </w:rPr>
-        <w:t>s</w:t>
-      </w:r>
-      <w:r>
-        <w:rPr>
-          <w:rFonts w:asciiTheme="minorHAnsi" w:hAnsiTheme="minorHAnsi" w:cstheme="minorHAnsi"/>
-          <w:sz w:val="20"/>
-        </w:rPr>
-        <w:t>.proxyPort</w:t>
-      </w:r>
-      <w:proofErr w:type="spellEnd"/>
-      <w:r>
-        <w:rPr>
-          <w:rFonts w:asciiTheme="minorHAnsi" w:hAnsiTheme="minorHAnsi" w:cstheme="minorHAnsi"/>
-          <w:sz w:val="20"/>
-        </w:rPr>
-        <w:t>=</w:t>
-      </w:r>
-      <w:proofErr w:type="spellStart"/>
-      <w:r>
-        <w:rPr>
-          <w:rFonts w:asciiTheme="minorHAnsi" w:hAnsiTheme="minorHAnsi" w:cstheme="minorHAnsi"/>
-          <w:sz w:val="20"/>
-        </w:rPr>
-        <w:t>yy</w:t>
-      </w:r>
-      <w:proofErr w:type="spellEnd"/>
-      <w:r>
-        <w:rPr>
-          <w:rFonts w:asciiTheme="minorHAnsi" w:hAnsiTheme="minorHAnsi" w:cstheme="minorHAnsi"/>
-          <w:sz w:val="20"/>
-        </w:rPr>
-        <w:t xml:space="preserve"> -jar octopus.jar</w:t>
-      </w:r>
-    </w:p>
-    <w:p>
-      <w:pPr>
-        <w:pStyle w:val="Paragraphedeliste"/>
-        <w:ind w:left="432"/>
-        <w:rPr>
-          <w:color w:val="5B7591"/>
-        </w:rPr>
-      </w:pPr>
-    </w:p>
-    <w:p>
-      <w:pPr>
-        <w:pStyle w:val="Paragraphedeliste"/>
-        <w:ind w:left="432"/>
-        <w:rPr>
-          <w:color w:val="5B7591"/>
-        </w:rPr>
-      </w:pPr>
-      <w:r>
-        <w:rPr>
-          <w:color w:val="5B7591"/>
-        </w:rPr>
-        <w:t>HTTP and HTTPS proxy param</w:t>
-      </w:r>
-      <w:r>
-        <w:rPr>
-          <w:color w:val="5B7591"/>
-        </w:rPr>
-        <w:t>eters can be combined if needed:</w:t>
-      </w:r>
-    </w:p>
-    <w:p>
-      <w:pPr>
-        <w:pStyle w:val="Paragraphedeliste"/>
-        <w:ind w:left="432"/>
-        <w:rPr>
-          <w:color w:val="5B7591"/>
-        </w:rPr>
-      </w:pPr>
-    </w:p>
-    <w:p>
-      <w:pPr>
-        <w:pStyle w:val="Paragraphedeliste"/>
-        <w:ind w:left="432"/>
-        <w:rPr>
-          <w:rFonts w:asciiTheme="minorHAnsi" w:hAnsiTheme="minorHAnsi" w:cstheme="minorHAnsi"/>
-          <w:sz w:val="20"/>
-        </w:rPr>
-      </w:pPr>
-      <w:r>
-        <w:rPr>
-          <w:rFonts w:asciiTheme="minorHAnsi" w:hAnsiTheme="minorHAnsi" w:cstheme="minorHAnsi"/>
-          <w:sz w:val="20"/>
-        </w:rPr>
-        <w:t>[directory\]java</w:t>
-      </w:r>
-      <w:r>
-        <w:rPr>
-          <w:rFonts w:asciiTheme="minorHAnsi" w:hAnsiTheme="minorHAnsi" w:cstheme="minorHAnsi"/>
-          <w:sz w:val="20"/>
-        </w:rPr>
-        <w:t xml:space="preserve"> </w:t>
-      </w:r>
-      <w:r>
-        <w:rPr>
-          <w:rFonts w:asciiTheme="minorHAnsi" w:hAnsiTheme="minorHAnsi" w:cstheme="minorHAnsi"/>
-          <w:sz w:val="20"/>
-        </w:rPr>
-        <w:t xml:space="preserve">–D </w:t>
-      </w:r>
-      <w:proofErr w:type="spellStart"/>
-      <w:proofErr w:type="gramStart"/>
-      <w:r>
-        <w:rPr>
-          <w:rFonts w:asciiTheme="minorHAnsi" w:hAnsiTheme="minorHAnsi" w:cstheme="minorHAnsi"/>
-          <w:sz w:val="20"/>
-        </w:rPr>
-        <w:t>http.proxyHost</w:t>
-      </w:r>
-      <w:proofErr w:type="spellEnd"/>
-      <w:r>
-        <w:rPr>
-          <w:rFonts w:asciiTheme="minorHAnsi" w:hAnsiTheme="minorHAnsi" w:cstheme="minorHAnsi"/>
-          <w:sz w:val="20"/>
-        </w:rPr>
-        <w:t>=</w:t>
-      </w:r>
-      <w:proofErr w:type="spellStart"/>
-      <w:r>
-        <w:rPr>
-          <w:rFonts w:asciiTheme="minorHAnsi" w:hAnsiTheme="minorHAnsi" w:cstheme="minorHAnsi"/>
-          <w:sz w:val="20"/>
-        </w:rPr>
-        <w:t>xx.xx</w:t>
-      </w:r>
-      <w:proofErr w:type="gramEnd"/>
-      <w:r>
-        <w:rPr>
-          <w:rFonts w:asciiTheme="minorHAnsi" w:hAnsiTheme="minorHAnsi" w:cstheme="minorHAnsi"/>
-          <w:sz w:val="20"/>
-        </w:rPr>
-        <w:t>.xx.xx</w:t>
-      </w:r>
-      <w:proofErr w:type="spellEnd"/>
-      <w:r>
-        <w:rPr>
-          <w:rFonts w:asciiTheme="minorHAnsi" w:hAnsiTheme="minorHAnsi" w:cstheme="minorHAnsi"/>
-          <w:sz w:val="20"/>
-        </w:rPr>
-        <w:t xml:space="preserve"> –D </w:t>
-      </w:r>
-      <w:proofErr w:type="spellStart"/>
-      <w:r>
-        <w:rPr>
-          <w:rFonts w:asciiTheme="minorHAnsi" w:hAnsiTheme="minorHAnsi" w:cstheme="minorHAnsi"/>
-          <w:sz w:val="20"/>
-        </w:rPr>
-        <w:t>http.proxyPort</w:t>
-      </w:r>
-      <w:proofErr w:type="spellEnd"/>
-      <w:r>
-        <w:rPr>
-          <w:rFonts w:asciiTheme="minorHAnsi" w:hAnsiTheme="minorHAnsi" w:cstheme="minorHAnsi"/>
-          <w:sz w:val="20"/>
-        </w:rPr>
-        <w:t>=</w:t>
-      </w:r>
-      <w:proofErr w:type="spellStart"/>
-      <w:r>
-        <w:rPr>
-          <w:rFonts w:asciiTheme="minorHAnsi" w:hAnsiTheme="minorHAnsi" w:cstheme="minorHAnsi"/>
-          <w:sz w:val="20"/>
-        </w:rPr>
-        <w:t>yy</w:t>
-      </w:r>
-      <w:proofErr w:type="spellEnd"/>
-      <w:r>
-        <w:rPr>
-          <w:rFonts w:asciiTheme="minorHAnsi" w:hAnsiTheme="minorHAnsi" w:cstheme="minorHAnsi"/>
-          <w:sz w:val="20"/>
-        </w:rPr>
-        <w:t xml:space="preserve"> –D </w:t>
-      </w:r>
-      <w:proofErr w:type="spellStart"/>
-      <w:r>
-        <w:rPr>
-          <w:rFonts w:asciiTheme="minorHAnsi" w:hAnsiTheme="minorHAnsi" w:cstheme="minorHAnsi"/>
-          <w:sz w:val="20"/>
-        </w:rPr>
-        <w:t>http</w:t>
-      </w:r>
-      <w:r>
-        <w:rPr>
-          <w:rFonts w:asciiTheme="minorHAnsi" w:hAnsiTheme="minorHAnsi" w:cstheme="minorHAnsi"/>
-          <w:sz w:val="20"/>
-        </w:rPr>
-        <w:t>s</w:t>
-      </w:r>
-      <w:r>
-        <w:rPr>
-          <w:rFonts w:asciiTheme="minorHAnsi" w:hAnsiTheme="minorHAnsi" w:cstheme="minorHAnsi"/>
-          <w:sz w:val="20"/>
-        </w:rPr>
-        <w:t>.proxyHost</w:t>
-      </w:r>
-      <w:proofErr w:type="spellEnd"/>
-      <w:r>
-        <w:rPr>
-          <w:rFonts w:asciiTheme="minorHAnsi" w:hAnsiTheme="minorHAnsi" w:cstheme="minorHAnsi"/>
-          <w:sz w:val="20"/>
-        </w:rPr>
-        <w:t>=</w:t>
-      </w:r>
-      <w:proofErr w:type="spellStart"/>
-      <w:r>
-        <w:rPr>
-          <w:rFonts w:asciiTheme="minorHAnsi" w:hAnsiTheme="minorHAnsi" w:cstheme="minorHAnsi"/>
-          <w:sz w:val="20"/>
-        </w:rPr>
-        <w:t>aa.aa.aa.aa</w:t>
-      </w:r>
-      <w:proofErr w:type="spellEnd"/>
-      <w:r>
-        <w:rPr>
-          <w:rFonts w:asciiTheme="minorHAnsi" w:hAnsiTheme="minorHAnsi" w:cstheme="minorHAnsi"/>
-          <w:sz w:val="20"/>
-        </w:rPr>
-        <w:t xml:space="preserve"> –D </w:t>
-      </w:r>
-      <w:proofErr w:type="spellStart"/>
-      <w:r>
-        <w:rPr>
-          <w:rFonts w:asciiTheme="minorHAnsi" w:hAnsiTheme="minorHAnsi" w:cstheme="minorHAnsi"/>
-          <w:sz w:val="20"/>
-        </w:rPr>
-        <w:t>http</w:t>
-      </w:r>
-      <w:r>
-        <w:rPr>
-          <w:rFonts w:asciiTheme="minorHAnsi" w:hAnsiTheme="minorHAnsi" w:cstheme="minorHAnsi"/>
-          <w:sz w:val="20"/>
-        </w:rPr>
-        <w:t>s</w:t>
-      </w:r>
-      <w:r>
-        <w:rPr>
-          <w:rFonts w:asciiTheme="minorHAnsi" w:hAnsiTheme="minorHAnsi" w:cstheme="minorHAnsi"/>
-          <w:sz w:val="20"/>
-        </w:rPr>
-        <w:t>.proxyPort</w:t>
-      </w:r>
-      <w:proofErr w:type="spellEnd"/>
-      <w:r>
-        <w:rPr>
-          <w:rFonts w:asciiTheme="minorHAnsi" w:hAnsiTheme="minorHAnsi" w:cstheme="minorHAnsi"/>
-          <w:sz w:val="20"/>
-        </w:rPr>
-        <w:t>=</w:t>
+        <w:t>.proxyPort=</w:t>
       </w:r>
       <w:r>
         <w:rPr>
@@ -6366,71 +5756,7 @@
         <w:rPr>
           <w:sz w:val="20"/>
         </w:rPr>
-        <w:t xml:space="preserve">    [directory/]java –D </w:t>
-      </w:r>
-      <w:proofErr w:type="spellStart"/>
-      <w:proofErr w:type="gramStart"/>
-      <w:r>
-        <w:rPr>
-          <w:sz w:val="20"/>
-        </w:rPr>
-        <w:t>http.proxyHost</w:t>
-      </w:r>
-      <w:proofErr w:type="spellEnd"/>
-      <w:r>
-        <w:rPr>
-          <w:sz w:val="20"/>
-        </w:rPr>
-        <w:t>=</w:t>
-      </w:r>
-      <w:proofErr w:type="spellStart"/>
-      <w:r>
-        <w:rPr>
-          <w:sz w:val="20"/>
-        </w:rPr>
-        <w:t>xx.xx</w:t>
-      </w:r>
-      <w:proofErr w:type="gramEnd"/>
-      <w:r>
-        <w:rPr>
-          <w:sz w:val="20"/>
-        </w:rPr>
-        <w:t>.xx.xx</w:t>
-      </w:r>
-      <w:proofErr w:type="spellEnd"/>
-      <w:r>
-        <w:rPr>
-          <w:sz w:val="20"/>
-        </w:rPr>
-        <w:t xml:space="preserve"> –D </w:t>
-      </w:r>
-      <w:proofErr w:type="spellStart"/>
-      <w:r>
-        <w:rPr>
-          <w:sz w:val="20"/>
-        </w:rPr>
-        <w:t>http.proxyPort</w:t>
-      </w:r>
-      <w:proofErr w:type="spellEnd"/>
-      <w:r>
-        <w:rPr>
-          <w:sz w:val="20"/>
-        </w:rPr>
-        <w:t>=</w:t>
-      </w:r>
-      <w:proofErr w:type="spellStart"/>
-      <w:r>
-        <w:rPr>
-          <w:sz w:val="20"/>
-        </w:rPr>
-        <w:t>yy</w:t>
-      </w:r>
-      <w:proofErr w:type="spellEnd"/>
-      <w:r>
-        <w:rPr>
-          <w:sz w:val="20"/>
-        </w:rPr>
-        <w:t xml:space="preserve"> -jar octopus.jar</w:t>
+        <w:t xml:space="preserve">    [directory/]java –D http.proxyHost=xx.xx.xx.xx –D http.proxyPort=yy -jar octopus.jar</w:t>
       </w:r>
     </w:p>
     <w:p>
@@ -6462,14 +5788,12 @@
         </w:rPr>
         <w:t xml:space="preserve">   </w:t>
       </w:r>
-      <w:proofErr w:type="gramStart"/>
       <w:r>
         <w:rPr>
           <w:color w:val="5B7591"/>
         </w:rPr>
         <w:t>where</w:t>
       </w:r>
-      <w:proofErr w:type="gramEnd"/>
     </w:p>
     <w:p>
       <w:pPr>
@@ -6485,19 +5809,11 @@
         </w:rPr>
         <w:t xml:space="preserve">    - </w:t>
       </w:r>
-      <w:proofErr w:type="spellStart"/>
       <w:r>
         <w:rPr>
           <w:color w:val="5B7591"/>
         </w:rPr>
-        <w:t>xx.xx.xx.xx</w:t>
-      </w:r>
-      <w:proofErr w:type="spellEnd"/>
-      <w:r>
-        <w:rPr>
-          <w:color w:val="5B7591"/>
-        </w:rPr>
-        <w:t xml:space="preserve"> = your proxy IP address</w:t>
+        <w:t>xx.xx.xx.xx = your proxy IP address</w:t>
       </w:r>
     </w:p>
     <w:p>
@@ -6512,16 +5828,8 @@
         <w:rPr>
           <w:color w:val="5B7591"/>
         </w:rPr>
-        <w:t xml:space="preserve">    - </w:t>
-      </w:r>
-      <w:proofErr w:type="spellStart"/>
-      <w:r>
-        <w:rPr>
-          <w:color w:val="5B7591"/>
-        </w:rPr>
-        <w:t>yy</w:t>
-      </w:r>
-      <w:proofErr w:type="spellEnd"/>
+        <w:t xml:space="preserve">    - yy</w:t>
+      </w:r>
       <w:r>
         <w:rPr>
           <w:color w:val="5B7591"/>
@@ -6577,30 +5885,20 @@
         <w:rPr>
           <w:color w:val="5B7591"/>
         </w:rPr>
-        <w:t xml:space="preserve"> the "standalone" version, the directory is </w:t>
-      </w:r>
-      <w:proofErr w:type="gramStart"/>
+        <w:t xml:space="preserve"> the "standalone" version, the directory is `.</w:t>
+      </w:r>
       <w:r>
         <w:rPr>
           <w:color w:val="5B7591"/>
         </w:rPr>
-        <w:t>`.</w:t>
+        <w:t>/</w:t>
       </w:r>
       <w:r>
         <w:rPr>
           <w:color w:val="5B7591"/>
         </w:rPr>
-        <w:t>/</w:t>
-      </w:r>
-      <w:proofErr w:type="spellStart"/>
-      <w:proofErr w:type="gramEnd"/>
-      <w:r>
-        <w:rPr>
-          <w:color w:val="5B7591"/>
-        </w:rPr>
         <w:t>jre</w:t>
       </w:r>
-      <w:proofErr w:type="spellEnd"/>
       <w:r>
         <w:rPr>
           <w:color w:val="5B7591"/>
@@ -6698,328 +5996,148 @@
           <w:rFonts w:asciiTheme="minorHAnsi" w:hAnsiTheme="minorHAnsi" w:cstheme="minorHAnsi"/>
           <w:sz w:val="20"/>
         </w:rPr>
-        <w:t xml:space="preserve">]java –D </w:t>
-      </w:r>
-      <w:proofErr w:type="spellStart"/>
-      <w:proofErr w:type="gramStart"/>
+        <w:t>]java –D http</w:t>
+      </w:r>
       <w:r>
         <w:rPr>
           <w:rFonts w:asciiTheme="minorHAnsi" w:hAnsiTheme="minorHAnsi" w:cstheme="minorHAnsi"/>
           <w:sz w:val="20"/>
         </w:rPr>
-        <w:t>http</w:t>
+        <w:t>s</w:t>
       </w:r>
       <w:r>
         <w:rPr>
           <w:rFonts w:asciiTheme="minorHAnsi" w:hAnsiTheme="minorHAnsi" w:cstheme="minorHAnsi"/>
           <w:sz w:val="20"/>
         </w:rPr>
-        <w:t>s</w:t>
+        <w:t>.proxyHost=xx.xx.xx.xx –D http</w:t>
       </w:r>
       <w:r>
         <w:rPr>
           <w:rFonts w:asciiTheme="minorHAnsi" w:hAnsiTheme="minorHAnsi" w:cstheme="minorHAnsi"/>
           <w:sz w:val="20"/>
         </w:rPr>
-        <w:t>.proxyHost</w:t>
-      </w:r>
-      <w:proofErr w:type="spellEnd"/>
+        <w:t>s</w:t>
+      </w:r>
       <w:r>
         <w:rPr>
           <w:rFonts w:asciiTheme="minorHAnsi" w:hAnsiTheme="minorHAnsi" w:cstheme="minorHAnsi"/>
           <w:sz w:val="20"/>
         </w:rPr>
-        <w:t>=</w:t>
-      </w:r>
-      <w:proofErr w:type="spellStart"/>
-      <w:r>
+        <w:t>.proxyPort=yy -jar octopus.jar</w:t>
+      </w:r>
+    </w:p>
+    <w:p>
+      <w:pPr>
+        <w:pStyle w:val="Paragraphedeliste"/>
+        <w:ind w:left="432"/>
+        <w:rPr>
+          <w:color w:val="5B7591"/>
+        </w:rPr>
+      </w:pPr>
+    </w:p>
+    <w:p>
+      <w:pPr>
+        <w:pStyle w:val="Paragraphedeliste"/>
+        <w:ind w:left="432"/>
+        <w:rPr>
+          <w:color w:val="5B7591"/>
+        </w:rPr>
+      </w:pPr>
+      <w:r>
+        <w:rPr>
+          <w:color w:val="5B7591"/>
+        </w:rPr>
+        <w:t>HTTP and HTTPS proxy parameters can be combined if needed:</w:t>
+      </w:r>
+    </w:p>
+    <w:p>
+      <w:pPr>
+        <w:pStyle w:val="Paragraphedeliste"/>
+        <w:ind w:left="432"/>
+        <w:rPr>
+          <w:color w:val="5B7591"/>
+        </w:rPr>
+      </w:pPr>
+    </w:p>
+    <w:p>
+      <w:pPr>
+        <w:pStyle w:val="Paragraphedeliste"/>
+        <w:ind w:left="432"/>
         <w:rPr>
           <w:rFonts w:asciiTheme="minorHAnsi" w:hAnsiTheme="minorHAnsi" w:cstheme="minorHAnsi"/>
           <w:sz w:val="20"/>
         </w:rPr>
-        <w:t>xx.xx</w:t>
-      </w:r>
-      <w:proofErr w:type="gramEnd"/>
+      </w:pPr>
       <w:r>
         <w:rPr>
           <w:rFonts w:asciiTheme="minorHAnsi" w:hAnsiTheme="minorHAnsi" w:cstheme="minorHAnsi"/>
           <w:sz w:val="20"/>
         </w:rPr>
-        <w:t>.xx.xx</w:t>
-      </w:r>
-      <w:proofErr w:type="spellEnd"/>
+        <w:t>[directory/</w:t>
+      </w:r>
       <w:r>
         <w:rPr>
           <w:rFonts w:asciiTheme="minorHAnsi" w:hAnsiTheme="minorHAnsi" w:cstheme="minorHAnsi"/>
           <w:sz w:val="20"/>
         </w:rPr>
-        <w:t xml:space="preserve"> –D </w:t>
-      </w:r>
-      <w:proofErr w:type="spellStart"/>
+        <w:t>]java</w:t>
+      </w:r>
       <w:r>
         <w:rPr>
           <w:rFonts w:asciiTheme="minorHAnsi" w:hAnsiTheme="minorHAnsi" w:cstheme="minorHAnsi"/>
           <w:sz w:val="20"/>
         </w:rPr>
-        <w:t>http</w:t>
+        <w:t xml:space="preserve"> </w:t>
       </w:r>
       <w:r>
         <w:rPr>
           <w:rFonts w:asciiTheme="minorHAnsi" w:hAnsiTheme="minorHAnsi" w:cstheme="minorHAnsi"/>
           <w:sz w:val="20"/>
         </w:rPr>
-        <w:t>s</w:t>
+        <w:t>–D http.proxyHost=xx.xx.xx.xx –D http.proxyPort=yy –D http</w:t>
       </w:r>
       <w:r>
         <w:rPr>
           <w:rFonts w:asciiTheme="minorHAnsi" w:hAnsiTheme="minorHAnsi" w:cstheme="minorHAnsi"/>
           <w:sz w:val="20"/>
         </w:rPr>
-        <w:t>.proxyPort</w:t>
-      </w:r>
-      <w:proofErr w:type="spellEnd"/>
+        <w:t>s</w:t>
+      </w:r>
       <w:r>
         <w:rPr>
           <w:rFonts w:asciiTheme="minorHAnsi" w:hAnsiTheme="minorHAnsi" w:cstheme="minorHAnsi"/>
           <w:sz w:val="20"/>
         </w:rPr>
-        <w:t>=</w:t>
-      </w:r>
-      <w:proofErr w:type="spellStart"/>
+        <w:t>.proxyHost=</w:t>
+      </w:r>
       <w:r>
         <w:rPr>
           <w:rFonts w:asciiTheme="minorHAnsi" w:hAnsiTheme="minorHAnsi" w:cstheme="minorHAnsi"/>
           <w:sz w:val="20"/>
         </w:rPr>
-        <w:t>yy</w:t>
-      </w:r>
-      <w:proofErr w:type="spellEnd"/>
+        <w:t>aa.aa.aa.aa</w:t>
+      </w:r>
       <w:r>
         <w:rPr>
           <w:rFonts w:asciiTheme="minorHAnsi" w:hAnsiTheme="minorHAnsi" w:cstheme="minorHAnsi"/>
           <w:sz w:val="20"/>
         </w:rPr>
-        <w:t xml:space="preserve"> -jar octopus.jar</w:t>
-      </w:r>
-    </w:p>
-    <w:p>
-      <w:pPr>
-        <w:pStyle w:val="Paragraphedeliste"/>
-        <w:ind w:left="432"/>
-        <w:rPr>
-          <w:color w:val="5B7591"/>
-        </w:rPr>
-      </w:pPr>
-    </w:p>
-    <w:p>
-      <w:pPr>
-        <w:pStyle w:val="Paragraphedeliste"/>
-        <w:ind w:left="432"/>
-        <w:rPr>
-          <w:color w:val="5B7591"/>
-        </w:rPr>
-      </w:pPr>
-      <w:r>
-        <w:rPr>
-          <w:color w:val="5B7591"/>
-        </w:rPr>
-        <w:t>HTTP and HTTPS proxy parameters can be combined if needed:</w:t>
-      </w:r>
-    </w:p>
-    <w:p>
-      <w:pPr>
-        <w:pStyle w:val="Paragraphedeliste"/>
-        <w:ind w:left="432"/>
-        <w:rPr>
-          <w:color w:val="5B7591"/>
-        </w:rPr>
-      </w:pPr>
-    </w:p>
-    <w:p>
-      <w:pPr>
-        <w:pStyle w:val="Paragraphedeliste"/>
-        <w:ind w:left="432"/>
+        <w:t xml:space="preserve"> –D http</w:t>
+      </w:r>
+      <w:r>
         <w:rPr>
           <w:rFonts w:asciiTheme="minorHAnsi" w:hAnsiTheme="minorHAnsi" w:cstheme="minorHAnsi"/>
           <w:sz w:val="20"/>
         </w:rPr>
-      </w:pPr>
+        <w:t>s</w:t>
+      </w:r>
       <w:r>
         <w:rPr>
           <w:rFonts w:asciiTheme="minorHAnsi" w:hAnsiTheme="minorHAnsi" w:cstheme="minorHAnsi"/>
           <w:sz w:val="20"/>
         </w:rPr>
-        <w:t>[directory/</w:t>
-      </w:r>
-      <w:r>
-        <w:rPr>
-          <w:rFonts w:asciiTheme="minorHAnsi" w:hAnsiTheme="minorHAnsi" w:cstheme="minorHAnsi"/>
-          <w:sz w:val="20"/>
-        </w:rPr>
-        <w:t>]java</w:t>
-      </w:r>
-      <w:r>
-        <w:rPr>
-          <w:rFonts w:asciiTheme="minorHAnsi" w:hAnsiTheme="minorHAnsi" w:cstheme="minorHAnsi"/>
-          <w:sz w:val="20"/>
-        </w:rPr>
-        <w:t xml:space="preserve"> </w:t>
-      </w:r>
-      <w:r>
-        <w:rPr>
-          <w:rFonts w:asciiTheme="minorHAnsi" w:hAnsiTheme="minorHAnsi" w:cstheme="minorHAnsi"/>
-          <w:sz w:val="20"/>
-        </w:rPr>
-        <w:t xml:space="preserve">–D </w:t>
-      </w:r>
-      <w:proofErr w:type="spellStart"/>
-      <w:proofErr w:type="gramStart"/>
-      <w:r>
-        <w:rPr>
-          <w:rFonts w:asciiTheme="minorHAnsi" w:hAnsiTheme="minorHAnsi" w:cstheme="minorHAnsi"/>
-          <w:sz w:val="20"/>
-        </w:rPr>
-        <w:t>http.proxyHost</w:t>
-      </w:r>
-      <w:proofErr w:type="spellEnd"/>
-      <w:r>
-        <w:rPr>
-          <w:rFonts w:asciiTheme="minorHAnsi" w:hAnsiTheme="minorHAnsi" w:cstheme="minorHAnsi"/>
-          <w:sz w:val="20"/>
-        </w:rPr>
-        <w:t>=</w:t>
-      </w:r>
-      <w:proofErr w:type="spellStart"/>
-      <w:r>
-        <w:rPr>
-          <w:rFonts w:asciiTheme="minorHAnsi" w:hAnsiTheme="minorHAnsi" w:cstheme="minorHAnsi"/>
-          <w:sz w:val="20"/>
-        </w:rPr>
-        <w:t>xx.xx</w:t>
-      </w:r>
-      <w:proofErr w:type="gramEnd"/>
-      <w:r>
-        <w:rPr>
-          <w:rFonts w:asciiTheme="minorHAnsi" w:hAnsiTheme="minorHAnsi" w:cstheme="minorHAnsi"/>
-          <w:sz w:val="20"/>
-        </w:rPr>
-        <w:t>.xx.xx</w:t>
-      </w:r>
-      <w:proofErr w:type="spellEnd"/>
-      <w:r>
-        <w:rPr>
-          <w:rFonts w:asciiTheme="minorHAnsi" w:hAnsiTheme="minorHAnsi" w:cstheme="minorHAnsi"/>
-          <w:sz w:val="20"/>
-        </w:rPr>
-        <w:t xml:space="preserve"> –D </w:t>
-      </w:r>
-      <w:proofErr w:type="spellStart"/>
-      <w:r>
-        <w:rPr>
-          <w:rFonts w:asciiTheme="minorHAnsi" w:hAnsiTheme="minorHAnsi" w:cstheme="minorHAnsi"/>
-          <w:sz w:val="20"/>
-        </w:rPr>
-        <w:t>http.proxyPort</w:t>
-      </w:r>
-      <w:proofErr w:type="spellEnd"/>
-      <w:r>
-        <w:rPr>
-          <w:rFonts w:asciiTheme="minorHAnsi" w:hAnsiTheme="minorHAnsi" w:cstheme="minorHAnsi"/>
-          <w:sz w:val="20"/>
-        </w:rPr>
-        <w:t>=</w:t>
-      </w:r>
-      <w:proofErr w:type="spellStart"/>
-      <w:r>
-        <w:rPr>
-          <w:rFonts w:asciiTheme="minorHAnsi" w:hAnsiTheme="minorHAnsi" w:cstheme="minorHAnsi"/>
-          <w:sz w:val="20"/>
-        </w:rPr>
-        <w:t>yy</w:t>
-      </w:r>
-      <w:proofErr w:type="spellEnd"/>
-      <w:r>
-        <w:rPr>
-          <w:rFonts w:asciiTheme="minorHAnsi" w:hAnsiTheme="minorHAnsi" w:cstheme="minorHAnsi"/>
-          <w:sz w:val="20"/>
-        </w:rPr>
-        <w:t xml:space="preserve"> –D </w:t>
-      </w:r>
-      <w:proofErr w:type="spellStart"/>
-      <w:r>
-        <w:rPr>
-          <w:rFonts w:asciiTheme="minorHAnsi" w:hAnsiTheme="minorHAnsi" w:cstheme="minorHAnsi"/>
-          <w:sz w:val="20"/>
-        </w:rPr>
-        <w:t>http</w:t>
-      </w:r>
-      <w:r>
-        <w:rPr>
-          <w:rFonts w:asciiTheme="minorHAnsi" w:hAnsiTheme="minorHAnsi" w:cstheme="minorHAnsi"/>
-          <w:sz w:val="20"/>
-        </w:rPr>
-        <w:t>s</w:t>
-      </w:r>
-      <w:r>
-        <w:rPr>
-          <w:rFonts w:asciiTheme="minorHAnsi" w:hAnsiTheme="minorHAnsi" w:cstheme="minorHAnsi"/>
-          <w:sz w:val="20"/>
-        </w:rPr>
-        <w:t>.proxyHost</w:t>
-      </w:r>
-      <w:proofErr w:type="spellEnd"/>
-      <w:r>
-        <w:rPr>
-          <w:rFonts w:asciiTheme="minorHAnsi" w:hAnsiTheme="minorHAnsi" w:cstheme="minorHAnsi"/>
-          <w:sz w:val="20"/>
-        </w:rPr>
-        <w:t>=</w:t>
-      </w:r>
-      <w:proofErr w:type="spellStart"/>
-      <w:r>
-        <w:rPr>
-          <w:rFonts w:asciiTheme="minorHAnsi" w:hAnsiTheme="minorHAnsi" w:cstheme="minorHAnsi"/>
-          <w:sz w:val="20"/>
-        </w:rPr>
-        <w:t>aa.aa.aa.aa</w:t>
-      </w:r>
-      <w:proofErr w:type="spellEnd"/>
-      <w:r>
-        <w:rPr>
-          <w:rFonts w:asciiTheme="minorHAnsi" w:hAnsiTheme="minorHAnsi" w:cstheme="minorHAnsi"/>
-          <w:sz w:val="20"/>
-        </w:rPr>
-        <w:t xml:space="preserve"> –D </w:t>
-      </w:r>
-      <w:proofErr w:type="spellStart"/>
-      <w:r>
-        <w:rPr>
-          <w:rFonts w:asciiTheme="minorHAnsi" w:hAnsiTheme="minorHAnsi" w:cstheme="minorHAnsi"/>
-          <w:sz w:val="20"/>
-        </w:rPr>
-        <w:t>http</w:t>
-      </w:r>
-      <w:r>
-        <w:rPr>
-          <w:rFonts w:asciiTheme="minorHAnsi" w:hAnsiTheme="minorHAnsi" w:cstheme="minorHAnsi"/>
-          <w:sz w:val="20"/>
-        </w:rPr>
-        <w:t>s</w:t>
-      </w:r>
-      <w:r>
-        <w:rPr>
-          <w:rFonts w:asciiTheme="minorHAnsi" w:hAnsiTheme="minorHAnsi" w:cstheme="minorHAnsi"/>
-          <w:sz w:val="20"/>
-        </w:rPr>
-        <w:t>.proxyPort</w:t>
-      </w:r>
-      <w:proofErr w:type="spellEnd"/>
-      <w:r>
-        <w:rPr>
-          <w:rFonts w:asciiTheme="minorHAnsi" w:hAnsiTheme="minorHAnsi" w:cstheme="minorHAnsi"/>
-          <w:sz w:val="20"/>
-        </w:rPr>
-        <w:t>=</w:t>
+        <w:t>.proxyPort=</w:t>
       </w:r>
       <w:r>
         <w:rPr>
@@ -7433,15 +6551,7 @@
         <w:pStyle w:val="Corpsdetexte"/>
       </w:pPr>
       <w:r>
-        <w:t xml:space="preserve">The coupling file used by SeaDataNet download manager is unique and called “coupling.txt”. This file must not contain duplicates (the coupling file ID is  </w:t>
-      </w:r>
-      <w:proofErr w:type="spellStart"/>
-      <w:r>
-        <w:t>LOCAl_CDI_ID</w:t>
-      </w:r>
-      <w:proofErr w:type="spellEnd"/>
-      <w:r>
-        <w:t xml:space="preserve"> + format) It’s up to </w:t>
+        <w:t xml:space="preserve">The coupling file used by SeaDataNet download manager is unique and called “coupling.txt”. This file must not contain duplicates (the coupling file ID is  LOCAl_CDI_ID + format) It’s up to </w:t>
       </w:r>
       <w:r>
         <w:t xml:space="preserve">OCTOPUS </w:t>
@@ -7466,7 +6576,6 @@
           <w:i/>
         </w:rPr>
       </w:pPr>
-      <w:proofErr w:type="spellStart"/>
       <w:r>
         <w:rPr>
           <w:i/>
@@ -7489,23 +6598,8 @@
         <w:rPr>
           <w:i/>
         </w:rPr>
-        <w:t>_</w:t>
-      </w:r>
-      <w:proofErr w:type="gramStart"/>
-      <w:r>
-        <w:rPr>
-          <w:i/>
-        </w:rPr>
-        <w:t>ID;Modus</w:t>
-      </w:r>
-      <w:proofErr w:type="gramEnd"/>
-      <w:r>
-        <w:rPr>
-          <w:i/>
-        </w:rPr>
-        <w:t>;Format;File_name</w:t>
-      </w:r>
-      <w:proofErr w:type="spellEnd"/>
+        <w:t>_ID;Modus;Format;File_name</w:t>
+      </w:r>
     </w:p>
     <w:p>
       <w:pPr>
@@ -7590,24 +6684,11 @@
       <w:r>
         <w:t xml:space="preserve"> (ODV variants stands for biology, </w:t>
       </w:r>
-      <w:proofErr w:type="spellStart"/>
-      <w:r>
-        <w:t>microlitter</w:t>
-      </w:r>
-      <w:proofErr w:type="spellEnd"/>
-      <w:r>
-        <w:t xml:space="preserve"> - in water column or sediments </w:t>
-      </w:r>
-      <w:proofErr w:type="gramStart"/>
-      <w:r>
-        <w:t xml:space="preserve">- </w:t>
-      </w:r>
-      <w:r>
-        <w:t xml:space="preserve"> and</w:t>
-      </w:r>
-      <w:proofErr w:type="gramEnd"/>
-      <w:r>
-        <w:t xml:space="preserve"> flow</w:t>
+      <w:r>
+        <w:t xml:space="preserve">microlitter - in water column or sediments - </w:t>
+      </w:r>
+      <w:r>
+        <w:t xml:space="preserve"> and flow</w:t>
       </w:r>
       <w:r>
         <w:t xml:space="preserve"> </w:t>
@@ -7867,19 +6948,12 @@
                 <w:lang w:val="en-US"/>
               </w:rPr>
             </w:pPr>
-            <w:proofErr w:type="spellStart"/>
             <w:r>
               <w:t>netCDF</w:t>
             </w:r>
-            <w:proofErr w:type="spellEnd"/>
-            <w:r>
-              <w:t xml:space="preserve"> – SDN </w:t>
-            </w:r>
-            <w:proofErr w:type="spellStart"/>
-            <w:r>
-              <w:t>CFPoint</w:t>
-            </w:r>
-            <w:proofErr w:type="spellEnd"/>
+            <w:r>
+              <w:t xml:space="preserve"> – SDN CFPoint</w:t>
+            </w:r>
           </w:p>
         </w:tc>
         <w:tc>
@@ -8082,6 +7156,47 @@
           </w:p>
         </w:tc>
       </w:tr>
+      <w:tr>
+        <w:tc>
+          <w:tcPr>
+            <w:tcW w:w="2910" w:type="dxa"/>
+          </w:tcPr>
+          <w:p>
+            <w:pPr>
+              <w:spacing w:before="0"/>
+            </w:pPr>
+            <w:r>
+              <w:t>ADCP (CASCADE)</w:t>
+            </w:r>
+          </w:p>
+        </w:tc>
+        <w:tc>
+          <w:tcPr>
+            <w:tcW w:w="1418" w:type="dxa"/>
+          </w:tcPr>
+          <w:p>
+            <w:pPr>
+              <w:spacing w:before="0"/>
+              <w:jc w:val="center"/>
+              <w:rPr>
+                <w:rFonts w:ascii="OpenSymbol" w:eastAsia="OpenSymbol" w:hAnsi="OpenSymbol" w:cs="OpenSymbol"/>
+                <w:color w:val="FF6633"/>
+                <w:sz w:val="32"/>
+                <w:szCs w:val="32"/>
+              </w:rPr>
+            </w:pPr>
+            <w:r>
+              <w:rPr>
+                <w:rFonts w:ascii="OpenSymbol" w:eastAsia="OpenSymbol" w:hAnsi="OpenSymbol" w:cs="OpenSymbol"/>
+                <w:color w:val="FF6633"/>
+                <w:sz w:val="32"/>
+                <w:szCs w:val="32"/>
+              </w:rPr>
+              <w:t>✗</w:t>
+            </w:r>
+          </w:p>
+        </w:tc>
+      </w:tr>
     </w:tbl>
     <w:p/>
     <w:p>
@@ -8143,24 +7258,11 @@
       <w:r>
         <w:t xml:space="preserve"> (ODV variants stands for biology, </w:t>
       </w:r>
-      <w:proofErr w:type="spellStart"/>
-      <w:r>
-        <w:t>microlitter</w:t>
-      </w:r>
-      <w:proofErr w:type="spellEnd"/>
-      <w:r>
-        <w:t xml:space="preserve"> - in water column or sediments </w:t>
-      </w:r>
-      <w:proofErr w:type="gramStart"/>
-      <w:r>
-        <w:t xml:space="preserve">-  </w:t>
-      </w:r>
-      <w:r>
-        <w:t>and</w:t>
-      </w:r>
-      <w:proofErr w:type="gramEnd"/>
-      <w:r>
-        <w:t xml:space="preserve"> flow</w:t>
+      <w:r>
+        <w:t xml:space="preserve">microlitter - in water column or sediments -  </w:t>
+      </w:r>
+      <w:r>
+        <w:t>and flow</w:t>
       </w:r>
       <w:r>
         <w:t xml:space="preserve"> </w:t>
@@ -8251,14 +7353,12 @@
                 <w:lang w:val="en-US"/>
               </w:rPr>
             </w:pPr>
-            <w:proofErr w:type="spellStart"/>
             <w:r>
               <w:rPr>
                 <w:lang w:val="en-US"/>
               </w:rPr>
               <w:t>MedSDN</w:t>
             </w:r>
-            <w:proofErr w:type="spellEnd"/>
           </w:p>
         </w:tc>
         <w:tc>
@@ -8299,19 +7399,12 @@
                 <w:lang w:val="en-US"/>
               </w:rPr>
             </w:pPr>
-            <w:proofErr w:type="spellStart"/>
-            <w:r>
-              <w:t>netCDF</w:t>
-            </w:r>
-            <w:proofErr w:type="spellEnd"/>
-            <w:r>
-              <w:t xml:space="preserve"> -</w:t>
-            </w:r>
-            <w:proofErr w:type="spellStart"/>
+            <w:r>
+              <w:t>netCDF -</w:t>
+            </w:r>
             <w:r>
               <w:t>CFPoint</w:t>
             </w:r>
-            <w:proofErr w:type="spellEnd"/>
           </w:p>
         </w:tc>
       </w:tr>
@@ -8749,14 +7842,12 @@
                 <w:lang w:val="en-US"/>
               </w:rPr>
             </w:pPr>
-            <w:proofErr w:type="spellStart"/>
             <w:r>
               <w:t>netCDF-</w:t>
             </w:r>
             <w:r>
               <w:t>CFPoint</w:t>
             </w:r>
-            <w:proofErr w:type="spellEnd"/>
           </w:p>
         </w:tc>
         <w:tc>
@@ -8960,6 +8051,7 @@
           </w:tcPr>
           <w:p>
             <w:r>
+              <w:lastRenderedPageBreak/>
               <w:t>MGDv98</w:t>
             </w:r>
           </w:p>
@@ -9165,6 +8257,118 @@
           </w:p>
         </w:tc>
       </w:tr>
+      <w:tr>
+        <w:tc>
+          <w:tcPr>
+            <w:tcW w:w="2383" w:type="dxa"/>
+          </w:tcPr>
+          <w:p>
+            <w:r>
+              <w:t>ADCP (CASCADE)</w:t>
+            </w:r>
+          </w:p>
+        </w:tc>
+        <w:tc>
+          <w:tcPr>
+            <w:tcW w:w="1393" w:type="dxa"/>
+          </w:tcPr>
+          <w:p>
+            <w:pPr>
+              <w:jc w:val="center"/>
+              <w:rPr>
+                <w:rFonts w:ascii="OpenSymbol" w:eastAsia="OpenSymbol" w:hAnsi="OpenSymbol" w:cs="OpenSymbol"/>
+                <w:color w:val="FF6633"/>
+                <w:sz w:val="32"/>
+                <w:szCs w:val="32"/>
+              </w:rPr>
+            </w:pPr>
+            <w:r>
+              <w:rPr>
+                <w:rFonts w:ascii="OpenSymbol" w:eastAsia="OpenSymbol" w:hAnsi="OpenSymbol" w:cs="OpenSymbol"/>
+                <w:color w:val="FF6633"/>
+                <w:sz w:val="32"/>
+                <w:szCs w:val="32"/>
+              </w:rPr>
+              <w:t>✗</w:t>
+            </w:r>
+          </w:p>
+        </w:tc>
+        <w:tc>
+          <w:tcPr>
+            <w:tcW w:w="1774" w:type="dxa"/>
+          </w:tcPr>
+          <w:p>
+            <w:pPr>
+              <w:jc w:val="center"/>
+              <w:rPr>
+                <w:rFonts w:ascii="OpenSymbol" w:eastAsia="OpenSymbol" w:hAnsi="OpenSymbol" w:cs="OpenSymbol"/>
+                <w:color w:val="008000"/>
+                <w:sz w:val="32"/>
+                <w:szCs w:val="32"/>
+              </w:rPr>
+            </w:pPr>
+            <w:r>
+              <w:rPr>
+                <w:rFonts w:ascii="OpenSymbol" w:eastAsia="OpenSymbol" w:hAnsi="OpenSymbol" w:cs="OpenSymbol"/>
+                <w:color w:val="FF6633"/>
+                <w:sz w:val="32"/>
+                <w:szCs w:val="32"/>
+              </w:rPr>
+              <w:t>✗</w:t>
+            </w:r>
+          </w:p>
+        </w:tc>
+        <w:tc>
+          <w:tcPr>
+            <w:tcW w:w="1654" w:type="dxa"/>
+          </w:tcPr>
+          <w:p>
+            <w:pPr>
+              <w:jc w:val="center"/>
+              <w:rPr>
+                <w:rFonts w:ascii="OpenSymbol" w:eastAsia="OpenSymbol" w:hAnsi="OpenSymbol" w:cs="OpenSymbol"/>
+                <w:color w:val="FF6633"/>
+                <w:sz w:val="32"/>
+                <w:szCs w:val="32"/>
+              </w:rPr>
+            </w:pPr>
+            <w:r>
+              <w:rPr>
+                <w:rFonts w:ascii="OpenSymbol" w:eastAsia="OpenSymbol" w:hAnsi="OpenSymbol" w:cs="OpenSymbol"/>
+                <w:color w:val="FF6633"/>
+                <w:sz w:val="32"/>
+                <w:szCs w:val="32"/>
+              </w:rPr>
+              <w:t>✗</w:t>
+            </w:r>
+          </w:p>
+        </w:tc>
+        <w:tc>
+          <w:tcPr>
+            <w:tcW w:w="1858" w:type="dxa"/>
+          </w:tcPr>
+          <w:p>
+            <w:pPr>
+              <w:jc w:val="center"/>
+              <w:rPr>
+                <w:rFonts w:ascii="OpenSymbol" w:eastAsia="OpenSymbol" w:hAnsi="OpenSymbol" w:cs="OpenSymbol"/>
+                <w:color w:val="FF6633"/>
+                <w:sz w:val="32"/>
+                <w:szCs w:val="32"/>
+              </w:rPr>
+            </w:pPr>
+            <w:r>
+              <w:rPr>
+                <w:rFonts w:ascii="OpenSymbol" w:eastAsia="OpenSymbol" w:hAnsi="OpenSymbol" w:cs="OpenSymbol"/>
+                <w:color w:val="FF6633"/>
+                <w:sz w:val="32"/>
+                <w:szCs w:val="32"/>
+              </w:rPr>
+              <w:t>✗</w:t>
+            </w:r>
+          </w:p>
+        </w:tc>
+      </w:tr>
     </w:tbl>
     <w:p>
       <w:pPr>
@@ -9183,7 +8387,6 @@
         <w:rPr>
           <w:lang w:val="en-US"/>
         </w:rPr>
-        <w:lastRenderedPageBreak/>
         <w:t xml:space="preserve">Input can be a file, or a directory containing </w:t>
       </w:r>
       <w:r>
@@ -9311,25 +8514,7 @@
           <w:sz w:val="22"/>
           <w:szCs w:val="22"/>
         </w:rPr>
-        <w:t>For all conversion/split cases, Octopus will automatically check the BODC vocabularies terms. Octopus will automatically replace deprecated term, and display an error if term does not exists or is deprecated and has no “</w:t>
-      </w:r>
-      <w:proofErr w:type="spellStart"/>
-      <w:r>
-        <w:rPr>
-          <w:color w:val="5B7591"/>
-          <w:sz w:val="22"/>
-          <w:szCs w:val="22"/>
-        </w:rPr>
-        <w:t>ReplacedBy</w:t>
-      </w:r>
-      <w:proofErr w:type="spellEnd"/>
-      <w:r>
-        <w:rPr>
-          <w:color w:val="5B7591"/>
-          <w:sz w:val="22"/>
-          <w:szCs w:val="22"/>
-        </w:rPr>
-        <w:t xml:space="preserve">” attribute. </w:t>
+        <w:t xml:space="preserve">For all conversion/split cases, Octopus will automatically check the BODC vocabularies terms. Octopus will automatically replace deprecated term, and display an error if term does not exists or is deprecated and has no “ReplacedBy” attribute. </w:t>
       </w:r>
     </w:p>
     <w:p>
@@ -9765,21 +8950,7 @@
         <w:rPr>
           <w:lang w:val="en-US"/>
         </w:rPr>
-        <w:t xml:space="preserve">Once the file of directory has been chosen, it is possible to check the format of the file(s) by clicking on the “Check the input format” button.  In the case of a directory, all files are supposed to be at the same format (it is not possible to check a directory containing MedAtlas and ODV files, or </w:t>
-      </w:r>
-      <w:proofErr w:type="spellStart"/>
-      <w:r>
-        <w:rPr>
-          <w:lang w:val="en-US"/>
-        </w:rPr>
-        <w:t>netCDF-CFPoint</w:t>
-      </w:r>
-      <w:proofErr w:type="spellEnd"/>
-      <w:r>
-        <w:rPr>
-          <w:lang w:val="en-US"/>
-        </w:rPr>
-        <w:t xml:space="preserve"> and ODV files, for example).</w:t>
+        <w:t>Once the file of directory has been chosen, it is possible to check the format of the file(s) by clicking on the “Check the input format” button.  In the case of a directory, all files are supposed to be at the same format (it is not possible to check a directory containing MedAtlas and ODV files, or netCDF-CFPoint and ODV files, for example).</w:t>
       </w:r>
     </w:p>
     <w:p>
@@ -10312,7 +9483,6 @@
               </w:rPr>
               <w:t>/</w:t>
             </w:r>
-            <w:proofErr w:type="spellStart"/>
             <w:r>
               <w:rPr>
                 <w:b/>
@@ -10333,7 +9503,6 @@
               </w:rPr>
               <w:t>.ext</w:t>
             </w:r>
-            <w:proofErr w:type="spellEnd"/>
           </w:p>
         </w:tc>
         <w:tc>
@@ -10463,20 +9632,8 @@
                 <w:szCs w:val="22"/>
                 <w:lang w:val="en-US"/>
               </w:rPr>
-              <w:t>output/</w:t>
-            </w:r>
-            <w:proofErr w:type="spellStart"/>
-            <w:r>
-              <w:rPr>
-                <w:b/>
-                <w:bCs/>
-                <w:color w:val="FF0000"/>
-                <w:szCs w:val="22"/>
-                <w:lang w:val="en-US"/>
-              </w:rPr>
-              <w:t>inputFileName</w:t>
-            </w:r>
-            <w:proofErr w:type="spellEnd"/>
+              <w:t>output/inputFileName</w:t>
+            </w:r>
             <w:r>
               <w:rPr>
                 <w:bCs/>
@@ -10494,9 +9651,8 @@
                 <w:szCs w:val="22"/>
                 <w:lang w:val="en-US"/>
               </w:rPr>
-              <w:t xml:space="preserve"> </w:t>
-            </w:r>
-            <w:proofErr w:type="spellStart"/>
+              <w:t xml:space="preserve"> LOCAl_CDI_ID</w:t>
+            </w:r>
             <w:r>
               <w:rPr>
                 <w:b/>
@@ -10505,19 +9661,8 @@
                 <w:szCs w:val="22"/>
                 <w:lang w:val="en-US"/>
               </w:rPr>
-              <w:t>LOCAl_CDI_ID</w:t>
-            </w:r>
-            <w:r>
-              <w:rPr>
-                <w:b/>
-                <w:bCs/>
-                <w:color w:val="92D050"/>
-                <w:szCs w:val="22"/>
-                <w:lang w:val="en-US"/>
-              </w:rPr>
               <w:t>.ext</w:t>
             </w:r>
-            <w:proofErr w:type="spellEnd"/>
           </w:p>
         </w:tc>
         <w:tc>
@@ -10564,7 +9709,6 @@
               </w:rPr>
               <w:t>/</w:t>
             </w:r>
-            <w:proofErr w:type="spellStart"/>
             <w:r>
               <w:rPr>
                 <w:b/>
@@ -10575,7 +9719,6 @@
               </w:rPr>
               <w:t>inputFileName.ext</w:t>
             </w:r>
-            <w:proofErr w:type="spellEnd"/>
           </w:p>
         </w:tc>
       </w:tr>
@@ -10593,19 +9736,11 @@
           <w:lang w:val="en-US"/>
         </w:rPr>
       </w:pPr>
-      <w:proofErr w:type="gramStart"/>
-      <w:r>
-        <w:rPr>
-          <w:lang w:val="en-US"/>
-        </w:rPr>
-        <w:t>where :</w:t>
-      </w:r>
-      <w:proofErr w:type="gramEnd"/>
-      <w:r>
-        <w:rPr>
-          <w:lang w:val="en-US"/>
-        </w:rPr>
-        <w:t xml:space="preserve"> - directories are in </w:t>
+      <w:r>
+        <w:rPr>
+          <w:lang w:val="en-US"/>
+        </w:rPr>
+        <w:t xml:space="preserve">where : - directories are in </w:t>
       </w:r>
       <w:r>
         <w:rPr>
@@ -10668,21 +9803,12 @@
           <w:lang w:val="en-US"/>
         </w:rPr>
       </w:pPr>
-      <w:proofErr w:type="spellStart"/>
       <w:r>
         <w:rPr>
           <w:color w:val="5B7591"/>
           <w:lang w:val="en-US"/>
         </w:rPr>
-        <w:t>inputFileName</w:t>
-      </w:r>
-      <w:proofErr w:type="spellEnd"/>
-      <w:r>
-        <w:rPr>
-          <w:color w:val="5B7591"/>
-          <w:lang w:val="en-US"/>
-        </w:rPr>
-        <w:t xml:space="preserve"> is the name of one input file in the input directory</w:t>
+        <w:t>inputFileName is the name of one input file in the input directory</w:t>
       </w:r>
     </w:p>
     <w:p>
@@ -10702,63 +9828,22 @@
           <w:color w:val="5B7591"/>
           <w:lang w:val="en-US"/>
         </w:rPr>
-        <w:t>.</w:t>
-      </w:r>
-      <w:proofErr w:type="spellStart"/>
+        <w:t>.ext is the extension of the fi</w:t>
+      </w:r>
       <w:r>
         <w:rPr>
           <w:color w:val="5B7591"/>
           <w:lang w:val="en-US"/>
         </w:rPr>
-        <w:t>ext</w:t>
-      </w:r>
-      <w:proofErr w:type="spellEnd"/>
+        <w:t>lename:  .txt for ODV, .nc for n</w:t>
+      </w:r>
       <w:r>
         <w:rPr>
           <w:color w:val="5B7591"/>
           <w:lang w:val="en-US"/>
         </w:rPr>
-        <w:t xml:space="preserve"> is the extension of the fi</w:t>
-      </w:r>
-      <w:r>
-        <w:rPr>
-          <w:color w:val="5B7591"/>
-          <w:lang w:val="en-US"/>
-        </w:rPr>
-        <w:t>lename:  .txt for ODV, .</w:t>
-      </w:r>
-      <w:proofErr w:type="spellStart"/>
-      <w:r>
-        <w:rPr>
-          <w:color w:val="5B7591"/>
-          <w:lang w:val="en-US"/>
-        </w:rPr>
-        <w:t>nc</w:t>
-      </w:r>
-      <w:proofErr w:type="spellEnd"/>
-      <w:r>
-        <w:rPr>
-          <w:color w:val="5B7591"/>
-          <w:lang w:val="en-US"/>
-        </w:rPr>
-        <w:t xml:space="preserve"> for </w:t>
-      </w:r>
-      <w:proofErr w:type="spellStart"/>
-      <w:r>
-        <w:rPr>
-          <w:color w:val="5B7591"/>
-          <w:lang w:val="en-US"/>
-        </w:rPr>
-        <w:t>n</w:t>
-      </w:r>
-      <w:r>
-        <w:rPr>
-          <w:color w:val="5B7591"/>
-          <w:lang w:val="en-US"/>
-        </w:rPr>
         <w:t>etCDF</w:t>
       </w:r>
-      <w:proofErr w:type="spellEnd"/>
       <w:r>
         <w:rPr>
           <w:color w:val="5B7591"/>
@@ -10934,21 +10019,7 @@
         <w:rPr>
           <w:lang w:val="en-US"/>
         </w:rPr>
-        <w:t>20002001ATE.mgd</w:t>
-      </w:r>
-      <w:proofErr w:type="gramStart"/>
-      <w:r>
-        <w:rPr>
-          <w:lang w:val="en-US"/>
-        </w:rPr>
-        <w:t>77;FI</w:t>
-      </w:r>
-      <w:proofErr w:type="gramEnd"/>
-      <w:r>
-        <w:rPr>
-          <w:lang w:val="en-US"/>
-        </w:rPr>
-        <w:t>29_2002AT</w:t>
+        <w:t>20002001ATE.mgd77;FI29_2002AT</w:t>
       </w:r>
     </w:p>
     <w:p>
@@ -10962,21 +10033,7 @@
         <w:rPr>
           <w:lang w:val="en-US"/>
         </w:rPr>
-        <w:t>20003001ATE.mgd</w:t>
-      </w:r>
-      <w:proofErr w:type="gramStart"/>
-      <w:r>
-        <w:rPr>
-          <w:lang w:val="en-US"/>
-        </w:rPr>
-        <w:t>77;FI</w:t>
-      </w:r>
-      <w:proofErr w:type="gramEnd"/>
-      <w:r>
-        <w:rPr>
-          <w:lang w:val="en-US"/>
-        </w:rPr>
-        <w:t>29_2003AT</w:t>
+        <w:t>20003001ATE.mgd77;FI29_2003AT</w:t>
       </w:r>
     </w:p>
     <w:p>
@@ -11032,7 +10089,6 @@
         </w:rPr>
         <w:t xml:space="preserve"> in the lower part of the main window and in the log file </w:t>
       </w:r>
-      <w:proofErr w:type="gramStart"/>
       <w:r>
         <w:rPr>
           <w:i/>
@@ -11044,37 +10100,14 @@
         <w:rPr>
           <w:lang w:val="en-US"/>
         </w:rPr>
-        <w:t xml:space="preserve"> located</w:t>
-      </w:r>
-      <w:proofErr w:type="gramEnd"/>
-      <w:r>
-        <w:rPr>
-          <w:lang w:val="en-US"/>
-        </w:rPr>
-        <w:t xml:space="preserve"> under </w:t>
+        <w:t xml:space="preserve"> located under </w:t>
       </w:r>
       <w:r>
         <w:rPr>
           <w:i/>
           <w:lang w:val="en-US"/>
         </w:rPr>
-        <w:t>[</w:t>
-      </w:r>
-      <w:proofErr w:type="spellStart"/>
-      <w:r>
-        <w:rPr>
-          <w:i/>
-          <w:lang w:val="en-US"/>
-        </w:rPr>
-        <w:t>octopus_install_folder</w:t>
-      </w:r>
-      <w:proofErr w:type="spellEnd"/>
-      <w:r>
-        <w:rPr>
-          <w:i/>
-          <w:lang w:val="en-US"/>
-        </w:rPr>
-        <w:t>]/logs.</w:t>
+        <w:t>[octopus_install_folder]/logs.</w:t>
       </w:r>
     </w:p>
     <w:p>
@@ -11283,29 +10316,7 @@
         <w:rPr>
           <w:i/>
         </w:rPr>
-        <w:t xml:space="preserve">java -cp octopus.jar </w:t>
-      </w:r>
-      <w:proofErr w:type="spellStart"/>
-      <w:proofErr w:type="gramStart"/>
-      <w:r>
-        <w:rPr>
-          <w:i/>
-        </w:rPr>
-        <w:t>fr.ifremer</w:t>
-      </w:r>
-      <w:proofErr w:type="gramEnd"/>
-      <w:r>
-        <w:rPr>
-          <w:i/>
-        </w:rPr>
-        <w:t>.octopus.controller.BatchController</w:t>
-      </w:r>
-      <w:proofErr w:type="spellEnd"/>
-      <w:r>
-        <w:rPr>
-          <w:i/>
-        </w:rPr>
-        <w:t xml:space="preserve"> &lt;options&gt;</w:t>
+        <w:t>java -cp octopus.jar fr.ifremer.octopus.controller.BatchController &lt;options&gt;</w:t>
       </w:r>
     </w:p>
     <w:p>
@@ -11350,79 +10361,170 @@
         <w:rPr>
           <w:i/>
         </w:rPr>
-        <w:t xml:space="preserve">java -jar </w:t>
-      </w:r>
-      <w:proofErr w:type="gramStart"/>
+        <w:t>java -jar octopus.jar</w:t>
+      </w:r>
       <w:r>
         <w:rPr>
           <w:i/>
         </w:rPr>
-        <w:t>octopus.jar</w:t>
+        <w:t xml:space="preserve"> </w:t>
+      </w:r>
+      <w:r>
+        <w:rPr>
+          <w:color w:val="538135" w:themeColor="accent6" w:themeShade="BF"/>
+        </w:rPr>
+        <w:t xml:space="preserve"> </w:t>
+      </w:r>
+      <w:r>
+        <w:rPr>
+          <w:color w:val="7B7B7B" w:themeColor="accent3" w:themeShade="BF"/>
+        </w:rPr>
+        <w:t>-i &lt;arg&gt;</w:t>
+      </w:r>
+      <w:r>
+        <w:rPr>
+          <w:color w:val="7B7B7B" w:themeColor="accent3" w:themeShade="BF"/>
+        </w:rPr>
+        <w:t xml:space="preserve"> </w:t>
+      </w:r>
+      <w:r>
+        <w:rPr>
+          <w:color w:val="C45911" w:themeColor="accent2" w:themeShade="BF"/>
+        </w:rPr>
+        <w:t>–</w:t>
+      </w:r>
+      <w:r>
+        <w:rPr>
+          <w:color w:val="C45911" w:themeColor="accent2" w:themeShade="BF"/>
+        </w:rPr>
+        <w:t>check</w:t>
+      </w:r>
+    </w:p>
+    <w:p>
+      <w:pPr>
+        <w:spacing w:after="120"/>
+        <w:rPr>
+          <w:color w:val="FF3300"/>
+        </w:rPr>
+      </w:pPr>
+    </w:p>
+    <w:p>
+      <w:pPr>
+        <w:rPr>
+          <w:b/>
+        </w:rPr>
+      </w:pPr>
+      <w:r>
+        <w:rPr>
+          <w:b/>
+        </w:rPr>
+        <w:t>Convert a file or a directory</w:t>
+      </w:r>
+    </w:p>
+    <w:p>
+      <w:pPr>
+        <w:spacing w:after="120"/>
+        <w:rPr>
+          <w:color w:val="FF3300"/>
+        </w:rPr>
+      </w:pPr>
+      <w:r>
+        <w:t xml:space="preserve">[directory\] </w:t>
       </w:r>
       <w:r>
         <w:rPr>
           <w:i/>
         </w:rPr>
+        <w:t xml:space="preserve">java -jar octopus.jar </w:t>
+      </w:r>
+      <w:r>
+        <w:rPr>
+          <w:color w:val="CC00FF"/>
+        </w:rPr>
+        <w:t xml:space="preserve">[-c &lt;arg&gt;] </w:t>
+      </w:r>
+      <w:r>
+        <w:rPr>
+          <w:color w:val="538135" w:themeColor="accent6" w:themeShade="BF"/>
+        </w:rPr>
+        <w:t xml:space="preserve">-f &lt;arg&gt; </w:t>
+      </w:r>
+      <w:r>
+        <w:rPr>
+          <w:color w:val="7B7B7B" w:themeColor="accent3" w:themeShade="BF"/>
+        </w:rPr>
+        <w:t xml:space="preserve">-i &lt;arg&gt; </w:t>
+      </w:r>
+      <w:r>
+        <w:t xml:space="preserve">[-l &lt;arg&gt;] </w:t>
+      </w:r>
+      <w:r>
+        <w:rPr>
+          <w:color w:val="2F5496" w:themeColor="accent5" w:themeShade="BF"/>
+        </w:rPr>
+        <w:t>-o &lt;arg&gt;</w:t>
+      </w:r>
+      <w:r>
         <w:t xml:space="preserve"> </w:t>
       </w:r>
       <w:r>
         <w:rPr>
-          <w:color w:val="538135" w:themeColor="accent6" w:themeShade="BF"/>
-        </w:rPr>
+          <w:color w:val="FF3300"/>
+        </w:rPr>
+        <w:t>[-t &lt;arg&gt;]</w:t>
+      </w:r>
+    </w:p>
+    <w:p>
+      <w:pPr>
+        <w:spacing w:after="120"/>
+        <w:rPr>
+          <w:color w:val="FF3300"/>
+        </w:rPr>
+      </w:pPr>
+    </w:p>
+    <w:p>
+      <w:pPr>
+        <w:rPr>
+          <w:b/>
+        </w:rPr>
+      </w:pPr>
+      <w:r>
+        <w:rPr>
+          <w:b/>
+        </w:rPr>
+        <w:t>Update external resources</w:t>
+      </w:r>
+    </w:p>
+    <w:p>
+      <w:pPr>
+        <w:spacing w:after="120"/>
+        <w:rPr>
+          <w:color w:val="BF8F00" w:themeColor="accent4" w:themeShade="BF"/>
+        </w:rPr>
+      </w:pPr>
+      <w:r>
+        <w:t xml:space="preserve">[directory\] </w:t>
+      </w:r>
+      <w:r>
+        <w:rPr>
+          <w:i/>
+        </w:rPr>
+        <w:t>java -jar octopus.jar</w:t>
+      </w:r>
+      <w:r>
         <w:t xml:space="preserve"> </w:t>
       </w:r>
       <w:r>
         <w:rPr>
-          <w:color w:val="7B7B7B" w:themeColor="accent3" w:themeShade="BF"/>
-        </w:rPr>
-        <w:t>-</w:t>
-      </w:r>
-      <w:proofErr w:type="spellStart"/>
-      <w:proofErr w:type="gramEnd"/>
-      <w:r>
-        <w:rPr>
-          <w:color w:val="7B7B7B" w:themeColor="accent3" w:themeShade="BF"/>
-        </w:rPr>
-        <w:t>i</w:t>
-      </w:r>
-      <w:proofErr w:type="spellEnd"/>
-      <w:r>
-        <w:rPr>
-          <w:color w:val="7B7B7B" w:themeColor="accent3" w:themeShade="BF"/>
-        </w:rPr>
-        <w:t xml:space="preserve"> &lt;</w:t>
-      </w:r>
-      <w:proofErr w:type="spellStart"/>
-      <w:r>
-        <w:rPr>
-          <w:color w:val="7B7B7B" w:themeColor="accent3" w:themeShade="BF"/>
-        </w:rPr>
-        <w:t>arg</w:t>
-      </w:r>
-      <w:proofErr w:type="spellEnd"/>
-      <w:r>
-        <w:rPr>
-          <w:color w:val="7B7B7B" w:themeColor="accent3" w:themeShade="BF"/>
-        </w:rPr>
-        <w:t>&gt;</w:t>
-      </w:r>
-      <w:r>
-        <w:rPr>
-          <w:color w:val="7B7B7B" w:themeColor="accent3" w:themeShade="BF"/>
-        </w:rPr>
-        <w:t xml:space="preserve"> </w:t>
-      </w:r>
-      <w:r>
-        <w:rPr>
-          <w:color w:val="C45911" w:themeColor="accent2" w:themeShade="BF"/>
+          <w:color w:val="BF8F00" w:themeColor="accent4" w:themeShade="BF"/>
         </w:rPr>
         <w:t>–</w:t>
       </w:r>
       <w:r>
         <w:rPr>
-          <w:color w:val="C45911" w:themeColor="accent2" w:themeShade="BF"/>
-        </w:rPr>
-        <w:t>check</w:t>
+          <w:color w:val="BF8F00" w:themeColor="accent4" w:themeShade="BF"/>
+        </w:rPr>
+        <w:t>update</w:t>
       </w:r>
     </w:p>
     <w:p>
@@ -11432,288 +10534,45 @@
           <w:color w:val="FF3300"/>
         </w:rPr>
       </w:pPr>
-    </w:p>
-    <w:p>
-      <w:pPr>
-        <w:rPr>
-          <w:b/>
-        </w:rPr>
-      </w:pPr>
-      <w:r>
-        <w:rPr>
-          <w:b/>
-        </w:rPr>
-        <w:t>Convert a file or a directory</w:t>
-      </w:r>
-    </w:p>
-    <w:p>
-      <w:pPr>
-        <w:spacing w:after="120"/>
-        <w:rPr>
-          <w:color w:val="FF3300"/>
-        </w:rPr>
-      </w:pPr>
-      <w:r>
-        <w:t xml:space="preserve">[directory\] </w:t>
+      <w:r>
+        <w:t>where</w:t>
+      </w:r>
+      <w:r>
+        <w:t xml:space="preserve"> [directory\] is the optional java</w:t>
+      </w:r>
+      <w:r>
+        <w:t xml:space="preserve"> binary</w:t>
+      </w:r>
+      <w:r>
+        <w:t xml:space="preserve"> location, depending on your Java installation</w:t>
+      </w:r>
+      <w:r>
+        <w:t>:</w:t>
+      </w:r>
+    </w:p>
+    <w:p>
+      <w:r>
+        <w:t>In the "standalone" version, the directory is `.\jre\bin\`. If you already have Java installed, no directory is needed.</w:t>
+      </w:r>
+    </w:p>
+    <w:p>
+      <w:pPr>
+        <w:rPr>
+          <w:lang w:val="en-US"/>
+        </w:rPr>
+      </w:pPr>
+      <w:r>
+        <w:rPr>
+          <w:lang w:val="en-US"/>
+        </w:rPr>
+        <w:t xml:space="preserve">In </w:t>
       </w:r>
       <w:r>
         <w:rPr>
           <w:i/>
-        </w:rPr>
-        <w:t xml:space="preserve">java -jar octopus.jar </w:t>
-      </w:r>
-      <w:r>
-        <w:rPr>
-          <w:color w:val="CC00FF"/>
-        </w:rPr>
-        <w:t>[-c &lt;</w:t>
-      </w:r>
-      <w:proofErr w:type="spellStart"/>
-      <w:r>
-        <w:rPr>
-          <w:color w:val="CC00FF"/>
-        </w:rPr>
-        <w:t>arg</w:t>
-      </w:r>
-      <w:proofErr w:type="spellEnd"/>
-      <w:r>
-        <w:rPr>
-          <w:color w:val="CC00FF"/>
-        </w:rPr>
-        <w:t xml:space="preserve">&gt;] </w:t>
-      </w:r>
-      <w:r>
-        <w:rPr>
-          <w:color w:val="538135" w:themeColor="accent6" w:themeShade="BF"/>
-        </w:rPr>
-        <w:t>-f &lt;</w:t>
-      </w:r>
-      <w:proofErr w:type="spellStart"/>
-      <w:r>
-        <w:rPr>
-          <w:color w:val="538135" w:themeColor="accent6" w:themeShade="BF"/>
-        </w:rPr>
-        <w:t>arg</w:t>
-      </w:r>
-      <w:proofErr w:type="spellEnd"/>
-      <w:r>
-        <w:rPr>
-          <w:color w:val="538135" w:themeColor="accent6" w:themeShade="BF"/>
-        </w:rPr>
-        <w:t xml:space="preserve">&gt; </w:t>
-      </w:r>
-      <w:r>
-        <w:rPr>
-          <w:color w:val="7B7B7B" w:themeColor="accent3" w:themeShade="BF"/>
-        </w:rPr>
-        <w:t>-</w:t>
-      </w:r>
-      <w:proofErr w:type="spellStart"/>
-      <w:r>
-        <w:rPr>
-          <w:color w:val="7B7B7B" w:themeColor="accent3" w:themeShade="BF"/>
-        </w:rPr>
-        <w:t>i</w:t>
-      </w:r>
-      <w:proofErr w:type="spellEnd"/>
-      <w:r>
-        <w:rPr>
-          <w:color w:val="7B7B7B" w:themeColor="accent3" w:themeShade="BF"/>
-        </w:rPr>
-        <w:t xml:space="preserve"> &lt;</w:t>
-      </w:r>
-      <w:proofErr w:type="spellStart"/>
-      <w:r>
-        <w:rPr>
-          <w:color w:val="7B7B7B" w:themeColor="accent3" w:themeShade="BF"/>
-        </w:rPr>
-        <w:t>arg</w:t>
-      </w:r>
-      <w:proofErr w:type="spellEnd"/>
-      <w:r>
-        <w:rPr>
-          <w:color w:val="7B7B7B" w:themeColor="accent3" w:themeShade="BF"/>
-        </w:rPr>
-        <w:t xml:space="preserve">&gt; </w:t>
-      </w:r>
-      <w:r>
-        <w:t>[-l &lt;</w:t>
-      </w:r>
-      <w:proofErr w:type="spellStart"/>
-      <w:r>
-        <w:t>arg</w:t>
-      </w:r>
-      <w:proofErr w:type="spellEnd"/>
-      <w:r>
-        <w:t xml:space="preserve">&gt;] </w:t>
-      </w:r>
-      <w:r>
-        <w:rPr>
-          <w:color w:val="2F5496" w:themeColor="accent5" w:themeShade="BF"/>
-        </w:rPr>
-        <w:t>-o &lt;</w:t>
-      </w:r>
-      <w:proofErr w:type="spellStart"/>
-      <w:r>
-        <w:rPr>
-          <w:color w:val="2F5496" w:themeColor="accent5" w:themeShade="BF"/>
-        </w:rPr>
-        <w:t>arg</w:t>
-      </w:r>
-      <w:proofErr w:type="spellEnd"/>
-      <w:r>
-        <w:rPr>
-          <w:color w:val="2F5496" w:themeColor="accent5" w:themeShade="BF"/>
-        </w:rPr>
-        <w:t>&gt;</w:t>
-      </w:r>
-      <w:r>
-        <w:t xml:space="preserve"> </w:t>
-      </w:r>
-      <w:r>
-        <w:rPr>
-          <w:color w:val="FF3300"/>
-        </w:rPr>
-        <w:t>[-t &lt;</w:t>
-      </w:r>
-      <w:proofErr w:type="spellStart"/>
-      <w:r>
-        <w:rPr>
-          <w:color w:val="FF3300"/>
-        </w:rPr>
-        <w:t>arg</w:t>
-      </w:r>
-      <w:proofErr w:type="spellEnd"/>
-      <w:r>
-        <w:rPr>
-          <w:color w:val="FF3300"/>
-        </w:rPr>
-        <w:t>&gt;]</w:t>
-      </w:r>
-    </w:p>
-    <w:p>
-      <w:pPr>
-        <w:spacing w:after="120"/>
-        <w:rPr>
-          <w:color w:val="FF3300"/>
-        </w:rPr>
-      </w:pPr>
-    </w:p>
-    <w:p>
-      <w:pPr>
-        <w:rPr>
-          <w:b/>
-        </w:rPr>
-      </w:pPr>
-      <w:r>
-        <w:rPr>
-          <w:b/>
-        </w:rPr>
-        <w:t>Update external resources</w:t>
-      </w:r>
-    </w:p>
-    <w:p>
-      <w:pPr>
-        <w:spacing w:after="120"/>
-        <w:rPr>
-          <w:color w:val="BF8F00" w:themeColor="accent4" w:themeShade="BF"/>
-        </w:rPr>
-      </w:pPr>
-      <w:r>
-        <w:t xml:space="preserve">[directory\] </w:t>
-      </w:r>
-      <w:r>
-        <w:rPr>
-          <w:i/>
-        </w:rPr>
-        <w:t>java -jar octopus.jar</w:t>
-      </w:r>
-      <w:r>
-        <w:t xml:space="preserve"> </w:t>
-      </w:r>
-      <w:r>
-        <w:rPr>
-          <w:color w:val="BF8F00" w:themeColor="accent4" w:themeShade="BF"/>
-        </w:rPr>
-        <w:t>–</w:t>
-      </w:r>
-      <w:r>
-        <w:rPr>
-          <w:color w:val="BF8F00" w:themeColor="accent4" w:themeShade="BF"/>
-        </w:rPr>
-        <w:t>update</w:t>
-      </w:r>
-    </w:p>
-    <w:p>
-      <w:pPr>
-        <w:spacing w:after="120"/>
-        <w:rPr>
-          <w:color w:val="FF3300"/>
-        </w:rPr>
-      </w:pPr>
-      <w:r>
-        <w:t>where</w:t>
-      </w:r>
-      <w:r>
-        <w:t xml:space="preserve"> [directory\] is the optional java</w:t>
-      </w:r>
-      <w:r>
-        <w:t xml:space="preserve"> binary</w:t>
-      </w:r>
-      <w:r>
-        <w:t xml:space="preserve"> location, depending on your Java installation</w:t>
-      </w:r>
-      <w:r>
-        <w:t>:</w:t>
-      </w:r>
-    </w:p>
-    <w:p>
-      <w:r>
-        <w:t>In the "standalone" version, the directory is `.\</w:t>
-      </w:r>
-      <w:proofErr w:type="spellStart"/>
-      <w:r>
-        <w:t>jre</w:t>
-      </w:r>
-      <w:proofErr w:type="spellEnd"/>
-      <w:r>
-        <w:t>\bin\`. If you already have Java installed, no directory is needed.</w:t>
-      </w:r>
-    </w:p>
-    <w:p>
-      <w:pPr>
-        <w:rPr>
-          <w:lang w:val="en-US"/>
-        </w:rPr>
-      </w:pPr>
-      <w:r>
-        <w:rPr>
-          <w:lang w:val="en-US"/>
-        </w:rPr>
-        <w:t xml:space="preserve">In </w:t>
-      </w:r>
-      <w:r>
-        <w:rPr>
-          <w:i/>
-          <w:lang w:val="en-US"/>
-        </w:rPr>
-        <w:t>[</w:t>
-      </w:r>
-      <w:proofErr w:type="spellStart"/>
-      <w:r>
-        <w:rPr>
-          <w:i/>
-          <w:lang w:val="en-US"/>
-        </w:rPr>
-        <w:t>octopus_install_folder</w:t>
-      </w:r>
-      <w:proofErr w:type="spellEnd"/>
-      <w:r>
-        <w:rPr>
-          <w:i/>
-          <w:lang w:val="en-US"/>
-        </w:rPr>
-        <w:t>]/logs</w:t>
+          <w:lang w:val="en-US"/>
+        </w:rPr>
+        <w:t>[octopus_install_folder]/logs</w:t>
       </w:r>
       <w:r>
         <w:rPr>
@@ -11925,23 +10784,7 @@
                 <w:color w:val="CC00FF"/>
                 <w:lang w:val="en-US"/>
               </w:rPr>
-              <w:t>-c &lt;</w:t>
-            </w:r>
-            <w:proofErr w:type="spellStart"/>
-            <w:r>
-              <w:rPr>
-                <w:color w:val="CC00FF"/>
-                <w:lang w:val="en-US"/>
-              </w:rPr>
-              <w:t>arg</w:t>
-            </w:r>
-            <w:proofErr w:type="spellEnd"/>
-            <w:r>
-              <w:rPr>
-                <w:color w:val="CC00FF"/>
-                <w:lang w:val="en-US"/>
-              </w:rPr>
-              <w:t>&gt;</w:t>
+              <w:t>-c &lt;arg&gt;</w:t>
             </w:r>
           </w:p>
         </w:tc>
@@ -11985,23 +10828,7 @@
                 <w:color w:val="CC00FF"/>
                 <w:lang w:val="en-US"/>
               </w:rPr>
-              <w:t xml:space="preserve">list of LOCAL_CDI_IDs, </w:t>
-            </w:r>
-            <w:proofErr w:type="spellStart"/>
-            <w:r>
-              <w:rPr>
-                <w:color w:val="CC00FF"/>
-                <w:lang w:val="en-US"/>
-              </w:rPr>
-              <w:t>eg</w:t>
-            </w:r>
-            <w:proofErr w:type="spellEnd"/>
-            <w:r>
-              <w:rPr>
-                <w:color w:val="CC00FF"/>
-                <w:lang w:val="en-US"/>
-              </w:rPr>
-              <w:t xml:space="preserve"> &lt;FI35AAB, FI35AAC&gt;, all CDIs</w:t>
+              <w:t>list of LOCAL_CDI_IDs, eg &lt;FI35AAB, FI35AAC&gt;, all CDIs</w:t>
             </w:r>
             <w:r>
               <w:rPr>
@@ -12034,23 +10861,7 @@
                 <w:color w:val="538135" w:themeColor="accent6" w:themeShade="BF"/>
                 <w:lang w:val="en-US"/>
               </w:rPr>
-              <w:t>-f &lt;</w:t>
-            </w:r>
-            <w:proofErr w:type="spellStart"/>
-            <w:r>
-              <w:rPr>
-                <w:color w:val="538135" w:themeColor="accent6" w:themeShade="BF"/>
-                <w:lang w:val="en-US"/>
-              </w:rPr>
-              <w:t>arg</w:t>
-            </w:r>
-            <w:proofErr w:type="spellEnd"/>
-            <w:r>
-              <w:rPr>
-                <w:color w:val="538135" w:themeColor="accent6" w:themeShade="BF"/>
-                <w:lang w:val="en-US"/>
-              </w:rPr>
-              <w:t>&gt;</w:t>
+              <w:t>-f &lt;arg&gt;</w:t>
             </w:r>
           </w:p>
         </w:tc>
@@ -12094,55 +10905,7 @@
                 <w:color w:val="538135" w:themeColor="accent6" w:themeShade="BF"/>
                 <w:lang w:val="en-US"/>
               </w:rPr>
-              <w:t>output format: &lt;</w:t>
-            </w:r>
-            <w:proofErr w:type="spellStart"/>
-            <w:r>
-              <w:rPr>
-                <w:color w:val="538135" w:themeColor="accent6" w:themeShade="BF"/>
-                <w:lang w:val="en-US"/>
-              </w:rPr>
-              <w:t>medatlas</w:t>
-            </w:r>
-            <w:proofErr w:type="spellEnd"/>
-            <w:r>
-              <w:rPr>
-                <w:color w:val="538135" w:themeColor="accent6" w:themeShade="BF"/>
-                <w:lang w:val="en-US"/>
-              </w:rPr>
-              <w:t>&gt;, &lt;</w:t>
-            </w:r>
-            <w:proofErr w:type="spellStart"/>
-            <w:r>
-              <w:rPr>
-                <w:color w:val="538135" w:themeColor="accent6" w:themeShade="BF"/>
-                <w:lang w:val="en-US"/>
-              </w:rPr>
-              <w:t>odv</w:t>
-            </w:r>
-            <w:proofErr w:type="spellEnd"/>
-            <w:r>
-              <w:rPr>
-                <w:color w:val="538135" w:themeColor="accent6" w:themeShade="BF"/>
-                <w:lang w:val="en-US"/>
-              </w:rPr>
-              <w:t>&gt; or &lt;</w:t>
-            </w:r>
-            <w:proofErr w:type="spellStart"/>
-            <w:r>
-              <w:rPr>
-                <w:color w:val="538135" w:themeColor="accent6" w:themeShade="BF"/>
-                <w:lang w:val="en-US"/>
-              </w:rPr>
-              <w:t>cfpoint</w:t>
-            </w:r>
-            <w:proofErr w:type="spellEnd"/>
-            <w:r>
-              <w:rPr>
-                <w:color w:val="538135" w:themeColor="accent6" w:themeShade="BF"/>
-                <w:lang w:val="en-US"/>
-              </w:rPr>
-              <w:t>&gt;</w:t>
+              <w:t>output format: &lt;medatlas&gt;, &lt;odv&gt; or &lt;cfpoint&gt;</w:t>
             </w:r>
           </w:p>
         </w:tc>
@@ -12165,39 +10928,7 @@
                 <w:color w:val="7B7B7B" w:themeColor="accent3" w:themeShade="BF"/>
                 <w:lang w:val="en-US"/>
               </w:rPr>
-              <w:t>-</w:t>
-            </w:r>
-            <w:proofErr w:type="spellStart"/>
-            <w:r>
-              <w:rPr>
-                <w:color w:val="7B7B7B" w:themeColor="accent3" w:themeShade="BF"/>
-                <w:lang w:val="en-US"/>
-              </w:rPr>
-              <w:t>i</w:t>
-            </w:r>
-            <w:proofErr w:type="spellEnd"/>
-            <w:r>
-              <w:rPr>
-                <w:color w:val="7B7B7B" w:themeColor="accent3" w:themeShade="BF"/>
-                <w:lang w:val="en-US"/>
-              </w:rPr>
-              <w:t xml:space="preserve"> &lt;</w:t>
-            </w:r>
-            <w:proofErr w:type="spellStart"/>
-            <w:r>
-              <w:rPr>
-                <w:color w:val="7B7B7B" w:themeColor="accent3" w:themeShade="BF"/>
-                <w:lang w:val="en-US"/>
-              </w:rPr>
-              <w:t>arg</w:t>
-            </w:r>
-            <w:proofErr w:type="spellEnd"/>
-            <w:r>
-              <w:rPr>
-                <w:color w:val="7B7B7B" w:themeColor="accent3" w:themeShade="BF"/>
-                <w:lang w:val="en-US"/>
-              </w:rPr>
-              <w:t>&gt;</w:t>
+              <w:t>-i &lt;arg&gt;</w:t>
             </w:r>
           </w:p>
         </w:tc>
@@ -12271,21 +11002,7 @@
               <w:rPr>
                 <w:lang w:val="en-US"/>
               </w:rPr>
-              <w:t>&lt;</w:t>
-            </w:r>
-            <w:proofErr w:type="spellStart"/>
-            <w:r>
-              <w:rPr>
-                <w:lang w:val="en-US"/>
-              </w:rPr>
-              <w:t>arg</w:t>
-            </w:r>
-            <w:proofErr w:type="spellEnd"/>
-            <w:r>
-              <w:rPr>
-                <w:lang w:val="en-US"/>
-              </w:rPr>
-              <w:t>&gt;</w:t>
+              <w:t>&lt;arg&gt;</w:t>
             </w:r>
           </w:p>
         </w:tc>
@@ -12330,19 +11047,11 @@
                 <w:lang w:val="en-US"/>
               </w:rPr>
             </w:pPr>
-            <w:proofErr w:type="spellStart"/>
-            <w:r>
-              <w:rPr>
-                <w:lang w:val="en-US"/>
-              </w:rPr>
-              <w:t>LOCAl_CDI_ID</w:t>
-            </w:r>
-            <w:proofErr w:type="spellEnd"/>
-            <w:r>
-              <w:rPr>
-                <w:lang w:val="en-US"/>
-              </w:rPr>
-              <w:t xml:space="preserve"> </w:t>
+            <w:r>
+              <w:rPr>
+                <w:lang w:val="en-US"/>
+              </w:rPr>
+              <w:t xml:space="preserve">LOCAl_CDI_ID </w:t>
             </w:r>
             <w:r>
               <w:rPr>
@@ -12414,23 +11123,7 @@
                 <w:color w:val="2F5496" w:themeColor="accent5" w:themeShade="BF"/>
                 <w:lang w:val="en-US"/>
               </w:rPr>
-              <w:t>-o &lt;</w:t>
-            </w:r>
-            <w:proofErr w:type="spellStart"/>
-            <w:r>
-              <w:rPr>
-                <w:color w:val="2F5496" w:themeColor="accent5" w:themeShade="BF"/>
-                <w:lang w:val="en-US"/>
-              </w:rPr>
-              <w:t>arg</w:t>
-            </w:r>
-            <w:proofErr w:type="spellEnd"/>
-            <w:r>
-              <w:rPr>
-                <w:color w:val="2F5496" w:themeColor="accent5" w:themeShade="BF"/>
-                <w:lang w:val="en-US"/>
-              </w:rPr>
-              <w:t>&gt;</w:t>
+              <w:t>-o &lt;arg&gt;</w:t>
             </w:r>
           </w:p>
         </w:tc>
@@ -12513,23 +11206,7 @@
                 <w:color w:val="FF0000"/>
                 <w:lang w:val="en-US"/>
               </w:rPr>
-              <w:t>-t &lt;</w:t>
-            </w:r>
-            <w:proofErr w:type="spellStart"/>
-            <w:r>
-              <w:rPr>
-                <w:color w:val="FF0000"/>
-                <w:lang w:val="en-US"/>
-              </w:rPr>
-              <w:t>arg</w:t>
-            </w:r>
-            <w:proofErr w:type="spellEnd"/>
-            <w:r>
-              <w:rPr>
-                <w:color w:val="FF0000"/>
-                <w:lang w:val="en-US"/>
-              </w:rPr>
-              <w:t>&gt;</w:t>
+              <w:t>-t &lt;arg&gt;</w:t>
             </w:r>
           </w:p>
         </w:tc>
@@ -12792,18 +11469,8 @@
           <w:color w:val="2F5496" w:themeColor="accent5" w:themeShade="BF"/>
           <w:lang w:val="en-US"/>
         </w:rPr>
-        <w:t>/home/out/</w:t>
-      </w:r>
-      <w:proofErr w:type="spellStart"/>
-      <w:r>
-        <w:rPr>
-          <w:i/>
-          <w:color w:val="2F5496" w:themeColor="accent5" w:themeShade="BF"/>
-          <w:lang w:val="en-US"/>
-        </w:rPr>
-        <w:t>exportCFDirectory</w:t>
-      </w:r>
-      <w:proofErr w:type="spellEnd"/>
+        <w:t>/home/out/exportCFDirectory</w:t>
+      </w:r>
       <w:r>
         <w:rPr>
           <w:i/>
@@ -12860,18 +11527,8 @@
           <w:color w:val="2F5496" w:themeColor="accent5" w:themeShade="BF"/>
           <w:lang w:val="en-US"/>
         </w:rPr>
-        <w:t>/home/out/</w:t>
-      </w:r>
-      <w:proofErr w:type="spellStart"/>
-      <w:r>
-        <w:rPr>
-          <w:i/>
-          <w:color w:val="2F5496" w:themeColor="accent5" w:themeShade="BF"/>
-          <w:lang w:val="en-US"/>
-        </w:rPr>
-        <w:t>exportCFDirectory</w:t>
-      </w:r>
-      <w:proofErr w:type="spellEnd"/>
+        <w:t>/home/out/exportCFDirectory</w:t>
+      </w:r>
       <w:r>
         <w:rPr>
           <w:b/>
@@ -12930,23 +11587,7 @@
           <w:color w:val="5B7591"/>
           <w:lang w:val="en-US"/>
         </w:rPr>
-        <w:t xml:space="preserve">Export all stations from input MedAtlas files directory to mono-stations </w:t>
-      </w:r>
-      <w:proofErr w:type="spellStart"/>
-      <w:r>
-        <w:rPr>
-          <w:color w:val="5B7591"/>
-          <w:lang w:val="en-US"/>
-        </w:rPr>
-        <w:t>CFPoint</w:t>
-      </w:r>
-      <w:proofErr w:type="spellEnd"/>
-      <w:r>
-        <w:rPr>
-          <w:color w:val="5B7591"/>
-          <w:lang w:val="en-US"/>
-        </w:rPr>
-        <w:t xml:space="preserve"> files</w:t>
+        <w:t>Export all stations from input MedAtlas files directory to mono-stations CFPoint files</w:t>
       </w:r>
     </w:p>
     <w:p>
@@ -12973,7 +11614,6 @@
         </w:rPr>
         <w:t>–</w:t>
       </w:r>
-      <w:proofErr w:type="spellStart"/>
       <w:r>
         <w:rPr>
           <w:b/>
@@ -12981,17 +11621,15 @@
           <w:color w:val="7B7B7B" w:themeColor="accent3" w:themeShade="BF"/>
           <w:lang w:val="en-US"/>
         </w:rPr>
-        <w:t>i</w:t>
-      </w:r>
-      <w:proofErr w:type="spellEnd"/>
-      <w:r>
-        <w:rPr>
-          <w:b/>
+        <w:t xml:space="preserve">i </w:t>
+      </w:r>
+      <w:r>
+        <w:rPr>
           <w:i/>
           <w:color w:val="7B7B7B" w:themeColor="accent3" w:themeShade="BF"/>
           <w:lang w:val="en-US"/>
         </w:rPr>
-        <w:t xml:space="preserve"> </w:t>
+        <w:t>“</w:t>
       </w:r>
       <w:r>
         <w:rPr>
@@ -12999,26 +11637,8 @@
           <w:color w:val="7B7B7B" w:themeColor="accent3" w:themeShade="BF"/>
           <w:lang w:val="en-US"/>
         </w:rPr>
-        <w:t>“</w:t>
-      </w:r>
-      <w:r>
-        <w:rPr>
-          <w:i/>
-          <w:color w:val="7B7B7B" w:themeColor="accent3" w:themeShade="BF"/>
-          <w:lang w:val="en-US"/>
-        </w:rPr>
-        <w:t>/home/input/</w:t>
-      </w:r>
-      <w:proofErr w:type="spellStart"/>
-      <w:r>
-        <w:rPr>
-          <w:i/>
-          <w:color w:val="7B7B7B" w:themeColor="accent3" w:themeShade="BF"/>
-          <w:lang w:val="en-US"/>
-        </w:rPr>
-        <w:t>profileDir</w:t>
-      </w:r>
-      <w:proofErr w:type="spellEnd"/>
+        <w:t>/home/input/profileDir</w:t>
+      </w:r>
       <w:r>
         <w:rPr>
           <w:i/>
@@ -13059,18 +11679,8 @@
           <w:color w:val="2F5496" w:themeColor="accent5" w:themeShade="BF"/>
           <w:lang w:val="en-US"/>
         </w:rPr>
-        <w:t>/home/out/</w:t>
-      </w:r>
-      <w:proofErr w:type="spellStart"/>
-      <w:r>
-        <w:rPr>
-          <w:i/>
-          <w:color w:val="2F5496" w:themeColor="accent5" w:themeShade="BF"/>
-          <w:lang w:val="en-US"/>
-        </w:rPr>
-        <w:t>exportCFDirectory</w:t>
-      </w:r>
-      <w:proofErr w:type="spellEnd"/>
+        <w:t>/home/out/exportCFDirectory</w:t>
+      </w:r>
       <w:r>
         <w:rPr>
           <w:i/>
@@ -13094,25 +11704,7 @@
           <w:color w:val="538135" w:themeColor="accent6" w:themeShade="BF"/>
           <w:lang w:val="en-US"/>
         </w:rPr>
-        <w:t xml:space="preserve"> </w:t>
-      </w:r>
-      <w:proofErr w:type="spellStart"/>
-      <w:r>
-        <w:rPr>
-          <w:i/>
-          <w:color w:val="538135" w:themeColor="accent6" w:themeShade="BF"/>
-          <w:lang w:val="en-US"/>
-        </w:rPr>
-        <w:t>cfpoint</w:t>
-      </w:r>
-      <w:proofErr w:type="spellEnd"/>
-      <w:r>
-        <w:rPr>
-          <w:i/>
-          <w:color w:val="538135" w:themeColor="accent6" w:themeShade="BF"/>
-          <w:lang w:val="en-US"/>
-        </w:rPr>
-        <w:t xml:space="preserve"> </w:t>
+        <w:t xml:space="preserve"> cfpoint </w:t>
       </w:r>
       <w:r>
         <w:rPr>
@@ -13210,9 +11802,8 @@
           <w:color w:val="7B7B7B" w:themeColor="accent3" w:themeShade="BF"/>
           <w:lang w:val="en-US"/>
         </w:rPr>
-        <w:t>-</w:t>
-      </w:r>
-      <w:proofErr w:type="spellStart"/>
+        <w:t xml:space="preserve">-i </w:t>
+      </w:r>
       <w:r>
         <w:rPr>
           <w:b/>
@@ -13220,45 +11811,16 @@
           <w:color w:val="7B7B7B" w:themeColor="accent3" w:themeShade="BF"/>
           <w:lang w:val="en-US"/>
         </w:rPr>
-        <w:t>i</w:t>
-      </w:r>
-      <w:proofErr w:type="spellEnd"/>
-      <w:r>
-        <w:rPr>
-          <w:b/>
+        <w:t>“</w:t>
+      </w:r>
+      <w:r>
+        <w:rPr>
           <w:i/>
           <w:color w:val="7B7B7B" w:themeColor="accent3" w:themeShade="BF"/>
           <w:lang w:val="en-US"/>
         </w:rPr>
-        <w:t xml:space="preserve"> </w:t>
-      </w:r>
-      <w:r>
-        <w:rPr>
-          <w:b/>
-          <w:i/>
-          <w:color w:val="7B7B7B" w:themeColor="accent3" w:themeShade="BF"/>
-          <w:lang w:val="en-US"/>
-        </w:rPr>
-        <w:t>“</w:t>
-      </w:r>
-      <w:r>
-        <w:rPr>
-          <w:i/>
-          <w:color w:val="7B7B7B" w:themeColor="accent3" w:themeShade="BF"/>
-          <w:lang w:val="en-US"/>
-        </w:rPr>
-        <w:t>/home/input/</w:t>
-      </w:r>
-      <w:proofErr w:type="spellStart"/>
-      <w:r>
-        <w:rPr>
-          <w:i/>
-          <w:color w:val="7B7B7B" w:themeColor="accent3" w:themeShade="BF"/>
-          <w:lang w:val="en-US"/>
-        </w:rPr>
-        <w:t>profile.med</w:t>
-      </w:r>
-      <w:proofErr w:type="spellEnd"/>
+        <w:t>/home/input/profile.med</w:t>
+      </w:r>
       <w:r>
         <w:rPr>
           <w:i/>
@@ -13324,25 +11886,7 @@
           <w:color w:val="538135" w:themeColor="accent6" w:themeShade="BF"/>
           <w:lang w:val="en-US"/>
         </w:rPr>
-        <w:t xml:space="preserve"> </w:t>
-      </w:r>
-      <w:proofErr w:type="spellStart"/>
-      <w:r>
-        <w:rPr>
-          <w:i/>
-          <w:color w:val="538135" w:themeColor="accent6" w:themeShade="BF"/>
-          <w:lang w:val="en-US"/>
-        </w:rPr>
-        <w:t>odv</w:t>
-      </w:r>
-      <w:proofErr w:type="spellEnd"/>
-      <w:r>
-        <w:rPr>
-          <w:i/>
-          <w:color w:val="538135" w:themeColor="accent6" w:themeShade="BF"/>
-          <w:lang w:val="en-US"/>
-        </w:rPr>
-        <w:t xml:space="preserve"> </w:t>
+        <w:t xml:space="preserve"> odv </w:t>
       </w:r>
       <w:r>
         <w:rPr>
@@ -13362,7 +11906,6 @@
         </w:rPr>
         <w:t xml:space="preserve"> </w:t>
       </w:r>
-      <w:proofErr w:type="gramStart"/>
       <w:r>
         <w:rPr>
           <w:i/>
@@ -13371,7 +11914,6 @@
         </w:rPr>
         <w:t>keep  -</w:t>
       </w:r>
-      <w:proofErr w:type="gramEnd"/>
       <w:r>
         <w:rPr>
           <w:b/>
@@ -13467,27 +12009,7 @@
           <w:color w:val="7B7B7B" w:themeColor="accent3" w:themeShade="BF"/>
           <w:lang w:val="en-US"/>
         </w:rPr>
-        <w:t>–</w:t>
-      </w:r>
-      <w:proofErr w:type="spellStart"/>
-      <w:r>
-        <w:rPr>
-          <w:b/>
-          <w:i/>
-          <w:color w:val="7B7B7B" w:themeColor="accent3" w:themeShade="BF"/>
-          <w:lang w:val="en-US"/>
-        </w:rPr>
-        <w:t>i</w:t>
-      </w:r>
-      <w:proofErr w:type="spellEnd"/>
-      <w:r>
-        <w:rPr>
-          <w:b/>
-          <w:i/>
-          <w:color w:val="7B7B7B" w:themeColor="accent3" w:themeShade="BF"/>
-          <w:lang w:val="en-US"/>
-        </w:rPr>
-        <w:t xml:space="preserve"> </w:t>
+        <w:t xml:space="preserve">–i </w:t>
       </w:r>
       <w:r>
         <w:rPr>
@@ -13573,7 +12095,6 @@
         </w:rPr>
         <w:t xml:space="preserve"> </w:t>
       </w:r>
-      <w:proofErr w:type="spellStart"/>
       <w:r>
         <w:rPr>
           <w:i/>
@@ -13582,7 +12103,6 @@
         </w:rPr>
         <w:t>odv</w:t>
       </w:r>
-      <w:proofErr w:type="spellEnd"/>
       <w:r>
         <w:rPr>
           <w:i/>
@@ -13643,23 +12163,7 @@
           <w:i/>
           <w:lang w:val="en-US"/>
         </w:rPr>
-        <w:t>[</w:t>
-      </w:r>
-      <w:proofErr w:type="spellStart"/>
-      <w:r>
-        <w:rPr>
-          <w:i/>
-          <w:lang w:val="en-US"/>
-        </w:rPr>
-        <w:t>octopus_install_folder</w:t>
-      </w:r>
-      <w:proofErr w:type="spellEnd"/>
-      <w:r>
-        <w:rPr>
-          <w:i/>
-          <w:lang w:val="en-US"/>
-        </w:rPr>
-        <w:t>]/logs</w:t>
+        <w:t>[octopus_install_folder]/logs</w:t>
       </w:r>
       <w:r>
         <w:rPr>
@@ -13710,7 +12214,7 @@
 </file>
 
 <file path=word/endnotes.xml><?xml version="1.0" encoding="utf-8"?>
-<w:endnotes xmlns:wpc="http://schemas.microsoft.com/office/word/2010/wordprocessingCanvas" xmlns:cx="http://schemas.microsoft.com/office/drawing/2014/chartex" xmlns:cx1="http://schemas.microsoft.com/office/drawing/2015/9/8/chartex" xmlns:cx2="http://schemas.microsoft.com/office/drawing/2015/10/21/chartex" xmlns:cx3="http://schemas.microsoft.com/office/drawing/2016/5/9/chartex" xmlns:cx4="http://schemas.microsoft.com/office/drawing/2016/5/10/chartex" xmlns:cx5="http://schemas.microsoft.com/office/drawing/2016/5/11/chartex" xmlns:cx6="http://schemas.microsoft.com/office/drawing/2016/5/12/chartex" xmlns:cx7="http://schemas.microsoft.com/office/drawing/2016/5/13/chartex" xmlns:cx8="http://schemas.microsoft.com/office/drawing/2016/5/14/chartex" xmlns:mc="http://schemas.openxmlformats.org/markup-compatibility/2006" xmlns:aink="http://schemas.microsoft.com/office/drawing/2016/ink" xmlns:am3d="http://schemas.microsoft.com/office/drawing/2017/model3d" xmlns:o="urn:schemas-microsoft-com:office:office" xmlns:r="http://schemas.openxmlformats.org/officeDocument/2006/relationships" xmlns:m="http://schemas.openxmlformats.org/officeDocument/2006/math" xmlns:v="urn:schemas-microsoft-com:vml" xmlns:wp14="http://schemas.microsoft.com/office/word/2010/wordprocessingDrawing" xmlns:wp="http://schemas.openxmlformats.org/drawingml/2006/wordprocessingDrawing" xmlns:w10="urn:schemas-microsoft-com:office:word" xmlns:w="http://schemas.openxmlformats.org/wordprocessingml/2006/main" xmlns:w14="http://schemas.microsoft.com/office/word/2010/wordml" xmlns:w15="http://schemas.microsoft.com/office/word/2012/wordml" xmlns:w16cex="http://schemas.microsoft.com/office/word/2018/wordml/cex" xmlns:w16cid="http://schemas.microsoft.com/office/word/2016/wordml/cid" xmlns:w16="http://schemas.microsoft.com/office/word/2018/wordml" xmlns:w16sdtdh="http://schemas.microsoft.com/office/word/2020/wordml/sdtdatahash" xmlns:w16se="http://schemas.microsoft.com/office/word/2015/wordml/symex" xmlns:wpg="http://schemas.microsoft.com/office/word/2010/wordprocessingGroup" xmlns:wpi="http://schemas.microsoft.com/office/word/2010/wordprocessingInk" xmlns:wne="http://schemas.microsoft.com/office/word/2006/wordml" xmlns:wps="http://schemas.microsoft.com/office/word/2010/wordprocessingShape" mc:Ignorable="w14 w15 w16se w16cid w16 w16cex w16sdtdh wp14">
+<w:endnotes xmlns:wpc="http://schemas.microsoft.com/office/word/2010/wordprocessingCanvas" xmlns:cx="http://schemas.microsoft.com/office/drawing/2014/chartex" xmlns:cx1="http://schemas.microsoft.com/office/drawing/2015/9/8/chartex" xmlns:cx2="http://schemas.microsoft.com/office/drawing/2015/10/21/chartex" xmlns:cx3="http://schemas.microsoft.com/office/drawing/2016/5/9/chartex" xmlns:cx4="http://schemas.microsoft.com/office/drawing/2016/5/10/chartex" xmlns:cx5="http://schemas.microsoft.com/office/drawing/2016/5/11/chartex" xmlns:cx6="http://schemas.microsoft.com/office/drawing/2016/5/12/chartex" xmlns:cx7="http://schemas.microsoft.com/office/drawing/2016/5/13/chartex" xmlns:cx8="http://schemas.microsoft.com/office/drawing/2016/5/14/chartex" xmlns:mc="http://schemas.openxmlformats.org/markup-compatibility/2006" xmlns:aink="http://schemas.microsoft.com/office/drawing/2016/ink" xmlns:am3d="http://schemas.microsoft.com/office/drawing/2017/model3d" xmlns:o="urn:schemas-microsoft-com:office:office" xmlns:oel="http://schemas.microsoft.com/office/2019/extlst" xmlns:r="http://schemas.openxmlformats.org/officeDocument/2006/relationships" xmlns:m="http://schemas.openxmlformats.org/officeDocument/2006/math" xmlns:v="urn:schemas-microsoft-com:vml" xmlns:wp14="http://schemas.microsoft.com/office/word/2010/wordprocessingDrawing" xmlns:wp="http://schemas.openxmlformats.org/drawingml/2006/wordprocessingDrawing" xmlns:w10="urn:schemas-microsoft-com:office:word" xmlns:w="http://schemas.openxmlformats.org/wordprocessingml/2006/main" xmlns:w14="http://schemas.microsoft.com/office/word/2010/wordml" xmlns:w15="http://schemas.microsoft.com/office/word/2012/wordml" xmlns:w16cex="http://schemas.microsoft.com/office/word/2018/wordml/cex" xmlns:w16cid="http://schemas.microsoft.com/office/word/2016/wordml/cid" xmlns:w16="http://schemas.microsoft.com/office/word/2018/wordml" xmlns:w16sdtdh="http://schemas.microsoft.com/office/word/2020/wordml/sdtdatahash" xmlns:w16se="http://schemas.microsoft.com/office/word/2015/wordml/symex" xmlns:wpg="http://schemas.microsoft.com/office/word/2010/wordprocessingGroup" xmlns:wpi="http://schemas.microsoft.com/office/word/2010/wordprocessingInk" xmlns:wne="http://schemas.microsoft.com/office/word/2006/wordml" xmlns:wps="http://schemas.microsoft.com/office/word/2010/wordprocessingShape" mc:Ignorable="w14 w15 w16se w16cid w16 w16cex w16sdtdh wp14">
   <w:endnote w:type="separator" w:id="-1">
     <w:p>
       <w:r>
@@ -13729,7 +12233,7 @@
 </file>
 
 <file path=word/footer1.xml><?xml version="1.0" encoding="utf-8"?>
-<w:ftr xmlns:wpc="http://schemas.microsoft.com/office/word/2010/wordprocessingCanvas" xmlns:cx="http://schemas.microsoft.com/office/drawing/2014/chartex" xmlns:cx1="http://schemas.microsoft.com/office/drawing/2015/9/8/chartex" xmlns:cx2="http://schemas.microsoft.com/office/drawing/2015/10/21/chartex" xmlns:cx3="http://schemas.microsoft.com/office/drawing/2016/5/9/chartex" xmlns:cx4="http://schemas.microsoft.com/office/drawing/2016/5/10/chartex" xmlns:cx5="http://schemas.microsoft.com/office/drawing/2016/5/11/chartex" xmlns:cx6="http://schemas.microsoft.com/office/drawing/2016/5/12/chartex" xmlns:cx7="http://schemas.microsoft.com/office/drawing/2016/5/13/chartex" xmlns:cx8="http://schemas.microsoft.com/office/drawing/2016/5/14/chartex" xmlns:mc="http://schemas.openxmlformats.org/markup-compatibility/2006" xmlns:aink="http://schemas.microsoft.com/office/drawing/2016/ink" xmlns:am3d="http://schemas.microsoft.com/office/drawing/2017/model3d" xmlns:o="urn:schemas-microsoft-com:office:office" xmlns:r="http://schemas.openxmlformats.org/officeDocument/2006/relationships" xmlns:m="http://schemas.openxmlformats.org/officeDocument/2006/math" xmlns:v="urn:schemas-microsoft-com:vml" xmlns:wp14="http://schemas.microsoft.com/office/word/2010/wordprocessingDrawing" xmlns:wp="http://schemas.openxmlformats.org/drawingml/2006/wordprocessingDrawing" xmlns:w10="urn:schemas-microsoft-com:office:word" xmlns:w="http://schemas.openxmlformats.org/wordprocessingml/2006/main" xmlns:w14="http://schemas.microsoft.com/office/word/2010/wordml" xmlns:w15="http://schemas.microsoft.com/office/word/2012/wordml" xmlns:w16cex="http://schemas.microsoft.com/office/word/2018/wordml/cex" xmlns:w16cid="http://schemas.microsoft.com/office/word/2016/wordml/cid" xmlns:w16="http://schemas.microsoft.com/office/word/2018/wordml" xmlns:w16sdtdh="http://schemas.microsoft.com/office/word/2020/wordml/sdtdatahash" xmlns:w16se="http://schemas.microsoft.com/office/word/2015/wordml/symex" xmlns:wpg="http://schemas.microsoft.com/office/word/2010/wordprocessingGroup" xmlns:wpi="http://schemas.microsoft.com/office/word/2010/wordprocessingInk" xmlns:wne="http://schemas.microsoft.com/office/word/2006/wordml" xmlns:wps="http://schemas.microsoft.com/office/word/2010/wordprocessingShape" mc:Ignorable="w14 w15 w16se w16cid w16 w16cex w16sdtdh wp14">
+<w:ftr xmlns:wpc="http://schemas.microsoft.com/office/word/2010/wordprocessingCanvas" xmlns:cx="http://schemas.microsoft.com/office/drawing/2014/chartex" xmlns:cx1="http://schemas.microsoft.com/office/drawing/2015/9/8/chartex" xmlns:cx2="http://schemas.microsoft.com/office/drawing/2015/10/21/chartex" xmlns:cx3="http://schemas.microsoft.com/office/drawing/2016/5/9/chartex" xmlns:cx4="http://schemas.microsoft.com/office/drawing/2016/5/10/chartex" xmlns:cx5="http://schemas.microsoft.com/office/drawing/2016/5/11/chartex" xmlns:cx6="http://schemas.microsoft.com/office/drawing/2016/5/12/chartex" xmlns:cx7="http://schemas.microsoft.com/office/drawing/2016/5/13/chartex" xmlns:cx8="http://schemas.microsoft.com/office/drawing/2016/5/14/chartex" xmlns:mc="http://schemas.openxmlformats.org/markup-compatibility/2006" xmlns:aink="http://schemas.microsoft.com/office/drawing/2016/ink" xmlns:am3d="http://schemas.microsoft.com/office/drawing/2017/model3d" xmlns:o="urn:schemas-microsoft-com:office:office" xmlns:oel="http://schemas.microsoft.com/office/2019/extlst" xmlns:r="http://schemas.openxmlformats.org/officeDocument/2006/relationships" xmlns:m="http://schemas.openxmlformats.org/officeDocument/2006/math" xmlns:v="urn:schemas-microsoft-com:vml" xmlns:wp14="http://schemas.microsoft.com/office/word/2010/wordprocessingDrawing" xmlns:wp="http://schemas.openxmlformats.org/drawingml/2006/wordprocessingDrawing" xmlns:w10="urn:schemas-microsoft-com:office:word" xmlns:w="http://schemas.openxmlformats.org/wordprocessingml/2006/main" xmlns:w14="http://schemas.microsoft.com/office/word/2010/wordml" xmlns:w15="http://schemas.microsoft.com/office/word/2012/wordml" xmlns:w16cex="http://schemas.microsoft.com/office/word/2018/wordml/cex" xmlns:w16cid="http://schemas.microsoft.com/office/word/2016/wordml/cid" xmlns:w16="http://schemas.microsoft.com/office/word/2018/wordml" xmlns:w16sdtdh="http://schemas.microsoft.com/office/word/2020/wordml/sdtdatahash" xmlns:w16se="http://schemas.microsoft.com/office/word/2015/wordml/symex" xmlns:wpg="http://schemas.microsoft.com/office/word/2010/wordprocessingGroup" xmlns:wpi="http://schemas.microsoft.com/office/word/2010/wordprocessingInk" xmlns:wne="http://schemas.microsoft.com/office/word/2006/wordml" xmlns:wps="http://schemas.microsoft.com/office/word/2010/wordprocessingShape" mc:Ignorable="w14 w15 w16se w16cid w16 w16cex w16sdtdh wp14">
   <w:p>
     <w:pPr>
       <w:pStyle w:val="Pieddepage"/>
@@ -13755,7 +12259,7 @@
 </file>
 
 <file path=word/footer2.xml><?xml version="1.0" encoding="utf-8"?>
-<w:ftr xmlns:wpc="http://schemas.microsoft.com/office/word/2010/wordprocessingCanvas" xmlns:cx="http://schemas.microsoft.com/office/drawing/2014/chartex" xmlns:cx1="http://schemas.microsoft.com/office/drawing/2015/9/8/chartex" xmlns:cx2="http://schemas.microsoft.com/office/drawing/2015/10/21/chartex" xmlns:cx3="http://schemas.microsoft.com/office/drawing/2016/5/9/chartex" xmlns:cx4="http://schemas.microsoft.com/office/drawing/2016/5/10/chartex" xmlns:cx5="http://schemas.microsoft.com/office/drawing/2016/5/11/chartex" xmlns:cx6="http://schemas.microsoft.com/office/drawing/2016/5/12/chartex" xmlns:cx7="http://schemas.microsoft.com/office/drawing/2016/5/13/chartex" xmlns:cx8="http://schemas.microsoft.com/office/drawing/2016/5/14/chartex" xmlns:mc="http://schemas.openxmlformats.org/markup-compatibility/2006" xmlns:aink="http://schemas.microsoft.com/office/drawing/2016/ink" xmlns:am3d="http://schemas.microsoft.com/office/drawing/2017/model3d" xmlns:o="urn:schemas-microsoft-com:office:office" xmlns:r="http://schemas.openxmlformats.org/officeDocument/2006/relationships" xmlns:m="http://schemas.openxmlformats.org/officeDocument/2006/math" xmlns:v="urn:schemas-microsoft-com:vml" xmlns:wp14="http://schemas.microsoft.com/office/word/2010/wordprocessingDrawing" xmlns:wp="http://schemas.openxmlformats.org/drawingml/2006/wordprocessingDrawing" xmlns:w10="urn:schemas-microsoft-com:office:word" xmlns:w="http://schemas.openxmlformats.org/wordprocessingml/2006/main" xmlns:w14="http://schemas.microsoft.com/office/word/2010/wordml" xmlns:w15="http://schemas.microsoft.com/office/word/2012/wordml" xmlns:w16cex="http://schemas.microsoft.com/office/word/2018/wordml/cex" xmlns:w16cid="http://schemas.microsoft.com/office/word/2016/wordml/cid" xmlns:w16="http://schemas.microsoft.com/office/word/2018/wordml" xmlns:w16sdtdh="http://schemas.microsoft.com/office/word/2020/wordml/sdtdatahash" xmlns:w16se="http://schemas.microsoft.com/office/word/2015/wordml/symex" xmlns:wpg="http://schemas.microsoft.com/office/word/2010/wordprocessingGroup" xmlns:wpi="http://schemas.microsoft.com/office/word/2010/wordprocessingInk" xmlns:wne="http://schemas.microsoft.com/office/word/2006/wordml" xmlns:wps="http://schemas.microsoft.com/office/word/2010/wordprocessingShape" mc:Ignorable="w14 w15 w16se w16cid w16 w16cex w16sdtdh wp14">
+<w:ftr xmlns:wpc="http://schemas.microsoft.com/office/word/2010/wordprocessingCanvas" xmlns:cx="http://schemas.microsoft.com/office/drawing/2014/chartex" xmlns:cx1="http://schemas.microsoft.com/office/drawing/2015/9/8/chartex" xmlns:cx2="http://schemas.microsoft.com/office/drawing/2015/10/21/chartex" xmlns:cx3="http://schemas.microsoft.com/office/drawing/2016/5/9/chartex" xmlns:cx4="http://schemas.microsoft.com/office/drawing/2016/5/10/chartex" xmlns:cx5="http://schemas.microsoft.com/office/drawing/2016/5/11/chartex" xmlns:cx6="http://schemas.microsoft.com/office/drawing/2016/5/12/chartex" xmlns:cx7="http://schemas.microsoft.com/office/drawing/2016/5/13/chartex" xmlns:cx8="http://schemas.microsoft.com/office/drawing/2016/5/14/chartex" xmlns:mc="http://schemas.openxmlformats.org/markup-compatibility/2006" xmlns:aink="http://schemas.microsoft.com/office/drawing/2016/ink" xmlns:am3d="http://schemas.microsoft.com/office/drawing/2017/model3d" xmlns:o="urn:schemas-microsoft-com:office:office" xmlns:oel="http://schemas.microsoft.com/office/2019/extlst" xmlns:r="http://schemas.openxmlformats.org/officeDocument/2006/relationships" xmlns:m="http://schemas.openxmlformats.org/officeDocument/2006/math" xmlns:v="urn:schemas-microsoft-com:vml" xmlns:wp14="http://schemas.microsoft.com/office/word/2010/wordprocessingDrawing" xmlns:wp="http://schemas.openxmlformats.org/drawingml/2006/wordprocessingDrawing" xmlns:w10="urn:schemas-microsoft-com:office:word" xmlns:w="http://schemas.openxmlformats.org/wordprocessingml/2006/main" xmlns:w14="http://schemas.microsoft.com/office/word/2010/wordml" xmlns:w15="http://schemas.microsoft.com/office/word/2012/wordml" xmlns:w16cex="http://schemas.microsoft.com/office/word/2018/wordml/cex" xmlns:w16cid="http://schemas.microsoft.com/office/word/2016/wordml/cid" xmlns:w16="http://schemas.microsoft.com/office/word/2018/wordml" xmlns:w16sdtdh="http://schemas.microsoft.com/office/word/2020/wordml/sdtdatahash" xmlns:w16se="http://schemas.microsoft.com/office/word/2015/wordml/symex" xmlns:wpg="http://schemas.microsoft.com/office/word/2010/wordprocessingGroup" xmlns:wpi="http://schemas.microsoft.com/office/word/2010/wordprocessingInk" xmlns:wne="http://schemas.microsoft.com/office/word/2006/wordml" xmlns:wps="http://schemas.microsoft.com/office/word/2010/wordprocessingShape" mc:Ignorable="w14 w15 w16se w16cid w16 w16cex w16sdtdh wp14">
   <w:p>
     <w:pPr>
       <w:pStyle w:val="Pieddepage"/>
@@ -14012,7 +12516,7 @@
 </file>
 
 <file path=word/footer3.xml><?xml version="1.0" encoding="utf-8"?>
-<w:ftr xmlns:wpc="http://schemas.microsoft.com/office/word/2010/wordprocessingCanvas" xmlns:cx="http://schemas.microsoft.com/office/drawing/2014/chartex" xmlns:cx1="http://schemas.microsoft.com/office/drawing/2015/9/8/chartex" xmlns:cx2="http://schemas.microsoft.com/office/drawing/2015/10/21/chartex" xmlns:cx3="http://schemas.microsoft.com/office/drawing/2016/5/9/chartex" xmlns:cx4="http://schemas.microsoft.com/office/drawing/2016/5/10/chartex" xmlns:cx5="http://schemas.microsoft.com/office/drawing/2016/5/11/chartex" xmlns:cx6="http://schemas.microsoft.com/office/drawing/2016/5/12/chartex" xmlns:cx7="http://schemas.microsoft.com/office/drawing/2016/5/13/chartex" xmlns:cx8="http://schemas.microsoft.com/office/drawing/2016/5/14/chartex" xmlns:mc="http://schemas.openxmlformats.org/markup-compatibility/2006" xmlns:aink="http://schemas.microsoft.com/office/drawing/2016/ink" xmlns:am3d="http://schemas.microsoft.com/office/drawing/2017/model3d" xmlns:o="urn:schemas-microsoft-com:office:office" xmlns:r="http://schemas.openxmlformats.org/officeDocument/2006/relationships" xmlns:m="http://schemas.openxmlformats.org/officeDocument/2006/math" xmlns:v="urn:schemas-microsoft-com:vml" xmlns:wp14="http://schemas.microsoft.com/office/word/2010/wordprocessingDrawing" xmlns:wp="http://schemas.openxmlformats.org/drawingml/2006/wordprocessingDrawing" xmlns:w10="urn:schemas-microsoft-com:office:word" xmlns:w="http://schemas.openxmlformats.org/wordprocessingml/2006/main" xmlns:w14="http://schemas.microsoft.com/office/word/2010/wordml" xmlns:w15="http://schemas.microsoft.com/office/word/2012/wordml" xmlns:w16cex="http://schemas.microsoft.com/office/word/2018/wordml/cex" xmlns:w16cid="http://schemas.microsoft.com/office/word/2016/wordml/cid" xmlns:w16="http://schemas.microsoft.com/office/word/2018/wordml" xmlns:w16sdtdh="http://schemas.microsoft.com/office/word/2020/wordml/sdtdatahash" xmlns:w16se="http://schemas.microsoft.com/office/word/2015/wordml/symex" xmlns:wpg="http://schemas.microsoft.com/office/word/2010/wordprocessingGroup" xmlns:wpi="http://schemas.microsoft.com/office/word/2010/wordprocessingInk" xmlns:wne="http://schemas.microsoft.com/office/word/2006/wordml" xmlns:wps="http://schemas.microsoft.com/office/word/2010/wordprocessingShape" mc:Ignorable="w14 w15 w16se w16cid w16 w16cex w16sdtdh wp14">
+<w:ftr xmlns:wpc="http://schemas.microsoft.com/office/word/2010/wordprocessingCanvas" xmlns:cx="http://schemas.microsoft.com/office/drawing/2014/chartex" xmlns:cx1="http://schemas.microsoft.com/office/drawing/2015/9/8/chartex" xmlns:cx2="http://schemas.microsoft.com/office/drawing/2015/10/21/chartex" xmlns:cx3="http://schemas.microsoft.com/office/drawing/2016/5/9/chartex" xmlns:cx4="http://schemas.microsoft.com/office/drawing/2016/5/10/chartex" xmlns:cx5="http://schemas.microsoft.com/office/drawing/2016/5/11/chartex" xmlns:cx6="http://schemas.microsoft.com/office/drawing/2016/5/12/chartex" xmlns:cx7="http://schemas.microsoft.com/office/drawing/2016/5/13/chartex" xmlns:cx8="http://schemas.microsoft.com/office/drawing/2016/5/14/chartex" xmlns:mc="http://schemas.openxmlformats.org/markup-compatibility/2006" xmlns:aink="http://schemas.microsoft.com/office/drawing/2016/ink" xmlns:am3d="http://schemas.microsoft.com/office/drawing/2017/model3d" xmlns:o="urn:schemas-microsoft-com:office:office" xmlns:oel="http://schemas.microsoft.com/office/2019/extlst" xmlns:r="http://schemas.openxmlformats.org/officeDocument/2006/relationships" xmlns:m="http://schemas.openxmlformats.org/officeDocument/2006/math" xmlns:v="urn:schemas-microsoft-com:vml" xmlns:wp14="http://schemas.microsoft.com/office/word/2010/wordprocessingDrawing" xmlns:wp="http://schemas.openxmlformats.org/drawingml/2006/wordprocessingDrawing" xmlns:w10="urn:schemas-microsoft-com:office:word" xmlns:w="http://schemas.openxmlformats.org/wordprocessingml/2006/main" xmlns:w14="http://schemas.microsoft.com/office/word/2010/wordml" xmlns:w15="http://schemas.microsoft.com/office/word/2012/wordml" xmlns:w16cex="http://schemas.microsoft.com/office/word/2018/wordml/cex" xmlns:w16cid="http://schemas.microsoft.com/office/word/2016/wordml/cid" xmlns:w16="http://schemas.microsoft.com/office/word/2018/wordml" xmlns:w16sdtdh="http://schemas.microsoft.com/office/word/2020/wordml/sdtdatahash" xmlns:w16se="http://schemas.microsoft.com/office/word/2015/wordml/symex" xmlns:wpg="http://schemas.microsoft.com/office/word/2010/wordprocessingGroup" xmlns:wpi="http://schemas.microsoft.com/office/word/2010/wordprocessingInk" xmlns:wne="http://schemas.microsoft.com/office/word/2006/wordml" xmlns:wps="http://schemas.microsoft.com/office/word/2010/wordprocessingShape" mc:Ignorable="w14 w15 w16se w16cid w16 w16cex w16sdtdh wp14">
   <w:p>
     <w:pPr>
       <w:pStyle w:val="Pieddepage"/>
@@ -14175,7 +12679,7 @@
 </file>
 
 <file path=word/footnotes.xml><?xml version="1.0" encoding="utf-8"?>
-<w:footnotes xmlns:wpc="http://schemas.microsoft.com/office/word/2010/wordprocessingCanvas" xmlns:cx="http://schemas.microsoft.com/office/drawing/2014/chartex" xmlns:cx1="http://schemas.microsoft.com/office/drawing/2015/9/8/chartex" xmlns:cx2="http://schemas.microsoft.com/office/drawing/2015/10/21/chartex" xmlns:cx3="http://schemas.microsoft.com/office/drawing/2016/5/9/chartex" xmlns:cx4="http://schemas.microsoft.com/office/drawing/2016/5/10/chartex" xmlns:cx5="http://schemas.microsoft.com/office/drawing/2016/5/11/chartex" xmlns:cx6="http://schemas.microsoft.com/office/drawing/2016/5/12/chartex" xmlns:cx7="http://schemas.microsoft.com/office/drawing/2016/5/13/chartex" xmlns:cx8="http://schemas.microsoft.com/office/drawing/2016/5/14/chartex" xmlns:mc="http://schemas.openxmlformats.org/markup-compatibility/2006" xmlns:aink="http://schemas.microsoft.com/office/drawing/2016/ink" xmlns:am3d="http://schemas.microsoft.com/office/drawing/2017/model3d" xmlns:o="urn:schemas-microsoft-com:office:office" xmlns:r="http://schemas.openxmlformats.org/officeDocument/2006/relationships" xmlns:m="http://schemas.openxmlformats.org/officeDocument/2006/math" xmlns:v="urn:schemas-microsoft-com:vml" xmlns:wp14="http://schemas.microsoft.com/office/word/2010/wordprocessingDrawing" xmlns:wp="http://schemas.openxmlformats.org/drawingml/2006/wordprocessingDrawing" xmlns:w10="urn:schemas-microsoft-com:office:word" xmlns:w="http://schemas.openxmlformats.org/wordprocessingml/2006/main" xmlns:w14="http://schemas.microsoft.com/office/word/2010/wordml" xmlns:w15="http://schemas.microsoft.com/office/word/2012/wordml" xmlns:w16cex="http://schemas.microsoft.com/office/word/2018/wordml/cex" xmlns:w16cid="http://schemas.microsoft.com/office/word/2016/wordml/cid" xmlns:w16="http://schemas.microsoft.com/office/word/2018/wordml" xmlns:w16sdtdh="http://schemas.microsoft.com/office/word/2020/wordml/sdtdatahash" xmlns:w16se="http://schemas.microsoft.com/office/word/2015/wordml/symex" xmlns:wpg="http://schemas.microsoft.com/office/word/2010/wordprocessingGroup" xmlns:wpi="http://schemas.microsoft.com/office/word/2010/wordprocessingInk" xmlns:wne="http://schemas.microsoft.com/office/word/2006/wordml" xmlns:wps="http://schemas.microsoft.com/office/word/2010/wordprocessingShape" mc:Ignorable="w14 w15 w16se w16cid w16 w16cex w16sdtdh wp14">
+<w:footnotes xmlns:wpc="http://schemas.microsoft.com/office/word/2010/wordprocessingCanvas" xmlns:cx="http://schemas.microsoft.com/office/drawing/2014/chartex" xmlns:cx1="http://schemas.microsoft.com/office/drawing/2015/9/8/chartex" xmlns:cx2="http://schemas.microsoft.com/office/drawing/2015/10/21/chartex" xmlns:cx3="http://schemas.microsoft.com/office/drawing/2016/5/9/chartex" xmlns:cx4="http://schemas.microsoft.com/office/drawing/2016/5/10/chartex" xmlns:cx5="http://schemas.microsoft.com/office/drawing/2016/5/11/chartex" xmlns:cx6="http://schemas.microsoft.com/office/drawing/2016/5/12/chartex" xmlns:cx7="http://schemas.microsoft.com/office/drawing/2016/5/13/chartex" xmlns:cx8="http://schemas.microsoft.com/office/drawing/2016/5/14/chartex" xmlns:mc="http://schemas.openxmlformats.org/markup-compatibility/2006" xmlns:aink="http://schemas.microsoft.com/office/drawing/2016/ink" xmlns:am3d="http://schemas.microsoft.com/office/drawing/2017/model3d" xmlns:o="urn:schemas-microsoft-com:office:office" xmlns:oel="http://schemas.microsoft.com/office/2019/extlst" xmlns:r="http://schemas.openxmlformats.org/officeDocument/2006/relationships" xmlns:m="http://schemas.openxmlformats.org/officeDocument/2006/math" xmlns:v="urn:schemas-microsoft-com:vml" xmlns:wp14="http://schemas.microsoft.com/office/word/2010/wordprocessingDrawing" xmlns:wp="http://schemas.openxmlformats.org/drawingml/2006/wordprocessingDrawing" xmlns:w10="urn:schemas-microsoft-com:office:word" xmlns:w="http://schemas.openxmlformats.org/wordprocessingml/2006/main" xmlns:w14="http://schemas.microsoft.com/office/word/2010/wordml" xmlns:w15="http://schemas.microsoft.com/office/word/2012/wordml" xmlns:w16cex="http://schemas.microsoft.com/office/word/2018/wordml/cex" xmlns:w16cid="http://schemas.microsoft.com/office/word/2016/wordml/cid" xmlns:w16="http://schemas.microsoft.com/office/word/2018/wordml" xmlns:w16sdtdh="http://schemas.microsoft.com/office/word/2020/wordml/sdtdatahash" xmlns:w16se="http://schemas.microsoft.com/office/word/2015/wordml/symex" xmlns:wpg="http://schemas.microsoft.com/office/word/2010/wordprocessingGroup" xmlns:wpi="http://schemas.microsoft.com/office/word/2010/wordprocessingInk" xmlns:wne="http://schemas.microsoft.com/office/word/2006/wordml" xmlns:wps="http://schemas.microsoft.com/office/word/2010/wordprocessingShape" mc:Ignorable="w14 w15 w16se w16cid w16 w16cex w16sdtdh wp14">
   <w:footnote w:type="separator" w:id="-1">
     <w:p>
       <w:r>
@@ -14194,7 +12698,7 @@
 </file>
 
 <file path=word/header1.xml><?xml version="1.0" encoding="utf-8"?>
-<w:hdr xmlns:wpc="http://schemas.microsoft.com/office/word/2010/wordprocessingCanvas" xmlns:cx="http://schemas.microsoft.com/office/drawing/2014/chartex" xmlns:cx1="http://schemas.microsoft.com/office/drawing/2015/9/8/chartex" xmlns:cx2="http://schemas.microsoft.com/office/drawing/2015/10/21/chartex" xmlns:cx3="http://schemas.microsoft.com/office/drawing/2016/5/9/chartex" xmlns:cx4="http://schemas.microsoft.com/office/drawing/2016/5/10/chartex" xmlns:cx5="http://schemas.microsoft.com/office/drawing/2016/5/11/chartex" xmlns:cx6="http://schemas.microsoft.com/office/drawing/2016/5/12/chartex" xmlns:cx7="http://schemas.microsoft.com/office/drawing/2016/5/13/chartex" xmlns:cx8="http://schemas.microsoft.com/office/drawing/2016/5/14/chartex" xmlns:mc="http://schemas.openxmlformats.org/markup-compatibility/2006" xmlns:aink="http://schemas.microsoft.com/office/drawing/2016/ink" xmlns:am3d="http://schemas.microsoft.com/office/drawing/2017/model3d" xmlns:o="urn:schemas-microsoft-com:office:office" xmlns:r="http://schemas.openxmlformats.org/officeDocument/2006/relationships" xmlns:m="http://schemas.openxmlformats.org/officeDocument/2006/math" xmlns:v="urn:schemas-microsoft-com:vml" xmlns:wp14="http://schemas.microsoft.com/office/word/2010/wordprocessingDrawing" xmlns:wp="http://schemas.openxmlformats.org/drawingml/2006/wordprocessingDrawing" xmlns:w10="urn:schemas-microsoft-com:office:word" xmlns:w="http://schemas.openxmlformats.org/wordprocessingml/2006/main" xmlns:w14="http://schemas.microsoft.com/office/word/2010/wordml" xmlns:w15="http://schemas.microsoft.com/office/word/2012/wordml" xmlns:w16cex="http://schemas.microsoft.com/office/word/2018/wordml/cex" xmlns:w16cid="http://schemas.microsoft.com/office/word/2016/wordml/cid" xmlns:w16="http://schemas.microsoft.com/office/word/2018/wordml" xmlns:w16sdtdh="http://schemas.microsoft.com/office/word/2020/wordml/sdtdatahash" xmlns:w16se="http://schemas.microsoft.com/office/word/2015/wordml/symex" xmlns:wpg="http://schemas.microsoft.com/office/word/2010/wordprocessingGroup" xmlns:wpi="http://schemas.microsoft.com/office/word/2010/wordprocessingInk" xmlns:wne="http://schemas.microsoft.com/office/word/2006/wordml" xmlns:wps="http://schemas.microsoft.com/office/word/2010/wordprocessingShape" mc:Ignorable="w14 w15 w16se w16cid w16 w16cex w16sdtdh wp14">
+<w:hdr xmlns:wpc="http://schemas.microsoft.com/office/word/2010/wordprocessingCanvas" xmlns:cx="http://schemas.microsoft.com/office/drawing/2014/chartex" xmlns:cx1="http://schemas.microsoft.com/office/drawing/2015/9/8/chartex" xmlns:cx2="http://schemas.microsoft.com/office/drawing/2015/10/21/chartex" xmlns:cx3="http://schemas.microsoft.com/office/drawing/2016/5/9/chartex" xmlns:cx4="http://schemas.microsoft.com/office/drawing/2016/5/10/chartex" xmlns:cx5="http://schemas.microsoft.com/office/drawing/2016/5/11/chartex" xmlns:cx6="http://schemas.microsoft.com/office/drawing/2016/5/12/chartex" xmlns:cx7="http://schemas.microsoft.com/office/drawing/2016/5/13/chartex" xmlns:cx8="http://schemas.microsoft.com/office/drawing/2016/5/14/chartex" xmlns:mc="http://schemas.openxmlformats.org/markup-compatibility/2006" xmlns:aink="http://schemas.microsoft.com/office/drawing/2016/ink" xmlns:am3d="http://schemas.microsoft.com/office/drawing/2017/model3d" xmlns:o="urn:schemas-microsoft-com:office:office" xmlns:oel="http://schemas.microsoft.com/office/2019/extlst" xmlns:r="http://schemas.openxmlformats.org/officeDocument/2006/relationships" xmlns:m="http://schemas.openxmlformats.org/officeDocument/2006/math" xmlns:v="urn:schemas-microsoft-com:vml" xmlns:wp14="http://schemas.microsoft.com/office/word/2010/wordprocessingDrawing" xmlns:wp="http://schemas.openxmlformats.org/drawingml/2006/wordprocessingDrawing" xmlns:w10="urn:schemas-microsoft-com:office:word" xmlns:w="http://schemas.openxmlformats.org/wordprocessingml/2006/main" xmlns:w14="http://schemas.microsoft.com/office/word/2010/wordml" xmlns:w15="http://schemas.microsoft.com/office/word/2012/wordml" xmlns:w16cex="http://schemas.microsoft.com/office/word/2018/wordml/cex" xmlns:w16cid="http://schemas.microsoft.com/office/word/2016/wordml/cid" xmlns:w16="http://schemas.microsoft.com/office/word/2018/wordml" xmlns:w16sdtdh="http://schemas.microsoft.com/office/word/2020/wordml/sdtdatahash" xmlns:w16se="http://schemas.microsoft.com/office/word/2015/wordml/symex" xmlns:wpg="http://schemas.microsoft.com/office/word/2010/wordprocessingGroup" xmlns:wpi="http://schemas.microsoft.com/office/word/2010/wordprocessingInk" xmlns:wne="http://schemas.microsoft.com/office/word/2006/wordml" xmlns:wps="http://schemas.microsoft.com/office/word/2010/wordprocessingShape" mc:Ignorable="w14 w15 w16se w16cid w16 w16cex w16sdtdh wp14">
   <w:p>
     <w:pPr>
       <w:pStyle w:val="Horizon2020"/>
@@ -14272,7 +12776,7 @@
 </file>
 
 <file path=word/header2.xml><?xml version="1.0" encoding="utf-8"?>
-<w:hdr xmlns:wpc="http://schemas.microsoft.com/office/word/2010/wordprocessingCanvas" xmlns:cx="http://schemas.microsoft.com/office/drawing/2014/chartex" xmlns:cx1="http://schemas.microsoft.com/office/drawing/2015/9/8/chartex" xmlns:cx2="http://schemas.microsoft.com/office/drawing/2015/10/21/chartex" xmlns:cx3="http://schemas.microsoft.com/office/drawing/2016/5/9/chartex" xmlns:cx4="http://schemas.microsoft.com/office/drawing/2016/5/10/chartex" xmlns:cx5="http://schemas.microsoft.com/office/drawing/2016/5/11/chartex" xmlns:cx6="http://schemas.microsoft.com/office/drawing/2016/5/12/chartex" xmlns:cx7="http://schemas.microsoft.com/office/drawing/2016/5/13/chartex" xmlns:cx8="http://schemas.microsoft.com/office/drawing/2016/5/14/chartex" xmlns:mc="http://schemas.openxmlformats.org/markup-compatibility/2006" xmlns:aink="http://schemas.microsoft.com/office/drawing/2016/ink" xmlns:am3d="http://schemas.microsoft.com/office/drawing/2017/model3d" xmlns:o="urn:schemas-microsoft-com:office:office" xmlns:r="http://schemas.openxmlformats.org/officeDocument/2006/relationships" xmlns:m="http://schemas.openxmlformats.org/officeDocument/2006/math" xmlns:v="urn:schemas-microsoft-com:vml" xmlns:wp14="http://schemas.microsoft.com/office/word/2010/wordprocessingDrawing" xmlns:wp="http://schemas.openxmlformats.org/drawingml/2006/wordprocessingDrawing" xmlns:w10="urn:schemas-microsoft-com:office:word" xmlns:w="http://schemas.openxmlformats.org/wordprocessingml/2006/main" xmlns:w14="http://schemas.microsoft.com/office/word/2010/wordml" xmlns:w15="http://schemas.microsoft.com/office/word/2012/wordml" xmlns:w16cex="http://schemas.microsoft.com/office/word/2018/wordml/cex" xmlns:w16cid="http://schemas.microsoft.com/office/word/2016/wordml/cid" xmlns:w16="http://schemas.microsoft.com/office/word/2018/wordml" xmlns:w16sdtdh="http://schemas.microsoft.com/office/word/2020/wordml/sdtdatahash" xmlns:w16se="http://schemas.microsoft.com/office/word/2015/wordml/symex" xmlns:wpg="http://schemas.microsoft.com/office/word/2010/wordprocessingGroup" xmlns:wpi="http://schemas.microsoft.com/office/word/2010/wordprocessingInk" xmlns:wne="http://schemas.microsoft.com/office/word/2006/wordml" xmlns:wps="http://schemas.microsoft.com/office/word/2010/wordprocessingShape" mc:Ignorable="w14 w15 w16se w16cid w16 w16cex w16sdtdh wp14">
+<w:hdr xmlns:wpc="http://schemas.microsoft.com/office/word/2010/wordprocessingCanvas" xmlns:cx="http://schemas.microsoft.com/office/drawing/2014/chartex" xmlns:cx1="http://schemas.microsoft.com/office/drawing/2015/9/8/chartex" xmlns:cx2="http://schemas.microsoft.com/office/drawing/2015/10/21/chartex" xmlns:cx3="http://schemas.microsoft.com/office/drawing/2016/5/9/chartex" xmlns:cx4="http://schemas.microsoft.com/office/drawing/2016/5/10/chartex" xmlns:cx5="http://schemas.microsoft.com/office/drawing/2016/5/11/chartex" xmlns:cx6="http://schemas.microsoft.com/office/drawing/2016/5/12/chartex" xmlns:cx7="http://schemas.microsoft.com/office/drawing/2016/5/13/chartex" xmlns:cx8="http://schemas.microsoft.com/office/drawing/2016/5/14/chartex" xmlns:mc="http://schemas.openxmlformats.org/markup-compatibility/2006" xmlns:aink="http://schemas.microsoft.com/office/drawing/2016/ink" xmlns:am3d="http://schemas.microsoft.com/office/drawing/2017/model3d" xmlns:o="urn:schemas-microsoft-com:office:office" xmlns:oel="http://schemas.microsoft.com/office/2019/extlst" xmlns:r="http://schemas.openxmlformats.org/officeDocument/2006/relationships" xmlns:m="http://schemas.openxmlformats.org/officeDocument/2006/math" xmlns:v="urn:schemas-microsoft-com:vml" xmlns:wp14="http://schemas.microsoft.com/office/word/2010/wordprocessingDrawing" xmlns:wp="http://schemas.openxmlformats.org/drawingml/2006/wordprocessingDrawing" xmlns:w10="urn:schemas-microsoft-com:office:word" xmlns:w="http://schemas.openxmlformats.org/wordprocessingml/2006/main" xmlns:w14="http://schemas.microsoft.com/office/word/2010/wordml" xmlns:w15="http://schemas.microsoft.com/office/word/2012/wordml" xmlns:w16cex="http://schemas.microsoft.com/office/word/2018/wordml/cex" xmlns:w16cid="http://schemas.microsoft.com/office/word/2016/wordml/cid" xmlns:w16="http://schemas.microsoft.com/office/word/2018/wordml" xmlns:w16sdtdh="http://schemas.microsoft.com/office/word/2020/wordml/sdtdatahash" xmlns:w16se="http://schemas.microsoft.com/office/word/2015/wordml/symex" xmlns:wpg="http://schemas.microsoft.com/office/word/2010/wordprocessingGroup" xmlns:wpi="http://schemas.microsoft.com/office/word/2010/wordprocessingInk" xmlns:wne="http://schemas.microsoft.com/office/word/2006/wordml" xmlns:wps="http://schemas.microsoft.com/office/word/2010/wordprocessingShape" mc:Ignorable="w14 w15 w16se w16cid w16 w16cex w16sdtdh wp14">
   <w:p>
     <w:pPr>
       <w:pStyle w:val="En-tte"/>
@@ -14282,7 +12786,7 @@
 </file>
 
 <file path=word/numbering.xml><?xml version="1.0" encoding="utf-8"?>
-<w:numbering xmlns:wpc="http://schemas.microsoft.com/office/word/2010/wordprocessingCanvas" xmlns:cx="http://schemas.microsoft.com/office/drawing/2014/chartex" xmlns:cx1="http://schemas.microsoft.com/office/drawing/2015/9/8/chartex" xmlns:cx2="http://schemas.microsoft.com/office/drawing/2015/10/21/chartex" xmlns:cx3="http://schemas.microsoft.com/office/drawing/2016/5/9/chartex" xmlns:cx4="http://schemas.microsoft.com/office/drawing/2016/5/10/chartex" xmlns:cx5="http://schemas.microsoft.com/office/drawing/2016/5/11/chartex" xmlns:cx6="http://schemas.microsoft.com/office/drawing/2016/5/12/chartex" xmlns:cx7="http://schemas.microsoft.com/office/drawing/2016/5/13/chartex" xmlns:cx8="http://schemas.microsoft.com/office/drawing/2016/5/14/chartex" xmlns:mc="http://schemas.openxmlformats.org/markup-compatibility/2006" xmlns:aink="http://schemas.microsoft.com/office/drawing/2016/ink" xmlns:am3d="http://schemas.microsoft.com/office/drawing/2017/model3d" xmlns:o="urn:schemas-microsoft-com:office:office" xmlns:r="http://schemas.openxmlformats.org/officeDocument/2006/relationships" xmlns:m="http://schemas.openxmlformats.org/officeDocument/2006/math" xmlns:v="urn:schemas-microsoft-com:vml" xmlns:wp14="http://schemas.microsoft.com/office/word/2010/wordprocessingDrawing" xmlns:wp="http://schemas.openxmlformats.org/drawingml/2006/wordprocessingDrawing" xmlns:w10="urn:schemas-microsoft-com:office:word" xmlns:w="http://schemas.openxmlformats.org/wordprocessingml/2006/main" xmlns:w14="http://schemas.microsoft.com/office/word/2010/wordml" xmlns:w15="http://schemas.microsoft.com/office/word/2012/wordml" xmlns:w16cex="http://schemas.microsoft.com/office/word/2018/wordml/cex" xmlns:w16cid="http://schemas.microsoft.com/office/word/2016/wordml/cid" xmlns:w16="http://schemas.microsoft.com/office/word/2018/wordml" xmlns:w16sdtdh="http://schemas.microsoft.com/office/word/2020/wordml/sdtdatahash" xmlns:w16se="http://schemas.microsoft.com/office/word/2015/wordml/symex" xmlns:wpg="http://schemas.microsoft.com/office/word/2010/wordprocessingGroup" xmlns:wpi="http://schemas.microsoft.com/office/word/2010/wordprocessingInk" xmlns:wne="http://schemas.microsoft.com/office/word/2006/wordml" xmlns:wps="http://schemas.microsoft.com/office/word/2010/wordprocessingShape" mc:Ignorable="w14 w15 w16se w16cid w16 w16cex w16sdtdh wp14">
+<w:numbering xmlns:wpc="http://schemas.microsoft.com/office/word/2010/wordprocessingCanvas" xmlns:cx="http://schemas.microsoft.com/office/drawing/2014/chartex" xmlns:cx1="http://schemas.microsoft.com/office/drawing/2015/9/8/chartex" xmlns:cx2="http://schemas.microsoft.com/office/drawing/2015/10/21/chartex" xmlns:cx3="http://schemas.microsoft.com/office/drawing/2016/5/9/chartex" xmlns:cx4="http://schemas.microsoft.com/office/drawing/2016/5/10/chartex" xmlns:cx5="http://schemas.microsoft.com/office/drawing/2016/5/11/chartex" xmlns:cx6="http://schemas.microsoft.com/office/drawing/2016/5/12/chartex" xmlns:cx7="http://schemas.microsoft.com/office/drawing/2016/5/13/chartex" xmlns:cx8="http://schemas.microsoft.com/office/drawing/2016/5/14/chartex" xmlns:mc="http://schemas.openxmlformats.org/markup-compatibility/2006" xmlns:aink="http://schemas.microsoft.com/office/drawing/2016/ink" xmlns:am3d="http://schemas.microsoft.com/office/drawing/2017/model3d" xmlns:o="urn:schemas-microsoft-com:office:office" xmlns:oel="http://schemas.microsoft.com/office/2019/extlst" xmlns:r="http://schemas.openxmlformats.org/officeDocument/2006/relationships" xmlns:m="http://schemas.openxmlformats.org/officeDocument/2006/math" xmlns:v="urn:schemas-microsoft-com:vml" xmlns:wp14="http://schemas.microsoft.com/office/word/2010/wordprocessingDrawing" xmlns:wp="http://schemas.openxmlformats.org/drawingml/2006/wordprocessingDrawing" xmlns:w10="urn:schemas-microsoft-com:office:word" xmlns:w="http://schemas.openxmlformats.org/wordprocessingml/2006/main" xmlns:w14="http://schemas.microsoft.com/office/word/2010/wordml" xmlns:w15="http://schemas.microsoft.com/office/word/2012/wordml" xmlns:w16cex="http://schemas.microsoft.com/office/word/2018/wordml/cex" xmlns:w16cid="http://schemas.microsoft.com/office/word/2016/wordml/cid" xmlns:w16="http://schemas.microsoft.com/office/word/2018/wordml" xmlns:w16sdtdh="http://schemas.microsoft.com/office/word/2020/wordml/sdtdatahash" xmlns:w16se="http://schemas.microsoft.com/office/word/2015/wordml/symex" xmlns:wpg="http://schemas.microsoft.com/office/word/2010/wordprocessingGroup" xmlns:wpi="http://schemas.microsoft.com/office/word/2010/wordprocessingInk" xmlns:wne="http://schemas.microsoft.com/office/word/2006/wordml" xmlns:wps="http://schemas.microsoft.com/office/word/2010/wordprocessingShape" mc:Ignorable="w14 w15 w16se w16cid w16 w16cex w16sdtdh wp14">
   <w:abstractNum w:abstractNumId="0" w15:restartNumberingAfterBreak="0">
     <w:nsid w:val="FFFFFF7C"/>
     <w:multiLevelType w:val="singleLevel"/>
@@ -18305,133 +16809,133 @@
       </w:rPr>
     </w:lvl>
   </w:abstractNum>
-  <w:num w:numId="1">
+  <w:num w:numId="1" w16cid:durableId="1966159951">
     <w:abstractNumId w:val="22"/>
   </w:num>
-  <w:num w:numId="2">
+  <w:num w:numId="2" w16cid:durableId="1874688629">
     <w:abstractNumId w:val="12"/>
   </w:num>
-  <w:num w:numId="3">
+  <w:num w:numId="3" w16cid:durableId="927080178">
     <w:abstractNumId w:val="10"/>
   </w:num>
-  <w:num w:numId="4">
+  <w:num w:numId="4" w16cid:durableId="1916089673">
     <w:abstractNumId w:val="21"/>
   </w:num>
-  <w:num w:numId="5">
+  <w:num w:numId="5" w16cid:durableId="1376345950">
     <w:abstractNumId w:val="35"/>
   </w:num>
-  <w:num w:numId="6">
+  <w:num w:numId="6" w16cid:durableId="6954610">
     <w:abstractNumId w:val="34"/>
   </w:num>
-  <w:num w:numId="7">
+  <w:num w:numId="7" w16cid:durableId="349920327">
     <w:abstractNumId w:val="16"/>
   </w:num>
-  <w:num w:numId="8">
+  <w:num w:numId="8" w16cid:durableId="199443976">
     <w:abstractNumId w:val="11"/>
   </w:num>
-  <w:num w:numId="9">
+  <w:num w:numId="9" w16cid:durableId="1621523426">
     <w:abstractNumId w:val="28"/>
   </w:num>
-  <w:num w:numId="10">
+  <w:num w:numId="10" w16cid:durableId="1997688573">
     <w:abstractNumId w:val="24"/>
   </w:num>
-  <w:num w:numId="11">
+  <w:num w:numId="11" w16cid:durableId="284313922">
     <w:abstractNumId w:val="32"/>
   </w:num>
-  <w:num w:numId="12">
+  <w:num w:numId="12" w16cid:durableId="538125716">
     <w:abstractNumId w:val="26"/>
   </w:num>
-  <w:num w:numId="13">
+  <w:num w:numId="13" w16cid:durableId="2037080384">
     <w:abstractNumId w:val="8"/>
   </w:num>
-  <w:num w:numId="14">
+  <w:num w:numId="14" w16cid:durableId="109012414">
     <w:abstractNumId w:val="3"/>
   </w:num>
-  <w:num w:numId="15">
+  <w:num w:numId="15" w16cid:durableId="880675186">
     <w:abstractNumId w:val="2"/>
   </w:num>
-  <w:num w:numId="16">
+  <w:num w:numId="16" w16cid:durableId="63259141">
     <w:abstractNumId w:val="1"/>
   </w:num>
-  <w:num w:numId="17">
+  <w:num w:numId="17" w16cid:durableId="1648391674">
     <w:abstractNumId w:val="0"/>
   </w:num>
-  <w:num w:numId="18">
+  <w:num w:numId="18" w16cid:durableId="1762337552">
     <w:abstractNumId w:val="9"/>
   </w:num>
-  <w:num w:numId="19">
+  <w:num w:numId="19" w16cid:durableId="2105686614">
     <w:abstractNumId w:val="7"/>
   </w:num>
-  <w:num w:numId="20">
+  <w:num w:numId="20" w16cid:durableId="545527216">
     <w:abstractNumId w:val="6"/>
   </w:num>
-  <w:num w:numId="21">
+  <w:num w:numId="21" w16cid:durableId="318387478">
     <w:abstractNumId w:val="5"/>
   </w:num>
-  <w:num w:numId="22">
+  <w:num w:numId="22" w16cid:durableId="1075279888">
     <w:abstractNumId w:val="4"/>
   </w:num>
-  <w:num w:numId="23">
+  <w:num w:numId="23" w16cid:durableId="1932084542">
     <w:abstractNumId w:val="31"/>
   </w:num>
-  <w:num w:numId="24">
+  <w:num w:numId="24" w16cid:durableId="811293846">
     <w:abstractNumId w:val="30"/>
   </w:num>
-  <w:num w:numId="25">
+  <w:num w:numId="25" w16cid:durableId="1045451516">
     <w:abstractNumId w:val="27"/>
   </w:num>
-  <w:num w:numId="26">
+  <w:num w:numId="26" w16cid:durableId="578758528">
     <w:abstractNumId w:val="18"/>
   </w:num>
-  <w:num w:numId="27">
+  <w:num w:numId="27" w16cid:durableId="487281355">
     <w:abstractNumId w:val="23"/>
   </w:num>
-  <w:num w:numId="28">
+  <w:num w:numId="28" w16cid:durableId="73825688">
     <w:abstractNumId w:val="17"/>
   </w:num>
-  <w:num w:numId="29">
+  <w:num w:numId="29" w16cid:durableId="700397674">
     <w:abstractNumId w:val="36"/>
   </w:num>
-  <w:num w:numId="30">
+  <w:num w:numId="30" w16cid:durableId="662704698">
     <w:abstractNumId w:val="33"/>
   </w:num>
-  <w:num w:numId="31">
+  <w:num w:numId="31" w16cid:durableId="1894581370">
     <w:abstractNumId w:val="38"/>
   </w:num>
-  <w:num w:numId="32">
+  <w:num w:numId="32" w16cid:durableId="1453404676">
     <w:abstractNumId w:val="37"/>
   </w:num>
-  <w:num w:numId="33">
+  <w:num w:numId="33" w16cid:durableId="549269483">
     <w:abstractNumId w:val="39"/>
   </w:num>
-  <w:num w:numId="34">
+  <w:num w:numId="34" w16cid:durableId="45177956">
     <w:abstractNumId w:val="13"/>
   </w:num>
-  <w:num w:numId="35">
+  <w:num w:numId="35" w16cid:durableId="1462336594">
     <w:abstractNumId w:val="19"/>
   </w:num>
-  <w:num w:numId="36">
+  <w:num w:numId="36" w16cid:durableId="1724014958">
     <w:abstractNumId w:val="25"/>
   </w:num>
-  <w:num w:numId="37">
+  <w:num w:numId="37" w16cid:durableId="1382748851">
     <w:abstractNumId w:val="41"/>
   </w:num>
-  <w:num w:numId="38">
+  <w:num w:numId="38" w16cid:durableId="1076514745">
     <w:abstractNumId w:val="29"/>
   </w:num>
-  <w:num w:numId="39">
+  <w:num w:numId="39" w16cid:durableId="903685662">
     <w:abstractNumId w:val="14"/>
   </w:num>
-  <w:num w:numId="40">
+  <w:num w:numId="40" w16cid:durableId="1843159732">
     <w:abstractNumId w:val="15"/>
   </w:num>
-  <w:num w:numId="41">
+  <w:num w:numId="41" w16cid:durableId="1712614632">
     <w:abstractNumId w:val="20"/>
   </w:num>
-  <w:num w:numId="42">
+  <w:num w:numId="42" w16cid:durableId="1106118096">
     <w:abstractNumId w:val="42"/>
   </w:num>
-  <w:num w:numId="43">
+  <w:num w:numId="43" w16cid:durableId="1789202586">
     <w:abstractNumId w:val="40"/>
   </w:num>
 </w:numbering>

</xml_diff>

<commit_message>
Update changelog, manual, resources.
</commit_message>
<xml_diff>
--- a/docs/OCTOPUS_user_manual.docx
+++ b/docs/OCTOPUS_user_manual.docx
@@ -1,6 +1,6 @@
 
 <file path=word/document.xml><?xml version="1.0" encoding="utf-8"?>
-<w:document xmlns:wpc="http://schemas.microsoft.com/office/word/2010/wordprocessingCanvas" xmlns:cx="http://schemas.microsoft.com/office/drawing/2014/chartex" xmlns:cx1="http://schemas.microsoft.com/office/drawing/2015/9/8/chartex" xmlns:cx2="http://schemas.microsoft.com/office/drawing/2015/10/21/chartex" xmlns:cx3="http://schemas.microsoft.com/office/drawing/2016/5/9/chartex" xmlns:cx4="http://schemas.microsoft.com/office/drawing/2016/5/10/chartex" xmlns:cx5="http://schemas.microsoft.com/office/drawing/2016/5/11/chartex" xmlns:cx6="http://schemas.microsoft.com/office/drawing/2016/5/12/chartex" xmlns:cx7="http://schemas.microsoft.com/office/drawing/2016/5/13/chartex" xmlns:cx8="http://schemas.microsoft.com/office/drawing/2016/5/14/chartex" xmlns:mc="http://schemas.openxmlformats.org/markup-compatibility/2006" xmlns:aink="http://schemas.microsoft.com/office/drawing/2016/ink" xmlns:am3d="http://schemas.microsoft.com/office/drawing/2017/model3d" xmlns:o="urn:schemas-microsoft-com:office:office" xmlns:oel="http://schemas.microsoft.com/office/2019/extlst" xmlns:r="http://schemas.openxmlformats.org/officeDocument/2006/relationships" xmlns:m="http://schemas.openxmlformats.org/officeDocument/2006/math" xmlns:v="urn:schemas-microsoft-com:vml" xmlns:wp14="http://schemas.microsoft.com/office/word/2010/wordprocessingDrawing" xmlns:wp="http://schemas.openxmlformats.org/drawingml/2006/wordprocessingDrawing" xmlns:w10="urn:schemas-microsoft-com:office:word" xmlns:w="http://schemas.openxmlformats.org/wordprocessingml/2006/main" xmlns:w14="http://schemas.microsoft.com/office/word/2010/wordml" xmlns:w15="http://schemas.microsoft.com/office/word/2012/wordml" xmlns:w16cex="http://schemas.microsoft.com/office/word/2018/wordml/cex" xmlns:w16cid="http://schemas.microsoft.com/office/word/2016/wordml/cid" xmlns:w16="http://schemas.microsoft.com/office/word/2018/wordml" xmlns:w16sdtdh="http://schemas.microsoft.com/office/word/2020/wordml/sdtdatahash" xmlns:w16se="http://schemas.microsoft.com/office/word/2015/wordml/symex" xmlns:wpg="http://schemas.microsoft.com/office/word/2010/wordprocessingGroup" xmlns:wpi="http://schemas.microsoft.com/office/word/2010/wordprocessingInk" xmlns:wne="http://schemas.microsoft.com/office/word/2006/wordml" xmlns:wps="http://schemas.microsoft.com/office/word/2010/wordprocessingShape" mc:Ignorable="w14 w15 w16se w16cid w16 w16cex w16sdtdh wp14">
+<w:document xmlns:wpc="http://schemas.microsoft.com/office/word/2010/wordprocessingCanvas" xmlns:cx="http://schemas.microsoft.com/office/drawing/2014/chartex" xmlns:cx1="http://schemas.microsoft.com/office/drawing/2015/9/8/chartex" xmlns:cx2="http://schemas.microsoft.com/office/drawing/2015/10/21/chartex" xmlns:cx3="http://schemas.microsoft.com/office/drawing/2016/5/9/chartex" xmlns:cx4="http://schemas.microsoft.com/office/drawing/2016/5/10/chartex" xmlns:cx5="http://schemas.microsoft.com/office/drawing/2016/5/11/chartex" xmlns:cx6="http://schemas.microsoft.com/office/drawing/2016/5/12/chartex" xmlns:cx7="http://schemas.microsoft.com/office/drawing/2016/5/13/chartex" xmlns:cx8="http://schemas.microsoft.com/office/drawing/2016/5/14/chartex" xmlns:mc="http://schemas.openxmlformats.org/markup-compatibility/2006" xmlns:aink="http://schemas.microsoft.com/office/drawing/2016/ink" xmlns:am3d="http://schemas.microsoft.com/office/drawing/2017/model3d" xmlns:o="urn:schemas-microsoft-com:office:office" xmlns:oel="http://schemas.microsoft.com/office/2019/extlst" xmlns:r="http://schemas.openxmlformats.org/officeDocument/2006/relationships" xmlns:m="http://schemas.openxmlformats.org/officeDocument/2006/math" xmlns:v="urn:schemas-microsoft-com:vml" xmlns:wp14="http://schemas.microsoft.com/office/word/2010/wordprocessingDrawing" xmlns:wp="http://schemas.openxmlformats.org/drawingml/2006/wordprocessingDrawing" xmlns:w10="urn:schemas-microsoft-com:office:word" xmlns:w="http://schemas.openxmlformats.org/wordprocessingml/2006/main" xmlns:w14="http://schemas.microsoft.com/office/word/2010/wordml" xmlns:w15="http://schemas.microsoft.com/office/word/2012/wordml" xmlns:w16cex="http://schemas.microsoft.com/office/word/2018/wordml/cex" xmlns:w16cid="http://schemas.microsoft.com/office/word/2016/wordml/cid" xmlns:w16="http://schemas.microsoft.com/office/word/2018/wordml" xmlns:w16du="http://schemas.microsoft.com/office/word/2023/wordml/word16du" xmlns:w16sdtdh="http://schemas.microsoft.com/office/word/2020/wordml/sdtdatahash" xmlns:w16se="http://schemas.microsoft.com/office/word/2015/wordml/symex" xmlns:wpg="http://schemas.microsoft.com/office/word/2010/wordprocessingGroup" xmlns:wpi="http://schemas.microsoft.com/office/word/2010/wordprocessingInk" xmlns:wne="http://schemas.microsoft.com/office/word/2006/wordml" xmlns:wps="http://schemas.microsoft.com/office/word/2010/wordprocessingShape" mc:Ignorable="w14 w15 w16se w16cid w16 w16cex w16sdtdh w16du wp14">
   <w:body>
     <w:p>
       <w:pPr>
@@ -26,11 +26,21 @@
       <w:pPr>
         <w:pStyle w:val="Sous-titredudocument"/>
       </w:pPr>
-      <w:fldSimple w:instr=" SUBJECT   \* MERGEFORMAT ">
-        <w:r>
-          <w:t>User Manual</w:t>
-        </w:r>
-      </w:fldSimple>
+      <w:r>
+        <w:fldChar w:fldCharType="begin"/>
+      </w:r>
+      <w:r>
+        <w:instrText xml:space="preserve"> SUBJECT   \* MERGEFORMAT </w:instrText>
+      </w:r>
+      <w:r>
+        <w:fldChar w:fldCharType="separate"/>
+      </w:r>
+      <w:r>
+        <w:t>User Manual</w:t>
+      </w:r>
+      <w:r>
+        <w:fldChar w:fldCharType="end"/>
+      </w:r>
     </w:p>
     <w:p>
       <w:pPr>
@@ -488,7 +498,21 @@
                 <w:bCs/>
                 <w:lang w:val="en-US"/>
               </w:rPr>
-              <w:t xml:space="preserve">To convert ADCP (CASCADE) files to </w:t>
+              <w:t>To convert ADCP (CASCADE</w:t>
+            </w:r>
+            <w:r>
+              <w:rPr>
+                <w:bCs/>
+                <w:lang w:val="en-US"/>
+              </w:rPr>
+              <w:t>, CODAS</w:t>
+            </w:r>
+            <w:r>
+              <w:rPr>
+                <w:bCs/>
+                <w:lang w:val="en-US"/>
+              </w:rPr>
+              <w:t xml:space="preserve">) files to </w:t>
             </w:r>
             <w:proofErr w:type="spellStart"/>
             <w:r>
@@ -2213,25 +2237,7 @@
                 <w:color w:val="5B7591"/>
                 <w:sz w:val="20"/>
               </w:rPr>
-              <w:t xml:space="preserve">Modify Octopus requirements and </w:t>
-            </w:r>
-            <w:proofErr w:type="gramStart"/>
-            <w:r>
-              <w:rPr>
-                <w:rFonts w:cs="Times New Roman"/>
-                <w:color w:val="5B7591"/>
-                <w:sz w:val="20"/>
-              </w:rPr>
-              <w:t>installation</w:t>
-            </w:r>
-            <w:proofErr w:type="gramEnd"/>
-            <w:r>
-              <w:rPr>
-                <w:rFonts w:cs="Times New Roman"/>
-                <w:color w:val="5B7591"/>
-                <w:sz w:val="20"/>
-              </w:rPr>
-              <w:t xml:space="preserve">  </w:t>
+              <w:t xml:space="preserve">Modify Octopus requirements and installation  </w:t>
             </w:r>
           </w:p>
           <w:p>
@@ -3582,6 +3588,119 @@
                 <w:sz w:val="20"/>
               </w:rPr>
               <w:t>Add ADCP conversion.</w:t>
+            </w:r>
+          </w:p>
+        </w:tc>
+      </w:tr>
+      <w:tr>
+        <w:trPr>
+          <w:cnfStyle w:val="000000100000" w:firstRow="0" w:lastRow="0" w:firstColumn="0" w:lastColumn="0" w:oddVBand="0" w:evenVBand="0" w:oddHBand="1" w:evenHBand="0" w:firstRowFirstColumn="0" w:firstRowLastColumn="0" w:lastRowFirstColumn="0" w:lastRowLastColumn="0"/>
+        </w:trPr>
+        <w:tc>
+          <w:tcPr>
+            <w:tcW w:w="851" w:type="dxa"/>
+          </w:tcPr>
+          <w:p>
+            <w:pPr>
+              <w:pStyle w:val="Corpsdetexte"/>
+              <w:spacing w:before="0" w:after="0"/>
+              <w:rPr>
+                <w:sz w:val="20"/>
+                <w:lang w:val="en-US"/>
+              </w:rPr>
+            </w:pPr>
+            <w:r>
+              <w:rPr>
+                <w:sz w:val="20"/>
+                <w:lang w:val="en-US"/>
+              </w:rPr>
+              <w:t>1.11.0</w:t>
+            </w:r>
+          </w:p>
+        </w:tc>
+        <w:tc>
+          <w:tcPr>
+            <w:tcW w:w="1228" w:type="dxa"/>
+          </w:tcPr>
+          <w:p>
+            <w:pPr>
+              <w:pStyle w:val="Default"/>
+              <w:jc w:val="both"/>
+              <w:rPr>
+                <w:rFonts w:cs="Times New Roman"/>
+                <w:color w:val="5B7591"/>
+                <w:sz w:val="20"/>
+              </w:rPr>
+            </w:pPr>
+            <w:r>
+              <w:rPr>
+                <w:rFonts w:cs="Times New Roman"/>
+                <w:color w:val="5B7591"/>
+                <w:sz w:val="20"/>
+              </w:rPr>
+              <w:t xml:space="preserve">S. </w:t>
+            </w:r>
+            <w:proofErr w:type="spellStart"/>
+            <w:r>
+              <w:rPr>
+                <w:rFonts w:cs="Times New Roman"/>
+                <w:color w:val="5B7591"/>
+                <w:sz w:val="20"/>
+              </w:rPr>
+              <w:t>Crouzille</w:t>
+            </w:r>
+            <w:proofErr w:type="spellEnd"/>
+          </w:p>
+        </w:tc>
+        <w:tc>
+          <w:tcPr>
+            <w:tcW w:w="1182" w:type="dxa"/>
+          </w:tcPr>
+          <w:p>
+            <w:pPr>
+              <w:pStyle w:val="Default"/>
+              <w:jc w:val="both"/>
+              <w:rPr>
+                <w:rFonts w:cs="Times New Roman"/>
+                <w:color w:val="5B7591"/>
+                <w:sz w:val="20"/>
+              </w:rPr>
+            </w:pPr>
+            <w:r>
+              <w:rPr>
+                <w:rFonts w:cs="Times New Roman"/>
+                <w:color w:val="5B7591"/>
+                <w:sz w:val="20"/>
+              </w:rPr>
+              <w:t>19/09/2024</w:t>
+            </w:r>
+          </w:p>
+        </w:tc>
+        <w:tc>
+          <w:tcPr>
+            <w:tcW w:w="5244" w:type="dxa"/>
+          </w:tcPr>
+          <w:p>
+            <w:pPr>
+              <w:pStyle w:val="Default"/>
+              <w:numPr>
+                <w:ilvl w:val="0"/>
+                <w:numId w:val="35"/>
+              </w:numPr>
+              <w:jc w:val="both"/>
+              <w:rPr>
+                <w:rFonts w:cs="Times New Roman"/>
+                <w:color w:val="5B7591"/>
+                <w:sz w:val="20"/>
+              </w:rPr>
+            </w:pPr>
+            <w:r>
+              <w:rPr>
+                <w:rFonts w:cs="Times New Roman"/>
+                <w:color w:val="5B7591"/>
+                <w:sz w:val="20"/>
+              </w:rPr>
+              <w:t>Add ADCP CODAS conversion.</w:t>
             </w:r>
           </w:p>
         </w:tc>
@@ -5097,23 +5216,7 @@
           <w:rFonts w:asciiTheme="minorHAnsi" w:hAnsiTheme="minorHAnsi"/>
           <w:szCs w:val="22"/>
         </w:rPr>
-        <w:t xml:space="preserve"> </w:t>
-      </w:r>
-      <w:proofErr w:type="gramStart"/>
-      <w:r>
-        <w:rPr>
-          <w:rFonts w:asciiTheme="minorHAnsi" w:hAnsiTheme="minorHAnsi"/>
-          <w:szCs w:val="22"/>
-        </w:rPr>
-        <w:t>converter</w:t>
-      </w:r>
-      <w:proofErr w:type="gramEnd"/>
-      <w:r>
-        <w:rPr>
-          <w:rFonts w:asciiTheme="minorHAnsi" w:hAnsiTheme="minorHAnsi"/>
-          <w:szCs w:val="22"/>
-        </w:rPr>
-        <w:t xml:space="preserve"> </w:t>
+        <w:t xml:space="preserve"> converter </w:t>
       </w:r>
       <w:r>
         <w:rPr>
@@ -5344,13 +5447,8 @@
       </w:r>
       <w:proofErr w:type="spellEnd"/>
       <w:r>
-        <w:t xml:space="preserve"> </w:t>
-      </w:r>
-      <w:proofErr w:type="gramStart"/>
-      <w:r>
-        <w:t>files</w:t>
-      </w:r>
-      <w:proofErr w:type="gramEnd"/>
+        <w:t xml:space="preserve"> files</w:t>
+      </w:r>
     </w:p>
     <w:p>
       <w:pPr>
@@ -5425,13 +5523,8 @@
       </w:r>
       <w:proofErr w:type="spellEnd"/>
       <w:r>
-        <w:t xml:space="preserve"> </w:t>
-      </w:r>
-      <w:proofErr w:type="gramStart"/>
-      <w:r>
-        <w:t>files</w:t>
-      </w:r>
-      <w:proofErr w:type="gramEnd"/>
+        <w:t xml:space="preserve"> files</w:t>
+      </w:r>
     </w:p>
     <w:p>
       <w:pPr>
@@ -5443,7 +5536,13 @@
         <w:jc w:val="left"/>
       </w:pPr>
       <w:r>
-        <w:t xml:space="preserve">Convert ADCP (CASCADE) files to </w:t>
+        <w:t>Convert ADCP (CASCADE</w:t>
+      </w:r>
+      <w:r>
+        <w:t>, CODAS</w:t>
+      </w:r>
+      <w:r>
+        <w:t xml:space="preserve">) files to </w:t>
       </w:r>
       <w:proofErr w:type="spellStart"/>
       <w:r>
@@ -5459,13 +5558,8 @@
       </w:r>
       <w:proofErr w:type="spellEnd"/>
       <w:r>
-        <w:t xml:space="preserve"> </w:t>
-      </w:r>
-      <w:proofErr w:type="gramStart"/>
-      <w:r>
-        <w:t>files</w:t>
-      </w:r>
-      <w:proofErr w:type="gramEnd"/>
+        <w:t xml:space="preserve"> files</w:t>
+      </w:r>
     </w:p>
     <w:p>
       <w:pPr>
@@ -5855,13 +5949,8 @@
     </w:p>
     <w:p>
       <w:r>
-        <w:t xml:space="preserve">The change log is available in octopus menu help&gt; </w:t>
-      </w:r>
-      <w:proofErr w:type="gramStart"/>
-      <w:r>
-        <w:t>about</w:t>
-      </w:r>
-      <w:proofErr w:type="gramEnd"/>
+        <w:t>The change log is available in octopus menu help&gt; about</w:t>
+      </w:r>
     </w:p>
     <w:p/>
     <w:p>
@@ -5878,7 +5967,6 @@
         <w:lastRenderedPageBreak/>
         <w:t xml:space="preserve">Launch on </w:t>
       </w:r>
-      <w:proofErr w:type="gramStart"/>
       <w:r>
         <w:t>windows</w:t>
       </w:r>
@@ -5888,7 +5976,6 @@
       <w:bookmarkEnd w:id="13"/>
       <w:bookmarkEnd w:id="14"/>
       <w:bookmarkEnd w:id="15"/>
-      <w:proofErr w:type="gramEnd"/>
     </w:p>
     <w:p>
       <w:r>
@@ -5923,16 +6010,8 @@
         <w:rPr>
           <w:color w:val="5B7591"/>
         </w:rPr>
-        <w:t xml:space="preserve">In the octopus installation directory (containing the octopus.jar file): create a file named </w:t>
-      </w:r>
-      <w:proofErr w:type="gramStart"/>
-      <w:r>
-        <w:rPr>
-          <w:color w:val="5B7591"/>
-        </w:rPr>
-        <w:t>octopus.bat</w:t>
-      </w:r>
-      <w:proofErr w:type="gramEnd"/>
+        <w:t>In the octopus installation directory (containing the octopus.jar file): create a file named octopus.bat</w:t>
+      </w:r>
     </w:p>
     <w:p>
       <w:pPr>
@@ -6803,16 +6882,8 @@
         <w:rPr>
           <w:color w:val="5B7591"/>
         </w:rPr>
-        <w:t xml:space="preserve">In the octopus installation directory (containing the octopus.jar file): create a file named </w:t>
-      </w:r>
-      <w:proofErr w:type="gramStart"/>
-      <w:r>
-        <w:rPr>
-          <w:color w:val="5B7591"/>
-        </w:rPr>
-        <w:t>octopus_proxy.sh</w:t>
-      </w:r>
-      <w:proofErr w:type="gramEnd"/>
+        <w:t>In the octopus installation directory (containing the octopus.jar file): create a file named octopus_proxy.sh</w:t>
+      </w:r>
     </w:p>
     <w:p>
       <w:pPr>
@@ -7570,16 +7641,11 @@
       <w:bookmarkStart w:id="21" w:name="_Toc2085914"/>
       <w:bookmarkStart w:id="22" w:name="_Toc60921554"/>
       <w:r>
-        <w:t xml:space="preserve">Get </w:t>
-      </w:r>
-      <w:proofErr w:type="gramStart"/>
-      <w:r>
-        <w:t>started</w:t>
+        <w:t>Get started</w:t>
       </w:r>
       <w:bookmarkEnd w:id="20"/>
       <w:bookmarkEnd w:id="21"/>
       <w:bookmarkEnd w:id="22"/>
-      <w:proofErr w:type="gramEnd"/>
     </w:p>
     <w:p>
       <w:pPr>
@@ -7609,19 +7675,11 @@
         <w:rPr>
           <w:lang w:val="en-US"/>
         </w:rPr>
-        <w:t>Menu Edit/</w:t>
-      </w:r>
-      <w:proofErr w:type="gramStart"/>
-      <w:r>
-        <w:rPr>
-          <w:lang w:val="en-US"/>
-        </w:rPr>
-        <w:t>settings</w:t>
+        <w:t>Menu Edit/settings</w:t>
       </w:r>
       <w:bookmarkEnd w:id="26"/>
       <w:bookmarkEnd w:id="27"/>
       <w:bookmarkEnd w:id="28"/>
-      <w:proofErr w:type="gramEnd"/>
     </w:p>
     <w:p>
       <w:pPr>
@@ -7899,19 +7957,11 @@
         <w:rPr>
           <w:lang w:val="en-US"/>
         </w:rPr>
-        <w:t xml:space="preserve">Menu Edit/Coupling </w:t>
-      </w:r>
-      <w:proofErr w:type="gramStart"/>
-      <w:r>
-        <w:rPr>
-          <w:lang w:val="en-US"/>
-        </w:rPr>
-        <w:t>table</w:t>
+        <w:t>Menu Edit/Coupling table</w:t>
       </w:r>
       <w:bookmarkEnd w:id="29"/>
       <w:bookmarkEnd w:id="30"/>
       <w:bookmarkEnd w:id="31"/>
-      <w:proofErr w:type="gramEnd"/>
     </w:p>
     <w:p>
       <w:r>
@@ -8087,13 +8137,8 @@
         <w:pStyle w:val="Titre4"/>
       </w:pPr>
       <w:r>
-        <w:t xml:space="preserve">Delete </w:t>
-      </w:r>
-      <w:proofErr w:type="gramStart"/>
-      <w:r>
-        <w:t>all</w:t>
-      </w:r>
-      <w:proofErr w:type="gramEnd"/>
+        <w:t>Delete all</w:t>
+      </w:r>
     </w:p>
     <w:p>
       <w:r>
@@ -8704,6 +8749,47 @@
           </w:p>
         </w:tc>
       </w:tr>
+      <w:tr>
+        <w:tc>
+          <w:tcPr>
+            <w:tcW w:w="2910" w:type="dxa"/>
+          </w:tcPr>
+          <w:p>
+            <w:pPr>
+              <w:spacing w:before="0"/>
+            </w:pPr>
+            <w:r>
+              <w:t>ADCP (CODAS)</w:t>
+            </w:r>
+          </w:p>
+        </w:tc>
+        <w:tc>
+          <w:tcPr>
+            <w:tcW w:w="1418" w:type="dxa"/>
+          </w:tcPr>
+          <w:p>
+            <w:pPr>
+              <w:spacing w:before="0"/>
+              <w:jc w:val="center"/>
+              <w:rPr>
+                <w:rFonts w:ascii="OpenSymbol" w:eastAsia="OpenSymbol" w:hAnsi="OpenSymbol" w:cs="OpenSymbol"/>
+                <w:color w:val="FF6633"/>
+                <w:sz w:val="32"/>
+                <w:szCs w:val="32"/>
+              </w:rPr>
+            </w:pPr>
+            <w:r>
+              <w:rPr>
+                <w:rFonts w:ascii="OpenSymbol" w:eastAsia="OpenSymbol" w:hAnsi="OpenSymbol" w:cs="OpenSymbol"/>
+                <w:color w:val="FF6633"/>
+                <w:sz w:val="32"/>
+                <w:szCs w:val="32"/>
+              </w:rPr>
+              <w:t>✗</w:t>
+            </w:r>
+          </w:p>
+        </w:tc>
+      </w:tr>
     </w:tbl>
     <w:p/>
     <w:p>
@@ -8738,13 +8824,8 @@
         <w:t>conversions/splits</w:t>
       </w:r>
       <w:r>
-        <w:t xml:space="preserve"> are listed in the table </w:t>
-      </w:r>
-      <w:proofErr w:type="gramStart"/>
-      <w:r>
-        <w:t>below</w:t>
-      </w:r>
-      <w:proofErr w:type="gramEnd"/>
+        <w:t xml:space="preserve"> are listed in the table below</w:t>
+      </w:r>
     </w:p>
     <w:p>
       <w:pPr>
@@ -9489,6 +9570,7 @@
               </w:rPr>
             </w:pPr>
             <w:r>
+              <w:lastRenderedPageBreak/>
               <w:t>MGDv81</w:t>
             </w:r>
           </w:p>
@@ -9589,7 +9671,6 @@
           </w:tcPr>
           <w:p>
             <w:r>
-              <w:lastRenderedPageBreak/>
               <w:t>MGDv98</w:t>
             </w:r>
           </w:p>
@@ -9907,6 +9988,118 @@
           </w:p>
         </w:tc>
       </w:tr>
+      <w:tr>
+        <w:tc>
+          <w:tcPr>
+            <w:tcW w:w="2383" w:type="dxa"/>
+          </w:tcPr>
+          <w:p>
+            <w:r>
+              <w:t>ADCP (CODAS)</w:t>
+            </w:r>
+          </w:p>
+        </w:tc>
+        <w:tc>
+          <w:tcPr>
+            <w:tcW w:w="1393" w:type="dxa"/>
+          </w:tcPr>
+          <w:p>
+            <w:pPr>
+              <w:jc w:val="center"/>
+              <w:rPr>
+                <w:rFonts w:ascii="OpenSymbol" w:eastAsia="OpenSymbol" w:hAnsi="OpenSymbol" w:cs="OpenSymbol"/>
+                <w:color w:val="FF6633"/>
+                <w:sz w:val="32"/>
+                <w:szCs w:val="32"/>
+              </w:rPr>
+            </w:pPr>
+            <w:r>
+              <w:rPr>
+                <w:rFonts w:ascii="OpenSymbol" w:eastAsia="OpenSymbol" w:hAnsi="OpenSymbol" w:cs="OpenSymbol"/>
+                <w:color w:val="FF6633"/>
+                <w:sz w:val="32"/>
+                <w:szCs w:val="32"/>
+              </w:rPr>
+              <w:t>✗</w:t>
+            </w:r>
+          </w:p>
+        </w:tc>
+        <w:tc>
+          <w:tcPr>
+            <w:tcW w:w="1774" w:type="dxa"/>
+          </w:tcPr>
+          <w:p>
+            <w:pPr>
+              <w:jc w:val="center"/>
+              <w:rPr>
+                <w:rFonts w:ascii="OpenSymbol" w:eastAsia="OpenSymbol" w:hAnsi="OpenSymbol" w:cs="OpenSymbol"/>
+                <w:color w:val="FF6633"/>
+                <w:sz w:val="32"/>
+                <w:szCs w:val="32"/>
+              </w:rPr>
+            </w:pPr>
+            <w:r>
+              <w:rPr>
+                <w:rFonts w:ascii="OpenSymbol" w:eastAsia="OpenSymbol" w:hAnsi="OpenSymbol" w:cs="OpenSymbol"/>
+                <w:color w:val="FF6633"/>
+                <w:sz w:val="32"/>
+                <w:szCs w:val="32"/>
+              </w:rPr>
+              <w:t>✗</w:t>
+            </w:r>
+          </w:p>
+        </w:tc>
+        <w:tc>
+          <w:tcPr>
+            <w:tcW w:w="1654" w:type="dxa"/>
+          </w:tcPr>
+          <w:p>
+            <w:pPr>
+              <w:jc w:val="center"/>
+              <w:rPr>
+                <w:rFonts w:ascii="OpenSymbol" w:eastAsia="OpenSymbol" w:hAnsi="OpenSymbol" w:cs="OpenSymbol"/>
+                <w:color w:val="FF6633"/>
+                <w:sz w:val="32"/>
+                <w:szCs w:val="32"/>
+              </w:rPr>
+            </w:pPr>
+            <w:r>
+              <w:rPr>
+                <w:rFonts w:ascii="OpenSymbol" w:eastAsia="OpenSymbol" w:hAnsi="OpenSymbol" w:cs="OpenSymbol"/>
+                <w:color w:val="FF6633"/>
+                <w:sz w:val="32"/>
+                <w:szCs w:val="32"/>
+              </w:rPr>
+              <w:t>✗</w:t>
+            </w:r>
+          </w:p>
+        </w:tc>
+        <w:tc>
+          <w:tcPr>
+            <w:tcW w:w="1858" w:type="dxa"/>
+          </w:tcPr>
+          <w:p>
+            <w:pPr>
+              <w:jc w:val="center"/>
+              <w:rPr>
+                <w:rFonts w:ascii="OpenSymbol" w:eastAsia="OpenSymbol" w:hAnsi="OpenSymbol" w:cs="OpenSymbol"/>
+                <w:color w:val="FF6633"/>
+                <w:sz w:val="32"/>
+                <w:szCs w:val="32"/>
+              </w:rPr>
+            </w:pPr>
+            <w:r>
+              <w:rPr>
+                <w:rFonts w:ascii="OpenSymbol" w:eastAsia="OpenSymbol" w:hAnsi="OpenSymbol" w:cs="OpenSymbol"/>
+                <w:color w:val="FF6633"/>
+                <w:sz w:val="32"/>
+                <w:szCs w:val="32"/>
+              </w:rPr>
+              <w:t>✗</w:t>
+            </w:r>
+          </w:p>
+        </w:tc>
+      </w:tr>
     </w:tbl>
     <w:p>
       <w:pPr>
@@ -10198,25 +10391,7 @@
           <w:sz w:val="22"/>
           <w:szCs w:val="22"/>
         </w:rPr>
-        <w:t xml:space="preserve">update URLs for CDIs, </w:t>
-      </w:r>
-      <w:proofErr w:type="gramStart"/>
-      <w:r>
-        <w:rPr>
-          <w:color w:val="5B7591"/>
-          <w:sz w:val="22"/>
-          <w:szCs w:val="22"/>
-        </w:rPr>
-        <w:t>CSRs</w:t>
-      </w:r>
-      <w:proofErr w:type="gramEnd"/>
-      <w:r>
-        <w:rPr>
-          <w:color w:val="5B7591"/>
-          <w:sz w:val="22"/>
-          <w:szCs w:val="22"/>
-        </w:rPr>
-        <w:t xml:space="preserve"> and N</w:t>
+        <w:t>update URLs for CDIs, CSRs and N</w:t>
       </w:r>
       <w:r>
         <w:rPr>
@@ -10666,20 +10841,12 @@
         <w:rPr>
           <w:lang w:val="en-US"/>
         </w:rPr>
-        <w:t xml:space="preserve">Split to mono station </w:t>
-      </w:r>
-      <w:proofErr w:type="gramStart"/>
-      <w:r>
-        <w:rPr>
-          <w:lang w:val="en-US"/>
-        </w:rPr>
-        <w:t>files</w:t>
+        <w:t>Split to mono station files</w:t>
       </w:r>
       <w:bookmarkEnd w:id="49"/>
       <w:bookmarkEnd w:id="50"/>
       <w:bookmarkEnd w:id="51"/>
       <w:bookmarkEnd w:id="52"/>
-      <w:proofErr w:type="gramEnd"/>
     </w:p>
     <w:p>
       <w:pPr>
@@ -10750,20 +10917,12 @@
         <w:rPr>
           <w:lang w:val="en-US"/>
         </w:rPr>
-        <w:t xml:space="preserve">Select the output file or </w:t>
-      </w:r>
-      <w:proofErr w:type="gramStart"/>
-      <w:r>
-        <w:rPr>
-          <w:lang w:val="en-US"/>
-        </w:rPr>
-        <w:t>directory</w:t>
+        <w:t>Select the output file or directory</w:t>
       </w:r>
       <w:bookmarkEnd w:id="53"/>
       <w:bookmarkEnd w:id="54"/>
       <w:bookmarkEnd w:id="55"/>
       <w:bookmarkEnd w:id="56"/>
-      <w:proofErr w:type="gramEnd"/>
     </w:p>
     <w:p>
       <w:pPr>
@@ -11582,17 +11741,8 @@
           <w:color w:val="5B7591"/>
           <w:lang w:val="en-US"/>
         </w:rPr>
-        <w:t xml:space="preserve">Output is the path set in the output file/directory </w:t>
-      </w:r>
-      <w:proofErr w:type="gramStart"/>
-      <w:r>
-        <w:rPr>
-          <w:color w:val="5B7591"/>
-          <w:lang w:val="en-US"/>
-        </w:rPr>
-        <w:t>field</w:t>
-      </w:r>
-      <w:proofErr w:type="gramEnd"/>
+        <w:t>Output is the path set in the output file/directory field</w:t>
+      </w:r>
     </w:p>
     <w:p>
       <w:pPr>
@@ -11620,17 +11770,8 @@
           <w:color w:val="5B7591"/>
           <w:lang w:val="en-US"/>
         </w:rPr>
-        <w:t xml:space="preserve"> is the name of one input file in the input </w:t>
-      </w:r>
-      <w:proofErr w:type="gramStart"/>
-      <w:r>
-        <w:rPr>
-          <w:color w:val="5B7591"/>
-          <w:lang w:val="en-US"/>
-        </w:rPr>
-        <w:t>directory</w:t>
-      </w:r>
-      <w:proofErr w:type="gramEnd"/>
+        <w:t xml:space="preserve"> is the name of one input file in the input directory</w:t>
+      </w:r>
     </w:p>
     <w:p>
       <w:pPr>
@@ -12347,16 +12488,8 @@
         <w:rPr>
           <w:b/>
         </w:rPr>
-        <w:t xml:space="preserve">Check a file or a </w:t>
-      </w:r>
-      <w:proofErr w:type="gramStart"/>
-      <w:r>
-        <w:rPr>
-          <w:b/>
-        </w:rPr>
-        <w:t>directory</w:t>
-      </w:r>
-      <w:proofErr w:type="gramEnd"/>
+        <w:t>Check a file or a directory</w:t>
+      </w:r>
     </w:p>
     <w:p>
       <w:pPr>
@@ -12465,307 +12598,291 @@
         <w:rPr>
           <w:b/>
         </w:rPr>
-        <w:t xml:space="preserve">Convert a file or a </w:t>
+        <w:t>Convert a file or a directory</w:t>
+      </w:r>
+    </w:p>
+    <w:p>
+      <w:pPr>
+        <w:spacing w:after="120"/>
+        <w:rPr>
+          <w:color w:val="FF3300"/>
+        </w:rPr>
+      </w:pPr>
+      <w:r>
+        <w:t xml:space="preserve">[directory\] </w:t>
+      </w:r>
+      <w:r>
+        <w:rPr>
+          <w:i/>
+        </w:rPr>
+        <w:t xml:space="preserve">java -jar octopus.jar </w:t>
+      </w:r>
+      <w:r>
+        <w:rPr>
+          <w:color w:val="CC00FF"/>
+        </w:rPr>
+        <w:t>[-c &lt;</w:t>
+      </w:r>
+      <w:proofErr w:type="spellStart"/>
+      <w:r>
+        <w:rPr>
+          <w:color w:val="CC00FF"/>
+        </w:rPr>
+        <w:t>arg</w:t>
+      </w:r>
+      <w:proofErr w:type="spellEnd"/>
+      <w:r>
+        <w:rPr>
+          <w:color w:val="CC00FF"/>
+        </w:rPr>
+        <w:t xml:space="preserve">&gt;] </w:t>
+      </w:r>
+      <w:r>
+        <w:rPr>
+          <w:color w:val="538135" w:themeColor="accent6" w:themeShade="BF"/>
+        </w:rPr>
+        <w:t>-f &lt;</w:t>
+      </w:r>
+      <w:proofErr w:type="spellStart"/>
+      <w:r>
+        <w:rPr>
+          <w:color w:val="538135" w:themeColor="accent6" w:themeShade="BF"/>
+        </w:rPr>
+        <w:t>arg</w:t>
+      </w:r>
+      <w:proofErr w:type="spellEnd"/>
+      <w:r>
+        <w:rPr>
+          <w:color w:val="538135" w:themeColor="accent6" w:themeShade="BF"/>
+        </w:rPr>
+        <w:t xml:space="preserve">&gt; </w:t>
+      </w:r>
+      <w:r>
+        <w:rPr>
+          <w:color w:val="7B7B7B" w:themeColor="accent3" w:themeShade="BF"/>
+        </w:rPr>
+        <w:t>-</w:t>
+      </w:r>
+      <w:proofErr w:type="spellStart"/>
+      <w:r>
+        <w:rPr>
+          <w:color w:val="7B7B7B" w:themeColor="accent3" w:themeShade="BF"/>
+        </w:rPr>
+        <w:t>i</w:t>
+      </w:r>
+      <w:proofErr w:type="spellEnd"/>
+      <w:r>
+        <w:rPr>
+          <w:color w:val="7B7B7B" w:themeColor="accent3" w:themeShade="BF"/>
+        </w:rPr>
+        <w:t xml:space="preserve"> &lt;</w:t>
+      </w:r>
+      <w:proofErr w:type="spellStart"/>
+      <w:r>
+        <w:rPr>
+          <w:color w:val="7B7B7B" w:themeColor="accent3" w:themeShade="BF"/>
+        </w:rPr>
+        <w:t>arg</w:t>
+      </w:r>
+      <w:proofErr w:type="spellEnd"/>
+      <w:r>
+        <w:rPr>
+          <w:color w:val="7B7B7B" w:themeColor="accent3" w:themeShade="BF"/>
+        </w:rPr>
+        <w:t xml:space="preserve">&gt; </w:t>
+      </w:r>
+      <w:r>
+        <w:t>[-l &lt;</w:t>
+      </w:r>
+      <w:proofErr w:type="spellStart"/>
+      <w:r>
+        <w:t>arg</w:t>
+      </w:r>
+      <w:proofErr w:type="spellEnd"/>
+      <w:r>
+        <w:t xml:space="preserve">&gt;] </w:t>
+      </w:r>
+      <w:r>
+        <w:rPr>
+          <w:color w:val="2F5496" w:themeColor="accent5" w:themeShade="BF"/>
+        </w:rPr>
+        <w:t>-o &lt;</w:t>
+      </w:r>
+      <w:proofErr w:type="spellStart"/>
+      <w:r>
+        <w:rPr>
+          <w:color w:val="2F5496" w:themeColor="accent5" w:themeShade="BF"/>
+        </w:rPr>
+        <w:t>arg</w:t>
+      </w:r>
+      <w:proofErr w:type="spellEnd"/>
+      <w:r>
+        <w:rPr>
+          <w:color w:val="2F5496" w:themeColor="accent5" w:themeShade="BF"/>
+        </w:rPr>
+        <w:t>&gt;</w:t>
+      </w:r>
+      <w:r>
+        <w:t xml:space="preserve"> </w:t>
+      </w:r>
+      <w:r>
+        <w:rPr>
+          <w:color w:val="FF3300"/>
+        </w:rPr>
+        <w:t>[-t &lt;</w:t>
+      </w:r>
+      <w:proofErr w:type="spellStart"/>
+      <w:r>
+        <w:rPr>
+          <w:color w:val="FF3300"/>
+        </w:rPr>
+        <w:t>arg</w:t>
+      </w:r>
+      <w:proofErr w:type="spellEnd"/>
+      <w:r>
+        <w:rPr>
+          <w:color w:val="FF3300"/>
+        </w:rPr>
+        <w:t>&gt;]</w:t>
+      </w:r>
+    </w:p>
+    <w:p>
+      <w:pPr>
+        <w:spacing w:after="120"/>
+        <w:rPr>
+          <w:color w:val="FF3300"/>
+        </w:rPr>
+      </w:pPr>
+    </w:p>
+    <w:p>
+      <w:pPr>
+        <w:rPr>
+          <w:b/>
+        </w:rPr>
+      </w:pPr>
+      <w:r>
+        <w:rPr>
+          <w:b/>
+        </w:rPr>
+        <w:t>Update external resources</w:t>
+      </w:r>
+    </w:p>
+    <w:p>
+      <w:pPr>
+        <w:spacing w:after="120"/>
+        <w:rPr>
+          <w:color w:val="BF8F00" w:themeColor="accent4" w:themeShade="BF"/>
+        </w:rPr>
+      </w:pPr>
+      <w:r>
+        <w:t xml:space="preserve">[directory\] </w:t>
+      </w:r>
+      <w:r>
+        <w:rPr>
+          <w:i/>
+        </w:rPr>
+        <w:t>java -jar octopus.jar</w:t>
+      </w:r>
+      <w:r>
+        <w:t xml:space="preserve"> </w:t>
+      </w:r>
+      <w:r>
+        <w:rPr>
+          <w:color w:val="BF8F00" w:themeColor="accent4" w:themeShade="BF"/>
+        </w:rPr>
+        <w:t>–</w:t>
+      </w:r>
+      <w:r>
+        <w:rPr>
+          <w:color w:val="BF8F00" w:themeColor="accent4" w:themeShade="BF"/>
+        </w:rPr>
+        <w:t>update</w:t>
+      </w:r>
+    </w:p>
+    <w:p>
+      <w:pPr>
+        <w:spacing w:after="120"/>
+        <w:rPr>
+          <w:color w:val="FF3300"/>
+        </w:rPr>
+      </w:pPr>
+      <w:r>
+        <w:t>where</w:t>
+      </w:r>
+      <w:r>
+        <w:t xml:space="preserve"> [directory\] is the optional java</w:t>
+      </w:r>
+      <w:r>
+        <w:t xml:space="preserve"> binary</w:t>
+      </w:r>
+      <w:r>
+        <w:t xml:space="preserve"> location, depending on your Java installation</w:t>
+      </w:r>
+      <w:r>
+        <w:t>:</w:t>
+      </w:r>
+    </w:p>
+    <w:p>
+      <w:r>
+        <w:t xml:space="preserve">In the "standalone" version, the directory is </w:t>
       </w:r>
       <w:proofErr w:type="gramStart"/>
       <w:r>
-        <w:rPr>
-          <w:b/>
-        </w:rPr>
-        <w:t>directory</w:t>
+        <w:t>`.\</w:t>
+      </w:r>
+      <w:proofErr w:type="spellStart"/>
+      <w:r>
+        <w:t>jre</w:t>
+      </w:r>
+      <w:proofErr w:type="spellEnd"/>
+      <w:r>
+        <w:t>\bin\</w:t>
       </w:r>
       <w:proofErr w:type="gramEnd"/>
-    </w:p>
-    <w:p>
-      <w:pPr>
-        <w:spacing w:after="120"/>
-        <w:rPr>
-          <w:color w:val="FF3300"/>
-        </w:rPr>
-      </w:pPr>
-      <w:r>
-        <w:t xml:space="preserve">[directory\] </w:t>
+      <w:r>
+        <w:t>`. If you already have Java installed, no directory is needed.</w:t>
+      </w:r>
+    </w:p>
+    <w:p>
+      <w:pPr>
+        <w:rPr>
+          <w:lang w:val="en-US"/>
+        </w:rPr>
+      </w:pPr>
+      <w:r>
+        <w:rPr>
+          <w:lang w:val="en-US"/>
+        </w:rPr>
+        <w:t xml:space="preserve">In </w:t>
       </w:r>
       <w:r>
         <w:rPr>
           <w:i/>
-        </w:rPr>
-        <w:t xml:space="preserve">java -jar octopus.jar </w:t>
-      </w:r>
-      <w:r>
-        <w:rPr>
-          <w:color w:val="CC00FF"/>
-        </w:rPr>
-        <w:t>[-c &lt;</w:t>
+          <w:lang w:val="en-US"/>
+        </w:rPr>
+        <w:t>[</w:t>
       </w:r>
       <w:proofErr w:type="spellStart"/>
       <w:r>
         <w:rPr>
-          <w:color w:val="CC00FF"/>
-        </w:rPr>
-        <w:t>arg</w:t>
+          <w:i/>
+          <w:lang w:val="en-US"/>
+        </w:rPr>
+        <w:t>octopus_install_folder</w:t>
       </w:r>
       <w:proofErr w:type="spellEnd"/>
       <w:r>
         <w:rPr>
-          <w:color w:val="CC00FF"/>
-        </w:rPr>
-        <w:t xml:space="preserve">&gt;] </w:t>
-      </w:r>
-      <w:r>
-        <w:rPr>
-          <w:color w:val="538135" w:themeColor="accent6" w:themeShade="BF"/>
-        </w:rPr>
-        <w:t>-f &lt;</w:t>
-      </w:r>
-      <w:proofErr w:type="spellStart"/>
-      <w:r>
-        <w:rPr>
-          <w:color w:val="538135" w:themeColor="accent6" w:themeShade="BF"/>
-        </w:rPr>
-        <w:t>arg</w:t>
-      </w:r>
-      <w:proofErr w:type="spellEnd"/>
-      <w:r>
-        <w:rPr>
-          <w:color w:val="538135" w:themeColor="accent6" w:themeShade="BF"/>
-        </w:rPr>
-        <w:t xml:space="preserve">&gt; </w:t>
-      </w:r>
-      <w:r>
-        <w:rPr>
-          <w:color w:val="7B7B7B" w:themeColor="accent3" w:themeShade="BF"/>
-        </w:rPr>
-        <w:t>-</w:t>
-      </w:r>
-      <w:proofErr w:type="spellStart"/>
-      <w:r>
-        <w:rPr>
-          <w:color w:val="7B7B7B" w:themeColor="accent3" w:themeShade="BF"/>
-        </w:rPr>
-        <w:t>i</w:t>
-      </w:r>
-      <w:proofErr w:type="spellEnd"/>
-      <w:r>
-        <w:rPr>
-          <w:color w:val="7B7B7B" w:themeColor="accent3" w:themeShade="BF"/>
-        </w:rPr>
-        <w:t xml:space="preserve"> &lt;</w:t>
-      </w:r>
-      <w:proofErr w:type="spellStart"/>
-      <w:r>
-        <w:rPr>
-          <w:color w:val="7B7B7B" w:themeColor="accent3" w:themeShade="BF"/>
-        </w:rPr>
-        <w:t>arg</w:t>
-      </w:r>
-      <w:proofErr w:type="spellEnd"/>
-      <w:r>
-        <w:rPr>
-          <w:color w:val="7B7B7B" w:themeColor="accent3" w:themeShade="BF"/>
-        </w:rPr>
-        <w:t xml:space="preserve">&gt; </w:t>
-      </w:r>
-      <w:r>
-        <w:t>[-l &lt;</w:t>
-      </w:r>
-      <w:proofErr w:type="spellStart"/>
-      <w:r>
-        <w:t>arg</w:t>
-      </w:r>
-      <w:proofErr w:type="spellEnd"/>
-      <w:r>
-        <w:t xml:space="preserve">&gt;] </w:t>
-      </w:r>
-      <w:r>
-        <w:rPr>
-          <w:color w:val="2F5496" w:themeColor="accent5" w:themeShade="BF"/>
-        </w:rPr>
-        <w:t>-o &lt;</w:t>
-      </w:r>
-      <w:proofErr w:type="spellStart"/>
-      <w:r>
-        <w:rPr>
-          <w:color w:val="2F5496" w:themeColor="accent5" w:themeShade="BF"/>
-        </w:rPr>
-        <w:t>arg</w:t>
-      </w:r>
-      <w:proofErr w:type="spellEnd"/>
-      <w:r>
-        <w:rPr>
-          <w:color w:val="2F5496" w:themeColor="accent5" w:themeShade="BF"/>
-        </w:rPr>
-        <w:t>&gt;</w:t>
-      </w:r>
-      <w:r>
-        <w:t xml:space="preserve"> </w:t>
-      </w:r>
-      <w:r>
-        <w:rPr>
-          <w:color w:val="FF3300"/>
-        </w:rPr>
-        <w:t>[-t &lt;</w:t>
-      </w:r>
-      <w:proofErr w:type="spellStart"/>
-      <w:r>
-        <w:rPr>
-          <w:color w:val="FF3300"/>
-        </w:rPr>
-        <w:t>arg</w:t>
-      </w:r>
-      <w:proofErr w:type="spellEnd"/>
-      <w:r>
-        <w:rPr>
-          <w:color w:val="FF3300"/>
-        </w:rPr>
-        <w:t>&gt;]</w:t>
-      </w:r>
-    </w:p>
-    <w:p>
-      <w:pPr>
-        <w:spacing w:after="120"/>
-        <w:rPr>
-          <w:color w:val="FF3300"/>
-        </w:rPr>
-      </w:pPr>
-    </w:p>
-    <w:p>
-      <w:pPr>
-        <w:rPr>
-          <w:b/>
-        </w:rPr>
-      </w:pPr>
-      <w:r>
-        <w:rPr>
-          <w:b/>
-        </w:rPr>
-        <w:t xml:space="preserve">Update external </w:t>
-      </w:r>
-      <w:proofErr w:type="gramStart"/>
-      <w:r>
-        <w:rPr>
-          <w:b/>
-        </w:rPr>
-        <w:t>resources</w:t>
-      </w:r>
-      <w:proofErr w:type="gramEnd"/>
-    </w:p>
-    <w:p>
-      <w:pPr>
-        <w:spacing w:after="120"/>
-        <w:rPr>
-          <w:color w:val="BF8F00" w:themeColor="accent4" w:themeShade="BF"/>
-        </w:rPr>
-      </w:pPr>
-      <w:r>
-        <w:t xml:space="preserve">[directory\] </w:t>
-      </w:r>
-      <w:r>
-        <w:rPr>
           <w:i/>
-        </w:rPr>
-        <w:t>java -jar octopus.jar</w:t>
-      </w:r>
-      <w:r>
-        <w:t xml:space="preserve"> </w:t>
-      </w:r>
-      <w:r>
-        <w:rPr>
-          <w:color w:val="BF8F00" w:themeColor="accent4" w:themeShade="BF"/>
-        </w:rPr>
-        <w:t>–</w:t>
-      </w:r>
-      <w:r>
-        <w:rPr>
-          <w:color w:val="BF8F00" w:themeColor="accent4" w:themeShade="BF"/>
-        </w:rPr>
-        <w:t>update</w:t>
-      </w:r>
-    </w:p>
-    <w:p>
-      <w:pPr>
-        <w:spacing w:after="120"/>
-        <w:rPr>
-          <w:color w:val="FF3300"/>
-        </w:rPr>
-      </w:pPr>
-      <w:r>
-        <w:t>where</w:t>
-      </w:r>
-      <w:r>
-        <w:t xml:space="preserve"> [directory\] is the optional java</w:t>
-      </w:r>
-      <w:r>
-        <w:t xml:space="preserve"> binary</w:t>
-      </w:r>
-      <w:r>
-        <w:t xml:space="preserve"> location, depending on your Java installation</w:t>
-      </w:r>
-      <w:r>
-        <w:t>:</w:t>
-      </w:r>
-    </w:p>
-    <w:p>
-      <w:r>
-        <w:t xml:space="preserve">In the "standalone" version, the directory is </w:t>
-      </w:r>
-      <w:proofErr w:type="gramStart"/>
-      <w:r>
-        <w:t>`.\</w:t>
-      </w:r>
-      <w:proofErr w:type="spellStart"/>
-      <w:r>
-        <w:t>jre</w:t>
-      </w:r>
-      <w:proofErr w:type="spellEnd"/>
-      <w:r>
-        <w:t>\bin\</w:t>
-      </w:r>
-      <w:proofErr w:type="gramEnd"/>
-      <w:r>
-        <w:t>`. If you already have Java installed, no directory is needed.</w:t>
-      </w:r>
-    </w:p>
-    <w:p>
-      <w:pPr>
-        <w:rPr>
-          <w:lang w:val="en-US"/>
-        </w:rPr>
-      </w:pPr>
-      <w:r>
-        <w:rPr>
-          <w:lang w:val="en-US"/>
-        </w:rPr>
-        <w:t xml:space="preserve">In </w:t>
+          <w:lang w:val="en-US"/>
+        </w:rPr>
+        <w:t>]/logs</w:t>
       </w:r>
       <w:r>
         <w:rPr>
           <w:i/>
           <w:lang w:val="en-US"/>
         </w:rPr>
-        <w:t>[</w:t>
-      </w:r>
-      <w:proofErr w:type="spellStart"/>
-      <w:r>
-        <w:rPr>
-          <w:i/>
-          <w:lang w:val="en-US"/>
-        </w:rPr>
-        <w:t>octopus_install_folder</w:t>
-      </w:r>
-      <w:proofErr w:type="spellEnd"/>
-      <w:r>
-        <w:rPr>
-          <w:i/>
-          <w:lang w:val="en-US"/>
-        </w:rPr>
-        <w:t>]/logs</w:t>
-      </w:r>
-      <w:r>
-        <w:rPr>
-          <w:i/>
-          <w:lang w:val="en-US"/>
-        </w:rPr>
         <w:t xml:space="preserve">, </w:t>
       </w:r>
       <w:r>
@@ -12780,19 +12897,11 @@
         </w:rPr>
         <w:t xml:space="preserve">in batch mode </w:t>
       </w:r>
-      <w:proofErr w:type="gramStart"/>
-      <w:r>
-        <w:rPr>
-          <w:lang w:val="en-US"/>
-        </w:rPr>
-        <w:t>generates also</w:t>
-      </w:r>
-      <w:proofErr w:type="gramEnd"/>
-      <w:r>
-        <w:rPr>
-          <w:lang w:val="en-US"/>
-        </w:rPr>
-        <w:t xml:space="preserve"> a log file using JSON format, which can be easily read by a software.</w:t>
+      <w:r>
+        <w:rPr>
+          <w:lang w:val="en-US"/>
+        </w:rPr>
+        <w:t>generates also a log file using JSON format, which can be easily read by a software.</w:t>
       </w:r>
     </w:p>
     <w:p>
@@ -13042,7 +13151,6 @@
               <w:t xml:space="preserve">list of LOCAL_CDI_IDs, </w:t>
             </w:r>
             <w:proofErr w:type="spellStart"/>
-            <w:proofErr w:type="gramStart"/>
             <w:r>
               <w:rPr>
                 <w:color w:val="CC00FF"/>
@@ -13051,7 +13159,6 @@
               <w:t>eg</w:t>
             </w:r>
             <w:proofErr w:type="spellEnd"/>
-            <w:proofErr w:type="gramEnd"/>
             <w:r>
               <w:rPr>
                 <w:color w:val="CC00FF"/>
@@ -14018,17 +14125,8 @@
           <w:color w:val="5B7591"/>
           <w:lang w:val="en-US"/>
         </w:rPr>
-        <w:t xml:space="preserve"> </w:t>
-      </w:r>
-      <w:proofErr w:type="gramStart"/>
-      <w:r>
-        <w:rPr>
-          <w:color w:val="5B7591"/>
-          <w:lang w:val="en-US"/>
-        </w:rPr>
-        <w:t>files</w:t>
-      </w:r>
-      <w:proofErr w:type="gramEnd"/>
+        <w:t xml:space="preserve"> files</w:t>
+      </w:r>
     </w:p>
     <w:p>
       <w:pPr>
@@ -14816,7 +14914,7 @@
 </file>
 
 <file path=word/endnotes.xml><?xml version="1.0" encoding="utf-8"?>
-<w:endnotes xmlns:wpc="http://schemas.microsoft.com/office/word/2010/wordprocessingCanvas" xmlns:cx="http://schemas.microsoft.com/office/drawing/2014/chartex" xmlns:cx1="http://schemas.microsoft.com/office/drawing/2015/9/8/chartex" xmlns:cx2="http://schemas.microsoft.com/office/drawing/2015/10/21/chartex" xmlns:cx3="http://schemas.microsoft.com/office/drawing/2016/5/9/chartex" xmlns:cx4="http://schemas.microsoft.com/office/drawing/2016/5/10/chartex" xmlns:cx5="http://schemas.microsoft.com/office/drawing/2016/5/11/chartex" xmlns:cx6="http://schemas.microsoft.com/office/drawing/2016/5/12/chartex" xmlns:cx7="http://schemas.microsoft.com/office/drawing/2016/5/13/chartex" xmlns:cx8="http://schemas.microsoft.com/office/drawing/2016/5/14/chartex" xmlns:mc="http://schemas.openxmlformats.org/markup-compatibility/2006" xmlns:aink="http://schemas.microsoft.com/office/drawing/2016/ink" xmlns:am3d="http://schemas.microsoft.com/office/drawing/2017/model3d" xmlns:o="urn:schemas-microsoft-com:office:office" xmlns:oel="http://schemas.microsoft.com/office/2019/extlst" xmlns:r="http://schemas.openxmlformats.org/officeDocument/2006/relationships" xmlns:m="http://schemas.openxmlformats.org/officeDocument/2006/math" xmlns:v="urn:schemas-microsoft-com:vml" xmlns:wp14="http://schemas.microsoft.com/office/word/2010/wordprocessingDrawing" xmlns:wp="http://schemas.openxmlformats.org/drawingml/2006/wordprocessingDrawing" xmlns:w10="urn:schemas-microsoft-com:office:word" xmlns:w="http://schemas.openxmlformats.org/wordprocessingml/2006/main" xmlns:w14="http://schemas.microsoft.com/office/word/2010/wordml" xmlns:w15="http://schemas.microsoft.com/office/word/2012/wordml" xmlns:w16cex="http://schemas.microsoft.com/office/word/2018/wordml/cex" xmlns:w16cid="http://schemas.microsoft.com/office/word/2016/wordml/cid" xmlns:w16="http://schemas.microsoft.com/office/word/2018/wordml" xmlns:w16sdtdh="http://schemas.microsoft.com/office/word/2020/wordml/sdtdatahash" xmlns:w16se="http://schemas.microsoft.com/office/word/2015/wordml/symex" xmlns:wpg="http://schemas.microsoft.com/office/word/2010/wordprocessingGroup" xmlns:wpi="http://schemas.microsoft.com/office/word/2010/wordprocessingInk" xmlns:wne="http://schemas.microsoft.com/office/word/2006/wordml" xmlns:wps="http://schemas.microsoft.com/office/word/2010/wordprocessingShape" mc:Ignorable="w14 w15 w16se w16cid w16 w16cex w16sdtdh wp14">
+<w:endnotes xmlns:wpc="http://schemas.microsoft.com/office/word/2010/wordprocessingCanvas" xmlns:cx="http://schemas.microsoft.com/office/drawing/2014/chartex" xmlns:cx1="http://schemas.microsoft.com/office/drawing/2015/9/8/chartex" xmlns:cx2="http://schemas.microsoft.com/office/drawing/2015/10/21/chartex" xmlns:cx3="http://schemas.microsoft.com/office/drawing/2016/5/9/chartex" xmlns:cx4="http://schemas.microsoft.com/office/drawing/2016/5/10/chartex" xmlns:cx5="http://schemas.microsoft.com/office/drawing/2016/5/11/chartex" xmlns:cx6="http://schemas.microsoft.com/office/drawing/2016/5/12/chartex" xmlns:cx7="http://schemas.microsoft.com/office/drawing/2016/5/13/chartex" xmlns:cx8="http://schemas.microsoft.com/office/drawing/2016/5/14/chartex" xmlns:mc="http://schemas.openxmlformats.org/markup-compatibility/2006" xmlns:aink="http://schemas.microsoft.com/office/drawing/2016/ink" xmlns:am3d="http://schemas.microsoft.com/office/drawing/2017/model3d" xmlns:o="urn:schemas-microsoft-com:office:office" xmlns:oel="http://schemas.microsoft.com/office/2019/extlst" xmlns:r="http://schemas.openxmlformats.org/officeDocument/2006/relationships" xmlns:m="http://schemas.openxmlformats.org/officeDocument/2006/math" xmlns:v="urn:schemas-microsoft-com:vml" xmlns:wp14="http://schemas.microsoft.com/office/word/2010/wordprocessingDrawing" xmlns:wp="http://schemas.openxmlformats.org/drawingml/2006/wordprocessingDrawing" xmlns:w10="urn:schemas-microsoft-com:office:word" xmlns:w="http://schemas.openxmlformats.org/wordprocessingml/2006/main" xmlns:w14="http://schemas.microsoft.com/office/word/2010/wordml" xmlns:w15="http://schemas.microsoft.com/office/word/2012/wordml" xmlns:w16cex="http://schemas.microsoft.com/office/word/2018/wordml/cex" xmlns:w16cid="http://schemas.microsoft.com/office/word/2016/wordml/cid" xmlns:w16="http://schemas.microsoft.com/office/word/2018/wordml" xmlns:w16du="http://schemas.microsoft.com/office/word/2023/wordml/word16du" xmlns:w16sdtdh="http://schemas.microsoft.com/office/word/2020/wordml/sdtdatahash" xmlns:w16se="http://schemas.microsoft.com/office/word/2015/wordml/symex" xmlns:wpg="http://schemas.microsoft.com/office/word/2010/wordprocessingGroup" xmlns:wpi="http://schemas.microsoft.com/office/word/2010/wordprocessingInk" xmlns:wne="http://schemas.microsoft.com/office/word/2006/wordml" xmlns:wps="http://schemas.microsoft.com/office/word/2010/wordprocessingShape" mc:Ignorable="w14 w15 w16se w16cid w16 w16cex w16sdtdh w16du wp14">
   <w:endnote w:type="separator" w:id="-1">
     <w:p>
       <w:r>
@@ -14835,7 +14933,7 @@
 </file>
 
 <file path=word/footer1.xml><?xml version="1.0" encoding="utf-8"?>
-<w:ftr xmlns:wpc="http://schemas.microsoft.com/office/word/2010/wordprocessingCanvas" xmlns:cx="http://schemas.microsoft.com/office/drawing/2014/chartex" xmlns:cx1="http://schemas.microsoft.com/office/drawing/2015/9/8/chartex" xmlns:cx2="http://schemas.microsoft.com/office/drawing/2015/10/21/chartex" xmlns:cx3="http://schemas.microsoft.com/office/drawing/2016/5/9/chartex" xmlns:cx4="http://schemas.microsoft.com/office/drawing/2016/5/10/chartex" xmlns:cx5="http://schemas.microsoft.com/office/drawing/2016/5/11/chartex" xmlns:cx6="http://schemas.microsoft.com/office/drawing/2016/5/12/chartex" xmlns:cx7="http://schemas.microsoft.com/office/drawing/2016/5/13/chartex" xmlns:cx8="http://schemas.microsoft.com/office/drawing/2016/5/14/chartex" xmlns:mc="http://schemas.openxmlformats.org/markup-compatibility/2006" xmlns:aink="http://schemas.microsoft.com/office/drawing/2016/ink" xmlns:am3d="http://schemas.microsoft.com/office/drawing/2017/model3d" xmlns:o="urn:schemas-microsoft-com:office:office" xmlns:oel="http://schemas.microsoft.com/office/2019/extlst" xmlns:r="http://schemas.openxmlformats.org/officeDocument/2006/relationships" xmlns:m="http://schemas.openxmlformats.org/officeDocument/2006/math" xmlns:v="urn:schemas-microsoft-com:vml" xmlns:wp14="http://schemas.microsoft.com/office/word/2010/wordprocessingDrawing" xmlns:wp="http://schemas.openxmlformats.org/drawingml/2006/wordprocessingDrawing" xmlns:w10="urn:schemas-microsoft-com:office:word" xmlns:w="http://schemas.openxmlformats.org/wordprocessingml/2006/main" xmlns:w14="http://schemas.microsoft.com/office/word/2010/wordml" xmlns:w15="http://schemas.microsoft.com/office/word/2012/wordml" xmlns:w16cex="http://schemas.microsoft.com/office/word/2018/wordml/cex" xmlns:w16cid="http://schemas.microsoft.com/office/word/2016/wordml/cid" xmlns:w16="http://schemas.microsoft.com/office/word/2018/wordml" xmlns:w16sdtdh="http://schemas.microsoft.com/office/word/2020/wordml/sdtdatahash" xmlns:w16se="http://schemas.microsoft.com/office/word/2015/wordml/symex" xmlns:wpg="http://schemas.microsoft.com/office/word/2010/wordprocessingGroup" xmlns:wpi="http://schemas.microsoft.com/office/word/2010/wordprocessingInk" xmlns:wne="http://schemas.microsoft.com/office/word/2006/wordml" xmlns:wps="http://schemas.microsoft.com/office/word/2010/wordprocessingShape" mc:Ignorable="w14 w15 w16se w16cid w16 w16cex w16sdtdh wp14">
+<w:ftr xmlns:wpc="http://schemas.microsoft.com/office/word/2010/wordprocessingCanvas" xmlns:cx="http://schemas.microsoft.com/office/drawing/2014/chartex" xmlns:cx1="http://schemas.microsoft.com/office/drawing/2015/9/8/chartex" xmlns:cx2="http://schemas.microsoft.com/office/drawing/2015/10/21/chartex" xmlns:cx3="http://schemas.microsoft.com/office/drawing/2016/5/9/chartex" xmlns:cx4="http://schemas.microsoft.com/office/drawing/2016/5/10/chartex" xmlns:cx5="http://schemas.microsoft.com/office/drawing/2016/5/11/chartex" xmlns:cx6="http://schemas.microsoft.com/office/drawing/2016/5/12/chartex" xmlns:cx7="http://schemas.microsoft.com/office/drawing/2016/5/13/chartex" xmlns:cx8="http://schemas.microsoft.com/office/drawing/2016/5/14/chartex" xmlns:mc="http://schemas.openxmlformats.org/markup-compatibility/2006" xmlns:aink="http://schemas.microsoft.com/office/drawing/2016/ink" xmlns:am3d="http://schemas.microsoft.com/office/drawing/2017/model3d" xmlns:o="urn:schemas-microsoft-com:office:office" xmlns:oel="http://schemas.microsoft.com/office/2019/extlst" xmlns:r="http://schemas.openxmlformats.org/officeDocument/2006/relationships" xmlns:m="http://schemas.openxmlformats.org/officeDocument/2006/math" xmlns:v="urn:schemas-microsoft-com:vml" xmlns:wp14="http://schemas.microsoft.com/office/word/2010/wordprocessingDrawing" xmlns:wp="http://schemas.openxmlformats.org/drawingml/2006/wordprocessingDrawing" xmlns:w10="urn:schemas-microsoft-com:office:word" xmlns:w="http://schemas.openxmlformats.org/wordprocessingml/2006/main" xmlns:w14="http://schemas.microsoft.com/office/word/2010/wordml" xmlns:w15="http://schemas.microsoft.com/office/word/2012/wordml" xmlns:w16cex="http://schemas.microsoft.com/office/word/2018/wordml/cex" xmlns:w16cid="http://schemas.microsoft.com/office/word/2016/wordml/cid" xmlns:w16="http://schemas.microsoft.com/office/word/2018/wordml" xmlns:w16du="http://schemas.microsoft.com/office/word/2023/wordml/word16du" xmlns:w16sdtdh="http://schemas.microsoft.com/office/word/2020/wordml/sdtdatahash" xmlns:w16se="http://schemas.microsoft.com/office/word/2015/wordml/symex" xmlns:wpg="http://schemas.microsoft.com/office/word/2010/wordprocessingGroup" xmlns:wpi="http://schemas.microsoft.com/office/word/2010/wordprocessingInk" xmlns:wne="http://schemas.microsoft.com/office/word/2006/wordml" xmlns:wps="http://schemas.microsoft.com/office/word/2010/wordprocessingShape" mc:Ignorable="w14 w15 w16se w16cid w16 w16cex w16sdtdh w16du wp14">
   <w:p>
     <w:pPr>
       <w:pStyle w:val="Pieddepage"/>
@@ -14861,7 +14959,7 @@
 </file>
 
 <file path=word/footer2.xml><?xml version="1.0" encoding="utf-8"?>
-<w:ftr xmlns:wpc="http://schemas.microsoft.com/office/word/2010/wordprocessingCanvas" xmlns:cx="http://schemas.microsoft.com/office/drawing/2014/chartex" xmlns:cx1="http://schemas.microsoft.com/office/drawing/2015/9/8/chartex" xmlns:cx2="http://schemas.microsoft.com/office/drawing/2015/10/21/chartex" xmlns:cx3="http://schemas.microsoft.com/office/drawing/2016/5/9/chartex" xmlns:cx4="http://schemas.microsoft.com/office/drawing/2016/5/10/chartex" xmlns:cx5="http://schemas.microsoft.com/office/drawing/2016/5/11/chartex" xmlns:cx6="http://schemas.microsoft.com/office/drawing/2016/5/12/chartex" xmlns:cx7="http://schemas.microsoft.com/office/drawing/2016/5/13/chartex" xmlns:cx8="http://schemas.microsoft.com/office/drawing/2016/5/14/chartex" xmlns:mc="http://schemas.openxmlformats.org/markup-compatibility/2006" xmlns:aink="http://schemas.microsoft.com/office/drawing/2016/ink" xmlns:am3d="http://schemas.microsoft.com/office/drawing/2017/model3d" xmlns:o="urn:schemas-microsoft-com:office:office" xmlns:oel="http://schemas.microsoft.com/office/2019/extlst" xmlns:r="http://schemas.openxmlformats.org/officeDocument/2006/relationships" xmlns:m="http://schemas.openxmlformats.org/officeDocument/2006/math" xmlns:v="urn:schemas-microsoft-com:vml" xmlns:wp14="http://schemas.microsoft.com/office/word/2010/wordprocessingDrawing" xmlns:wp="http://schemas.openxmlformats.org/drawingml/2006/wordprocessingDrawing" xmlns:w10="urn:schemas-microsoft-com:office:word" xmlns:w="http://schemas.openxmlformats.org/wordprocessingml/2006/main" xmlns:w14="http://schemas.microsoft.com/office/word/2010/wordml" xmlns:w15="http://schemas.microsoft.com/office/word/2012/wordml" xmlns:w16cex="http://schemas.microsoft.com/office/word/2018/wordml/cex" xmlns:w16cid="http://schemas.microsoft.com/office/word/2016/wordml/cid" xmlns:w16="http://schemas.microsoft.com/office/word/2018/wordml" xmlns:w16sdtdh="http://schemas.microsoft.com/office/word/2020/wordml/sdtdatahash" xmlns:w16se="http://schemas.microsoft.com/office/word/2015/wordml/symex" xmlns:wpg="http://schemas.microsoft.com/office/word/2010/wordprocessingGroup" xmlns:wpi="http://schemas.microsoft.com/office/word/2010/wordprocessingInk" xmlns:wne="http://schemas.microsoft.com/office/word/2006/wordml" xmlns:wps="http://schemas.microsoft.com/office/word/2010/wordprocessingShape" mc:Ignorable="w14 w15 w16se w16cid w16 w16cex w16sdtdh wp14">
+<w:ftr xmlns:wpc="http://schemas.microsoft.com/office/word/2010/wordprocessingCanvas" xmlns:cx="http://schemas.microsoft.com/office/drawing/2014/chartex" xmlns:cx1="http://schemas.microsoft.com/office/drawing/2015/9/8/chartex" xmlns:cx2="http://schemas.microsoft.com/office/drawing/2015/10/21/chartex" xmlns:cx3="http://schemas.microsoft.com/office/drawing/2016/5/9/chartex" xmlns:cx4="http://schemas.microsoft.com/office/drawing/2016/5/10/chartex" xmlns:cx5="http://schemas.microsoft.com/office/drawing/2016/5/11/chartex" xmlns:cx6="http://schemas.microsoft.com/office/drawing/2016/5/12/chartex" xmlns:cx7="http://schemas.microsoft.com/office/drawing/2016/5/13/chartex" xmlns:cx8="http://schemas.microsoft.com/office/drawing/2016/5/14/chartex" xmlns:mc="http://schemas.openxmlformats.org/markup-compatibility/2006" xmlns:aink="http://schemas.microsoft.com/office/drawing/2016/ink" xmlns:am3d="http://schemas.microsoft.com/office/drawing/2017/model3d" xmlns:o="urn:schemas-microsoft-com:office:office" xmlns:oel="http://schemas.microsoft.com/office/2019/extlst" xmlns:r="http://schemas.openxmlformats.org/officeDocument/2006/relationships" xmlns:m="http://schemas.openxmlformats.org/officeDocument/2006/math" xmlns:v="urn:schemas-microsoft-com:vml" xmlns:wp14="http://schemas.microsoft.com/office/word/2010/wordprocessingDrawing" xmlns:wp="http://schemas.openxmlformats.org/drawingml/2006/wordprocessingDrawing" xmlns:w10="urn:schemas-microsoft-com:office:word" xmlns:w="http://schemas.openxmlformats.org/wordprocessingml/2006/main" xmlns:w14="http://schemas.microsoft.com/office/word/2010/wordml" xmlns:w15="http://schemas.microsoft.com/office/word/2012/wordml" xmlns:w16cex="http://schemas.microsoft.com/office/word/2018/wordml/cex" xmlns:w16cid="http://schemas.microsoft.com/office/word/2016/wordml/cid" xmlns:w16="http://schemas.microsoft.com/office/word/2018/wordml" xmlns:w16du="http://schemas.microsoft.com/office/word/2023/wordml/word16du" xmlns:w16sdtdh="http://schemas.microsoft.com/office/word/2020/wordml/sdtdatahash" xmlns:w16se="http://schemas.microsoft.com/office/word/2015/wordml/symex" xmlns:wpg="http://schemas.microsoft.com/office/word/2010/wordprocessingGroup" xmlns:wpi="http://schemas.microsoft.com/office/word/2010/wordprocessingInk" xmlns:wne="http://schemas.microsoft.com/office/word/2006/wordml" xmlns:wps="http://schemas.microsoft.com/office/word/2010/wordprocessingShape" mc:Ignorable="w14 w15 w16se w16cid w16 w16cex w16sdtdh w16du wp14">
   <w:p>
     <w:pPr>
       <w:pStyle w:val="Pieddepage"/>
@@ -15120,7 +15218,7 @@
 </file>
 
 <file path=word/footer3.xml><?xml version="1.0" encoding="utf-8"?>
-<w:ftr xmlns:wpc="http://schemas.microsoft.com/office/word/2010/wordprocessingCanvas" xmlns:cx="http://schemas.microsoft.com/office/drawing/2014/chartex" xmlns:cx1="http://schemas.microsoft.com/office/drawing/2015/9/8/chartex" xmlns:cx2="http://schemas.microsoft.com/office/drawing/2015/10/21/chartex" xmlns:cx3="http://schemas.microsoft.com/office/drawing/2016/5/9/chartex" xmlns:cx4="http://schemas.microsoft.com/office/drawing/2016/5/10/chartex" xmlns:cx5="http://schemas.microsoft.com/office/drawing/2016/5/11/chartex" xmlns:cx6="http://schemas.microsoft.com/office/drawing/2016/5/12/chartex" xmlns:cx7="http://schemas.microsoft.com/office/drawing/2016/5/13/chartex" xmlns:cx8="http://schemas.microsoft.com/office/drawing/2016/5/14/chartex" xmlns:mc="http://schemas.openxmlformats.org/markup-compatibility/2006" xmlns:aink="http://schemas.microsoft.com/office/drawing/2016/ink" xmlns:am3d="http://schemas.microsoft.com/office/drawing/2017/model3d" xmlns:o="urn:schemas-microsoft-com:office:office" xmlns:oel="http://schemas.microsoft.com/office/2019/extlst" xmlns:r="http://schemas.openxmlformats.org/officeDocument/2006/relationships" xmlns:m="http://schemas.openxmlformats.org/officeDocument/2006/math" xmlns:v="urn:schemas-microsoft-com:vml" xmlns:wp14="http://schemas.microsoft.com/office/word/2010/wordprocessingDrawing" xmlns:wp="http://schemas.openxmlformats.org/drawingml/2006/wordprocessingDrawing" xmlns:w10="urn:schemas-microsoft-com:office:word" xmlns:w="http://schemas.openxmlformats.org/wordprocessingml/2006/main" xmlns:w14="http://schemas.microsoft.com/office/word/2010/wordml" xmlns:w15="http://schemas.microsoft.com/office/word/2012/wordml" xmlns:w16cex="http://schemas.microsoft.com/office/word/2018/wordml/cex" xmlns:w16cid="http://schemas.microsoft.com/office/word/2016/wordml/cid" xmlns:w16="http://schemas.microsoft.com/office/word/2018/wordml" xmlns:w16sdtdh="http://schemas.microsoft.com/office/word/2020/wordml/sdtdatahash" xmlns:w16se="http://schemas.microsoft.com/office/word/2015/wordml/symex" xmlns:wpg="http://schemas.microsoft.com/office/word/2010/wordprocessingGroup" xmlns:wpi="http://schemas.microsoft.com/office/word/2010/wordprocessingInk" xmlns:wne="http://schemas.microsoft.com/office/word/2006/wordml" xmlns:wps="http://schemas.microsoft.com/office/word/2010/wordprocessingShape" mc:Ignorable="w14 w15 w16se w16cid w16 w16cex w16sdtdh wp14">
+<w:ftr xmlns:wpc="http://schemas.microsoft.com/office/word/2010/wordprocessingCanvas" xmlns:cx="http://schemas.microsoft.com/office/drawing/2014/chartex" xmlns:cx1="http://schemas.microsoft.com/office/drawing/2015/9/8/chartex" xmlns:cx2="http://schemas.microsoft.com/office/drawing/2015/10/21/chartex" xmlns:cx3="http://schemas.microsoft.com/office/drawing/2016/5/9/chartex" xmlns:cx4="http://schemas.microsoft.com/office/drawing/2016/5/10/chartex" xmlns:cx5="http://schemas.microsoft.com/office/drawing/2016/5/11/chartex" xmlns:cx6="http://schemas.microsoft.com/office/drawing/2016/5/12/chartex" xmlns:cx7="http://schemas.microsoft.com/office/drawing/2016/5/13/chartex" xmlns:cx8="http://schemas.microsoft.com/office/drawing/2016/5/14/chartex" xmlns:mc="http://schemas.openxmlformats.org/markup-compatibility/2006" xmlns:aink="http://schemas.microsoft.com/office/drawing/2016/ink" xmlns:am3d="http://schemas.microsoft.com/office/drawing/2017/model3d" xmlns:o="urn:schemas-microsoft-com:office:office" xmlns:oel="http://schemas.microsoft.com/office/2019/extlst" xmlns:r="http://schemas.openxmlformats.org/officeDocument/2006/relationships" xmlns:m="http://schemas.openxmlformats.org/officeDocument/2006/math" xmlns:v="urn:schemas-microsoft-com:vml" xmlns:wp14="http://schemas.microsoft.com/office/word/2010/wordprocessingDrawing" xmlns:wp="http://schemas.openxmlformats.org/drawingml/2006/wordprocessingDrawing" xmlns:w10="urn:schemas-microsoft-com:office:word" xmlns:w="http://schemas.openxmlformats.org/wordprocessingml/2006/main" xmlns:w14="http://schemas.microsoft.com/office/word/2010/wordml" xmlns:w15="http://schemas.microsoft.com/office/word/2012/wordml" xmlns:w16cex="http://schemas.microsoft.com/office/word/2018/wordml/cex" xmlns:w16cid="http://schemas.microsoft.com/office/word/2016/wordml/cid" xmlns:w16="http://schemas.microsoft.com/office/word/2018/wordml" xmlns:w16du="http://schemas.microsoft.com/office/word/2023/wordml/word16du" xmlns:w16sdtdh="http://schemas.microsoft.com/office/word/2020/wordml/sdtdatahash" xmlns:w16se="http://schemas.microsoft.com/office/word/2015/wordml/symex" xmlns:wpg="http://schemas.microsoft.com/office/word/2010/wordprocessingGroup" xmlns:wpi="http://schemas.microsoft.com/office/word/2010/wordprocessingInk" xmlns:wne="http://schemas.microsoft.com/office/word/2006/wordml" xmlns:wps="http://schemas.microsoft.com/office/word/2010/wordprocessingShape" mc:Ignorable="w14 w15 w16se w16cid w16 w16cex w16sdtdh w16du wp14">
   <w:p>
     <w:pPr>
       <w:pStyle w:val="Pieddepage"/>
@@ -15285,7 +15383,7 @@
 </file>
 
 <file path=word/footnotes.xml><?xml version="1.0" encoding="utf-8"?>
-<w:footnotes xmlns:wpc="http://schemas.microsoft.com/office/word/2010/wordprocessingCanvas" xmlns:cx="http://schemas.microsoft.com/office/drawing/2014/chartex" xmlns:cx1="http://schemas.microsoft.com/office/drawing/2015/9/8/chartex" xmlns:cx2="http://schemas.microsoft.com/office/drawing/2015/10/21/chartex" xmlns:cx3="http://schemas.microsoft.com/office/drawing/2016/5/9/chartex" xmlns:cx4="http://schemas.microsoft.com/office/drawing/2016/5/10/chartex" xmlns:cx5="http://schemas.microsoft.com/office/drawing/2016/5/11/chartex" xmlns:cx6="http://schemas.microsoft.com/office/drawing/2016/5/12/chartex" xmlns:cx7="http://schemas.microsoft.com/office/drawing/2016/5/13/chartex" xmlns:cx8="http://schemas.microsoft.com/office/drawing/2016/5/14/chartex" xmlns:mc="http://schemas.openxmlformats.org/markup-compatibility/2006" xmlns:aink="http://schemas.microsoft.com/office/drawing/2016/ink" xmlns:am3d="http://schemas.microsoft.com/office/drawing/2017/model3d" xmlns:o="urn:schemas-microsoft-com:office:office" xmlns:oel="http://schemas.microsoft.com/office/2019/extlst" xmlns:r="http://schemas.openxmlformats.org/officeDocument/2006/relationships" xmlns:m="http://schemas.openxmlformats.org/officeDocument/2006/math" xmlns:v="urn:schemas-microsoft-com:vml" xmlns:wp14="http://schemas.microsoft.com/office/word/2010/wordprocessingDrawing" xmlns:wp="http://schemas.openxmlformats.org/drawingml/2006/wordprocessingDrawing" xmlns:w10="urn:schemas-microsoft-com:office:word" xmlns:w="http://schemas.openxmlformats.org/wordprocessingml/2006/main" xmlns:w14="http://schemas.microsoft.com/office/word/2010/wordml" xmlns:w15="http://schemas.microsoft.com/office/word/2012/wordml" xmlns:w16cex="http://schemas.microsoft.com/office/word/2018/wordml/cex" xmlns:w16cid="http://schemas.microsoft.com/office/word/2016/wordml/cid" xmlns:w16="http://schemas.microsoft.com/office/word/2018/wordml" xmlns:w16sdtdh="http://schemas.microsoft.com/office/word/2020/wordml/sdtdatahash" xmlns:w16se="http://schemas.microsoft.com/office/word/2015/wordml/symex" xmlns:wpg="http://schemas.microsoft.com/office/word/2010/wordprocessingGroup" xmlns:wpi="http://schemas.microsoft.com/office/word/2010/wordprocessingInk" xmlns:wne="http://schemas.microsoft.com/office/word/2006/wordml" xmlns:wps="http://schemas.microsoft.com/office/word/2010/wordprocessingShape" mc:Ignorable="w14 w15 w16se w16cid w16 w16cex w16sdtdh wp14">
+<w:footnotes xmlns:wpc="http://schemas.microsoft.com/office/word/2010/wordprocessingCanvas" xmlns:cx="http://schemas.microsoft.com/office/drawing/2014/chartex" xmlns:cx1="http://schemas.microsoft.com/office/drawing/2015/9/8/chartex" xmlns:cx2="http://schemas.microsoft.com/office/drawing/2015/10/21/chartex" xmlns:cx3="http://schemas.microsoft.com/office/drawing/2016/5/9/chartex" xmlns:cx4="http://schemas.microsoft.com/office/drawing/2016/5/10/chartex" xmlns:cx5="http://schemas.microsoft.com/office/drawing/2016/5/11/chartex" xmlns:cx6="http://schemas.microsoft.com/office/drawing/2016/5/12/chartex" xmlns:cx7="http://schemas.microsoft.com/office/drawing/2016/5/13/chartex" xmlns:cx8="http://schemas.microsoft.com/office/drawing/2016/5/14/chartex" xmlns:mc="http://schemas.openxmlformats.org/markup-compatibility/2006" xmlns:aink="http://schemas.microsoft.com/office/drawing/2016/ink" xmlns:am3d="http://schemas.microsoft.com/office/drawing/2017/model3d" xmlns:o="urn:schemas-microsoft-com:office:office" xmlns:oel="http://schemas.microsoft.com/office/2019/extlst" xmlns:r="http://schemas.openxmlformats.org/officeDocument/2006/relationships" xmlns:m="http://schemas.openxmlformats.org/officeDocument/2006/math" xmlns:v="urn:schemas-microsoft-com:vml" xmlns:wp14="http://schemas.microsoft.com/office/word/2010/wordprocessingDrawing" xmlns:wp="http://schemas.openxmlformats.org/drawingml/2006/wordprocessingDrawing" xmlns:w10="urn:schemas-microsoft-com:office:word" xmlns:w="http://schemas.openxmlformats.org/wordprocessingml/2006/main" xmlns:w14="http://schemas.microsoft.com/office/word/2010/wordml" xmlns:w15="http://schemas.microsoft.com/office/word/2012/wordml" xmlns:w16cex="http://schemas.microsoft.com/office/word/2018/wordml/cex" xmlns:w16cid="http://schemas.microsoft.com/office/word/2016/wordml/cid" xmlns:w16="http://schemas.microsoft.com/office/word/2018/wordml" xmlns:w16du="http://schemas.microsoft.com/office/word/2023/wordml/word16du" xmlns:w16sdtdh="http://schemas.microsoft.com/office/word/2020/wordml/sdtdatahash" xmlns:w16se="http://schemas.microsoft.com/office/word/2015/wordml/symex" xmlns:wpg="http://schemas.microsoft.com/office/word/2010/wordprocessingGroup" xmlns:wpi="http://schemas.microsoft.com/office/word/2010/wordprocessingInk" xmlns:wne="http://schemas.microsoft.com/office/word/2006/wordml" xmlns:wps="http://schemas.microsoft.com/office/word/2010/wordprocessingShape" mc:Ignorable="w14 w15 w16se w16cid w16 w16cex w16sdtdh w16du wp14">
   <w:footnote w:type="separator" w:id="-1">
     <w:p>
       <w:r>
@@ -15304,7 +15402,7 @@
 </file>
 
 <file path=word/header1.xml><?xml version="1.0" encoding="utf-8"?>
-<w:hdr xmlns:wpc="http://schemas.microsoft.com/office/word/2010/wordprocessingCanvas" xmlns:cx="http://schemas.microsoft.com/office/drawing/2014/chartex" xmlns:cx1="http://schemas.microsoft.com/office/drawing/2015/9/8/chartex" xmlns:cx2="http://schemas.microsoft.com/office/drawing/2015/10/21/chartex" xmlns:cx3="http://schemas.microsoft.com/office/drawing/2016/5/9/chartex" xmlns:cx4="http://schemas.microsoft.com/office/drawing/2016/5/10/chartex" xmlns:cx5="http://schemas.microsoft.com/office/drawing/2016/5/11/chartex" xmlns:cx6="http://schemas.microsoft.com/office/drawing/2016/5/12/chartex" xmlns:cx7="http://schemas.microsoft.com/office/drawing/2016/5/13/chartex" xmlns:cx8="http://schemas.microsoft.com/office/drawing/2016/5/14/chartex" xmlns:mc="http://schemas.openxmlformats.org/markup-compatibility/2006" xmlns:aink="http://schemas.microsoft.com/office/drawing/2016/ink" xmlns:am3d="http://schemas.microsoft.com/office/drawing/2017/model3d" xmlns:o="urn:schemas-microsoft-com:office:office" xmlns:oel="http://schemas.microsoft.com/office/2019/extlst" xmlns:r="http://schemas.openxmlformats.org/officeDocument/2006/relationships" xmlns:m="http://schemas.openxmlformats.org/officeDocument/2006/math" xmlns:v="urn:schemas-microsoft-com:vml" xmlns:wp14="http://schemas.microsoft.com/office/word/2010/wordprocessingDrawing" xmlns:wp="http://schemas.openxmlformats.org/drawingml/2006/wordprocessingDrawing" xmlns:w10="urn:schemas-microsoft-com:office:word" xmlns:w="http://schemas.openxmlformats.org/wordprocessingml/2006/main" xmlns:w14="http://schemas.microsoft.com/office/word/2010/wordml" xmlns:w15="http://schemas.microsoft.com/office/word/2012/wordml" xmlns:w16cex="http://schemas.microsoft.com/office/word/2018/wordml/cex" xmlns:w16cid="http://schemas.microsoft.com/office/word/2016/wordml/cid" xmlns:w16="http://schemas.microsoft.com/office/word/2018/wordml" xmlns:w16sdtdh="http://schemas.microsoft.com/office/word/2020/wordml/sdtdatahash" xmlns:w16se="http://schemas.microsoft.com/office/word/2015/wordml/symex" xmlns:wpg="http://schemas.microsoft.com/office/word/2010/wordprocessingGroup" xmlns:wpi="http://schemas.microsoft.com/office/word/2010/wordprocessingInk" xmlns:wne="http://schemas.microsoft.com/office/word/2006/wordml" xmlns:wps="http://schemas.microsoft.com/office/word/2010/wordprocessingShape" mc:Ignorable="w14 w15 w16se w16cid w16 w16cex w16sdtdh wp14">
+<w:hdr xmlns:wpc="http://schemas.microsoft.com/office/word/2010/wordprocessingCanvas" xmlns:cx="http://schemas.microsoft.com/office/drawing/2014/chartex" xmlns:cx1="http://schemas.microsoft.com/office/drawing/2015/9/8/chartex" xmlns:cx2="http://schemas.microsoft.com/office/drawing/2015/10/21/chartex" xmlns:cx3="http://schemas.microsoft.com/office/drawing/2016/5/9/chartex" xmlns:cx4="http://schemas.microsoft.com/office/drawing/2016/5/10/chartex" xmlns:cx5="http://schemas.microsoft.com/office/drawing/2016/5/11/chartex" xmlns:cx6="http://schemas.microsoft.com/office/drawing/2016/5/12/chartex" xmlns:cx7="http://schemas.microsoft.com/office/drawing/2016/5/13/chartex" xmlns:cx8="http://schemas.microsoft.com/office/drawing/2016/5/14/chartex" xmlns:mc="http://schemas.openxmlformats.org/markup-compatibility/2006" xmlns:aink="http://schemas.microsoft.com/office/drawing/2016/ink" xmlns:am3d="http://schemas.microsoft.com/office/drawing/2017/model3d" xmlns:o="urn:schemas-microsoft-com:office:office" xmlns:oel="http://schemas.microsoft.com/office/2019/extlst" xmlns:r="http://schemas.openxmlformats.org/officeDocument/2006/relationships" xmlns:m="http://schemas.openxmlformats.org/officeDocument/2006/math" xmlns:v="urn:schemas-microsoft-com:vml" xmlns:wp14="http://schemas.microsoft.com/office/word/2010/wordprocessingDrawing" xmlns:wp="http://schemas.openxmlformats.org/drawingml/2006/wordprocessingDrawing" xmlns:w10="urn:schemas-microsoft-com:office:word" xmlns:w="http://schemas.openxmlformats.org/wordprocessingml/2006/main" xmlns:w14="http://schemas.microsoft.com/office/word/2010/wordml" xmlns:w15="http://schemas.microsoft.com/office/word/2012/wordml" xmlns:w16cex="http://schemas.microsoft.com/office/word/2018/wordml/cex" xmlns:w16cid="http://schemas.microsoft.com/office/word/2016/wordml/cid" xmlns:w16="http://schemas.microsoft.com/office/word/2018/wordml" xmlns:w16du="http://schemas.microsoft.com/office/word/2023/wordml/word16du" xmlns:w16sdtdh="http://schemas.microsoft.com/office/word/2020/wordml/sdtdatahash" xmlns:w16se="http://schemas.microsoft.com/office/word/2015/wordml/symex" xmlns:wpg="http://schemas.microsoft.com/office/word/2010/wordprocessingGroup" xmlns:wpi="http://schemas.microsoft.com/office/word/2010/wordprocessingInk" xmlns:wne="http://schemas.microsoft.com/office/word/2006/wordml" xmlns:wps="http://schemas.microsoft.com/office/word/2010/wordprocessingShape" mc:Ignorable="w14 w15 w16se w16cid w16 w16cex w16sdtdh w16du wp14">
   <w:p>
     <w:pPr>
       <w:pStyle w:val="Horizon2020"/>
@@ -15382,7 +15480,7 @@
 </file>
 
 <file path=word/header2.xml><?xml version="1.0" encoding="utf-8"?>
-<w:hdr xmlns:wpc="http://schemas.microsoft.com/office/word/2010/wordprocessingCanvas" xmlns:cx="http://schemas.microsoft.com/office/drawing/2014/chartex" xmlns:cx1="http://schemas.microsoft.com/office/drawing/2015/9/8/chartex" xmlns:cx2="http://schemas.microsoft.com/office/drawing/2015/10/21/chartex" xmlns:cx3="http://schemas.microsoft.com/office/drawing/2016/5/9/chartex" xmlns:cx4="http://schemas.microsoft.com/office/drawing/2016/5/10/chartex" xmlns:cx5="http://schemas.microsoft.com/office/drawing/2016/5/11/chartex" xmlns:cx6="http://schemas.microsoft.com/office/drawing/2016/5/12/chartex" xmlns:cx7="http://schemas.microsoft.com/office/drawing/2016/5/13/chartex" xmlns:cx8="http://schemas.microsoft.com/office/drawing/2016/5/14/chartex" xmlns:mc="http://schemas.openxmlformats.org/markup-compatibility/2006" xmlns:aink="http://schemas.microsoft.com/office/drawing/2016/ink" xmlns:am3d="http://schemas.microsoft.com/office/drawing/2017/model3d" xmlns:o="urn:schemas-microsoft-com:office:office" xmlns:oel="http://schemas.microsoft.com/office/2019/extlst" xmlns:r="http://schemas.openxmlformats.org/officeDocument/2006/relationships" xmlns:m="http://schemas.openxmlformats.org/officeDocument/2006/math" xmlns:v="urn:schemas-microsoft-com:vml" xmlns:wp14="http://schemas.microsoft.com/office/word/2010/wordprocessingDrawing" xmlns:wp="http://schemas.openxmlformats.org/drawingml/2006/wordprocessingDrawing" xmlns:w10="urn:schemas-microsoft-com:office:word" xmlns:w="http://schemas.openxmlformats.org/wordprocessingml/2006/main" xmlns:w14="http://schemas.microsoft.com/office/word/2010/wordml" xmlns:w15="http://schemas.microsoft.com/office/word/2012/wordml" xmlns:w16cex="http://schemas.microsoft.com/office/word/2018/wordml/cex" xmlns:w16cid="http://schemas.microsoft.com/office/word/2016/wordml/cid" xmlns:w16="http://schemas.microsoft.com/office/word/2018/wordml" xmlns:w16sdtdh="http://schemas.microsoft.com/office/word/2020/wordml/sdtdatahash" xmlns:w16se="http://schemas.microsoft.com/office/word/2015/wordml/symex" xmlns:wpg="http://schemas.microsoft.com/office/word/2010/wordprocessingGroup" xmlns:wpi="http://schemas.microsoft.com/office/word/2010/wordprocessingInk" xmlns:wne="http://schemas.microsoft.com/office/word/2006/wordml" xmlns:wps="http://schemas.microsoft.com/office/word/2010/wordprocessingShape" mc:Ignorable="w14 w15 w16se w16cid w16 w16cex w16sdtdh wp14">
+<w:hdr xmlns:wpc="http://schemas.microsoft.com/office/word/2010/wordprocessingCanvas" xmlns:cx="http://schemas.microsoft.com/office/drawing/2014/chartex" xmlns:cx1="http://schemas.microsoft.com/office/drawing/2015/9/8/chartex" xmlns:cx2="http://schemas.microsoft.com/office/drawing/2015/10/21/chartex" xmlns:cx3="http://schemas.microsoft.com/office/drawing/2016/5/9/chartex" xmlns:cx4="http://schemas.microsoft.com/office/drawing/2016/5/10/chartex" xmlns:cx5="http://schemas.microsoft.com/office/drawing/2016/5/11/chartex" xmlns:cx6="http://schemas.microsoft.com/office/drawing/2016/5/12/chartex" xmlns:cx7="http://schemas.microsoft.com/office/drawing/2016/5/13/chartex" xmlns:cx8="http://schemas.microsoft.com/office/drawing/2016/5/14/chartex" xmlns:mc="http://schemas.openxmlformats.org/markup-compatibility/2006" xmlns:aink="http://schemas.microsoft.com/office/drawing/2016/ink" xmlns:am3d="http://schemas.microsoft.com/office/drawing/2017/model3d" xmlns:o="urn:schemas-microsoft-com:office:office" xmlns:oel="http://schemas.microsoft.com/office/2019/extlst" xmlns:r="http://schemas.openxmlformats.org/officeDocument/2006/relationships" xmlns:m="http://schemas.openxmlformats.org/officeDocument/2006/math" xmlns:v="urn:schemas-microsoft-com:vml" xmlns:wp14="http://schemas.microsoft.com/office/word/2010/wordprocessingDrawing" xmlns:wp="http://schemas.openxmlformats.org/drawingml/2006/wordprocessingDrawing" xmlns:w10="urn:schemas-microsoft-com:office:word" xmlns:w="http://schemas.openxmlformats.org/wordprocessingml/2006/main" xmlns:w14="http://schemas.microsoft.com/office/word/2010/wordml" xmlns:w15="http://schemas.microsoft.com/office/word/2012/wordml" xmlns:w16cex="http://schemas.microsoft.com/office/word/2018/wordml/cex" xmlns:w16cid="http://schemas.microsoft.com/office/word/2016/wordml/cid" xmlns:w16="http://schemas.microsoft.com/office/word/2018/wordml" xmlns:w16du="http://schemas.microsoft.com/office/word/2023/wordml/word16du" xmlns:w16sdtdh="http://schemas.microsoft.com/office/word/2020/wordml/sdtdatahash" xmlns:w16se="http://schemas.microsoft.com/office/word/2015/wordml/symex" xmlns:wpg="http://schemas.microsoft.com/office/word/2010/wordprocessingGroup" xmlns:wpi="http://schemas.microsoft.com/office/word/2010/wordprocessingInk" xmlns:wne="http://schemas.microsoft.com/office/word/2006/wordml" xmlns:wps="http://schemas.microsoft.com/office/word/2010/wordprocessingShape" mc:Ignorable="w14 w15 w16se w16cid w16 w16cex w16sdtdh w16du wp14">
   <w:p>
     <w:pPr>
       <w:pStyle w:val="En-tte"/>
@@ -15392,7 +15490,7 @@
 </file>
 
 <file path=word/numbering.xml><?xml version="1.0" encoding="utf-8"?>
-<w:numbering xmlns:wpc="http://schemas.microsoft.com/office/word/2010/wordprocessingCanvas" xmlns:cx="http://schemas.microsoft.com/office/drawing/2014/chartex" xmlns:cx1="http://schemas.microsoft.com/office/drawing/2015/9/8/chartex" xmlns:cx2="http://schemas.microsoft.com/office/drawing/2015/10/21/chartex" xmlns:cx3="http://schemas.microsoft.com/office/drawing/2016/5/9/chartex" xmlns:cx4="http://schemas.microsoft.com/office/drawing/2016/5/10/chartex" xmlns:cx5="http://schemas.microsoft.com/office/drawing/2016/5/11/chartex" xmlns:cx6="http://schemas.microsoft.com/office/drawing/2016/5/12/chartex" xmlns:cx7="http://schemas.microsoft.com/office/drawing/2016/5/13/chartex" xmlns:cx8="http://schemas.microsoft.com/office/drawing/2016/5/14/chartex" xmlns:mc="http://schemas.openxmlformats.org/markup-compatibility/2006" xmlns:aink="http://schemas.microsoft.com/office/drawing/2016/ink" xmlns:am3d="http://schemas.microsoft.com/office/drawing/2017/model3d" xmlns:o="urn:schemas-microsoft-com:office:office" xmlns:oel="http://schemas.microsoft.com/office/2019/extlst" xmlns:r="http://schemas.openxmlformats.org/officeDocument/2006/relationships" xmlns:m="http://schemas.openxmlformats.org/officeDocument/2006/math" xmlns:v="urn:schemas-microsoft-com:vml" xmlns:wp14="http://schemas.microsoft.com/office/word/2010/wordprocessingDrawing" xmlns:wp="http://schemas.openxmlformats.org/drawingml/2006/wordprocessingDrawing" xmlns:w10="urn:schemas-microsoft-com:office:word" xmlns:w="http://schemas.openxmlformats.org/wordprocessingml/2006/main" xmlns:w14="http://schemas.microsoft.com/office/word/2010/wordml" xmlns:w15="http://schemas.microsoft.com/office/word/2012/wordml" xmlns:w16cex="http://schemas.microsoft.com/office/word/2018/wordml/cex" xmlns:w16cid="http://schemas.microsoft.com/office/word/2016/wordml/cid" xmlns:w16="http://schemas.microsoft.com/office/word/2018/wordml" xmlns:w16sdtdh="http://schemas.microsoft.com/office/word/2020/wordml/sdtdatahash" xmlns:w16se="http://schemas.microsoft.com/office/word/2015/wordml/symex" xmlns:wpg="http://schemas.microsoft.com/office/word/2010/wordprocessingGroup" xmlns:wpi="http://schemas.microsoft.com/office/word/2010/wordprocessingInk" xmlns:wne="http://schemas.microsoft.com/office/word/2006/wordml" xmlns:wps="http://schemas.microsoft.com/office/word/2010/wordprocessingShape" mc:Ignorable="w14 w15 w16se w16cid w16 w16cex w16sdtdh wp14">
+<w:numbering xmlns:wpc="http://schemas.microsoft.com/office/word/2010/wordprocessingCanvas" xmlns:cx="http://schemas.microsoft.com/office/drawing/2014/chartex" xmlns:cx1="http://schemas.microsoft.com/office/drawing/2015/9/8/chartex" xmlns:cx2="http://schemas.microsoft.com/office/drawing/2015/10/21/chartex" xmlns:cx3="http://schemas.microsoft.com/office/drawing/2016/5/9/chartex" xmlns:cx4="http://schemas.microsoft.com/office/drawing/2016/5/10/chartex" xmlns:cx5="http://schemas.microsoft.com/office/drawing/2016/5/11/chartex" xmlns:cx6="http://schemas.microsoft.com/office/drawing/2016/5/12/chartex" xmlns:cx7="http://schemas.microsoft.com/office/drawing/2016/5/13/chartex" xmlns:cx8="http://schemas.microsoft.com/office/drawing/2016/5/14/chartex" xmlns:mc="http://schemas.openxmlformats.org/markup-compatibility/2006" xmlns:aink="http://schemas.microsoft.com/office/drawing/2016/ink" xmlns:am3d="http://schemas.microsoft.com/office/drawing/2017/model3d" xmlns:o="urn:schemas-microsoft-com:office:office" xmlns:oel="http://schemas.microsoft.com/office/2019/extlst" xmlns:r="http://schemas.openxmlformats.org/officeDocument/2006/relationships" xmlns:m="http://schemas.openxmlformats.org/officeDocument/2006/math" xmlns:v="urn:schemas-microsoft-com:vml" xmlns:wp14="http://schemas.microsoft.com/office/word/2010/wordprocessingDrawing" xmlns:wp="http://schemas.openxmlformats.org/drawingml/2006/wordprocessingDrawing" xmlns:w10="urn:schemas-microsoft-com:office:word" xmlns:w="http://schemas.openxmlformats.org/wordprocessingml/2006/main" xmlns:w14="http://schemas.microsoft.com/office/word/2010/wordml" xmlns:w15="http://schemas.microsoft.com/office/word/2012/wordml" xmlns:w16cex="http://schemas.microsoft.com/office/word/2018/wordml/cex" xmlns:w16cid="http://schemas.microsoft.com/office/word/2016/wordml/cid" xmlns:w16="http://schemas.microsoft.com/office/word/2018/wordml" xmlns:w16du="http://schemas.microsoft.com/office/word/2023/wordml/word16du" xmlns:w16sdtdh="http://schemas.microsoft.com/office/word/2020/wordml/sdtdatahash" xmlns:w16se="http://schemas.microsoft.com/office/word/2015/wordml/symex" xmlns:wpg="http://schemas.microsoft.com/office/word/2010/wordprocessingGroup" xmlns:wpi="http://schemas.microsoft.com/office/word/2010/wordprocessingInk" xmlns:wne="http://schemas.microsoft.com/office/word/2006/wordml" xmlns:wps="http://schemas.microsoft.com/office/word/2010/wordprocessingShape" mc:Ignorable="w14 w15 w16se w16cid w16 w16cex w16sdtdh w16du wp14">
   <w:abstractNum w:abstractNumId="0" w15:restartNumberingAfterBreak="0">
     <w:nsid w:val="FFFFFF7C"/>
     <w:multiLevelType w:val="singleLevel"/>
@@ -19548,7 +19646,7 @@
 </file>
 
 <file path=word/styles.xml><?xml version="1.0" encoding="utf-8"?>
-<w:styles xmlns:mc="http://schemas.openxmlformats.org/markup-compatibility/2006" xmlns:r="http://schemas.openxmlformats.org/officeDocument/2006/relationships" xmlns:w="http://schemas.openxmlformats.org/wordprocessingml/2006/main" xmlns:w14="http://schemas.microsoft.com/office/word/2010/wordml" xmlns:w15="http://schemas.microsoft.com/office/word/2012/wordml" xmlns:w16cex="http://schemas.microsoft.com/office/word/2018/wordml/cex" xmlns:w16cid="http://schemas.microsoft.com/office/word/2016/wordml/cid" xmlns:w16="http://schemas.microsoft.com/office/word/2018/wordml" xmlns:w16sdtdh="http://schemas.microsoft.com/office/word/2020/wordml/sdtdatahash" xmlns:w16se="http://schemas.microsoft.com/office/word/2015/wordml/symex" mc:Ignorable="w14 w15 w16se w16cid w16 w16cex w16sdtdh">
+<w:styles xmlns:mc="http://schemas.openxmlformats.org/markup-compatibility/2006" xmlns:r="http://schemas.openxmlformats.org/officeDocument/2006/relationships" xmlns:w="http://schemas.openxmlformats.org/wordprocessingml/2006/main" xmlns:w14="http://schemas.microsoft.com/office/word/2010/wordml" xmlns:w15="http://schemas.microsoft.com/office/word/2012/wordml" xmlns:w16cex="http://schemas.microsoft.com/office/word/2018/wordml/cex" xmlns:w16cid="http://schemas.microsoft.com/office/word/2016/wordml/cid" xmlns:w16="http://schemas.microsoft.com/office/word/2018/wordml" xmlns:w16du="http://schemas.microsoft.com/office/word/2023/wordml/word16du" xmlns:w16sdtdh="http://schemas.microsoft.com/office/word/2020/wordml/sdtdatahash" xmlns:w16se="http://schemas.microsoft.com/office/word/2015/wordml/symex" mc:Ignorable="w14 w15 w16se w16cid w16 w16cex w16sdtdh w16du">
   <w:docDefaults>
     <w:rPrDefault>
       <w:rPr>

</xml_diff>